<commit_message>
Conectar JS com o HTML
Linkamos um arquivo JS com o HTML da nossa página
</commit_message>
<xml_diff>
--- a/Front-end/Formação HTML && CSS3/JavaScript na Web/Crie Páginas Dinâmicas/Anotações/JavaScript Para Web – Crie Páginas Dinâmicas.docx
+++ b/Front-end/Formação HTML && CSS3/JavaScript na Web/Crie Páginas Dinâmicas/Anotações/JavaScript Para Web – Crie Páginas Dinâmicas.docx
@@ -257,6 +257,387 @@
           <w:szCs w:val="24"/>
         </w:rPr>
         <w:t>O que permite isso é o ‘onclick=”alert(‘Pom’)”. O que está dentro de ‘alert’ precisa necessariamente estar em aspas simples para não entrar em conflito com as aspas duplas do HTML.</w:t>
+      </w:r>
+    </w:p>
+    <w:p>
+      <w:pPr>
+        <w:pStyle w:val="PargrafodaLista"/>
+        <w:numPr>
+          <w:ilvl w:val="1"/>
+          <w:numId w:val="2"/>
+        </w:numPr>
+        <w:spacing w:line="360" w:lineRule="auto"/>
+        <w:jc w:val="both"/>
+        <w:rPr>
+          <w:rFonts w:ascii="Times New Roman" w:hAnsi="Times New Roman" w:cs="Times New Roman"/>
+          <w:sz w:val="24"/>
+          <w:szCs w:val="24"/>
+        </w:rPr>
+      </w:pPr>
+      <w:r>
+        <w:rPr>
+          <w:rFonts w:ascii="Times New Roman" w:hAnsi="Times New Roman" w:cs="Times New Roman"/>
+          <w:sz w:val="24"/>
+          <w:szCs w:val="24"/>
+        </w:rPr>
+        <w:t xml:space="preserve"> </w:t>
+      </w:r>
+      <w:r>
+        <w:rPr>
+          <w:rFonts w:ascii="Times New Roman" w:hAnsi="Times New Roman" w:cs="Times New Roman"/>
+          <w:sz w:val="24"/>
+          <w:szCs w:val="24"/>
+        </w:rPr>
+        <w:t>Conectar JS com o HTML</w:t>
+      </w:r>
+      <w:r>
+        <w:rPr>
+          <w:rFonts w:ascii="Times New Roman" w:hAnsi="Times New Roman" w:cs="Times New Roman"/>
+          <w:sz w:val="24"/>
+          <w:szCs w:val="24"/>
+        </w:rPr>
+        <w:t>:</w:t>
+      </w:r>
+    </w:p>
+    <w:p>
+      <w:pPr>
+        <w:pStyle w:val="PargrafodaLista"/>
+        <w:numPr>
+          <w:ilvl w:val="2"/>
+          <w:numId w:val="2"/>
+        </w:numPr>
+        <w:spacing w:line="360" w:lineRule="auto"/>
+        <w:jc w:val="both"/>
+        <w:rPr>
+          <w:rFonts w:ascii="Times New Roman" w:hAnsi="Times New Roman" w:cs="Times New Roman"/>
+          <w:sz w:val="24"/>
+          <w:szCs w:val="24"/>
+        </w:rPr>
+      </w:pPr>
+      <w:r>
+        <w:rPr>
+          <w:rFonts w:ascii="Times New Roman" w:hAnsi="Times New Roman" w:cs="Times New Roman"/>
+          <w:sz w:val="24"/>
+          <w:szCs w:val="24"/>
+        </w:rPr>
+        <w:t>Basta abrir e fechar a tag script com o src levando até a localização do arquivo JS</w:t>
+      </w:r>
+      <w:r>
+        <w:rPr>
+          <w:rFonts w:ascii="Times New Roman" w:hAnsi="Times New Roman" w:cs="Times New Roman"/>
+          <w:sz w:val="24"/>
+          <w:szCs w:val="24"/>
+        </w:rPr>
+        <w:t xml:space="preserve"> que agora está separado do HTML</w:t>
+      </w:r>
+      <w:r>
+        <w:rPr>
+          <w:rFonts w:ascii="Times New Roman" w:hAnsi="Times New Roman" w:cs="Times New Roman"/>
+          <w:sz w:val="24"/>
+          <w:szCs w:val="24"/>
+        </w:rPr>
+        <w:t>:</w:t>
+      </w:r>
+    </w:p>
+    <w:p>
+      <w:pPr>
+        <w:shd w:val="clear" w:color="auto" w:fill="1E1E1E"/>
+        <w:spacing w:line="285" w:lineRule="atLeast"/>
+        <w:rPr>
+          <w:rFonts w:ascii="Consolas" w:eastAsia="Times New Roman" w:hAnsi="Consolas" w:cs="Times New Roman"/>
+          <w:color w:val="D4D4D4"/>
+          <w:sz w:val="21"/>
+          <w:szCs w:val="21"/>
+          <w:lang w:val="en-US"/>
+        </w:rPr>
+      </w:pPr>
+      <w:r>
+        <w:rPr>
+          <w:rFonts w:ascii="Consolas" w:eastAsia="Times New Roman" w:hAnsi="Consolas" w:cs="Times New Roman"/>
+          <w:color w:val="808080"/>
+          <w:sz w:val="21"/>
+          <w:szCs w:val="21"/>
+          <w:lang w:val="en-US"/>
+        </w:rPr>
+        <w:t>&lt;</w:t>
+      </w:r>
+      <w:r>
+        <w:rPr>
+          <w:rFonts w:ascii="Consolas" w:eastAsia="Times New Roman" w:hAnsi="Consolas" w:cs="Times New Roman"/>
+          <w:color w:val="569CD6"/>
+          <w:sz w:val="21"/>
+          <w:szCs w:val="21"/>
+          <w:lang w:val="en-US"/>
+        </w:rPr>
+        <w:t>script</w:t>
+      </w:r>
+      <w:r>
+        <w:rPr>
+          <w:rFonts w:ascii="Consolas" w:eastAsia="Times New Roman" w:hAnsi="Consolas" w:cs="Times New Roman"/>
+          <w:color w:val="D4D4D4"/>
+          <w:sz w:val="21"/>
+          <w:szCs w:val="21"/>
+          <w:lang w:val="en-US"/>
+        </w:rPr>
+        <w:t xml:space="preserve"> </w:t>
+      </w:r>
+      <w:r>
+        <w:rPr>
+          <w:rFonts w:ascii="Consolas" w:eastAsia="Times New Roman" w:hAnsi="Consolas" w:cs="Times New Roman"/>
+          <w:color w:val="9CDCFE"/>
+          <w:sz w:val="21"/>
+          <w:szCs w:val="21"/>
+          <w:lang w:val="en-US"/>
+        </w:rPr>
+        <w:t>src</w:t>
+      </w:r>
+      <w:r>
+        <w:rPr>
+          <w:rFonts w:ascii="Consolas" w:eastAsia="Times New Roman" w:hAnsi="Consolas" w:cs="Times New Roman"/>
+          <w:color w:val="D4D4D4"/>
+          <w:sz w:val="21"/>
+          <w:szCs w:val="21"/>
+          <w:lang w:val="en-US"/>
+        </w:rPr>
+        <w:t>=</w:t>
+      </w:r>
+      <w:r>
+        <w:rPr>
+          <w:rFonts w:ascii="Consolas" w:eastAsia="Times New Roman" w:hAnsi="Consolas" w:cs="Times New Roman"/>
+          <w:color w:val="CE9178"/>
+          <w:sz w:val="21"/>
+          <w:szCs w:val="21"/>
+          <w:lang w:val="en-US"/>
+        </w:rPr>
+        <w:t>"main.js"</w:t>
+      </w:r>
+      <w:r>
+        <w:rPr>
+          <w:rFonts w:ascii="Consolas" w:eastAsia="Times New Roman" w:hAnsi="Consolas" w:cs="Times New Roman"/>
+          <w:color w:val="808080"/>
+          <w:sz w:val="21"/>
+          <w:szCs w:val="21"/>
+          <w:lang w:val="en-US"/>
+        </w:rPr>
+        <w:t>&gt;&lt;/</w:t>
+      </w:r>
+      <w:r>
+        <w:rPr>
+          <w:rFonts w:ascii="Consolas" w:eastAsia="Times New Roman" w:hAnsi="Consolas" w:cs="Times New Roman"/>
+          <w:color w:val="569CD6"/>
+          <w:sz w:val="21"/>
+          <w:szCs w:val="21"/>
+          <w:lang w:val="en-US"/>
+        </w:rPr>
+        <w:t>script</w:t>
+      </w:r>
+      <w:r>
+        <w:rPr>
+          <w:rFonts w:ascii="Consolas" w:eastAsia="Times New Roman" w:hAnsi="Consolas" w:cs="Times New Roman"/>
+          <w:color w:val="808080"/>
+          <w:sz w:val="21"/>
+          <w:szCs w:val="21"/>
+          <w:lang w:val="en-US"/>
+        </w:rPr>
+        <w:t>&gt;</w:t>
+      </w:r>
+    </w:p>
+    <w:p>
+      <w:pPr>
+        <w:pStyle w:val="PargrafodaLista"/>
+        <w:numPr>
+          <w:ilvl w:val="2"/>
+          <w:numId w:val="2"/>
+        </w:numPr>
+        <w:spacing w:line="360" w:lineRule="auto"/>
+        <w:jc w:val="both"/>
+        <w:rPr>
+          <w:rFonts w:ascii="Times New Roman" w:hAnsi="Times New Roman" w:cs="Times New Roman"/>
+          <w:sz w:val="24"/>
+          <w:szCs w:val="24"/>
+        </w:rPr>
+      </w:pPr>
+      <w:r>
+        <w:rPr>
+          <w:rFonts w:ascii="Times New Roman" w:hAnsi="Times New Roman" w:cs="Times New Roman"/>
+          <w:sz w:val="24"/>
+          <w:szCs w:val="24"/>
+        </w:rPr>
+        <w:t xml:space="preserve">Para testar se o </w:t>
+      </w:r>
+      <w:r>
+        <w:rPr>
+          <w:rFonts w:ascii="Times New Roman" w:hAnsi="Times New Roman" w:cs="Times New Roman"/>
+          <w:sz w:val="24"/>
+          <w:szCs w:val="24"/>
+        </w:rPr>
+        <w:t>c</w:t>
+      </w:r>
+      <w:r>
+        <w:rPr>
+          <w:rFonts w:ascii="Times New Roman" w:hAnsi="Times New Roman" w:cs="Times New Roman"/>
+          <w:sz w:val="24"/>
+          <w:szCs w:val="24"/>
+        </w:rPr>
+        <w:t xml:space="preserve">ódigo </w:t>
+      </w:r>
+      <w:r>
+        <w:rPr>
+          <w:rFonts w:ascii="Times New Roman" w:hAnsi="Times New Roman" w:cs="Times New Roman"/>
+          <w:sz w:val="24"/>
+          <w:szCs w:val="24"/>
+        </w:rPr>
+        <w:t>foi devidamente carregado, podemos lançar um alert</w:t>
+      </w:r>
+      <w:r>
+        <w:rPr>
+          <w:rFonts w:ascii="Times New Roman" w:hAnsi="Times New Roman" w:cs="Times New Roman"/>
+          <w:sz w:val="24"/>
+          <w:szCs w:val="24"/>
+        </w:rPr>
+        <w:t xml:space="preserve"> no nosso arquivo d</w:t>
+      </w:r>
+      <w:r>
+        <w:rPr>
+          <w:rFonts w:ascii="Times New Roman" w:hAnsi="Times New Roman" w:cs="Times New Roman"/>
+          <w:sz w:val="24"/>
+          <w:szCs w:val="24"/>
+        </w:rPr>
+        <w:t>o código JS</w:t>
+      </w:r>
+      <w:r>
+        <w:rPr>
+          <w:rFonts w:ascii="Times New Roman" w:hAnsi="Times New Roman" w:cs="Times New Roman"/>
+          <w:sz w:val="24"/>
+          <w:szCs w:val="24"/>
+        </w:rPr>
+        <w:t>:</w:t>
+      </w:r>
+    </w:p>
+    <w:p>
+      <w:pPr>
+        <w:shd w:val="clear" w:color="auto" w:fill="1E1E1E"/>
+        <w:spacing w:after="0" w:line="285" w:lineRule="atLeast"/>
+        <w:rPr>
+          <w:rFonts w:ascii="Consolas" w:eastAsia="Times New Roman" w:hAnsi="Consolas" w:cs="Times New Roman"/>
+          <w:color w:val="D4D4D4"/>
+          <w:sz w:val="21"/>
+          <w:szCs w:val="21"/>
+        </w:rPr>
+      </w:pPr>
+      <w:r>
+        <w:rPr>
+          <w:rFonts w:ascii="Consolas" w:eastAsia="Times New Roman" w:hAnsi="Consolas" w:cs="Times New Roman"/>
+          <w:color w:val="DCDCAA"/>
+          <w:sz w:val="21"/>
+          <w:szCs w:val="21"/>
+        </w:rPr>
+        <w:t>alert</w:t>
+      </w:r>
+      <w:r>
+        <w:rPr>
+          <w:rFonts w:ascii="Consolas" w:eastAsia="Times New Roman" w:hAnsi="Consolas" w:cs="Times New Roman"/>
+          <w:color w:val="D4D4D4"/>
+          <w:sz w:val="21"/>
+          <w:szCs w:val="21"/>
+        </w:rPr>
+        <w:t>(</w:t>
+      </w:r>
+      <w:r>
+        <w:rPr>
+          <w:rFonts w:ascii="Consolas" w:eastAsia="Times New Roman" w:hAnsi="Consolas" w:cs="Times New Roman"/>
+          <w:color w:val="CE9178"/>
+          <w:sz w:val="21"/>
+          <w:szCs w:val="21"/>
+        </w:rPr>
+        <w:t>'olá, mundo!'</w:t>
+      </w:r>
+      <w:r>
+        <w:rPr>
+          <w:rFonts w:ascii="Consolas" w:eastAsia="Times New Roman" w:hAnsi="Consolas" w:cs="Times New Roman"/>
+          <w:color w:val="D4D4D4"/>
+          <w:sz w:val="21"/>
+          <w:szCs w:val="21"/>
+        </w:rPr>
+        <w:t>);</w:t>
+      </w:r>
+    </w:p>
+    <w:p>
+      <w:pPr>
+        <w:spacing w:line="360" w:lineRule="auto"/>
+        <w:jc w:val="center"/>
+        <w:rPr>
+          <w:rFonts w:ascii="Times New Roman" w:hAnsi="Times New Roman" w:cs="Times New Roman"/>
+          <w:sz w:val="24"/>
+          <w:szCs w:val="24"/>
+        </w:rPr>
+      </w:pPr>
+      <w:r>
+        <w:rPr>
+          <w:rFonts w:ascii="Times New Roman" w:hAnsi="Times New Roman" w:cs="Times New Roman"/>
+          <w:sz w:val="24"/>
+          <w:szCs w:val="24"/>
+        </w:rPr>
+        <w:lastRenderedPageBreak/>
+        <w:drawing>
+          <wp:inline distT="0" distB="0" distL="0" distR="0" wp14:anchorId="4A39B6C4" wp14:editId="5FD5D712">
+            <wp:extent cx="2656934" cy="1221514"/>
+            <wp:effectExtent l="0" t="0" r="0" b="0"/>
+            <wp:docPr id="3" name="Imagem 3"/>
+            <wp:cNvGraphicFramePr>
+              <a:graphicFrameLocks xmlns:a="http://schemas.openxmlformats.org/drawingml/2006/main" noChangeAspect="1"/>
+            </wp:cNvGraphicFramePr>
+            <a:graphic xmlns:a="http://schemas.openxmlformats.org/drawingml/2006/main">
+              <a:graphicData uri="http://schemas.openxmlformats.org/drawingml/2006/picture">
+                <pic:pic xmlns:pic="http://schemas.openxmlformats.org/drawingml/2006/picture">
+                  <pic:nvPicPr>
+                    <pic:cNvPr id="1" name=""/>
+                    <pic:cNvPicPr/>
+                  </pic:nvPicPr>
+                  <pic:blipFill>
+                    <a:blip r:embed="rId7"/>
+                    <a:stretch>
+                      <a:fillRect/>
+                    </a:stretch>
+                  </pic:blipFill>
+                  <pic:spPr>
+                    <a:xfrm>
+                      <a:off x="0" y="0"/>
+                      <a:ext cx="2661551" cy="1223637"/>
+                    </a:xfrm>
+                    <a:prstGeom prst="rect">
+                      <a:avLst/>
+                    </a:prstGeom>
+                  </pic:spPr>
+                </pic:pic>
+              </a:graphicData>
+            </a:graphic>
+          </wp:inline>
+        </w:drawing>
+      </w:r>
+    </w:p>
+    <w:p>
+      <w:pPr>
+        <w:pStyle w:val="PargrafodaLista"/>
+        <w:numPr>
+          <w:ilvl w:val="2"/>
+          <w:numId w:val="2"/>
+        </w:numPr>
+        <w:spacing w:line="360" w:lineRule="auto"/>
+        <w:jc w:val="both"/>
+        <w:rPr>
+          <w:rFonts w:ascii="Times New Roman" w:hAnsi="Times New Roman" w:cs="Times New Roman"/>
+          <w:sz w:val="24"/>
+          <w:szCs w:val="24"/>
+        </w:rPr>
+      </w:pPr>
+      <w:r>
+        <w:rPr>
+          <w:rFonts w:ascii="Times New Roman" w:hAnsi="Times New Roman" w:cs="Times New Roman"/>
+          <w:sz w:val="24"/>
+          <w:szCs w:val="24"/>
+        </w:rPr>
+        <w:t>No JS o ‘;’ é opcional, mas é sempre bom usar para evitar qualquer tipo de problema futuro. Lembrando que precisamos ter consistência no código, se começamos com ‘;’ precisamos terminar com ele!</w:t>
       </w:r>
     </w:p>
     <w:sectPr>

</xml_diff>

<commit_message>
O que é uma função
Aprendemos o que é uma função e como criar uma
</commit_message>
<xml_diff>
--- a/Front-end/Formação HTML && CSS3/JavaScript na Web/Crie Páginas Dinâmicas/Anotações/JavaScript Para Web – Crie Páginas Dinâmicas.docx
+++ b/Front-end/Formação HTML && CSS3/JavaScript na Web/Crie Páginas Dinâmicas/Anotações/JavaScript Para Web – Crie Páginas Dinâmicas.docx
@@ -274,16 +274,7 @@
           <w:sz w:val="24"/>
           <w:szCs w:val="24"/>
         </w:rPr>
-        <w:t>O que permite isso é o ‘onclick</w:t>
-      </w:r>
-      <w:proofErr w:type="gramStart"/>
-      <w:r>
-        <w:rPr>
-          <w:rFonts w:ascii="Times New Roman" w:hAnsi="Times New Roman" w:cs="Times New Roman"/>
-          <w:sz w:val="24"/>
-          <w:szCs w:val="24"/>
-        </w:rPr>
-        <w:t>=”</w:t>
+        <w:t>O que permite isso é o ‘onclick=”</w:t>
       </w:r>
       <w:proofErr w:type="spellStart"/>
       <w:r>
@@ -295,7 +286,6 @@
         <w:t>alert</w:t>
       </w:r>
       <w:proofErr w:type="spellEnd"/>
-      <w:proofErr w:type="gramEnd"/>
       <w:r>
         <w:rPr>
           <w:rFonts w:ascii="Times New Roman" w:hAnsi="Times New Roman" w:cs="Times New Roman"/>
@@ -638,7 +628,6 @@
         </w:rPr>
       </w:pPr>
       <w:proofErr w:type="spellStart"/>
-      <w:proofErr w:type="gramStart"/>
       <w:r>
         <w:rPr>
           <w:rFonts w:ascii="Consolas" w:eastAsia="Times New Roman" w:hAnsi="Consolas" w:cs="Times New Roman"/>
@@ -658,7 +647,6 @@
         </w:rPr>
         <w:t>(</w:t>
       </w:r>
-      <w:proofErr w:type="gramEnd"/>
       <w:r>
         <w:rPr>
           <w:rFonts w:ascii="Consolas" w:eastAsia="Times New Roman" w:hAnsi="Consolas" w:cs="Times New Roman"/>
@@ -833,7 +821,6 @@
         </w:rPr>
         <w:t>(</w:t>
       </w:r>
-      <w:proofErr w:type="gramStart"/>
       <w:r>
         <w:rPr>
           <w:rFonts w:ascii="Consolas" w:eastAsia="Times New Roman" w:hAnsi="Consolas" w:cs="Times New Roman"/>
@@ -851,17 +838,7 @@
           <w:sz w:val="21"/>
           <w:szCs w:val="21"/>
         </w:rPr>
-        <w:t>tecla</w:t>
-      </w:r>
-      <w:proofErr w:type="gramEnd"/>
-      <w:r>
-        <w:rPr>
-          <w:rFonts w:ascii="Consolas" w:eastAsia="Times New Roman" w:hAnsi="Consolas" w:cs="Times New Roman"/>
-          <w:color w:val="CE9178"/>
-          <w:sz w:val="21"/>
-          <w:szCs w:val="21"/>
-        </w:rPr>
-        <w:t>_pom</w:t>
+        <w:t>tecla_pom</w:t>
       </w:r>
       <w:proofErr w:type="spellEnd"/>
       <w:r>
@@ -904,25 +881,7 @@
           <w:sz w:val="24"/>
           <w:szCs w:val="24"/>
         </w:rPr>
-        <w:t xml:space="preserve"> E dentro das aspas funciona como no CSS, ou seja, </w:t>
-      </w:r>
-      <w:proofErr w:type="gramStart"/>
-      <w:r>
-        <w:rPr>
-          <w:rFonts w:ascii="Times New Roman" w:hAnsi="Times New Roman" w:cs="Times New Roman"/>
-          <w:sz w:val="24"/>
-          <w:szCs w:val="24"/>
-        </w:rPr>
-        <w:t>‘.’ Para</w:t>
-      </w:r>
-      <w:proofErr w:type="gramEnd"/>
-      <w:r>
-        <w:rPr>
-          <w:rFonts w:ascii="Times New Roman" w:hAnsi="Times New Roman" w:cs="Times New Roman"/>
-          <w:sz w:val="24"/>
-          <w:szCs w:val="24"/>
-        </w:rPr>
-        <w:t xml:space="preserve"> classes, ‘#’ para </w:t>
+        <w:t xml:space="preserve"> E dentro das aspas funciona como no CSS, ou seja, ‘.’ Para classes, ‘#’ para </w:t>
       </w:r>
       <w:proofErr w:type="spellStart"/>
       <w:r>
@@ -997,7 +956,6 @@
         </w:rPr>
       </w:pPr>
       <w:proofErr w:type="spellStart"/>
-      <w:proofErr w:type="gramStart"/>
       <w:r>
         <w:rPr>
           <w:rFonts w:ascii="Consolas" w:eastAsia="Times New Roman" w:hAnsi="Consolas" w:cs="Times New Roman"/>
@@ -1026,7 +984,6 @@
         <w:t>querySelector</w:t>
       </w:r>
       <w:proofErr w:type="spellEnd"/>
-      <w:proofErr w:type="gramEnd"/>
       <w:r>
         <w:rPr>
           <w:rFonts w:ascii="Consolas" w:eastAsia="Times New Roman" w:hAnsi="Consolas" w:cs="Times New Roman"/>
@@ -1315,7 +1272,6 @@
         </w:rPr>
       </w:pPr>
       <w:proofErr w:type="spellStart"/>
-      <w:proofErr w:type="gramStart"/>
       <w:r>
         <w:rPr>
           <w:rFonts w:ascii="Consolas" w:eastAsia="Times New Roman" w:hAnsi="Consolas" w:cs="Times New Roman"/>
@@ -1327,7 +1283,6 @@
         <w:t>document.querySelector</w:t>
       </w:r>
       <w:proofErr w:type="spellEnd"/>
-      <w:proofErr w:type="gramEnd"/>
       <w:r>
         <w:rPr>
           <w:rFonts w:ascii="Consolas" w:eastAsia="Times New Roman" w:hAnsi="Consolas" w:cs="Times New Roman"/>
@@ -1594,7 +1549,6 @@
         <w:t xml:space="preserve"> a partir do atributo onclick na tag button, e também como é a função </w:t>
       </w:r>
       <w:proofErr w:type="spellStart"/>
-      <w:proofErr w:type="gramStart"/>
       <w:r>
         <w:rPr>
           <w:rFonts w:ascii="Times New Roman" w:hAnsi="Times New Roman" w:cs="Times New Roman"/>
@@ -1610,16 +1564,7 @@
           <w:sz w:val="24"/>
           <w:szCs w:val="24"/>
         </w:rPr>
-        <w:t>(</w:t>
-      </w:r>
-      <w:proofErr w:type="gramEnd"/>
-      <w:r>
-        <w:rPr>
-          <w:rFonts w:ascii="Times New Roman" w:hAnsi="Times New Roman" w:cs="Times New Roman"/>
-          <w:sz w:val="24"/>
-          <w:szCs w:val="24"/>
-        </w:rPr>
-        <w:t>) do JavaScript.</w:t>
+        <w:t>() do JavaScript.</w:t>
       </w:r>
     </w:p>
     <w:p>
@@ -1882,25 +1827,7 @@
           <w:sz w:val="24"/>
           <w:szCs w:val="24"/>
         </w:rPr>
-        <w:t xml:space="preserve">rgula é </w:t>
-      </w:r>
-      <w:proofErr w:type="gramStart"/>
-      <w:r>
-        <w:rPr>
-          <w:rFonts w:ascii="Times New Roman" w:hAnsi="Times New Roman" w:cs="Times New Roman"/>
-          <w:sz w:val="24"/>
-          <w:szCs w:val="24"/>
-        </w:rPr>
-        <w:t>opcional</w:t>
-      </w:r>
-      <w:proofErr w:type="gramEnd"/>
-      <w:r>
-        <w:rPr>
-          <w:rFonts w:ascii="Times New Roman" w:hAnsi="Times New Roman" w:cs="Times New Roman"/>
-          <w:sz w:val="24"/>
-          <w:szCs w:val="24"/>
-        </w:rPr>
-        <w:t xml:space="preserve"> porém recomendado.</w:t>
+        <w:t>rgula é opcional porém recomendado.</w:t>
       </w:r>
     </w:p>
     <w:p>
@@ -2002,25 +1929,7 @@
           <w:sz w:val="24"/>
           <w:szCs w:val="24"/>
         </w:rPr>
-        <w:t xml:space="preserve">Após seguir todo o processo de seleção e encontrar o elemento desejado, podemos colocar mais 1 </w:t>
-      </w:r>
-      <w:proofErr w:type="gramStart"/>
-      <w:r>
-        <w:rPr>
-          <w:rFonts w:ascii="Times New Roman" w:hAnsi="Times New Roman" w:cs="Times New Roman"/>
-          <w:sz w:val="24"/>
-          <w:szCs w:val="24"/>
-        </w:rPr>
-        <w:t>‘.’ Depois</w:t>
-      </w:r>
-      <w:proofErr w:type="gramEnd"/>
-      <w:r>
-        <w:rPr>
-          <w:rFonts w:ascii="Times New Roman" w:hAnsi="Times New Roman" w:cs="Times New Roman"/>
-          <w:sz w:val="24"/>
-          <w:szCs w:val="24"/>
-        </w:rPr>
-        <w:t xml:space="preserve"> dele e percorrer por todas as funcionalidades desse elemento</w:t>
+        <w:t>Após seguir todo o processo de seleção e encontrar o elemento desejado, podemos colocar mais 1 ‘.’ Depois dele e percorrer por todas as funcionalidades desse elemento</w:t>
       </w:r>
       <w:r>
         <w:rPr>
@@ -2051,7 +1960,6 @@
         </w:rPr>
       </w:pPr>
       <w:proofErr w:type="spellStart"/>
-      <w:proofErr w:type="gramStart"/>
       <w:r>
         <w:rPr>
           <w:rFonts w:ascii="Consolas" w:eastAsia="Times New Roman" w:hAnsi="Consolas" w:cs="Times New Roman"/>
@@ -2080,7 +1988,6 @@
         <w:t>querySelector</w:t>
       </w:r>
       <w:proofErr w:type="spellEnd"/>
-      <w:proofErr w:type="gramEnd"/>
       <w:r>
         <w:rPr>
           <w:rFonts w:ascii="Consolas" w:eastAsia="Times New Roman" w:hAnsi="Consolas" w:cs="Times New Roman"/>
@@ -2239,6 +2146,462 @@
           <w:szCs w:val="24"/>
         </w:rPr>
         <w:t xml:space="preserve"> Ao dar enter, no navegador, podemos ouvir o som da tag que selecionamos a partir do ID no querySelector.</w:t>
+      </w:r>
+    </w:p>
+    <w:p>
+      <w:pPr>
+        <w:pStyle w:val="PargrafodaLista"/>
+        <w:numPr>
+          <w:ilvl w:val="1"/>
+          <w:numId w:val="2"/>
+        </w:numPr>
+        <w:spacing w:line="360" w:lineRule="auto"/>
+        <w:jc w:val="both"/>
+        <w:rPr>
+          <w:rFonts w:ascii="Times New Roman" w:hAnsi="Times New Roman" w:cs="Times New Roman"/>
+          <w:sz w:val="24"/>
+          <w:szCs w:val="24"/>
+        </w:rPr>
+      </w:pPr>
+      <w:r>
+        <w:rPr>
+          <w:rFonts w:ascii="Times New Roman" w:hAnsi="Times New Roman" w:cs="Times New Roman"/>
+          <w:sz w:val="24"/>
+          <w:szCs w:val="24"/>
+        </w:rPr>
+        <w:t xml:space="preserve"> </w:t>
+      </w:r>
+      <w:r>
+        <w:rPr>
+          <w:rFonts w:ascii="Times New Roman" w:hAnsi="Times New Roman" w:cs="Times New Roman"/>
+          <w:sz w:val="24"/>
+          <w:szCs w:val="24"/>
+        </w:rPr>
+        <w:t>O que é uma função:</w:t>
+      </w:r>
+    </w:p>
+    <w:p>
+      <w:pPr>
+        <w:pStyle w:val="PargrafodaLista"/>
+        <w:numPr>
+          <w:ilvl w:val="2"/>
+          <w:numId w:val="2"/>
+        </w:numPr>
+        <w:spacing w:line="360" w:lineRule="auto"/>
+        <w:jc w:val="both"/>
+        <w:rPr>
+          <w:rFonts w:ascii="Times New Roman" w:hAnsi="Times New Roman" w:cs="Times New Roman"/>
+          <w:sz w:val="24"/>
+          <w:szCs w:val="24"/>
+        </w:rPr>
+      </w:pPr>
+      <w:r>
+        <w:rPr>
+          <w:rFonts w:ascii="Times New Roman" w:hAnsi="Times New Roman" w:cs="Times New Roman"/>
+          <w:sz w:val="24"/>
+          <w:szCs w:val="24"/>
+        </w:rPr>
+        <w:t>No nosso caso acima tudo só irá correr bem e corretamente caso seja feito no navegador, se fizermos no nosso documento .</w:t>
+      </w:r>
+      <w:proofErr w:type="spellStart"/>
+      <w:r>
+        <w:rPr>
+          <w:rFonts w:ascii="Times New Roman" w:hAnsi="Times New Roman" w:cs="Times New Roman"/>
+          <w:sz w:val="24"/>
+          <w:szCs w:val="24"/>
+        </w:rPr>
+        <w:t>js</w:t>
+      </w:r>
+      <w:proofErr w:type="spellEnd"/>
+      <w:r>
+        <w:rPr>
+          <w:rFonts w:ascii="Times New Roman" w:hAnsi="Times New Roman" w:cs="Times New Roman"/>
+          <w:sz w:val="24"/>
+          <w:szCs w:val="24"/>
+        </w:rPr>
+        <w:t xml:space="preserve"> dará erro pois colocamos ele no head do nosso HTML e, como o HTML é lido linha por linha até chegar ao seu final, ele está passando pelo </w:t>
+      </w:r>
+      <w:proofErr w:type="spellStart"/>
+      <w:r>
+        <w:rPr>
+          <w:rFonts w:ascii="Times New Roman" w:hAnsi="Times New Roman" w:cs="Times New Roman"/>
+          <w:sz w:val="24"/>
+          <w:szCs w:val="24"/>
+        </w:rPr>
+        <w:t>js</w:t>
+      </w:r>
+      <w:proofErr w:type="spellEnd"/>
+      <w:r>
+        <w:rPr>
+          <w:rFonts w:ascii="Times New Roman" w:hAnsi="Times New Roman" w:cs="Times New Roman"/>
+          <w:sz w:val="24"/>
+          <w:szCs w:val="24"/>
+        </w:rPr>
+        <w:t xml:space="preserve"> antes de conseguir carregar o body do documento, que é onde estão todos os nossos áudios.</w:t>
+      </w:r>
+    </w:p>
+    <w:p>
+      <w:pPr>
+        <w:pStyle w:val="PargrafodaLista"/>
+        <w:numPr>
+          <w:ilvl w:val="2"/>
+          <w:numId w:val="2"/>
+        </w:numPr>
+        <w:spacing w:line="360" w:lineRule="auto"/>
+        <w:jc w:val="both"/>
+        <w:rPr>
+          <w:rFonts w:ascii="Times New Roman" w:hAnsi="Times New Roman" w:cs="Times New Roman"/>
+          <w:sz w:val="24"/>
+          <w:szCs w:val="24"/>
+        </w:rPr>
+      </w:pPr>
+      <w:r>
+        <w:rPr>
+          <w:rFonts w:ascii="Times New Roman" w:hAnsi="Times New Roman" w:cs="Times New Roman"/>
+          <w:sz w:val="24"/>
+          <w:szCs w:val="24"/>
+        </w:rPr>
+        <w:t>Por conta disso é super importante sempre prestarmos bastante atenção onde colocaremos a tag script no nosso documento HTML, uma vez que irá sempre depender do que queremos que ele faça.</w:t>
+      </w:r>
+    </w:p>
+    <w:p>
+      <w:pPr>
+        <w:pStyle w:val="PargrafodaLista"/>
+        <w:numPr>
+          <w:ilvl w:val="2"/>
+          <w:numId w:val="2"/>
+        </w:numPr>
+        <w:spacing w:line="360" w:lineRule="auto"/>
+        <w:jc w:val="both"/>
+        <w:rPr>
+          <w:rFonts w:ascii="Times New Roman" w:hAnsi="Times New Roman" w:cs="Times New Roman"/>
+          <w:sz w:val="24"/>
+          <w:szCs w:val="24"/>
+        </w:rPr>
+      </w:pPr>
+      <w:r>
+        <w:rPr>
+          <w:rFonts w:ascii="Times New Roman" w:hAnsi="Times New Roman" w:cs="Times New Roman"/>
+          <w:sz w:val="24"/>
+          <w:szCs w:val="24"/>
+        </w:rPr>
+        <w:t>Portanto, se quisermos que ele utilize elementos que estão no body para seu funcionamento, não podemos colocar ele no head, precisa obrigatoriamente ser colocado depois do body para que não ocorra nenhum tipo de erro e nossa aplicação funcione perfeitamente.</w:t>
+      </w:r>
+    </w:p>
+    <w:p>
+      <w:pPr>
+        <w:pStyle w:val="PargrafodaLista"/>
+        <w:numPr>
+          <w:ilvl w:val="2"/>
+          <w:numId w:val="2"/>
+        </w:numPr>
+        <w:spacing w:line="360" w:lineRule="auto"/>
+        <w:jc w:val="both"/>
+        <w:rPr>
+          <w:rFonts w:ascii="Times New Roman" w:hAnsi="Times New Roman" w:cs="Times New Roman"/>
+          <w:sz w:val="24"/>
+          <w:szCs w:val="24"/>
+        </w:rPr>
+      </w:pPr>
+      <w:r>
+        <w:rPr>
+          <w:rFonts w:ascii="Times New Roman" w:hAnsi="Times New Roman" w:cs="Times New Roman"/>
+          <w:sz w:val="24"/>
+          <w:szCs w:val="24"/>
+        </w:rPr>
+        <w:t xml:space="preserve">Algumas vezes também podem ocorrer bloqueios do navegador, impedindo que sons e outras interatividades sejam iniciadas antes da interação do usuário com a página. Para corrigir isso criamos a </w:t>
+      </w:r>
+      <w:r>
+        <w:rPr>
+          <w:rFonts w:ascii="Times New Roman" w:hAnsi="Times New Roman" w:cs="Times New Roman"/>
+          <w:sz w:val="24"/>
+          <w:szCs w:val="24"/>
+        </w:rPr>
+        <w:lastRenderedPageBreak/>
+        <w:t xml:space="preserve">nossa própria função que toca o som do </w:t>
+      </w:r>
+      <w:proofErr w:type="spellStart"/>
+      <w:r>
+        <w:rPr>
+          <w:rFonts w:ascii="Times New Roman" w:hAnsi="Times New Roman" w:cs="Times New Roman"/>
+          <w:sz w:val="24"/>
+          <w:szCs w:val="24"/>
+        </w:rPr>
+        <w:t>Pom</w:t>
+      </w:r>
+      <w:proofErr w:type="spellEnd"/>
+      <w:r>
+        <w:rPr>
+          <w:rFonts w:ascii="Times New Roman" w:hAnsi="Times New Roman" w:cs="Times New Roman"/>
+          <w:sz w:val="24"/>
+          <w:szCs w:val="24"/>
+        </w:rPr>
+        <w:t xml:space="preserve"> e, ao chamar essa função no navegador, o nosso som é executado.</w:t>
+      </w:r>
+    </w:p>
+    <w:p>
+      <w:pPr>
+        <w:pStyle w:val="PargrafodaLista"/>
+        <w:numPr>
+          <w:ilvl w:val="2"/>
+          <w:numId w:val="2"/>
+        </w:numPr>
+        <w:spacing w:line="360" w:lineRule="auto"/>
+        <w:jc w:val="both"/>
+        <w:rPr>
+          <w:rFonts w:ascii="Times New Roman" w:hAnsi="Times New Roman" w:cs="Times New Roman"/>
+          <w:sz w:val="24"/>
+          <w:szCs w:val="24"/>
+        </w:rPr>
+      </w:pPr>
+      <w:r>
+        <w:rPr>
+          <w:rFonts w:ascii="Times New Roman" w:hAnsi="Times New Roman" w:cs="Times New Roman"/>
+          <w:sz w:val="24"/>
+          <w:szCs w:val="24"/>
+        </w:rPr>
+        <w:t>A pesar de ainda não ser o que queremos, já estamos chegando bem perto:</w:t>
+      </w:r>
+    </w:p>
+    <w:p>
+      <w:pPr>
+        <w:shd w:val="clear" w:color="auto" w:fill="1E1E1E"/>
+        <w:spacing w:after="0" w:line="285" w:lineRule="atLeast"/>
+        <w:rPr>
+          <w:rFonts w:ascii="Consolas" w:eastAsia="Times New Roman" w:hAnsi="Consolas" w:cs="Times New Roman"/>
+          <w:color w:val="D4D4D4"/>
+          <w:sz w:val="21"/>
+          <w:szCs w:val="21"/>
+        </w:rPr>
+      </w:pPr>
+      <w:proofErr w:type="spellStart"/>
+      <w:r>
+        <w:rPr>
+          <w:rFonts w:ascii="Consolas" w:eastAsia="Times New Roman" w:hAnsi="Consolas" w:cs="Times New Roman"/>
+          <w:color w:val="569CD6"/>
+          <w:sz w:val="21"/>
+          <w:szCs w:val="21"/>
+        </w:rPr>
+        <w:t>function</w:t>
+      </w:r>
+      <w:proofErr w:type="spellEnd"/>
+      <w:r>
+        <w:rPr>
+          <w:rFonts w:ascii="Consolas" w:eastAsia="Times New Roman" w:hAnsi="Consolas" w:cs="Times New Roman"/>
+          <w:color w:val="D4D4D4"/>
+          <w:sz w:val="21"/>
+          <w:szCs w:val="21"/>
+        </w:rPr>
+        <w:t xml:space="preserve"> </w:t>
+      </w:r>
+      <w:proofErr w:type="spellStart"/>
+      <w:r>
+        <w:rPr>
+          <w:rFonts w:ascii="Consolas" w:eastAsia="Times New Roman" w:hAnsi="Consolas" w:cs="Times New Roman"/>
+          <w:color w:val="DCDCAA"/>
+          <w:sz w:val="21"/>
+          <w:szCs w:val="21"/>
+        </w:rPr>
+        <w:t>tocaSomPom</w:t>
+      </w:r>
+      <w:proofErr w:type="spellEnd"/>
+      <w:r>
+        <w:rPr>
+          <w:rFonts w:ascii="Consolas" w:eastAsia="Times New Roman" w:hAnsi="Consolas" w:cs="Times New Roman"/>
+          <w:color w:val="D4D4D4"/>
+          <w:sz w:val="21"/>
+          <w:szCs w:val="21"/>
+        </w:rPr>
+        <w:t>(){</w:t>
+      </w:r>
+    </w:p>
+    <w:p>
+      <w:pPr>
+        <w:shd w:val="clear" w:color="auto" w:fill="1E1E1E"/>
+        <w:spacing w:after="0" w:line="285" w:lineRule="atLeast"/>
+        <w:rPr>
+          <w:rFonts w:ascii="Consolas" w:eastAsia="Times New Roman" w:hAnsi="Consolas" w:cs="Times New Roman"/>
+          <w:color w:val="D4D4D4"/>
+          <w:sz w:val="21"/>
+          <w:szCs w:val="21"/>
+        </w:rPr>
+      </w:pPr>
+      <w:r>
+        <w:rPr>
+          <w:rFonts w:ascii="Consolas" w:eastAsia="Times New Roman" w:hAnsi="Consolas" w:cs="Times New Roman"/>
+          <w:color w:val="D4D4D4"/>
+          <w:sz w:val="21"/>
+          <w:szCs w:val="21"/>
+        </w:rPr>
+        <w:t xml:space="preserve">  </w:t>
+      </w:r>
+      <w:proofErr w:type="spellStart"/>
+      <w:r>
+        <w:rPr>
+          <w:rFonts w:ascii="Consolas" w:eastAsia="Times New Roman" w:hAnsi="Consolas" w:cs="Times New Roman"/>
+          <w:color w:val="9CDCFE"/>
+          <w:sz w:val="21"/>
+          <w:szCs w:val="21"/>
+        </w:rPr>
+        <w:t>document</w:t>
+      </w:r>
+      <w:r>
+        <w:rPr>
+          <w:rFonts w:ascii="Consolas" w:eastAsia="Times New Roman" w:hAnsi="Consolas" w:cs="Times New Roman"/>
+          <w:color w:val="D4D4D4"/>
+          <w:sz w:val="21"/>
+          <w:szCs w:val="21"/>
+        </w:rPr>
+        <w:t>.</w:t>
+      </w:r>
+      <w:r>
+        <w:rPr>
+          <w:rFonts w:ascii="Consolas" w:eastAsia="Times New Roman" w:hAnsi="Consolas" w:cs="Times New Roman"/>
+          <w:color w:val="DCDCAA"/>
+          <w:sz w:val="21"/>
+          <w:szCs w:val="21"/>
+        </w:rPr>
+        <w:t>querySelector</w:t>
+      </w:r>
+      <w:proofErr w:type="spellEnd"/>
+      <w:r>
+        <w:rPr>
+          <w:rFonts w:ascii="Consolas" w:eastAsia="Times New Roman" w:hAnsi="Consolas" w:cs="Times New Roman"/>
+          <w:color w:val="D4D4D4"/>
+          <w:sz w:val="21"/>
+          <w:szCs w:val="21"/>
+        </w:rPr>
+        <w:t>(</w:t>
+      </w:r>
+      <w:r>
+        <w:rPr>
+          <w:rFonts w:ascii="Consolas" w:eastAsia="Times New Roman" w:hAnsi="Consolas" w:cs="Times New Roman"/>
+          <w:color w:val="CE9178"/>
+          <w:sz w:val="21"/>
+          <w:szCs w:val="21"/>
+        </w:rPr>
+        <w:t>'#</w:t>
+      </w:r>
+      <w:proofErr w:type="spellStart"/>
+      <w:r>
+        <w:rPr>
+          <w:rFonts w:ascii="Consolas" w:eastAsia="Times New Roman" w:hAnsi="Consolas" w:cs="Times New Roman"/>
+          <w:color w:val="CE9178"/>
+          <w:sz w:val="21"/>
+          <w:szCs w:val="21"/>
+        </w:rPr>
+        <w:t>som_tecla_pom</w:t>
+      </w:r>
+      <w:proofErr w:type="spellEnd"/>
+      <w:r>
+        <w:rPr>
+          <w:rFonts w:ascii="Consolas" w:eastAsia="Times New Roman" w:hAnsi="Consolas" w:cs="Times New Roman"/>
+          <w:color w:val="CE9178"/>
+          <w:sz w:val="21"/>
+          <w:szCs w:val="21"/>
+        </w:rPr>
+        <w:t>'</w:t>
+      </w:r>
+      <w:r>
+        <w:rPr>
+          <w:rFonts w:ascii="Consolas" w:eastAsia="Times New Roman" w:hAnsi="Consolas" w:cs="Times New Roman"/>
+          <w:color w:val="D4D4D4"/>
+          <w:sz w:val="21"/>
+          <w:szCs w:val="21"/>
+        </w:rPr>
+        <w:t>).</w:t>
+      </w:r>
+      <w:r>
+        <w:rPr>
+          <w:rFonts w:ascii="Consolas" w:eastAsia="Times New Roman" w:hAnsi="Consolas" w:cs="Times New Roman"/>
+          <w:color w:val="DCDCAA"/>
+          <w:sz w:val="21"/>
+          <w:szCs w:val="21"/>
+        </w:rPr>
+        <w:t>play</w:t>
+      </w:r>
+      <w:r>
+        <w:rPr>
+          <w:rFonts w:ascii="Consolas" w:eastAsia="Times New Roman" w:hAnsi="Consolas" w:cs="Times New Roman"/>
+          <w:color w:val="D4D4D4"/>
+          <w:sz w:val="21"/>
+          <w:szCs w:val="21"/>
+        </w:rPr>
+        <w:t>();</w:t>
+      </w:r>
+    </w:p>
+    <w:p>
+      <w:pPr>
+        <w:shd w:val="clear" w:color="auto" w:fill="1E1E1E"/>
+        <w:spacing w:after="0" w:line="285" w:lineRule="atLeast"/>
+        <w:rPr>
+          <w:rFonts w:ascii="Consolas" w:eastAsia="Times New Roman" w:hAnsi="Consolas" w:cs="Times New Roman"/>
+          <w:color w:val="D4D4D4"/>
+          <w:sz w:val="21"/>
+          <w:szCs w:val="21"/>
+        </w:rPr>
+      </w:pPr>
+      <w:r>
+        <w:rPr>
+          <w:rFonts w:ascii="Consolas" w:eastAsia="Times New Roman" w:hAnsi="Consolas" w:cs="Times New Roman"/>
+          <w:color w:val="D4D4D4"/>
+          <w:sz w:val="21"/>
+          <w:szCs w:val="21"/>
+        </w:rPr>
+        <w:t>}</w:t>
+      </w:r>
+    </w:p>
+    <w:p>
+      <w:pPr>
+        <w:spacing w:before="240" w:line="360" w:lineRule="auto"/>
+        <w:jc w:val="center"/>
+        <w:rPr>
+          <w:rFonts w:ascii="Times New Roman" w:hAnsi="Times New Roman" w:cs="Times New Roman"/>
+          <w:sz w:val="24"/>
+          <w:szCs w:val="24"/>
+        </w:rPr>
+      </w:pPr>
+      <w:r>
+        <w:rPr>
+          <w:rFonts w:ascii="Times New Roman" w:hAnsi="Times New Roman" w:cs="Times New Roman"/>
+          <w:sz w:val="24"/>
+          <w:szCs w:val="24"/>
+        </w:rPr>
+        <w:drawing>
+          <wp:inline distT="0" distB="0" distL="0" distR="0" wp14:anchorId="260EBABC" wp14:editId="1E1E95E4">
+            <wp:extent cx="933580" cy="219106"/>
+            <wp:effectExtent l="0" t="0" r="0" b="9525"/>
+            <wp:docPr id="8" name="Imagem 8"/>
+            <wp:cNvGraphicFramePr>
+              <a:graphicFrameLocks xmlns:a="http://schemas.openxmlformats.org/drawingml/2006/main" noChangeAspect="1"/>
+            </wp:cNvGraphicFramePr>
+            <a:graphic xmlns:a="http://schemas.openxmlformats.org/drawingml/2006/main">
+              <a:graphicData uri="http://schemas.openxmlformats.org/drawingml/2006/picture">
+                <pic:pic xmlns:pic="http://schemas.openxmlformats.org/drawingml/2006/picture">
+                  <pic:nvPicPr>
+                    <pic:cNvPr id="1" name=""/>
+                    <pic:cNvPicPr/>
+                  </pic:nvPicPr>
+                  <pic:blipFill>
+                    <a:blip r:embed="rId12"/>
+                    <a:stretch>
+                      <a:fillRect/>
+                    </a:stretch>
+                  </pic:blipFill>
+                  <pic:spPr>
+                    <a:xfrm>
+                      <a:off x="0" y="0"/>
+                      <a:ext cx="933580" cy="219106"/>
+                    </a:xfrm>
+                    <a:prstGeom prst="rect">
+                      <a:avLst/>
+                    </a:prstGeom>
+                  </pic:spPr>
+                </pic:pic>
+              </a:graphicData>
+            </a:graphic>
+          </wp:inline>
+        </w:drawing>
       </w:r>
     </w:p>
     <w:p>

</xml_diff>

<commit_message>
Repetição Otimizada Com For
Aprendemos como usar o for e suas vantagens com relação ao while
</commit_message>
<xml_diff>
--- a/Front-end/Formação HTML && CSS3/JavaScript na Web/Crie Páginas Dinâmicas/Anotações/JavaScript Para Web – Crie Páginas Dinâmicas.docx
+++ b/Front-end/Formação HTML && CSS3/JavaScript na Web/Crie Páginas Dinâmicas/Anotações/JavaScript Para Web – Crie Páginas Dinâmicas.docx
@@ -126,7 +126,25 @@
           <w:sz w:val="24"/>
           <w:szCs w:val="24"/>
         </w:rPr>
-        <w:t>Podemos escrever código JS dentro do próprio HTML, inclusive dentro de suas tags. Para exemplificar o dinamismo e uma parte da proposta desse curso, fizemos com que uma janela de alerta abrisse quando clicamos no botão “Pom”:</w:t>
+        <w:t>Podemos escrever código JS dentro do próprio HTML, inclusive dentro de suas tags. Para exemplificar o dinamismo e uma parte da proposta desse curso, fizemos com que uma janela de alerta abrisse quando clicamos no botão “</w:t>
+      </w:r>
+      <w:proofErr w:type="spellStart"/>
+      <w:r>
+        <w:rPr>
+          <w:rFonts w:ascii="Times New Roman" w:hAnsi="Times New Roman" w:cs="Times New Roman"/>
+          <w:sz w:val="24"/>
+          <w:szCs w:val="24"/>
+        </w:rPr>
+        <w:t>Pom</w:t>
+      </w:r>
+      <w:proofErr w:type="spellEnd"/>
+      <w:r>
+        <w:rPr>
+          <w:rFonts w:ascii="Times New Roman" w:hAnsi="Times New Roman" w:cs="Times New Roman"/>
+          <w:sz w:val="24"/>
+          <w:szCs w:val="24"/>
+        </w:rPr>
+        <w:t>”:</w:t>
       </w:r>
     </w:p>
     <w:p>
@@ -256,7 +274,61 @@
           <w:sz w:val="24"/>
           <w:szCs w:val="24"/>
         </w:rPr>
-        <w:t>O que permite isso é o ‘onclick=”alert(‘Pom’)”. O que está dentro de ‘alert’ precisa necessariamente estar em aspas simples para não entrar em conflito com as aspas duplas do HTML.</w:t>
+        <w:t>O que permite isso é o ‘onclick=”</w:t>
+      </w:r>
+      <w:proofErr w:type="spellStart"/>
+      <w:r>
+        <w:rPr>
+          <w:rFonts w:ascii="Times New Roman" w:hAnsi="Times New Roman" w:cs="Times New Roman"/>
+          <w:sz w:val="24"/>
+          <w:szCs w:val="24"/>
+        </w:rPr>
+        <w:t>alert</w:t>
+      </w:r>
+      <w:proofErr w:type="spellEnd"/>
+      <w:r>
+        <w:rPr>
+          <w:rFonts w:ascii="Times New Roman" w:hAnsi="Times New Roman" w:cs="Times New Roman"/>
+          <w:sz w:val="24"/>
+          <w:szCs w:val="24"/>
+        </w:rPr>
+        <w:t>(‘</w:t>
+      </w:r>
+      <w:proofErr w:type="spellStart"/>
+      <w:r>
+        <w:rPr>
+          <w:rFonts w:ascii="Times New Roman" w:hAnsi="Times New Roman" w:cs="Times New Roman"/>
+          <w:sz w:val="24"/>
+          <w:szCs w:val="24"/>
+        </w:rPr>
+        <w:t>Pom</w:t>
+      </w:r>
+      <w:proofErr w:type="spellEnd"/>
+      <w:r>
+        <w:rPr>
+          <w:rFonts w:ascii="Times New Roman" w:hAnsi="Times New Roman" w:cs="Times New Roman"/>
+          <w:sz w:val="24"/>
+          <w:szCs w:val="24"/>
+        </w:rPr>
+        <w:t>’)”. O que está dentro de ‘</w:t>
+      </w:r>
+      <w:proofErr w:type="spellStart"/>
+      <w:r>
+        <w:rPr>
+          <w:rFonts w:ascii="Times New Roman" w:hAnsi="Times New Roman" w:cs="Times New Roman"/>
+          <w:sz w:val="24"/>
+          <w:szCs w:val="24"/>
+        </w:rPr>
+        <w:t>alert</w:t>
+      </w:r>
+      <w:proofErr w:type="spellEnd"/>
+      <w:r>
+        <w:rPr>
+          <w:rFonts w:ascii="Times New Roman" w:hAnsi="Times New Roman" w:cs="Times New Roman"/>
+          <w:sz w:val="24"/>
+          <w:szCs w:val="24"/>
+        </w:rPr>
+        <w:t>’ precisa necessariamente estar em aspas simples para não entrar em conflito com as aspas duplas do HTML.</w:t>
       </w:r>
     </w:p>
     <w:p>
@@ -320,7 +392,25 @@
           <w:sz w:val="24"/>
           <w:szCs w:val="24"/>
         </w:rPr>
-        <w:t>Basta abrir e fechar a tag script com o src levando até a localização do arquivo JS</w:t>
+        <w:t xml:space="preserve">Basta abrir e fechar a tag script com o </w:t>
+      </w:r>
+      <w:proofErr w:type="spellStart"/>
+      <w:r>
+        <w:rPr>
+          <w:rFonts w:ascii="Times New Roman" w:hAnsi="Times New Roman" w:cs="Times New Roman"/>
+          <w:sz w:val="24"/>
+          <w:szCs w:val="24"/>
+        </w:rPr>
+        <w:t>src</w:t>
+      </w:r>
+      <w:proofErr w:type="spellEnd"/>
+      <w:r>
+        <w:rPr>
+          <w:rFonts w:ascii="Times New Roman" w:hAnsi="Times New Roman" w:cs="Times New Roman"/>
+          <w:sz w:val="24"/>
+          <w:szCs w:val="24"/>
+        </w:rPr>
+        <w:t xml:space="preserve"> levando até a localização do arquivo JS</w:t>
       </w:r>
       <w:r>
         <w:rPr>
@@ -381,6 +471,7 @@
         </w:rPr>
         <w:t xml:space="preserve"> </w:t>
       </w:r>
+      <w:proofErr w:type="spellStart"/>
       <w:r>
         <w:rPr>
           <w:rFonts w:ascii="Consolas" w:eastAsia="Times New Roman" w:hAnsi="Consolas" w:cs="Times New Roman"/>
@@ -391,6 +482,7 @@
         </w:rPr>
         <w:t>src</w:t>
       </w:r>
+      <w:proofErr w:type="spellEnd"/>
       <w:r>
         <w:rPr>
           <w:rFonts w:ascii="Consolas" w:eastAsia="Times New Roman" w:hAnsi="Consolas" w:cs="Times New Roman"/>
@@ -487,8 +579,18 @@
           <w:sz w:val="24"/>
           <w:szCs w:val="24"/>
         </w:rPr>
-        <w:t>foi devidamente carregado, podemos lançar um alert</w:t>
-      </w:r>
+        <w:t xml:space="preserve">foi devidamente carregado, podemos lançar um </w:t>
+      </w:r>
+      <w:proofErr w:type="spellStart"/>
+      <w:r>
+        <w:rPr>
+          <w:rFonts w:ascii="Times New Roman" w:hAnsi="Times New Roman" w:cs="Times New Roman"/>
+          <w:sz w:val="24"/>
+          <w:szCs w:val="24"/>
+        </w:rPr>
+        <w:t>alert</w:t>
+      </w:r>
+      <w:proofErr w:type="spellEnd"/>
       <w:r>
         <w:rPr>
           <w:rFonts w:ascii="Times New Roman" w:hAnsi="Times New Roman" w:cs="Times New Roman"/>
@@ -525,6 +627,7 @@
           <w:szCs w:val="21"/>
         </w:rPr>
       </w:pPr>
+      <w:proofErr w:type="spellStart"/>
       <w:r>
         <w:rPr>
           <w:rFonts w:ascii="Consolas" w:eastAsia="Times New Roman" w:hAnsi="Consolas" w:cs="Times New Roman"/>
@@ -534,6 +637,7 @@
         </w:rPr>
         <w:t>alert</w:t>
       </w:r>
+      <w:proofErr w:type="spellEnd"/>
       <w:r>
         <w:rPr>
           <w:rFonts w:ascii="Consolas" w:eastAsia="Times New Roman" w:hAnsi="Consolas" w:cs="Times New Roman"/>
@@ -724,7 +828,27 @@
           <w:sz w:val="21"/>
           <w:szCs w:val="21"/>
         </w:rPr>
-        <w:t>'.tecla_pom'</w:t>
+        <w:t>'.</w:t>
+      </w:r>
+      <w:proofErr w:type="spellStart"/>
+      <w:r>
+        <w:rPr>
+          <w:rFonts w:ascii="Consolas" w:eastAsia="Times New Roman" w:hAnsi="Consolas" w:cs="Times New Roman"/>
+          <w:color w:val="CE9178"/>
+          <w:sz w:val="21"/>
+          <w:szCs w:val="21"/>
+        </w:rPr>
+        <w:t>tecla_pom</w:t>
+      </w:r>
+      <w:proofErr w:type="spellEnd"/>
+      <w:r>
+        <w:rPr>
+          <w:rFonts w:ascii="Consolas" w:eastAsia="Times New Roman" w:hAnsi="Consolas" w:cs="Times New Roman"/>
+          <w:color w:val="CE9178"/>
+          <w:sz w:val="21"/>
+          <w:szCs w:val="21"/>
+        </w:rPr>
+        <w:t>'</w:t>
       </w:r>
       <w:r>
         <w:rPr>
@@ -757,7 +881,25 @@
           <w:sz w:val="24"/>
           <w:szCs w:val="24"/>
         </w:rPr>
-        <w:t xml:space="preserve"> E dentro das aspas funciona como no CSS, ou seja, ‘.’ Para classes, ‘#’ para ID’s, somente o nome da tag se for todas as tags, e assim por diante.</w:t>
+        <w:t xml:space="preserve"> E dentro das aspas funciona como no CSS, ou seja, ‘.’ Para classes, ‘#’ para </w:t>
+      </w:r>
+      <w:proofErr w:type="spellStart"/>
+      <w:r>
+        <w:rPr>
+          <w:rFonts w:ascii="Times New Roman" w:hAnsi="Times New Roman" w:cs="Times New Roman"/>
+          <w:sz w:val="24"/>
+          <w:szCs w:val="24"/>
+        </w:rPr>
+        <w:t>ID’s</w:t>
+      </w:r>
+      <w:proofErr w:type="spellEnd"/>
+      <w:r>
+        <w:rPr>
+          <w:rFonts w:ascii="Times New Roman" w:hAnsi="Times New Roman" w:cs="Times New Roman"/>
+          <w:sz w:val="24"/>
+          <w:szCs w:val="24"/>
+        </w:rPr>
+        <w:t>, somente o nome da tag se for todas as tags, e assim por diante.</w:t>
       </w:r>
     </w:p>
     <w:p>
@@ -781,7 +923,25 @@
           <w:sz w:val="24"/>
           <w:szCs w:val="24"/>
         </w:rPr>
-        <w:t>Entretanto, o querySelector não funciona de qualquer forma como o alert. Se quisermos utilizar ele, precisamos seguir o escopo do documento, ou seja:</w:t>
+        <w:t xml:space="preserve">Entretanto, o querySelector não funciona de qualquer forma como o </w:t>
+      </w:r>
+      <w:proofErr w:type="spellStart"/>
+      <w:r>
+        <w:rPr>
+          <w:rFonts w:ascii="Times New Roman" w:hAnsi="Times New Roman" w:cs="Times New Roman"/>
+          <w:sz w:val="24"/>
+          <w:szCs w:val="24"/>
+        </w:rPr>
+        <w:t>alert</w:t>
+      </w:r>
+      <w:proofErr w:type="spellEnd"/>
+      <w:r>
+        <w:rPr>
+          <w:rFonts w:ascii="Times New Roman" w:hAnsi="Times New Roman" w:cs="Times New Roman"/>
+          <w:sz w:val="24"/>
+          <w:szCs w:val="24"/>
+        </w:rPr>
+        <w:t>. Se quisermos utilizar ele, precisamos seguir o escopo do documento, ou seja:</w:t>
       </w:r>
     </w:p>
     <w:p>
@@ -795,6 +955,7 @@
           <w:szCs w:val="21"/>
         </w:rPr>
       </w:pPr>
+      <w:proofErr w:type="spellStart"/>
       <w:r>
         <w:rPr>
           <w:rFonts w:ascii="Consolas" w:eastAsia="Times New Roman" w:hAnsi="Consolas" w:cs="Times New Roman"/>
@@ -822,6 +983,7 @@
         </w:rPr>
         <w:t>querySelector</w:t>
       </w:r>
+      <w:proofErr w:type="spellEnd"/>
       <w:r>
         <w:rPr>
           <w:rFonts w:ascii="Consolas" w:eastAsia="Times New Roman" w:hAnsi="Consolas" w:cs="Times New Roman"/>
@@ -838,7 +1000,27 @@
           <w:sz w:val="21"/>
           <w:szCs w:val="21"/>
         </w:rPr>
-        <w:t>'.tecla_pom'</w:t>
+        <w:t>'.</w:t>
+      </w:r>
+      <w:proofErr w:type="spellStart"/>
+      <w:r>
+        <w:rPr>
+          <w:rFonts w:ascii="Consolas" w:eastAsia="Times New Roman" w:hAnsi="Consolas" w:cs="Times New Roman"/>
+          <w:color w:val="CE9178"/>
+          <w:sz w:val="21"/>
+          <w:szCs w:val="21"/>
+        </w:rPr>
+        <w:t>tecla_pom</w:t>
+      </w:r>
+      <w:proofErr w:type="spellEnd"/>
+      <w:r>
+        <w:rPr>
+          <w:rFonts w:ascii="Consolas" w:eastAsia="Times New Roman" w:hAnsi="Consolas" w:cs="Times New Roman"/>
+          <w:color w:val="CE9178"/>
+          <w:sz w:val="21"/>
+          <w:szCs w:val="21"/>
+        </w:rPr>
+        <w:t>'</w:t>
       </w:r>
       <w:r>
         <w:rPr>
@@ -1089,6 +1271,7 @@
           <w:lang w:val="en-US"/>
         </w:rPr>
       </w:pPr>
+      <w:proofErr w:type="spellStart"/>
       <w:r>
         <w:rPr>
           <w:rFonts w:ascii="Consolas" w:eastAsia="Times New Roman" w:hAnsi="Consolas" w:cs="Times New Roman"/>
@@ -1097,7 +1280,18 @@
           <w:szCs w:val="21"/>
           <w:lang w:val="en-US"/>
         </w:rPr>
-        <w:t>document.querySelector('</w:t>
+        <w:t>document.querySelector</w:t>
+      </w:r>
+      <w:proofErr w:type="spellEnd"/>
+      <w:r>
+        <w:rPr>
+          <w:rFonts w:ascii="Consolas" w:eastAsia="Times New Roman" w:hAnsi="Consolas" w:cs="Times New Roman"/>
+          <w:color w:val="D4D4D4"/>
+          <w:sz w:val="21"/>
+          <w:szCs w:val="21"/>
+          <w:lang w:val="en-US"/>
+        </w:rPr>
+        <w:t>('</w:t>
       </w:r>
       <w:r>
         <w:rPr>
@@ -1139,6 +1333,7 @@
         </w:rPr>
         <w:t>=</w:t>
       </w:r>
+      <w:proofErr w:type="spellStart"/>
       <w:r>
         <w:rPr>
           <w:rFonts w:ascii="Consolas" w:eastAsia="Times New Roman" w:hAnsi="Consolas" w:cs="Times New Roman"/>
@@ -1149,6 +1344,7 @@
         </w:rPr>
         <w:t>tel</w:t>
       </w:r>
+      <w:proofErr w:type="spellEnd"/>
       <w:r>
         <w:rPr>
           <w:rFonts w:ascii="Consolas" w:eastAsia="Times New Roman" w:hAnsi="Consolas" w:cs="Times New Roman"/>
@@ -1238,7 +1434,27 @@
           <w:szCs w:val="24"/>
           <w:lang w:val="en-US"/>
         </w:rPr>
-        <w:t xml:space="preserve"> O que aprendemos:</w:t>
+        <w:t xml:space="preserve"> O que </w:t>
+      </w:r>
+      <w:proofErr w:type="spellStart"/>
+      <w:r>
+        <w:rPr>
+          <w:rFonts w:ascii="Times New Roman" w:hAnsi="Times New Roman" w:cs="Times New Roman"/>
+          <w:sz w:val="24"/>
+          <w:szCs w:val="24"/>
+          <w:lang w:val="en-US"/>
+        </w:rPr>
+        <w:t>aprendemos</w:t>
+      </w:r>
+      <w:proofErr w:type="spellEnd"/>
+      <w:r>
+        <w:rPr>
+          <w:rFonts w:ascii="Times New Roman" w:hAnsi="Times New Roman" w:cs="Times New Roman"/>
+          <w:sz w:val="24"/>
+          <w:szCs w:val="24"/>
+          <w:lang w:val="en-US"/>
+        </w:rPr>
+        <w:t>:</w:t>
       </w:r>
     </w:p>
     <w:p>
@@ -1294,7 +1510,61 @@
           <w:sz w:val="24"/>
           <w:szCs w:val="24"/>
         </w:rPr>
-        <w:t>Conhecemos a tag audio do HTML e como ela funciona, também como adicionar código JavaScript inline a partir do atributo onclick na tag button, e também como é a função alert() do JavaScript.</w:t>
+        <w:t xml:space="preserve">Conhecemos a tag </w:t>
+      </w:r>
+      <w:proofErr w:type="spellStart"/>
+      <w:r>
+        <w:rPr>
+          <w:rFonts w:ascii="Times New Roman" w:hAnsi="Times New Roman" w:cs="Times New Roman"/>
+          <w:sz w:val="24"/>
+          <w:szCs w:val="24"/>
+        </w:rPr>
+        <w:t>audio</w:t>
+      </w:r>
+      <w:proofErr w:type="spellEnd"/>
+      <w:r>
+        <w:rPr>
+          <w:rFonts w:ascii="Times New Roman" w:hAnsi="Times New Roman" w:cs="Times New Roman"/>
+          <w:sz w:val="24"/>
+          <w:szCs w:val="24"/>
+        </w:rPr>
+        <w:t xml:space="preserve"> do HTML e como ela funciona, também como adicionar código JavaScript </w:t>
+      </w:r>
+      <w:proofErr w:type="spellStart"/>
+      <w:r>
+        <w:rPr>
+          <w:rFonts w:ascii="Times New Roman" w:hAnsi="Times New Roman" w:cs="Times New Roman"/>
+          <w:sz w:val="24"/>
+          <w:szCs w:val="24"/>
+        </w:rPr>
+        <w:t>inline</w:t>
+      </w:r>
+      <w:proofErr w:type="spellEnd"/>
+      <w:r>
+        <w:rPr>
+          <w:rFonts w:ascii="Times New Roman" w:hAnsi="Times New Roman" w:cs="Times New Roman"/>
+          <w:sz w:val="24"/>
+          <w:szCs w:val="24"/>
+        </w:rPr>
+        <w:t xml:space="preserve"> a partir do atributo onclick na tag button, e também como é a função </w:t>
+      </w:r>
+      <w:proofErr w:type="spellStart"/>
+      <w:r>
+        <w:rPr>
+          <w:rFonts w:ascii="Times New Roman" w:hAnsi="Times New Roman" w:cs="Times New Roman"/>
+          <w:sz w:val="24"/>
+          <w:szCs w:val="24"/>
+        </w:rPr>
+        <w:t>alert</w:t>
+      </w:r>
+      <w:proofErr w:type="spellEnd"/>
+      <w:r>
+        <w:rPr>
+          <w:rFonts w:ascii="Times New Roman" w:hAnsi="Times New Roman" w:cs="Times New Roman"/>
+          <w:sz w:val="24"/>
+          <w:szCs w:val="24"/>
+        </w:rPr>
+        <w:t>() do JavaScript.</w:t>
       </w:r>
     </w:p>
     <w:p>
@@ -1350,7 +1620,43 @@
           <w:sz w:val="24"/>
           <w:szCs w:val="24"/>
         </w:rPr>
-        <w:t>Aprendemos porque devemos ter arquivos dedicados para cada linguagem, e a extensão .js para arquivos com JavaScript, porque chamamos o nosso arquivo principal de JavaScript de main.js, e também, como fazemos para inserir um arquivo .js dentro de uma página HTML com a tag script.</w:t>
+        <w:t>Aprendemos porque devemos ter arquivos dedicados para cada linguagem, e a extensão .</w:t>
+      </w:r>
+      <w:proofErr w:type="spellStart"/>
+      <w:r>
+        <w:rPr>
+          <w:rFonts w:ascii="Times New Roman" w:hAnsi="Times New Roman" w:cs="Times New Roman"/>
+          <w:sz w:val="24"/>
+          <w:szCs w:val="24"/>
+        </w:rPr>
+        <w:t>js</w:t>
+      </w:r>
+      <w:proofErr w:type="spellEnd"/>
+      <w:r>
+        <w:rPr>
+          <w:rFonts w:ascii="Times New Roman" w:hAnsi="Times New Roman" w:cs="Times New Roman"/>
+          <w:sz w:val="24"/>
+          <w:szCs w:val="24"/>
+        </w:rPr>
+        <w:t xml:space="preserve"> para arquivos com JavaScript, porque chamamos o nosso arquivo principal de JavaScript de main.js, e também, como fazemos para inserir um arquivo .</w:t>
+      </w:r>
+      <w:proofErr w:type="spellStart"/>
+      <w:r>
+        <w:rPr>
+          <w:rFonts w:ascii="Times New Roman" w:hAnsi="Times New Roman" w:cs="Times New Roman"/>
+          <w:sz w:val="24"/>
+          <w:szCs w:val="24"/>
+        </w:rPr>
+        <w:t>js</w:t>
+      </w:r>
+      <w:proofErr w:type="spellEnd"/>
+      <w:r>
+        <w:rPr>
+          <w:rFonts w:ascii="Times New Roman" w:hAnsi="Times New Roman" w:cs="Times New Roman"/>
+          <w:sz w:val="24"/>
+          <w:szCs w:val="24"/>
+        </w:rPr>
+        <w:t xml:space="preserve"> dentro de uma página HTML com a tag script.</w:t>
       </w:r>
     </w:p>
     <w:p>
@@ -1406,7 +1712,79 @@
           <w:sz w:val="24"/>
           <w:szCs w:val="24"/>
         </w:rPr>
-        <w:t xml:space="preserve">Aprendemos os tipos de seletores que podemos usar no JavaScript (elemento, classe e id), como utilizar a função querySelector para selecionar os elementos da nossa página HTML. Vimos nesta aula a referência document, que representa o documento HTML dentro do JavaScript, e o significa o Reference Error e como solucionar, além de entender que o JavaScript é uma linguagem case sensitive, e uso do operador ponto final para entrar dentro de </w:t>
+        <w:t xml:space="preserve">Aprendemos os tipos de seletores que podemos usar no JavaScript (elemento, classe e id), como utilizar a função querySelector para selecionar os elementos da nossa página HTML. Vimos nesta aula a referência </w:t>
+      </w:r>
+      <w:proofErr w:type="spellStart"/>
+      <w:r>
+        <w:rPr>
+          <w:rFonts w:ascii="Times New Roman" w:hAnsi="Times New Roman" w:cs="Times New Roman"/>
+          <w:sz w:val="24"/>
+          <w:szCs w:val="24"/>
+        </w:rPr>
+        <w:t>document</w:t>
+      </w:r>
+      <w:proofErr w:type="spellEnd"/>
+      <w:r>
+        <w:rPr>
+          <w:rFonts w:ascii="Times New Roman" w:hAnsi="Times New Roman" w:cs="Times New Roman"/>
+          <w:sz w:val="24"/>
+          <w:szCs w:val="24"/>
+        </w:rPr>
+        <w:t xml:space="preserve">, que representa o documento HTML dentro do JavaScript, e o significa o </w:t>
+      </w:r>
+      <w:proofErr w:type="spellStart"/>
+      <w:r>
+        <w:rPr>
+          <w:rFonts w:ascii="Times New Roman" w:hAnsi="Times New Roman" w:cs="Times New Roman"/>
+          <w:sz w:val="24"/>
+          <w:szCs w:val="24"/>
+        </w:rPr>
+        <w:t>Reference</w:t>
+      </w:r>
+      <w:proofErr w:type="spellEnd"/>
+      <w:r>
+        <w:rPr>
+          <w:rFonts w:ascii="Times New Roman" w:hAnsi="Times New Roman" w:cs="Times New Roman"/>
+          <w:sz w:val="24"/>
+          <w:szCs w:val="24"/>
+        </w:rPr>
+        <w:t xml:space="preserve"> </w:t>
+      </w:r>
+      <w:proofErr w:type="spellStart"/>
+      <w:r>
+        <w:rPr>
+          <w:rFonts w:ascii="Times New Roman" w:hAnsi="Times New Roman" w:cs="Times New Roman"/>
+          <w:sz w:val="24"/>
+          <w:szCs w:val="24"/>
+        </w:rPr>
+        <w:t>Error</w:t>
+      </w:r>
+      <w:proofErr w:type="spellEnd"/>
+      <w:r>
+        <w:rPr>
+          <w:rFonts w:ascii="Times New Roman" w:hAnsi="Times New Roman" w:cs="Times New Roman"/>
+          <w:sz w:val="24"/>
+          <w:szCs w:val="24"/>
+        </w:rPr>
+        <w:t xml:space="preserve"> e como solucionar, além de entender que o JavaScript é uma linguagem case </w:t>
+      </w:r>
+      <w:proofErr w:type="spellStart"/>
+      <w:r>
+        <w:rPr>
+          <w:rFonts w:ascii="Times New Roman" w:hAnsi="Times New Roman" w:cs="Times New Roman"/>
+          <w:sz w:val="24"/>
+          <w:szCs w:val="24"/>
+        </w:rPr>
+        <w:t>sensitive</w:t>
+      </w:r>
+      <w:proofErr w:type="spellEnd"/>
+      <w:r>
+        <w:rPr>
+          <w:rFonts w:ascii="Times New Roman" w:hAnsi="Times New Roman" w:cs="Times New Roman"/>
+          <w:sz w:val="24"/>
+          <w:szCs w:val="24"/>
+        </w:rPr>
+        <w:t xml:space="preserve">, e uso do operador ponto final para entrar dentro de </w:t>
       </w:r>
       <w:r>
         <w:rPr>
@@ -1415,7 +1793,25 @@
           <w:szCs w:val="24"/>
         </w:rPr>
         <w:lastRenderedPageBreak/>
-        <w:t>referências como o document, e que o ponto e v</w:t>
+        <w:t xml:space="preserve">referências como o </w:t>
+      </w:r>
+      <w:proofErr w:type="spellStart"/>
+      <w:r>
+        <w:rPr>
+          <w:rFonts w:ascii="Times New Roman" w:hAnsi="Times New Roman" w:cs="Times New Roman"/>
+          <w:sz w:val="24"/>
+          <w:szCs w:val="24"/>
+        </w:rPr>
+        <w:t>document</w:t>
+      </w:r>
+      <w:proofErr w:type="spellEnd"/>
+      <w:r>
+        <w:rPr>
+          <w:rFonts w:ascii="Times New Roman" w:hAnsi="Times New Roman" w:cs="Times New Roman"/>
+          <w:sz w:val="24"/>
+          <w:szCs w:val="24"/>
+        </w:rPr>
+        <w:t>, e que o ponto e v</w:t>
       </w:r>
       <w:r>
         <w:rPr>
@@ -1563,6 +1959,7 @@
           <w:szCs w:val="21"/>
         </w:rPr>
       </w:pPr>
+      <w:proofErr w:type="spellStart"/>
       <w:r>
         <w:rPr>
           <w:rFonts w:ascii="Consolas" w:eastAsia="Times New Roman" w:hAnsi="Consolas" w:cs="Times New Roman"/>
@@ -1590,6 +1987,7 @@
         </w:rPr>
         <w:t>querySelector</w:t>
       </w:r>
+      <w:proofErr w:type="spellEnd"/>
       <w:r>
         <w:rPr>
           <w:rFonts w:ascii="Consolas" w:eastAsia="Times New Roman" w:hAnsi="Consolas" w:cs="Times New Roman"/>
@@ -1606,7 +2004,27 @@
           <w:sz w:val="21"/>
           <w:szCs w:val="21"/>
         </w:rPr>
-        <w:t>'#som_tecla_pom'</w:t>
+        <w:t>'#</w:t>
+      </w:r>
+      <w:proofErr w:type="spellStart"/>
+      <w:r>
+        <w:rPr>
+          <w:rFonts w:ascii="Consolas" w:eastAsia="Times New Roman" w:hAnsi="Consolas" w:cs="Times New Roman"/>
+          <w:color w:val="CE9178"/>
+          <w:sz w:val="21"/>
+          <w:szCs w:val="21"/>
+        </w:rPr>
+        <w:t>som_tecla_pom</w:t>
+      </w:r>
+      <w:proofErr w:type="spellEnd"/>
+      <w:r>
+        <w:rPr>
+          <w:rFonts w:ascii="Consolas" w:eastAsia="Times New Roman" w:hAnsi="Consolas" w:cs="Times New Roman"/>
+          <w:color w:val="CE9178"/>
+          <w:sz w:val="21"/>
+          <w:szCs w:val="21"/>
+        </w:rPr>
+        <w:t>'</w:t>
       </w:r>
       <w:r>
         <w:rPr>
@@ -1783,7 +2201,43 @@
           <w:sz w:val="24"/>
           <w:szCs w:val="24"/>
         </w:rPr>
-        <w:t>No nosso caso acima tudo só irá correr bem e corretamente caso seja feito no navegador, se fizermos no nosso documento .js dará erro pois colocamos ele no head do nosso HTML e, como o HTML é lido linha por linha até chegar ao seu final, ele está passando pelo js antes de conseguir carregar o body do documento, que é onde estão todos os nossos áudios.</w:t>
+        <w:t>No nosso caso acima tudo só irá correr bem e corretamente caso seja feito no navegador, se fizermos no nosso documento .</w:t>
+      </w:r>
+      <w:proofErr w:type="spellStart"/>
+      <w:r>
+        <w:rPr>
+          <w:rFonts w:ascii="Times New Roman" w:hAnsi="Times New Roman" w:cs="Times New Roman"/>
+          <w:sz w:val="24"/>
+          <w:szCs w:val="24"/>
+        </w:rPr>
+        <w:t>js</w:t>
+      </w:r>
+      <w:proofErr w:type="spellEnd"/>
+      <w:r>
+        <w:rPr>
+          <w:rFonts w:ascii="Times New Roman" w:hAnsi="Times New Roman" w:cs="Times New Roman"/>
+          <w:sz w:val="24"/>
+          <w:szCs w:val="24"/>
+        </w:rPr>
+        <w:t xml:space="preserve"> dará erro pois colocamos ele no head do nosso HTML e, como o HTML é lido linha por linha até chegar ao seu final, ele está passando pelo </w:t>
+      </w:r>
+      <w:proofErr w:type="spellStart"/>
+      <w:r>
+        <w:rPr>
+          <w:rFonts w:ascii="Times New Roman" w:hAnsi="Times New Roman" w:cs="Times New Roman"/>
+          <w:sz w:val="24"/>
+          <w:szCs w:val="24"/>
+        </w:rPr>
+        <w:t>js</w:t>
+      </w:r>
+      <w:proofErr w:type="spellEnd"/>
+      <w:r>
+        <w:rPr>
+          <w:rFonts w:ascii="Times New Roman" w:hAnsi="Times New Roman" w:cs="Times New Roman"/>
+          <w:sz w:val="24"/>
+          <w:szCs w:val="24"/>
+        </w:rPr>
+        <w:t xml:space="preserve"> antes de conseguir carregar o body do documento, que é onde estão todos os nossos áudios.</w:t>
       </w:r>
     </w:p>
     <w:p>
@@ -1864,7 +2318,25 @@
           <w:szCs w:val="24"/>
         </w:rPr>
         <w:lastRenderedPageBreak/>
-        <w:t>nossa própria função que toca o som do Pom e, ao chamar essa função no navegador, o nosso som é executado.</w:t>
+        <w:t xml:space="preserve">nossa própria função que toca o som do </w:t>
+      </w:r>
+      <w:proofErr w:type="spellStart"/>
+      <w:r>
+        <w:rPr>
+          <w:rFonts w:ascii="Times New Roman" w:hAnsi="Times New Roman" w:cs="Times New Roman"/>
+          <w:sz w:val="24"/>
+          <w:szCs w:val="24"/>
+        </w:rPr>
+        <w:t>Pom</w:t>
+      </w:r>
+      <w:proofErr w:type="spellEnd"/>
+      <w:r>
+        <w:rPr>
+          <w:rFonts w:ascii="Times New Roman" w:hAnsi="Times New Roman" w:cs="Times New Roman"/>
+          <w:sz w:val="24"/>
+          <w:szCs w:val="24"/>
+        </w:rPr>
+        <w:t xml:space="preserve"> e, ao chamar essa função no navegador, o nosso som é executado.</w:t>
       </w:r>
     </w:p>
     <w:p>
@@ -1902,6 +2374,7 @@
           <w:szCs w:val="21"/>
         </w:rPr>
       </w:pPr>
+      <w:proofErr w:type="spellStart"/>
       <w:r>
         <w:rPr>
           <w:rFonts w:ascii="Consolas" w:eastAsia="Times New Roman" w:hAnsi="Consolas" w:cs="Times New Roman"/>
@@ -1911,6 +2384,7 @@
         </w:rPr>
         <w:t>function</w:t>
       </w:r>
+      <w:proofErr w:type="spellEnd"/>
       <w:r>
         <w:rPr>
           <w:rFonts w:ascii="Consolas" w:eastAsia="Times New Roman" w:hAnsi="Consolas" w:cs="Times New Roman"/>
@@ -1920,6 +2394,7 @@
         </w:rPr>
         <w:t xml:space="preserve"> </w:t>
       </w:r>
+      <w:proofErr w:type="spellStart"/>
       <w:r>
         <w:rPr>
           <w:rFonts w:ascii="Consolas" w:eastAsia="Times New Roman" w:hAnsi="Consolas" w:cs="Times New Roman"/>
@@ -1929,6 +2404,7 @@
         </w:rPr>
         <w:t>tocaSomPom</w:t>
       </w:r>
+      <w:proofErr w:type="spellEnd"/>
       <w:r>
         <w:rPr>
           <w:rFonts w:ascii="Consolas" w:eastAsia="Times New Roman" w:hAnsi="Consolas" w:cs="Times New Roman"/>
@@ -1959,6 +2435,7 @@
         </w:rPr>
         <w:t xml:space="preserve">  </w:t>
       </w:r>
+      <w:proofErr w:type="spellStart"/>
       <w:r>
         <w:rPr>
           <w:rFonts w:ascii="Consolas" w:eastAsia="Times New Roman" w:hAnsi="Consolas" w:cs="Times New Roman"/>
@@ -1986,6 +2463,7 @@
         </w:rPr>
         <w:t>querySelector</w:t>
       </w:r>
+      <w:proofErr w:type="spellEnd"/>
       <w:r>
         <w:rPr>
           <w:rFonts w:ascii="Consolas" w:eastAsia="Times New Roman" w:hAnsi="Consolas" w:cs="Times New Roman"/>
@@ -2002,7 +2480,27 @@
           <w:sz w:val="21"/>
           <w:szCs w:val="21"/>
         </w:rPr>
-        <w:t>'#som_tecla_pom'</w:t>
+        <w:t>'#</w:t>
+      </w:r>
+      <w:proofErr w:type="spellStart"/>
+      <w:r>
+        <w:rPr>
+          <w:rFonts w:ascii="Consolas" w:eastAsia="Times New Roman" w:hAnsi="Consolas" w:cs="Times New Roman"/>
+          <w:color w:val="CE9178"/>
+          <w:sz w:val="21"/>
+          <w:szCs w:val="21"/>
+        </w:rPr>
+        <w:t>som_tecla_pom</w:t>
+      </w:r>
+      <w:proofErr w:type="spellEnd"/>
+      <w:r>
+        <w:rPr>
+          <w:rFonts w:ascii="Consolas" w:eastAsia="Times New Roman" w:hAnsi="Consolas" w:cs="Times New Roman"/>
+          <w:color w:val="CE9178"/>
+          <w:sz w:val="21"/>
+          <w:szCs w:val="21"/>
+        </w:rPr>
+        <w:t>'</w:t>
       </w:r>
       <w:r>
         <w:rPr>
@@ -2167,7 +2665,43 @@
           <w:sz w:val="24"/>
           <w:szCs w:val="24"/>
         </w:rPr>
-        <w:t>Colocamos o atributo ‘onclick’ no nosso chamado do botão pom que criamos lá atrás e atribuímos a ele a função tocaSomPom, mas sem ‘()’. Não colocamos ‘()’ pois queremos que o JS guarde essa função para apenas quando o botão for clicado, se colocarmos os ‘()’ assim que a pagina for carregada, o som irá tocar (ou dará o erro de interação do usuário comentado acima)</w:t>
+        <w:t xml:space="preserve">Colocamos o atributo ‘onclick’ no nosso chamado do botão </w:t>
+      </w:r>
+      <w:proofErr w:type="spellStart"/>
+      <w:r>
+        <w:rPr>
+          <w:rFonts w:ascii="Times New Roman" w:hAnsi="Times New Roman" w:cs="Times New Roman"/>
+          <w:sz w:val="24"/>
+          <w:szCs w:val="24"/>
+        </w:rPr>
+        <w:t>pom</w:t>
+      </w:r>
+      <w:proofErr w:type="spellEnd"/>
+      <w:r>
+        <w:rPr>
+          <w:rFonts w:ascii="Times New Roman" w:hAnsi="Times New Roman" w:cs="Times New Roman"/>
+          <w:sz w:val="24"/>
+          <w:szCs w:val="24"/>
+        </w:rPr>
+        <w:t xml:space="preserve"> que criamos lá atrás e atribuímos a ele a função </w:t>
+      </w:r>
+      <w:proofErr w:type="spellStart"/>
+      <w:r>
+        <w:rPr>
+          <w:rFonts w:ascii="Times New Roman" w:hAnsi="Times New Roman" w:cs="Times New Roman"/>
+          <w:sz w:val="24"/>
+          <w:szCs w:val="24"/>
+        </w:rPr>
+        <w:t>tocaSomPom</w:t>
+      </w:r>
+      <w:proofErr w:type="spellEnd"/>
+      <w:r>
+        <w:rPr>
+          <w:rFonts w:ascii="Times New Roman" w:hAnsi="Times New Roman" w:cs="Times New Roman"/>
+          <w:sz w:val="24"/>
+          <w:szCs w:val="24"/>
+        </w:rPr>
+        <w:t>, mas sem ‘()’. Não colocamos ‘()’ pois queremos que o JS guarde essa função para apenas quando o botão for clicado, se colocarmos os ‘()’ assim que a pagina for carregada, o som irá tocar (ou dará o erro de interação do usuário comentado acima)</w:t>
       </w:r>
       <w:r>
         <w:rPr>
@@ -2189,6 +2723,7 @@
           <w:szCs w:val="21"/>
         </w:rPr>
       </w:pPr>
+      <w:proofErr w:type="spellStart"/>
       <w:r>
         <w:rPr>
           <w:rFonts w:ascii="Consolas" w:eastAsia="Times New Roman" w:hAnsi="Consolas" w:cs="Times New Roman"/>
@@ -2216,6 +2751,7 @@
         </w:rPr>
         <w:t>querySelector</w:t>
       </w:r>
+      <w:proofErr w:type="spellEnd"/>
       <w:r>
         <w:rPr>
           <w:rFonts w:ascii="Consolas" w:eastAsia="Times New Roman" w:hAnsi="Consolas" w:cs="Times New Roman"/>
@@ -2232,7 +2768,27 @@
           <w:sz w:val="21"/>
           <w:szCs w:val="21"/>
         </w:rPr>
-        <w:t>'.tecla_pom'</w:t>
+        <w:t>'.</w:t>
+      </w:r>
+      <w:proofErr w:type="spellStart"/>
+      <w:r>
+        <w:rPr>
+          <w:rFonts w:ascii="Consolas" w:eastAsia="Times New Roman" w:hAnsi="Consolas" w:cs="Times New Roman"/>
+          <w:color w:val="CE9178"/>
+          <w:sz w:val="21"/>
+          <w:szCs w:val="21"/>
+        </w:rPr>
+        <w:t>tecla_pom</w:t>
+      </w:r>
+      <w:proofErr w:type="spellEnd"/>
+      <w:r>
+        <w:rPr>
+          <w:rFonts w:ascii="Consolas" w:eastAsia="Times New Roman" w:hAnsi="Consolas" w:cs="Times New Roman"/>
+          <w:color w:val="CE9178"/>
+          <w:sz w:val="21"/>
+          <w:szCs w:val="21"/>
+        </w:rPr>
+        <w:t>'</w:t>
       </w:r>
       <w:r>
         <w:rPr>
@@ -2261,6 +2817,7 @@
         </w:rPr>
         <w:t xml:space="preserve"> = </w:t>
       </w:r>
+      <w:proofErr w:type="spellStart"/>
       <w:r>
         <w:rPr>
           <w:rFonts w:ascii="Consolas" w:eastAsia="Times New Roman" w:hAnsi="Consolas" w:cs="Times New Roman"/>
@@ -2270,6 +2827,7 @@
         </w:rPr>
         <w:t>tocaSomPom</w:t>
       </w:r>
+      <w:proofErr w:type="spellEnd"/>
       <w:r>
         <w:rPr>
           <w:rFonts w:ascii="Consolas" w:eastAsia="Times New Roman" w:hAnsi="Consolas" w:cs="Times New Roman"/>
@@ -2357,7 +2915,43 @@
           <w:sz w:val="24"/>
           <w:szCs w:val="24"/>
         </w:rPr>
-        <w:t>Como manipular a tag &lt;audio&gt; do HTML através do JavaScript, como selecionar um elemento a partir de um seletor de id e a reproduzir um som a partir da função play(). Além disso, viu também como os erros são apresentados na aba Console da ferramenta DevTools.</w:t>
+        <w:t>Como manipular a tag &lt;</w:t>
+      </w:r>
+      <w:proofErr w:type="spellStart"/>
+      <w:r>
+        <w:rPr>
+          <w:rFonts w:ascii="Times New Roman" w:hAnsi="Times New Roman" w:cs="Times New Roman"/>
+          <w:sz w:val="24"/>
+          <w:szCs w:val="24"/>
+        </w:rPr>
+        <w:t>audio</w:t>
+      </w:r>
+      <w:proofErr w:type="spellEnd"/>
+      <w:r>
+        <w:rPr>
+          <w:rFonts w:ascii="Times New Roman" w:hAnsi="Times New Roman" w:cs="Times New Roman"/>
+          <w:sz w:val="24"/>
+          <w:szCs w:val="24"/>
+        </w:rPr>
+        <w:t xml:space="preserve">&gt; do HTML através do JavaScript, como selecionar um elemento a partir de um seletor de id e a reproduzir um som a partir da função play(). Além disso, viu também como os erros são apresentados na aba Console da ferramenta </w:t>
+      </w:r>
+      <w:proofErr w:type="spellStart"/>
+      <w:r>
+        <w:rPr>
+          <w:rFonts w:ascii="Times New Roman" w:hAnsi="Times New Roman" w:cs="Times New Roman"/>
+          <w:sz w:val="24"/>
+          <w:szCs w:val="24"/>
+        </w:rPr>
+        <w:t>DevTools</w:t>
+      </w:r>
+      <w:proofErr w:type="spellEnd"/>
+      <w:r>
+        <w:rPr>
+          <w:rFonts w:ascii="Times New Roman" w:hAnsi="Times New Roman" w:cs="Times New Roman"/>
+          <w:sz w:val="24"/>
+          <w:szCs w:val="24"/>
+        </w:rPr>
+        <w:t>.</w:t>
       </w:r>
     </w:p>
     <w:p>
@@ -2470,7 +3064,25 @@
           <w:sz w:val="24"/>
           <w:szCs w:val="24"/>
         </w:rPr>
-        <w:t>A utilizar o onclick como atributo no JavaScript, e como atribuir uma função ao onclcik sem que esta função seja invocada imediatamente.</w:t>
+        <w:t xml:space="preserve">A utilizar o onclick como atributo no JavaScript, e como atribuir uma função ao </w:t>
+      </w:r>
+      <w:proofErr w:type="spellStart"/>
+      <w:r>
+        <w:rPr>
+          <w:rFonts w:ascii="Times New Roman" w:hAnsi="Times New Roman" w:cs="Times New Roman"/>
+          <w:sz w:val="24"/>
+          <w:szCs w:val="24"/>
+        </w:rPr>
+        <w:t>onclcik</w:t>
+      </w:r>
+      <w:proofErr w:type="spellEnd"/>
+      <w:r>
+        <w:rPr>
+          <w:rFonts w:ascii="Times New Roman" w:hAnsi="Times New Roman" w:cs="Times New Roman"/>
+          <w:sz w:val="24"/>
+          <w:szCs w:val="24"/>
+        </w:rPr>
+        <w:t xml:space="preserve"> sem que esta função seja invocada imediatamente.</w:t>
       </w:r>
     </w:p>
     <w:p>
@@ -2634,6 +3246,7 @@
           <w:szCs w:val="21"/>
         </w:rPr>
       </w:pPr>
+      <w:proofErr w:type="spellStart"/>
       <w:r>
         <w:rPr>
           <w:rFonts w:ascii="Consolas" w:eastAsia="Times New Roman" w:hAnsi="Consolas" w:cs="Times New Roman"/>
@@ -2661,6 +3274,7 @@
         </w:rPr>
         <w:t>querySelectorAll</w:t>
       </w:r>
+      <w:proofErr w:type="spellEnd"/>
       <w:r>
         <w:rPr>
           <w:rFonts w:ascii="Consolas" w:eastAsia="Times New Roman" w:hAnsi="Consolas" w:cs="Times New Roman"/>
@@ -2894,6 +3508,7 @@
           <w:szCs w:val="21"/>
         </w:rPr>
       </w:pPr>
+      <w:proofErr w:type="spellStart"/>
       <w:r>
         <w:rPr>
           <w:rFonts w:ascii="Consolas" w:eastAsia="Times New Roman" w:hAnsi="Consolas" w:cs="Times New Roman"/>
@@ -2903,6 +3518,7 @@
         </w:rPr>
         <w:t>const</w:t>
       </w:r>
+      <w:proofErr w:type="spellEnd"/>
       <w:r>
         <w:rPr>
           <w:rFonts w:ascii="Consolas" w:eastAsia="Times New Roman" w:hAnsi="Consolas" w:cs="Times New Roman"/>
@@ -2912,6 +3528,7 @@
         </w:rPr>
         <w:t xml:space="preserve"> </w:t>
       </w:r>
+      <w:proofErr w:type="spellStart"/>
       <w:r>
         <w:rPr>
           <w:rFonts w:ascii="Consolas" w:eastAsia="Times New Roman" w:hAnsi="Consolas" w:cs="Times New Roman"/>
@@ -2921,6 +3538,7 @@
         </w:rPr>
         <w:t>listaDeTeclas</w:t>
       </w:r>
+      <w:proofErr w:type="spellEnd"/>
       <w:r>
         <w:rPr>
           <w:rFonts w:ascii="Consolas" w:eastAsia="Times New Roman" w:hAnsi="Consolas" w:cs="Times New Roman"/>
@@ -2930,6 +3548,7 @@
         </w:rPr>
         <w:t xml:space="preserve"> = </w:t>
       </w:r>
+      <w:proofErr w:type="spellStart"/>
       <w:r>
         <w:rPr>
           <w:rFonts w:ascii="Consolas" w:eastAsia="Times New Roman" w:hAnsi="Consolas" w:cs="Times New Roman"/>
@@ -2957,6 +3576,7 @@
         </w:rPr>
         <w:t>querySelectorAll</w:t>
       </w:r>
+      <w:proofErr w:type="spellEnd"/>
       <w:r>
         <w:rPr>
           <w:rFonts w:ascii="Consolas" w:eastAsia="Times New Roman" w:hAnsi="Consolas" w:cs="Times New Roman"/>
@@ -3015,7 +3635,25 @@
           <w:sz w:val="24"/>
           <w:szCs w:val="24"/>
         </w:rPr>
-        <w:t>ferência constante, variável, bool e afins.</w:t>
+        <w:t xml:space="preserve">ferência constante, variável, </w:t>
+      </w:r>
+      <w:proofErr w:type="spellStart"/>
+      <w:r>
+        <w:rPr>
+          <w:rFonts w:ascii="Times New Roman" w:hAnsi="Times New Roman" w:cs="Times New Roman"/>
+          <w:sz w:val="24"/>
+          <w:szCs w:val="24"/>
+        </w:rPr>
+        <w:t>bool</w:t>
+      </w:r>
+      <w:proofErr w:type="spellEnd"/>
+      <w:r>
+        <w:rPr>
+          <w:rFonts w:ascii="Times New Roman" w:hAnsi="Times New Roman" w:cs="Times New Roman"/>
+          <w:sz w:val="24"/>
+          <w:szCs w:val="24"/>
+        </w:rPr>
+        <w:t xml:space="preserve"> e afins.</w:t>
       </w:r>
       <w:r>
         <w:rPr>
@@ -3095,7 +3733,25 @@
           <w:sz w:val="24"/>
           <w:szCs w:val="24"/>
         </w:rPr>
-        <w:t>Podemos fazer a atribuição do tocaSomPom no onclick para o elemento índice 0 e ele toca quando clicado:</w:t>
+        <w:t xml:space="preserve">Podemos fazer a atribuição do </w:t>
+      </w:r>
+      <w:proofErr w:type="spellStart"/>
+      <w:r>
+        <w:rPr>
+          <w:rFonts w:ascii="Times New Roman" w:hAnsi="Times New Roman" w:cs="Times New Roman"/>
+          <w:sz w:val="24"/>
+          <w:szCs w:val="24"/>
+        </w:rPr>
+        <w:t>tocaSomPom</w:t>
+      </w:r>
+      <w:proofErr w:type="spellEnd"/>
+      <w:r>
+        <w:rPr>
+          <w:rFonts w:ascii="Times New Roman" w:hAnsi="Times New Roman" w:cs="Times New Roman"/>
+          <w:sz w:val="24"/>
+          <w:szCs w:val="24"/>
+        </w:rPr>
+        <w:t xml:space="preserve"> no onclick para o elemento índice 0 e ele toca quando clicado:</w:t>
       </w:r>
     </w:p>
     <w:p>
@@ -3109,6 +3765,7 @@
           <w:szCs w:val="21"/>
         </w:rPr>
       </w:pPr>
+      <w:proofErr w:type="spellStart"/>
       <w:r>
         <w:rPr>
           <w:rFonts w:ascii="Consolas" w:eastAsia="Times New Roman" w:hAnsi="Consolas" w:cs="Times New Roman"/>
@@ -3118,6 +3775,7 @@
         </w:rPr>
         <w:t>listaDeTeclas</w:t>
       </w:r>
+      <w:proofErr w:type="spellEnd"/>
       <w:r>
         <w:rPr>
           <w:rFonts w:ascii="Consolas" w:eastAsia="Times New Roman" w:hAnsi="Consolas" w:cs="Times New Roman"/>
@@ -3163,6 +3821,7 @@
         </w:rPr>
         <w:t xml:space="preserve"> = </w:t>
       </w:r>
+      <w:proofErr w:type="spellStart"/>
       <w:r>
         <w:rPr>
           <w:rFonts w:ascii="Consolas" w:eastAsia="Times New Roman" w:hAnsi="Consolas" w:cs="Times New Roman"/>
@@ -3172,6 +3831,7 @@
         </w:rPr>
         <w:t>tocaSomPom</w:t>
       </w:r>
+      <w:proofErr w:type="spellEnd"/>
       <w:r>
         <w:rPr>
           <w:rFonts w:ascii="Consolas" w:eastAsia="Times New Roman" w:hAnsi="Consolas" w:cs="Times New Roman"/>
@@ -3251,7 +3911,25 @@
           <w:sz w:val="24"/>
           <w:szCs w:val="24"/>
         </w:rPr>
-        <w:t>O que são os comentários de código e como utilizá-los para auxiliar durante a escrita da nossa aplicação. Vimos também uma alternativa ao querySelector quando necessário buscar muitos elementos, que é o querySelectorAll, que retorna uma lista (NodeList) com todos os elementos do seletor informado evitando a repetição de código.</w:t>
+        <w:t>O que são os comentários de código e como utilizá-los para auxiliar durante a escrita da nossa aplicação. Vimos também uma alternativa ao querySelector quando necessário buscar muitos elementos, que é o querySelectorAll, que retorna uma lista (</w:t>
+      </w:r>
+      <w:proofErr w:type="spellStart"/>
+      <w:r>
+        <w:rPr>
+          <w:rFonts w:ascii="Times New Roman" w:hAnsi="Times New Roman" w:cs="Times New Roman"/>
+          <w:sz w:val="24"/>
+          <w:szCs w:val="24"/>
+        </w:rPr>
+        <w:t>NodeList</w:t>
+      </w:r>
+      <w:proofErr w:type="spellEnd"/>
+      <w:r>
+        <w:rPr>
+          <w:rFonts w:ascii="Times New Roman" w:hAnsi="Times New Roman" w:cs="Times New Roman"/>
+          <w:sz w:val="24"/>
+          <w:szCs w:val="24"/>
+        </w:rPr>
+        <w:t>) com todos os elementos do seletor informado evitando a repetição de código.</w:t>
       </w:r>
     </w:p>
     <w:p>
@@ -3463,6 +4141,7 @@
           <w:szCs w:val="21"/>
         </w:rPr>
       </w:pPr>
+      <w:proofErr w:type="spellStart"/>
       <w:r>
         <w:rPr>
           <w:rFonts w:ascii="Consolas" w:eastAsia="Times New Roman" w:hAnsi="Consolas" w:cs="Times New Roman"/>
@@ -3472,6 +4151,7 @@
         </w:rPr>
         <w:t>while</w:t>
       </w:r>
+      <w:proofErr w:type="spellEnd"/>
       <w:r>
         <w:rPr>
           <w:rFonts w:ascii="Consolas" w:eastAsia="Times New Roman" w:hAnsi="Consolas" w:cs="Times New Roman"/>
@@ -3499,6 +4179,7 @@
         </w:rPr>
         <w:t xml:space="preserve"> &lt; </w:t>
       </w:r>
+      <w:proofErr w:type="spellStart"/>
       <w:r>
         <w:rPr>
           <w:rFonts w:ascii="Consolas" w:eastAsia="Times New Roman" w:hAnsi="Consolas" w:cs="Times New Roman"/>
@@ -3526,6 +4207,7 @@
         </w:rPr>
         <w:t>length</w:t>
       </w:r>
+      <w:proofErr w:type="spellEnd"/>
       <w:r>
         <w:rPr>
           <w:rFonts w:ascii="Consolas" w:eastAsia="Times New Roman" w:hAnsi="Consolas" w:cs="Times New Roman"/>
@@ -3556,6 +4238,7 @@
         </w:rPr>
         <w:t xml:space="preserve">  </w:t>
       </w:r>
+      <w:proofErr w:type="spellStart"/>
       <w:r>
         <w:rPr>
           <w:rFonts w:ascii="Consolas" w:eastAsia="Times New Roman" w:hAnsi="Consolas" w:cs="Times New Roman"/>
@@ -3565,6 +4248,7 @@
         </w:rPr>
         <w:t>listaDeTeclas</w:t>
       </w:r>
+      <w:proofErr w:type="spellEnd"/>
       <w:r>
         <w:rPr>
           <w:rFonts w:ascii="Consolas" w:eastAsia="Times New Roman" w:hAnsi="Consolas" w:cs="Times New Roman"/>
@@ -3610,6 +4294,7 @@
         </w:rPr>
         <w:t xml:space="preserve"> = </w:t>
       </w:r>
+      <w:proofErr w:type="spellStart"/>
       <w:r>
         <w:rPr>
           <w:rFonts w:ascii="Consolas" w:eastAsia="Times New Roman" w:hAnsi="Consolas" w:cs="Times New Roman"/>
@@ -3619,6 +4304,7 @@
         </w:rPr>
         <w:t>tocaSomPom</w:t>
       </w:r>
+      <w:proofErr w:type="spellEnd"/>
       <w:r>
         <w:rPr>
           <w:rFonts w:ascii="Consolas" w:eastAsia="Times New Roman" w:hAnsi="Consolas" w:cs="Times New Roman"/>
@@ -3855,7 +4541,25 @@
           <w:sz w:val="24"/>
           <w:szCs w:val="24"/>
         </w:rPr>
-        <w:t>Utilizando o While todas as teclas estão funcionando, mas ainda com o som de Pom porque a nossa função ainda não sabe como identificar qual tecla deve fazer qual som.</w:t>
+        <w:t xml:space="preserve">Utilizando o While todas as teclas estão funcionando, mas ainda com o som de </w:t>
+      </w:r>
+      <w:proofErr w:type="spellStart"/>
+      <w:r>
+        <w:rPr>
+          <w:rFonts w:ascii="Times New Roman" w:hAnsi="Times New Roman" w:cs="Times New Roman"/>
+          <w:sz w:val="24"/>
+          <w:szCs w:val="24"/>
+        </w:rPr>
+        <w:t>Pom</w:t>
+      </w:r>
+      <w:proofErr w:type="spellEnd"/>
+      <w:r>
+        <w:rPr>
+          <w:rFonts w:ascii="Times New Roman" w:hAnsi="Times New Roman" w:cs="Times New Roman"/>
+          <w:sz w:val="24"/>
+          <w:szCs w:val="24"/>
+        </w:rPr>
+        <w:t xml:space="preserve"> porque a nossa função ainda não sabe como identificar qual tecla deve fazer qual som.</w:t>
       </w:r>
     </w:p>
     <w:p>
@@ -3933,6 +4637,7 @@
           <w:szCs w:val="21"/>
         </w:rPr>
       </w:pPr>
+      <w:proofErr w:type="spellStart"/>
       <w:r>
         <w:rPr>
           <w:rFonts w:ascii="Consolas" w:eastAsia="Times New Roman" w:hAnsi="Consolas" w:cs="Times New Roman"/>
@@ -3942,6 +4647,7 @@
         </w:rPr>
         <w:t>function</w:t>
       </w:r>
+      <w:proofErr w:type="spellEnd"/>
       <w:r>
         <w:rPr>
           <w:rFonts w:ascii="Consolas" w:eastAsia="Times New Roman" w:hAnsi="Consolas" w:cs="Times New Roman"/>
@@ -3951,6 +4657,7 @@
         </w:rPr>
         <w:t xml:space="preserve"> </w:t>
       </w:r>
+      <w:proofErr w:type="spellStart"/>
       <w:r>
         <w:rPr>
           <w:rFonts w:ascii="Consolas" w:eastAsia="Times New Roman" w:hAnsi="Consolas" w:cs="Times New Roman"/>
@@ -3960,6 +4667,7 @@
         </w:rPr>
         <w:t>tocaSom</w:t>
       </w:r>
+      <w:proofErr w:type="spellEnd"/>
       <w:r>
         <w:rPr>
           <w:rFonts w:ascii="Consolas" w:eastAsia="Times New Roman" w:hAnsi="Consolas" w:cs="Times New Roman"/>
@@ -3969,6 +4677,7 @@
         </w:rPr>
         <w:t>(</w:t>
       </w:r>
+      <w:proofErr w:type="spellStart"/>
       <w:r>
         <w:rPr>
           <w:rFonts w:ascii="Consolas" w:eastAsia="Times New Roman" w:hAnsi="Consolas" w:cs="Times New Roman"/>
@@ -3978,6 +4687,7 @@
         </w:rPr>
         <w:t>idElementoAudio</w:t>
       </w:r>
+      <w:proofErr w:type="spellEnd"/>
       <w:r>
         <w:rPr>
           <w:rFonts w:ascii="Consolas" w:eastAsia="Times New Roman" w:hAnsi="Consolas" w:cs="Times New Roman"/>
@@ -4008,6 +4718,7 @@
         </w:rPr>
         <w:t xml:space="preserve">  </w:t>
       </w:r>
+      <w:proofErr w:type="spellStart"/>
       <w:r>
         <w:rPr>
           <w:rFonts w:ascii="Consolas" w:eastAsia="Times New Roman" w:hAnsi="Consolas" w:cs="Times New Roman"/>
@@ -4035,6 +4746,7 @@
         </w:rPr>
         <w:t>querySelector</w:t>
       </w:r>
+      <w:proofErr w:type="spellEnd"/>
       <w:r>
         <w:rPr>
           <w:rFonts w:ascii="Consolas" w:eastAsia="Times New Roman" w:hAnsi="Consolas" w:cs="Times New Roman"/>
@@ -4044,6 +4756,7 @@
         </w:rPr>
         <w:t>(</w:t>
       </w:r>
+      <w:proofErr w:type="spellStart"/>
       <w:r>
         <w:rPr>
           <w:rFonts w:ascii="Consolas" w:eastAsia="Times New Roman" w:hAnsi="Consolas" w:cs="Times New Roman"/>
@@ -4053,6 +4766,7 @@
         </w:rPr>
         <w:t>idElementoAudio</w:t>
       </w:r>
+      <w:proofErr w:type="spellEnd"/>
       <w:r>
         <w:rPr>
           <w:rFonts w:ascii="Consolas" w:eastAsia="Times New Roman" w:hAnsi="Consolas" w:cs="Times New Roman"/>
@@ -4208,7 +4922,79 @@
           <w:sz w:val="24"/>
           <w:szCs w:val="24"/>
         </w:rPr>
-        <w:t>Alternativa correta! Os parâmetros servem para auxiliar em alguma lógica no código dentro de uma função. Por exemplo, uma função calculaMedia(), pode ter como parâmetros notaA e notaB, que serão os valores utilizados para serem caclulados e retornar o valor da média.</w:t>
+        <w:t xml:space="preserve">Alternativa correta! Os parâmetros servem para auxiliar em alguma lógica no código dentro de uma função. Por exemplo, uma função </w:t>
+      </w:r>
+      <w:proofErr w:type="spellStart"/>
+      <w:r>
+        <w:rPr>
+          <w:rFonts w:ascii="Times New Roman" w:hAnsi="Times New Roman" w:cs="Times New Roman"/>
+          <w:sz w:val="24"/>
+          <w:szCs w:val="24"/>
+        </w:rPr>
+        <w:t>calculaMedia</w:t>
+      </w:r>
+      <w:proofErr w:type="spellEnd"/>
+      <w:r>
+        <w:rPr>
+          <w:rFonts w:ascii="Times New Roman" w:hAnsi="Times New Roman" w:cs="Times New Roman"/>
+          <w:sz w:val="24"/>
+          <w:szCs w:val="24"/>
+        </w:rPr>
+        <w:t xml:space="preserve">(), pode ter como parâmetros </w:t>
+      </w:r>
+      <w:proofErr w:type="spellStart"/>
+      <w:r>
+        <w:rPr>
+          <w:rFonts w:ascii="Times New Roman" w:hAnsi="Times New Roman" w:cs="Times New Roman"/>
+          <w:sz w:val="24"/>
+          <w:szCs w:val="24"/>
+        </w:rPr>
+        <w:t>notaA</w:t>
+      </w:r>
+      <w:proofErr w:type="spellEnd"/>
+      <w:r>
+        <w:rPr>
+          <w:rFonts w:ascii="Times New Roman" w:hAnsi="Times New Roman" w:cs="Times New Roman"/>
+          <w:sz w:val="24"/>
+          <w:szCs w:val="24"/>
+        </w:rPr>
+        <w:t xml:space="preserve"> e </w:t>
+      </w:r>
+      <w:proofErr w:type="spellStart"/>
+      <w:r>
+        <w:rPr>
+          <w:rFonts w:ascii="Times New Roman" w:hAnsi="Times New Roman" w:cs="Times New Roman"/>
+          <w:sz w:val="24"/>
+          <w:szCs w:val="24"/>
+        </w:rPr>
+        <w:t>notaB</w:t>
+      </w:r>
+      <w:proofErr w:type="spellEnd"/>
+      <w:r>
+        <w:rPr>
+          <w:rFonts w:ascii="Times New Roman" w:hAnsi="Times New Roman" w:cs="Times New Roman"/>
+          <w:sz w:val="24"/>
+          <w:szCs w:val="24"/>
+        </w:rPr>
+        <w:t xml:space="preserve">, que serão os valores utilizados para serem </w:t>
+      </w:r>
+      <w:proofErr w:type="spellStart"/>
+      <w:r>
+        <w:rPr>
+          <w:rFonts w:ascii="Times New Roman" w:hAnsi="Times New Roman" w:cs="Times New Roman"/>
+          <w:sz w:val="24"/>
+          <w:szCs w:val="24"/>
+        </w:rPr>
+        <w:t>caclulados</w:t>
+      </w:r>
+      <w:proofErr w:type="spellEnd"/>
+      <w:r>
+        <w:rPr>
+          <w:rFonts w:ascii="Times New Roman" w:hAnsi="Times New Roman" w:cs="Times New Roman"/>
+          <w:sz w:val="24"/>
+          <w:szCs w:val="24"/>
+        </w:rPr>
+        <w:t xml:space="preserve"> e retornar o valor da média.</w:t>
       </w:r>
     </w:p>
     <w:p>
@@ -4302,6 +5088,7 @@
           <w:szCs w:val="21"/>
         </w:rPr>
       </w:pPr>
+      <w:proofErr w:type="spellStart"/>
       <w:r>
         <w:rPr>
           <w:rFonts w:ascii="Consolas" w:eastAsia="Times New Roman" w:hAnsi="Consolas" w:cs="Times New Roman"/>
@@ -4311,6 +5098,7 @@
         </w:rPr>
         <w:t>while</w:t>
       </w:r>
+      <w:proofErr w:type="spellEnd"/>
       <w:r>
         <w:rPr>
           <w:rFonts w:ascii="Consolas" w:eastAsia="Times New Roman" w:hAnsi="Consolas" w:cs="Times New Roman"/>
@@ -4338,6 +5126,7 @@
         </w:rPr>
         <w:t xml:space="preserve"> &lt; </w:t>
       </w:r>
+      <w:proofErr w:type="spellStart"/>
       <w:r>
         <w:rPr>
           <w:rFonts w:ascii="Consolas" w:eastAsia="Times New Roman" w:hAnsi="Consolas" w:cs="Times New Roman"/>
@@ -4365,6 +5154,7 @@
         </w:rPr>
         <w:t>length</w:t>
       </w:r>
+      <w:proofErr w:type="spellEnd"/>
       <w:r>
         <w:rPr>
           <w:rFonts w:ascii="Consolas" w:eastAsia="Times New Roman" w:hAnsi="Consolas" w:cs="Times New Roman"/>
@@ -4395,6 +5185,7 @@
         </w:rPr>
         <w:t xml:space="preserve">  </w:t>
       </w:r>
+      <w:proofErr w:type="spellStart"/>
       <w:r>
         <w:rPr>
           <w:rFonts w:ascii="Consolas" w:eastAsia="Times New Roman" w:hAnsi="Consolas" w:cs="Times New Roman"/>
@@ -4404,6 +5195,7 @@
         </w:rPr>
         <w:t>listaDeTeclas</w:t>
       </w:r>
+      <w:proofErr w:type="spellEnd"/>
       <w:r>
         <w:rPr>
           <w:rFonts w:ascii="Consolas" w:eastAsia="Times New Roman" w:hAnsi="Consolas" w:cs="Times New Roman"/>
@@ -4449,6 +5241,7 @@
         </w:rPr>
         <w:t xml:space="preserve"> = </w:t>
       </w:r>
+      <w:proofErr w:type="spellStart"/>
       <w:r>
         <w:rPr>
           <w:rFonts w:ascii="Consolas" w:eastAsia="Times New Roman" w:hAnsi="Consolas" w:cs="Times New Roman"/>
@@ -4458,6 +5251,7 @@
         </w:rPr>
         <w:t>function</w:t>
       </w:r>
+      <w:proofErr w:type="spellEnd"/>
       <w:r>
         <w:rPr>
           <w:rFonts w:ascii="Consolas" w:eastAsia="Times New Roman" w:hAnsi="Consolas" w:cs="Times New Roman"/>
@@ -4467,6 +5261,7 @@
         </w:rPr>
         <w:t>(){</w:t>
       </w:r>
+      <w:proofErr w:type="spellStart"/>
       <w:r>
         <w:rPr>
           <w:rFonts w:ascii="Consolas" w:eastAsia="Times New Roman" w:hAnsi="Consolas" w:cs="Times New Roman"/>
@@ -4476,6 +5271,7 @@
         </w:rPr>
         <w:t>tocaSom</w:t>
       </w:r>
+      <w:proofErr w:type="spellEnd"/>
       <w:r>
         <w:rPr>
           <w:rFonts w:ascii="Consolas" w:eastAsia="Times New Roman" w:hAnsi="Consolas" w:cs="Times New Roman"/>
@@ -4492,7 +5288,27 @@
           <w:sz w:val="21"/>
           <w:szCs w:val="21"/>
         </w:rPr>
-        <w:t>'#som_tecla_pom'</w:t>
+        <w:t>'#</w:t>
+      </w:r>
+      <w:proofErr w:type="spellStart"/>
+      <w:r>
+        <w:rPr>
+          <w:rFonts w:ascii="Consolas" w:eastAsia="Times New Roman" w:hAnsi="Consolas" w:cs="Times New Roman"/>
+          <w:color w:val="CE9178"/>
+          <w:sz w:val="21"/>
+          <w:szCs w:val="21"/>
+        </w:rPr>
+        <w:t>som_tecla_pom</w:t>
+      </w:r>
+      <w:proofErr w:type="spellEnd"/>
+      <w:r>
+        <w:rPr>
+          <w:rFonts w:ascii="Consolas" w:eastAsia="Times New Roman" w:hAnsi="Consolas" w:cs="Times New Roman"/>
+          <w:color w:val="CE9178"/>
+          <w:sz w:val="21"/>
+          <w:szCs w:val="21"/>
+        </w:rPr>
+        <w:t>'</w:t>
       </w:r>
       <w:r>
         <w:rPr>
@@ -4705,6 +5521,7 @@
           <w:szCs w:val="21"/>
         </w:rPr>
       </w:pPr>
+      <w:proofErr w:type="spellStart"/>
       <w:r>
         <w:rPr>
           <w:rFonts w:ascii="Consolas" w:eastAsia="Times New Roman" w:hAnsi="Consolas" w:cs="Times New Roman"/>
@@ -4714,6 +5531,7 @@
         </w:rPr>
         <w:t>while</w:t>
       </w:r>
+      <w:proofErr w:type="spellEnd"/>
       <w:r>
         <w:rPr>
           <w:rFonts w:ascii="Consolas" w:eastAsia="Times New Roman" w:hAnsi="Consolas" w:cs="Times New Roman"/>
@@ -4741,6 +5559,7 @@
         </w:rPr>
         <w:t xml:space="preserve"> &lt; </w:t>
       </w:r>
+      <w:proofErr w:type="spellStart"/>
       <w:r>
         <w:rPr>
           <w:rFonts w:ascii="Consolas" w:eastAsia="Times New Roman" w:hAnsi="Consolas" w:cs="Times New Roman"/>
@@ -4768,6 +5587,7 @@
         </w:rPr>
         <w:t>length</w:t>
       </w:r>
+      <w:proofErr w:type="spellEnd"/>
       <w:r>
         <w:rPr>
           <w:rFonts w:ascii="Consolas" w:eastAsia="Times New Roman" w:hAnsi="Consolas" w:cs="Times New Roman"/>
@@ -4798,6 +5618,7 @@
         </w:rPr>
         <w:t xml:space="preserve">  </w:t>
       </w:r>
+      <w:proofErr w:type="spellStart"/>
       <w:r>
         <w:rPr>
           <w:rFonts w:ascii="Consolas" w:eastAsia="Times New Roman" w:hAnsi="Consolas" w:cs="Times New Roman"/>
@@ -4807,6 +5628,7 @@
         </w:rPr>
         <w:t>const</w:t>
       </w:r>
+      <w:proofErr w:type="spellEnd"/>
       <w:r>
         <w:rPr>
           <w:rFonts w:ascii="Consolas" w:eastAsia="Times New Roman" w:hAnsi="Consolas" w:cs="Times New Roman"/>
@@ -4834,6 +5656,7 @@
         </w:rPr>
         <w:t xml:space="preserve"> = </w:t>
       </w:r>
+      <w:proofErr w:type="spellStart"/>
       <w:r>
         <w:rPr>
           <w:rFonts w:ascii="Consolas" w:eastAsia="Times New Roman" w:hAnsi="Consolas" w:cs="Times New Roman"/>
@@ -4843,6 +5666,7 @@
         </w:rPr>
         <w:t>listaDeTeclas</w:t>
       </w:r>
+      <w:proofErr w:type="spellEnd"/>
       <w:r>
         <w:rPr>
           <w:rFonts w:ascii="Consolas" w:eastAsia="Times New Roman" w:hAnsi="Consolas" w:cs="Times New Roman"/>
@@ -4912,6 +5736,7 @@
         </w:rPr>
         <w:t xml:space="preserve"> </w:t>
       </w:r>
+      <w:proofErr w:type="spellStart"/>
       <w:r>
         <w:rPr>
           <w:rFonts w:ascii="Consolas" w:eastAsia="Times New Roman" w:hAnsi="Consolas" w:cs="Times New Roman"/>
@@ -4922,6 +5747,7 @@
         </w:rPr>
         <w:t>instrumento</w:t>
       </w:r>
+      <w:proofErr w:type="spellEnd"/>
       <w:r>
         <w:rPr>
           <w:rFonts w:ascii="Consolas" w:eastAsia="Times New Roman" w:hAnsi="Consolas" w:cs="Times New Roman"/>
@@ -4932,6 +5758,7 @@
         </w:rPr>
         <w:t xml:space="preserve"> = </w:t>
       </w:r>
+      <w:proofErr w:type="spellStart"/>
       <w:r>
         <w:rPr>
           <w:rFonts w:ascii="Consolas" w:eastAsia="Times New Roman" w:hAnsi="Consolas" w:cs="Times New Roman"/>
@@ -4962,6 +5789,7 @@
         </w:rPr>
         <w:t>classList</w:t>
       </w:r>
+      <w:proofErr w:type="spellEnd"/>
       <w:r>
         <w:rPr>
           <w:rFonts w:ascii="Consolas" w:eastAsia="Times New Roman" w:hAnsi="Consolas" w:cs="Times New Roman"/>
@@ -5036,7 +5864,29 @@
           <w:szCs w:val="21"/>
           <w:lang w:val="en-US"/>
         </w:rPr>
-        <w:t>//tamplate string</w:t>
+        <w:t>//</w:t>
+      </w:r>
+      <w:proofErr w:type="spellStart"/>
+      <w:r>
+        <w:rPr>
+          <w:rFonts w:ascii="Consolas" w:eastAsia="Times New Roman" w:hAnsi="Consolas" w:cs="Times New Roman"/>
+          <w:color w:val="6A9955"/>
+          <w:sz w:val="21"/>
+          <w:szCs w:val="21"/>
+          <w:lang w:val="en-US"/>
+        </w:rPr>
+        <w:t>tamplate</w:t>
+      </w:r>
+      <w:proofErr w:type="spellEnd"/>
+      <w:r>
+        <w:rPr>
+          <w:rFonts w:ascii="Consolas" w:eastAsia="Times New Roman" w:hAnsi="Consolas" w:cs="Times New Roman"/>
+          <w:color w:val="6A9955"/>
+          <w:sz w:val="21"/>
+          <w:szCs w:val="21"/>
+          <w:lang w:val="en-US"/>
+        </w:rPr>
+        <w:t xml:space="preserve"> string</w:t>
       </w:r>
     </w:p>
     <w:p>
@@ -5060,6 +5910,7 @@
         </w:rPr>
         <w:t xml:space="preserve">  </w:t>
       </w:r>
+      <w:proofErr w:type="spellStart"/>
       <w:r>
         <w:rPr>
           <w:rFonts w:ascii="Consolas" w:eastAsia="Times New Roman" w:hAnsi="Consolas" w:cs="Times New Roman"/>
@@ -5069,6 +5920,7 @@
         </w:rPr>
         <w:t>const</w:t>
       </w:r>
+      <w:proofErr w:type="spellEnd"/>
       <w:r>
         <w:rPr>
           <w:rFonts w:ascii="Consolas" w:eastAsia="Times New Roman" w:hAnsi="Consolas" w:cs="Times New Roman"/>
@@ -5078,6 +5930,7 @@
         </w:rPr>
         <w:t xml:space="preserve"> </w:t>
       </w:r>
+      <w:proofErr w:type="spellStart"/>
       <w:r>
         <w:rPr>
           <w:rFonts w:ascii="Consolas" w:eastAsia="Times New Roman" w:hAnsi="Consolas" w:cs="Times New Roman"/>
@@ -5087,6 +5940,7 @@
         </w:rPr>
         <w:t>idAudio</w:t>
       </w:r>
+      <w:proofErr w:type="spellEnd"/>
       <w:r>
         <w:rPr>
           <w:rFonts w:ascii="Consolas" w:eastAsia="Times New Roman" w:hAnsi="Consolas" w:cs="Times New Roman"/>
@@ -5183,6 +6037,7 @@
         </w:rPr>
         <w:t xml:space="preserve">  </w:t>
       </w:r>
+      <w:proofErr w:type="spellStart"/>
       <w:r>
         <w:rPr>
           <w:rFonts w:ascii="Consolas" w:eastAsia="Times New Roman" w:hAnsi="Consolas" w:cs="Times New Roman"/>
@@ -5210,6 +6065,7 @@
         </w:rPr>
         <w:t>onclick</w:t>
       </w:r>
+      <w:proofErr w:type="spellEnd"/>
       <w:r>
         <w:rPr>
           <w:rFonts w:ascii="Consolas" w:eastAsia="Times New Roman" w:hAnsi="Consolas" w:cs="Times New Roman"/>
@@ -5219,6 +6075,7 @@
         </w:rPr>
         <w:t xml:space="preserve"> = </w:t>
       </w:r>
+      <w:proofErr w:type="spellStart"/>
       <w:r>
         <w:rPr>
           <w:rFonts w:ascii="Consolas" w:eastAsia="Times New Roman" w:hAnsi="Consolas" w:cs="Times New Roman"/>
@@ -5228,6 +6085,7 @@
         </w:rPr>
         <w:t>function</w:t>
       </w:r>
+      <w:proofErr w:type="spellEnd"/>
       <w:r>
         <w:rPr>
           <w:rFonts w:ascii="Consolas" w:eastAsia="Times New Roman" w:hAnsi="Consolas" w:cs="Times New Roman"/>
@@ -5237,6 +6095,7 @@
         </w:rPr>
         <w:t>(){</w:t>
       </w:r>
+      <w:proofErr w:type="spellStart"/>
       <w:r>
         <w:rPr>
           <w:rFonts w:ascii="Consolas" w:eastAsia="Times New Roman" w:hAnsi="Consolas" w:cs="Times New Roman"/>
@@ -5246,6 +6105,7 @@
         </w:rPr>
         <w:t>tocaSom</w:t>
       </w:r>
+      <w:proofErr w:type="spellEnd"/>
       <w:r>
         <w:rPr>
           <w:rFonts w:ascii="Consolas" w:eastAsia="Times New Roman" w:hAnsi="Consolas" w:cs="Times New Roman"/>
@@ -5255,6 +6115,7 @@
         </w:rPr>
         <w:t>(</w:t>
       </w:r>
+      <w:proofErr w:type="spellStart"/>
       <w:r>
         <w:rPr>
           <w:rFonts w:ascii="Consolas" w:eastAsia="Times New Roman" w:hAnsi="Consolas" w:cs="Times New Roman"/>
@@ -5264,6 +6125,7 @@
         </w:rPr>
         <w:t>idAudio</w:t>
       </w:r>
+      <w:proofErr w:type="spellEnd"/>
       <w:r>
         <w:rPr>
           <w:rFonts w:ascii="Consolas" w:eastAsia="Times New Roman" w:hAnsi="Consolas" w:cs="Times New Roman"/>
@@ -5412,15 +6274,846 @@
           <w:sz w:val="24"/>
           <w:szCs w:val="24"/>
         </w:rPr>
-        <w:t>No código acima criamos outras 3 constantes para deixar nosso código mais limpo. A primeira é a tecla que recebe a tecla referente ao contador atual, o segundo é o instrumento que recebe a segunda classe da tag button após acessar ela pelo classList de cada tecla da lista de teclas do contador atual e atribui ao instrumento, isso porque a segunda classe de cada tecla se refere especificamente ao nome de cada áudio e ao que está escrito em cada tecla.</w:t>
-      </w:r>
-      <w:r>
-        <w:rPr>
-          <w:rFonts w:ascii="Times New Roman" w:hAnsi="Times New Roman" w:cs="Times New Roman"/>
-          <w:sz w:val="24"/>
-          <w:szCs w:val="24"/>
-        </w:rPr>
-        <w:t xml:space="preserve"> O idAudio foi criado com o texto dinâmico para que a cada vez que o While passasse o idAudio mudasse para o instrumento referente fazendo a atribuição do áudio respectivamente para sua tecla.</w:t>
+        <w:t xml:space="preserve">No código acima criamos outras 3 constantes para deixar nosso código mais limpo. A primeira é a tecla que recebe a tecla referente ao contador atual, o segundo é o instrumento que recebe a segunda classe da tag button após acessar ela pelo </w:t>
+      </w:r>
+      <w:proofErr w:type="spellStart"/>
+      <w:r>
+        <w:rPr>
+          <w:rFonts w:ascii="Times New Roman" w:hAnsi="Times New Roman" w:cs="Times New Roman"/>
+          <w:sz w:val="24"/>
+          <w:szCs w:val="24"/>
+        </w:rPr>
+        <w:t>classList</w:t>
+      </w:r>
+      <w:proofErr w:type="spellEnd"/>
+      <w:r>
+        <w:rPr>
+          <w:rFonts w:ascii="Times New Roman" w:hAnsi="Times New Roman" w:cs="Times New Roman"/>
+          <w:sz w:val="24"/>
+          <w:szCs w:val="24"/>
+        </w:rPr>
+        <w:t xml:space="preserve"> de cada tecla da lista de teclas do contador atual e atribui ao instrumento, isso porque a segunda classe de cada tecla se refere especificamente ao nome de cada áudio e ao que está escrito em cada tecla.</w:t>
+      </w:r>
+      <w:r>
+        <w:rPr>
+          <w:rFonts w:ascii="Times New Roman" w:hAnsi="Times New Roman" w:cs="Times New Roman"/>
+          <w:sz w:val="24"/>
+          <w:szCs w:val="24"/>
+        </w:rPr>
+        <w:t xml:space="preserve"> O </w:t>
+      </w:r>
+      <w:proofErr w:type="spellStart"/>
+      <w:r>
+        <w:rPr>
+          <w:rFonts w:ascii="Times New Roman" w:hAnsi="Times New Roman" w:cs="Times New Roman"/>
+          <w:sz w:val="24"/>
+          <w:szCs w:val="24"/>
+        </w:rPr>
+        <w:t>idAudio</w:t>
+      </w:r>
+      <w:proofErr w:type="spellEnd"/>
+      <w:r>
+        <w:rPr>
+          <w:rFonts w:ascii="Times New Roman" w:hAnsi="Times New Roman" w:cs="Times New Roman"/>
+          <w:sz w:val="24"/>
+          <w:szCs w:val="24"/>
+        </w:rPr>
+        <w:t xml:space="preserve"> foi criado com o texto dinâmico para que a cada vez que o While passasse o </w:t>
+      </w:r>
+      <w:proofErr w:type="spellStart"/>
+      <w:r>
+        <w:rPr>
+          <w:rFonts w:ascii="Times New Roman" w:hAnsi="Times New Roman" w:cs="Times New Roman"/>
+          <w:sz w:val="24"/>
+          <w:szCs w:val="24"/>
+        </w:rPr>
+        <w:t>idAudio</w:t>
+      </w:r>
+      <w:proofErr w:type="spellEnd"/>
+      <w:r>
+        <w:rPr>
+          <w:rFonts w:ascii="Times New Roman" w:hAnsi="Times New Roman" w:cs="Times New Roman"/>
+          <w:sz w:val="24"/>
+          <w:szCs w:val="24"/>
+        </w:rPr>
+        <w:t xml:space="preserve"> mudasse para o instrumento referente fazendo a atribuição do áudio respectivamente para sua tecla.</w:t>
+      </w:r>
+    </w:p>
+    <w:p>
+      <w:pPr>
+        <w:pStyle w:val="PargrafodaLista"/>
+        <w:numPr>
+          <w:ilvl w:val="1"/>
+          <w:numId w:val="2"/>
+        </w:numPr>
+        <w:spacing w:before="240" w:line="360" w:lineRule="auto"/>
+        <w:jc w:val="both"/>
+        <w:rPr>
+          <w:rFonts w:ascii="Times New Roman" w:hAnsi="Times New Roman" w:cs="Times New Roman"/>
+          <w:sz w:val="24"/>
+          <w:szCs w:val="24"/>
+        </w:rPr>
+      </w:pPr>
+      <w:r>
+        <w:rPr>
+          <w:rFonts w:ascii="Times New Roman" w:hAnsi="Times New Roman" w:cs="Times New Roman"/>
+          <w:sz w:val="24"/>
+          <w:szCs w:val="24"/>
+        </w:rPr>
+        <w:t xml:space="preserve"> Repetição Otimizada Com For:</w:t>
+      </w:r>
+    </w:p>
+    <w:p>
+      <w:pPr>
+        <w:pStyle w:val="PargrafodaLista"/>
+        <w:numPr>
+          <w:ilvl w:val="2"/>
+          <w:numId w:val="2"/>
+        </w:numPr>
+        <w:spacing w:before="240" w:line="360" w:lineRule="auto"/>
+        <w:jc w:val="both"/>
+        <w:rPr>
+          <w:rFonts w:ascii="Times New Roman" w:hAnsi="Times New Roman" w:cs="Times New Roman"/>
+          <w:sz w:val="24"/>
+          <w:szCs w:val="24"/>
+        </w:rPr>
+      </w:pPr>
+      <w:r>
+        <w:rPr>
+          <w:rFonts w:ascii="Times New Roman" w:hAnsi="Times New Roman" w:cs="Times New Roman"/>
+          <w:sz w:val="24"/>
+          <w:szCs w:val="24"/>
+        </w:rPr>
+        <w:t>Com o for poupamos linhas e deixamos nosso código mais limpo e enxuto.</w:t>
+      </w:r>
+      <w:r>
+        <w:rPr>
+          <w:rFonts w:ascii="Times New Roman" w:hAnsi="Times New Roman" w:cs="Times New Roman"/>
+          <w:sz w:val="24"/>
+          <w:szCs w:val="24"/>
+        </w:rPr>
+        <w:t xml:space="preserve"> Podemos declarar as variáveis e fazer suas atribuições ainda dentro dos ‘()’. Basicamente de resto funciona como em python:</w:t>
+      </w:r>
+    </w:p>
+    <w:p>
+      <w:pPr>
+        <w:shd w:val="clear" w:color="auto" w:fill="1E1E1E"/>
+        <w:spacing w:after="0" w:line="285" w:lineRule="atLeast"/>
+        <w:rPr>
+          <w:rFonts w:ascii="Consolas" w:eastAsia="Times New Roman" w:hAnsi="Consolas" w:cs="Times New Roman"/>
+          <w:color w:val="D4D4D4"/>
+          <w:sz w:val="21"/>
+          <w:szCs w:val="21"/>
+        </w:rPr>
+      </w:pPr>
+      <w:r>
+        <w:rPr>
+          <w:rFonts w:ascii="Consolas" w:eastAsia="Times New Roman" w:hAnsi="Consolas" w:cs="Times New Roman"/>
+          <w:color w:val="C586C0"/>
+          <w:sz w:val="21"/>
+          <w:szCs w:val="21"/>
+        </w:rPr>
+        <w:t>for</w:t>
+      </w:r>
+      <w:r>
+        <w:rPr>
+          <w:rFonts w:ascii="Consolas" w:eastAsia="Times New Roman" w:hAnsi="Consolas" w:cs="Times New Roman"/>
+          <w:color w:val="D4D4D4"/>
+          <w:sz w:val="21"/>
+          <w:szCs w:val="21"/>
+        </w:rPr>
+        <w:t xml:space="preserve"> (</w:t>
+      </w:r>
+      <w:proofErr w:type="spellStart"/>
+      <w:r>
+        <w:rPr>
+          <w:rFonts w:ascii="Consolas" w:eastAsia="Times New Roman" w:hAnsi="Consolas" w:cs="Times New Roman"/>
+          <w:color w:val="569CD6"/>
+          <w:sz w:val="21"/>
+          <w:szCs w:val="21"/>
+        </w:rPr>
+        <w:t>let</w:t>
+      </w:r>
+      <w:proofErr w:type="spellEnd"/>
+      <w:r>
+        <w:rPr>
+          <w:rFonts w:ascii="Consolas" w:eastAsia="Times New Roman" w:hAnsi="Consolas" w:cs="Times New Roman"/>
+          <w:color w:val="D4D4D4"/>
+          <w:sz w:val="21"/>
+          <w:szCs w:val="21"/>
+        </w:rPr>
+        <w:t xml:space="preserve"> </w:t>
+      </w:r>
+      <w:r>
+        <w:rPr>
+          <w:rFonts w:ascii="Consolas" w:eastAsia="Times New Roman" w:hAnsi="Consolas" w:cs="Times New Roman"/>
+          <w:color w:val="9CDCFE"/>
+          <w:sz w:val="21"/>
+          <w:szCs w:val="21"/>
+        </w:rPr>
+        <w:t>contador</w:t>
+      </w:r>
+      <w:r>
+        <w:rPr>
+          <w:rFonts w:ascii="Consolas" w:eastAsia="Times New Roman" w:hAnsi="Consolas" w:cs="Times New Roman"/>
+          <w:color w:val="D4D4D4"/>
+          <w:sz w:val="21"/>
+          <w:szCs w:val="21"/>
+        </w:rPr>
+        <w:t xml:space="preserve"> = </w:t>
+      </w:r>
+      <w:r>
+        <w:rPr>
+          <w:rFonts w:ascii="Consolas" w:eastAsia="Times New Roman" w:hAnsi="Consolas" w:cs="Times New Roman"/>
+          <w:color w:val="B5CEA8"/>
+          <w:sz w:val="21"/>
+          <w:szCs w:val="21"/>
+        </w:rPr>
+        <w:t>0</w:t>
+      </w:r>
+      <w:r>
+        <w:rPr>
+          <w:rFonts w:ascii="Consolas" w:eastAsia="Times New Roman" w:hAnsi="Consolas" w:cs="Times New Roman"/>
+          <w:color w:val="D4D4D4"/>
+          <w:sz w:val="21"/>
+          <w:szCs w:val="21"/>
+        </w:rPr>
+        <w:t xml:space="preserve">; </w:t>
+      </w:r>
+      <w:r>
+        <w:rPr>
+          <w:rFonts w:ascii="Consolas" w:eastAsia="Times New Roman" w:hAnsi="Consolas" w:cs="Times New Roman"/>
+          <w:color w:val="9CDCFE"/>
+          <w:sz w:val="21"/>
+          <w:szCs w:val="21"/>
+        </w:rPr>
+        <w:t>contador</w:t>
+      </w:r>
+      <w:r>
+        <w:rPr>
+          <w:rFonts w:ascii="Consolas" w:eastAsia="Times New Roman" w:hAnsi="Consolas" w:cs="Times New Roman"/>
+          <w:color w:val="D4D4D4"/>
+          <w:sz w:val="21"/>
+          <w:szCs w:val="21"/>
+        </w:rPr>
+        <w:t xml:space="preserve"> &lt; </w:t>
+      </w:r>
+      <w:proofErr w:type="spellStart"/>
+      <w:r>
+        <w:rPr>
+          <w:rFonts w:ascii="Consolas" w:eastAsia="Times New Roman" w:hAnsi="Consolas" w:cs="Times New Roman"/>
+          <w:color w:val="4FC1FF"/>
+          <w:sz w:val="21"/>
+          <w:szCs w:val="21"/>
+        </w:rPr>
+        <w:t>listaDeTeclas</w:t>
+      </w:r>
+      <w:r>
+        <w:rPr>
+          <w:rFonts w:ascii="Consolas" w:eastAsia="Times New Roman" w:hAnsi="Consolas" w:cs="Times New Roman"/>
+          <w:color w:val="D4D4D4"/>
+          <w:sz w:val="21"/>
+          <w:szCs w:val="21"/>
+        </w:rPr>
+        <w:t>.</w:t>
+      </w:r>
+      <w:r>
+        <w:rPr>
+          <w:rFonts w:ascii="Consolas" w:eastAsia="Times New Roman" w:hAnsi="Consolas" w:cs="Times New Roman"/>
+          <w:color w:val="4FC1FF"/>
+          <w:sz w:val="21"/>
+          <w:szCs w:val="21"/>
+        </w:rPr>
+        <w:t>length</w:t>
+      </w:r>
+      <w:proofErr w:type="spellEnd"/>
+      <w:r>
+        <w:rPr>
+          <w:rFonts w:ascii="Consolas" w:eastAsia="Times New Roman" w:hAnsi="Consolas" w:cs="Times New Roman"/>
+          <w:color w:val="D4D4D4"/>
+          <w:sz w:val="21"/>
+          <w:szCs w:val="21"/>
+        </w:rPr>
+        <w:t xml:space="preserve">; </w:t>
+      </w:r>
+      <w:r>
+        <w:rPr>
+          <w:rFonts w:ascii="Consolas" w:eastAsia="Times New Roman" w:hAnsi="Consolas" w:cs="Times New Roman"/>
+          <w:color w:val="9CDCFE"/>
+          <w:sz w:val="21"/>
+          <w:szCs w:val="21"/>
+        </w:rPr>
+        <w:t>contador</w:t>
+      </w:r>
+      <w:r>
+        <w:rPr>
+          <w:rFonts w:ascii="Consolas" w:eastAsia="Times New Roman" w:hAnsi="Consolas" w:cs="Times New Roman"/>
+          <w:color w:val="D4D4D4"/>
+          <w:sz w:val="21"/>
+          <w:szCs w:val="21"/>
+        </w:rPr>
+        <w:t>++) {</w:t>
+      </w:r>
+    </w:p>
+    <w:p>
+      <w:pPr>
+        <w:shd w:val="clear" w:color="auto" w:fill="1E1E1E"/>
+        <w:spacing w:after="0" w:line="285" w:lineRule="atLeast"/>
+        <w:rPr>
+          <w:rFonts w:ascii="Consolas" w:eastAsia="Times New Roman" w:hAnsi="Consolas" w:cs="Times New Roman"/>
+          <w:color w:val="D4D4D4"/>
+          <w:sz w:val="21"/>
+          <w:szCs w:val="21"/>
+        </w:rPr>
+      </w:pPr>
+      <w:r>
+        <w:rPr>
+          <w:rFonts w:ascii="Consolas" w:eastAsia="Times New Roman" w:hAnsi="Consolas" w:cs="Times New Roman"/>
+          <w:color w:val="D4D4D4"/>
+          <w:sz w:val="21"/>
+          <w:szCs w:val="21"/>
+        </w:rPr>
+        <w:t xml:space="preserve">  </w:t>
+      </w:r>
+      <w:proofErr w:type="spellStart"/>
+      <w:r>
+        <w:rPr>
+          <w:rFonts w:ascii="Consolas" w:eastAsia="Times New Roman" w:hAnsi="Consolas" w:cs="Times New Roman"/>
+          <w:color w:val="569CD6"/>
+          <w:sz w:val="21"/>
+          <w:szCs w:val="21"/>
+        </w:rPr>
+        <w:t>const</w:t>
+      </w:r>
+      <w:proofErr w:type="spellEnd"/>
+      <w:r>
+        <w:rPr>
+          <w:rFonts w:ascii="Consolas" w:eastAsia="Times New Roman" w:hAnsi="Consolas" w:cs="Times New Roman"/>
+          <w:color w:val="D4D4D4"/>
+          <w:sz w:val="21"/>
+          <w:szCs w:val="21"/>
+        </w:rPr>
+        <w:t xml:space="preserve"> </w:t>
+      </w:r>
+      <w:r>
+        <w:rPr>
+          <w:rFonts w:ascii="Consolas" w:eastAsia="Times New Roman" w:hAnsi="Consolas" w:cs="Times New Roman"/>
+          <w:color w:val="4FC1FF"/>
+          <w:sz w:val="21"/>
+          <w:szCs w:val="21"/>
+        </w:rPr>
+        <w:t>tecla</w:t>
+      </w:r>
+      <w:r>
+        <w:rPr>
+          <w:rFonts w:ascii="Consolas" w:eastAsia="Times New Roman" w:hAnsi="Consolas" w:cs="Times New Roman"/>
+          <w:color w:val="D4D4D4"/>
+          <w:sz w:val="21"/>
+          <w:szCs w:val="21"/>
+        </w:rPr>
+        <w:t xml:space="preserve"> = </w:t>
+      </w:r>
+      <w:proofErr w:type="spellStart"/>
+      <w:r>
+        <w:rPr>
+          <w:rFonts w:ascii="Consolas" w:eastAsia="Times New Roman" w:hAnsi="Consolas" w:cs="Times New Roman"/>
+          <w:color w:val="4FC1FF"/>
+          <w:sz w:val="21"/>
+          <w:szCs w:val="21"/>
+        </w:rPr>
+        <w:t>listaDeTeclas</w:t>
+      </w:r>
+      <w:proofErr w:type="spellEnd"/>
+      <w:r>
+        <w:rPr>
+          <w:rFonts w:ascii="Consolas" w:eastAsia="Times New Roman" w:hAnsi="Consolas" w:cs="Times New Roman"/>
+          <w:color w:val="D4D4D4"/>
+          <w:sz w:val="21"/>
+          <w:szCs w:val="21"/>
+        </w:rPr>
+        <w:t>[</w:t>
+      </w:r>
+      <w:r>
+        <w:rPr>
+          <w:rFonts w:ascii="Consolas" w:eastAsia="Times New Roman" w:hAnsi="Consolas" w:cs="Times New Roman"/>
+          <w:color w:val="9CDCFE"/>
+          <w:sz w:val="21"/>
+          <w:szCs w:val="21"/>
+        </w:rPr>
+        <w:t>contador</w:t>
+      </w:r>
+      <w:r>
+        <w:rPr>
+          <w:rFonts w:ascii="Consolas" w:eastAsia="Times New Roman" w:hAnsi="Consolas" w:cs="Times New Roman"/>
+          <w:color w:val="D4D4D4"/>
+          <w:sz w:val="21"/>
+          <w:szCs w:val="21"/>
+        </w:rPr>
+        <w:t>];</w:t>
+      </w:r>
+    </w:p>
+    <w:p>
+      <w:pPr>
+        <w:shd w:val="clear" w:color="auto" w:fill="1E1E1E"/>
+        <w:spacing w:after="0" w:line="285" w:lineRule="atLeast"/>
+        <w:rPr>
+          <w:rFonts w:ascii="Consolas" w:eastAsia="Times New Roman" w:hAnsi="Consolas" w:cs="Times New Roman"/>
+          <w:color w:val="D4D4D4"/>
+          <w:sz w:val="21"/>
+          <w:szCs w:val="21"/>
+        </w:rPr>
+      </w:pPr>
+      <w:r>
+        <w:rPr>
+          <w:rFonts w:ascii="Consolas" w:eastAsia="Times New Roman" w:hAnsi="Consolas" w:cs="Times New Roman"/>
+          <w:color w:val="D4D4D4"/>
+          <w:sz w:val="21"/>
+          <w:szCs w:val="21"/>
+        </w:rPr>
+        <w:t xml:space="preserve">  </w:t>
+      </w:r>
+      <w:proofErr w:type="spellStart"/>
+      <w:r>
+        <w:rPr>
+          <w:rFonts w:ascii="Consolas" w:eastAsia="Times New Roman" w:hAnsi="Consolas" w:cs="Times New Roman"/>
+          <w:color w:val="569CD6"/>
+          <w:sz w:val="21"/>
+          <w:szCs w:val="21"/>
+        </w:rPr>
+        <w:t>const</w:t>
+      </w:r>
+      <w:proofErr w:type="spellEnd"/>
+      <w:r>
+        <w:rPr>
+          <w:rFonts w:ascii="Consolas" w:eastAsia="Times New Roman" w:hAnsi="Consolas" w:cs="Times New Roman"/>
+          <w:color w:val="D4D4D4"/>
+          <w:sz w:val="21"/>
+          <w:szCs w:val="21"/>
+        </w:rPr>
+        <w:t xml:space="preserve"> </w:t>
+      </w:r>
+      <w:r>
+        <w:rPr>
+          <w:rFonts w:ascii="Consolas" w:eastAsia="Times New Roman" w:hAnsi="Consolas" w:cs="Times New Roman"/>
+          <w:color w:val="4FC1FF"/>
+          <w:sz w:val="21"/>
+          <w:szCs w:val="21"/>
+        </w:rPr>
+        <w:t>instrumento</w:t>
+      </w:r>
+      <w:r>
+        <w:rPr>
+          <w:rFonts w:ascii="Consolas" w:eastAsia="Times New Roman" w:hAnsi="Consolas" w:cs="Times New Roman"/>
+          <w:color w:val="D4D4D4"/>
+          <w:sz w:val="21"/>
+          <w:szCs w:val="21"/>
+        </w:rPr>
+        <w:t xml:space="preserve"> = </w:t>
+      </w:r>
+      <w:proofErr w:type="spellStart"/>
+      <w:r>
+        <w:rPr>
+          <w:rFonts w:ascii="Consolas" w:eastAsia="Times New Roman" w:hAnsi="Consolas" w:cs="Times New Roman"/>
+          <w:color w:val="4FC1FF"/>
+          <w:sz w:val="21"/>
+          <w:szCs w:val="21"/>
+        </w:rPr>
+        <w:t>tecla</w:t>
+      </w:r>
+      <w:r>
+        <w:rPr>
+          <w:rFonts w:ascii="Consolas" w:eastAsia="Times New Roman" w:hAnsi="Consolas" w:cs="Times New Roman"/>
+          <w:color w:val="D4D4D4"/>
+          <w:sz w:val="21"/>
+          <w:szCs w:val="21"/>
+        </w:rPr>
+        <w:t>.</w:t>
+      </w:r>
+      <w:r>
+        <w:rPr>
+          <w:rFonts w:ascii="Consolas" w:eastAsia="Times New Roman" w:hAnsi="Consolas" w:cs="Times New Roman"/>
+          <w:color w:val="4FC1FF"/>
+          <w:sz w:val="21"/>
+          <w:szCs w:val="21"/>
+        </w:rPr>
+        <w:t>classList</w:t>
+      </w:r>
+      <w:proofErr w:type="spellEnd"/>
+      <w:r>
+        <w:rPr>
+          <w:rFonts w:ascii="Consolas" w:eastAsia="Times New Roman" w:hAnsi="Consolas" w:cs="Times New Roman"/>
+          <w:color w:val="D4D4D4"/>
+          <w:sz w:val="21"/>
+          <w:szCs w:val="21"/>
+        </w:rPr>
+        <w:t>[</w:t>
+      </w:r>
+      <w:r>
+        <w:rPr>
+          <w:rFonts w:ascii="Consolas" w:eastAsia="Times New Roman" w:hAnsi="Consolas" w:cs="Times New Roman"/>
+          <w:color w:val="B5CEA8"/>
+          <w:sz w:val="21"/>
+          <w:szCs w:val="21"/>
+        </w:rPr>
+        <w:t>1</w:t>
+      </w:r>
+      <w:r>
+        <w:rPr>
+          <w:rFonts w:ascii="Consolas" w:eastAsia="Times New Roman" w:hAnsi="Consolas" w:cs="Times New Roman"/>
+          <w:color w:val="D4D4D4"/>
+          <w:sz w:val="21"/>
+          <w:szCs w:val="21"/>
+        </w:rPr>
+        <w:t>];</w:t>
+      </w:r>
+    </w:p>
+    <w:p>
+      <w:pPr>
+        <w:shd w:val="clear" w:color="auto" w:fill="1E1E1E"/>
+        <w:spacing w:after="0" w:line="285" w:lineRule="atLeast"/>
+        <w:rPr>
+          <w:rFonts w:ascii="Consolas" w:eastAsia="Times New Roman" w:hAnsi="Consolas" w:cs="Times New Roman"/>
+          <w:color w:val="D4D4D4"/>
+          <w:sz w:val="21"/>
+          <w:szCs w:val="21"/>
+        </w:rPr>
+      </w:pPr>
+    </w:p>
+    <w:p>
+      <w:pPr>
+        <w:shd w:val="clear" w:color="auto" w:fill="1E1E1E"/>
+        <w:spacing w:after="0" w:line="285" w:lineRule="atLeast"/>
+        <w:rPr>
+          <w:rFonts w:ascii="Consolas" w:eastAsia="Times New Roman" w:hAnsi="Consolas" w:cs="Times New Roman"/>
+          <w:color w:val="D4D4D4"/>
+          <w:sz w:val="21"/>
+          <w:szCs w:val="21"/>
+        </w:rPr>
+      </w:pPr>
+      <w:r>
+        <w:rPr>
+          <w:rFonts w:ascii="Consolas" w:eastAsia="Times New Roman" w:hAnsi="Consolas" w:cs="Times New Roman"/>
+          <w:color w:val="D4D4D4"/>
+          <w:sz w:val="21"/>
+          <w:szCs w:val="21"/>
+        </w:rPr>
+        <w:t xml:space="preserve">  </w:t>
+      </w:r>
+      <w:proofErr w:type="spellStart"/>
+      <w:r>
+        <w:rPr>
+          <w:rFonts w:ascii="Consolas" w:eastAsia="Times New Roman" w:hAnsi="Consolas" w:cs="Times New Roman"/>
+          <w:color w:val="569CD6"/>
+          <w:sz w:val="21"/>
+          <w:szCs w:val="21"/>
+        </w:rPr>
+        <w:t>const</w:t>
+      </w:r>
+      <w:proofErr w:type="spellEnd"/>
+      <w:r>
+        <w:rPr>
+          <w:rFonts w:ascii="Consolas" w:eastAsia="Times New Roman" w:hAnsi="Consolas" w:cs="Times New Roman"/>
+          <w:color w:val="D4D4D4"/>
+          <w:sz w:val="21"/>
+          <w:szCs w:val="21"/>
+        </w:rPr>
+        <w:t xml:space="preserve"> </w:t>
+      </w:r>
+      <w:proofErr w:type="spellStart"/>
+      <w:r>
+        <w:rPr>
+          <w:rFonts w:ascii="Consolas" w:eastAsia="Times New Roman" w:hAnsi="Consolas" w:cs="Times New Roman"/>
+          <w:color w:val="4FC1FF"/>
+          <w:sz w:val="21"/>
+          <w:szCs w:val="21"/>
+        </w:rPr>
+        <w:t>idAudio</w:t>
+      </w:r>
+      <w:proofErr w:type="spellEnd"/>
+      <w:r>
+        <w:rPr>
+          <w:rFonts w:ascii="Consolas" w:eastAsia="Times New Roman" w:hAnsi="Consolas" w:cs="Times New Roman"/>
+          <w:color w:val="D4D4D4"/>
+          <w:sz w:val="21"/>
+          <w:szCs w:val="21"/>
+        </w:rPr>
+        <w:t xml:space="preserve"> = </w:t>
+      </w:r>
+      <w:r>
+        <w:rPr>
+          <w:rFonts w:ascii="Consolas" w:eastAsia="Times New Roman" w:hAnsi="Consolas" w:cs="Times New Roman"/>
+          <w:color w:val="CE9178"/>
+          <w:sz w:val="21"/>
+          <w:szCs w:val="21"/>
+        </w:rPr>
+        <w:t>`#som_</w:t>
+      </w:r>
+      <w:r>
+        <w:rPr>
+          <w:rFonts w:ascii="Consolas" w:eastAsia="Times New Roman" w:hAnsi="Consolas" w:cs="Times New Roman"/>
+          <w:color w:val="569CD6"/>
+          <w:sz w:val="21"/>
+          <w:szCs w:val="21"/>
+        </w:rPr>
+        <w:t>${</w:t>
+      </w:r>
+      <w:r>
+        <w:rPr>
+          <w:rFonts w:ascii="Consolas" w:eastAsia="Times New Roman" w:hAnsi="Consolas" w:cs="Times New Roman"/>
+          <w:color w:val="4FC1FF"/>
+          <w:sz w:val="21"/>
+          <w:szCs w:val="21"/>
+        </w:rPr>
+        <w:t>instrumento</w:t>
+      </w:r>
+      <w:r>
+        <w:rPr>
+          <w:rFonts w:ascii="Consolas" w:eastAsia="Times New Roman" w:hAnsi="Consolas" w:cs="Times New Roman"/>
+          <w:color w:val="569CD6"/>
+          <w:sz w:val="21"/>
+          <w:szCs w:val="21"/>
+        </w:rPr>
+        <w:t>}</w:t>
+      </w:r>
+      <w:r>
+        <w:rPr>
+          <w:rFonts w:ascii="Consolas" w:eastAsia="Times New Roman" w:hAnsi="Consolas" w:cs="Times New Roman"/>
+          <w:color w:val="CE9178"/>
+          <w:sz w:val="21"/>
+          <w:szCs w:val="21"/>
+        </w:rPr>
+        <w:t>`</w:t>
+      </w:r>
+      <w:r>
+        <w:rPr>
+          <w:rFonts w:ascii="Consolas" w:eastAsia="Times New Roman" w:hAnsi="Consolas" w:cs="Times New Roman"/>
+          <w:color w:val="D4D4D4"/>
+          <w:sz w:val="21"/>
+          <w:szCs w:val="21"/>
+        </w:rPr>
+        <w:t xml:space="preserve">; </w:t>
+      </w:r>
+      <w:r>
+        <w:rPr>
+          <w:rFonts w:ascii="Consolas" w:eastAsia="Times New Roman" w:hAnsi="Consolas" w:cs="Times New Roman"/>
+          <w:color w:val="6A9955"/>
+          <w:sz w:val="21"/>
+          <w:szCs w:val="21"/>
+        </w:rPr>
+        <w:t>//</w:t>
+      </w:r>
+      <w:proofErr w:type="spellStart"/>
+      <w:r>
+        <w:rPr>
+          <w:rFonts w:ascii="Consolas" w:eastAsia="Times New Roman" w:hAnsi="Consolas" w:cs="Times New Roman"/>
+          <w:color w:val="6A9955"/>
+          <w:sz w:val="21"/>
+          <w:szCs w:val="21"/>
+        </w:rPr>
+        <w:t>tamplate</w:t>
+      </w:r>
+      <w:proofErr w:type="spellEnd"/>
+      <w:r>
+        <w:rPr>
+          <w:rFonts w:ascii="Consolas" w:eastAsia="Times New Roman" w:hAnsi="Consolas" w:cs="Times New Roman"/>
+          <w:color w:val="6A9955"/>
+          <w:sz w:val="21"/>
+          <w:szCs w:val="21"/>
+        </w:rPr>
+        <w:t xml:space="preserve"> string</w:t>
+      </w:r>
+    </w:p>
+    <w:p>
+      <w:pPr>
+        <w:shd w:val="clear" w:color="auto" w:fill="1E1E1E"/>
+        <w:spacing w:after="0" w:line="285" w:lineRule="atLeast"/>
+        <w:rPr>
+          <w:rFonts w:ascii="Consolas" w:eastAsia="Times New Roman" w:hAnsi="Consolas" w:cs="Times New Roman"/>
+          <w:color w:val="D4D4D4"/>
+          <w:sz w:val="21"/>
+          <w:szCs w:val="21"/>
+        </w:rPr>
+      </w:pPr>
+    </w:p>
+    <w:p>
+      <w:pPr>
+        <w:shd w:val="clear" w:color="auto" w:fill="1E1E1E"/>
+        <w:spacing w:after="0" w:line="285" w:lineRule="atLeast"/>
+        <w:rPr>
+          <w:rFonts w:ascii="Consolas" w:eastAsia="Times New Roman" w:hAnsi="Consolas" w:cs="Times New Roman"/>
+          <w:color w:val="D4D4D4"/>
+          <w:sz w:val="21"/>
+          <w:szCs w:val="21"/>
+        </w:rPr>
+      </w:pPr>
+      <w:r>
+        <w:rPr>
+          <w:rFonts w:ascii="Consolas" w:eastAsia="Times New Roman" w:hAnsi="Consolas" w:cs="Times New Roman"/>
+          <w:color w:val="D4D4D4"/>
+          <w:sz w:val="21"/>
+          <w:szCs w:val="21"/>
+        </w:rPr>
+        <w:t xml:space="preserve">  </w:t>
+      </w:r>
+      <w:proofErr w:type="spellStart"/>
+      <w:r>
+        <w:rPr>
+          <w:rFonts w:ascii="Consolas" w:eastAsia="Times New Roman" w:hAnsi="Consolas" w:cs="Times New Roman"/>
+          <w:color w:val="4FC1FF"/>
+          <w:sz w:val="21"/>
+          <w:szCs w:val="21"/>
+        </w:rPr>
+        <w:t>tecla</w:t>
+      </w:r>
+      <w:r>
+        <w:rPr>
+          <w:rFonts w:ascii="Consolas" w:eastAsia="Times New Roman" w:hAnsi="Consolas" w:cs="Times New Roman"/>
+          <w:color w:val="D4D4D4"/>
+          <w:sz w:val="21"/>
+          <w:szCs w:val="21"/>
+        </w:rPr>
+        <w:t>.</w:t>
+      </w:r>
+      <w:r>
+        <w:rPr>
+          <w:rFonts w:ascii="Consolas" w:eastAsia="Times New Roman" w:hAnsi="Consolas" w:cs="Times New Roman"/>
+          <w:color w:val="DCDCAA"/>
+          <w:sz w:val="21"/>
+          <w:szCs w:val="21"/>
+        </w:rPr>
+        <w:t>onclick</w:t>
+      </w:r>
+      <w:proofErr w:type="spellEnd"/>
+      <w:r>
+        <w:rPr>
+          <w:rFonts w:ascii="Consolas" w:eastAsia="Times New Roman" w:hAnsi="Consolas" w:cs="Times New Roman"/>
+          <w:color w:val="D4D4D4"/>
+          <w:sz w:val="21"/>
+          <w:szCs w:val="21"/>
+        </w:rPr>
+        <w:t xml:space="preserve"> = </w:t>
+      </w:r>
+      <w:proofErr w:type="spellStart"/>
+      <w:r>
+        <w:rPr>
+          <w:rFonts w:ascii="Consolas" w:eastAsia="Times New Roman" w:hAnsi="Consolas" w:cs="Times New Roman"/>
+          <w:color w:val="569CD6"/>
+          <w:sz w:val="21"/>
+          <w:szCs w:val="21"/>
+        </w:rPr>
+        <w:t>function</w:t>
+      </w:r>
+      <w:proofErr w:type="spellEnd"/>
+      <w:r>
+        <w:rPr>
+          <w:rFonts w:ascii="Consolas" w:eastAsia="Times New Roman" w:hAnsi="Consolas" w:cs="Times New Roman"/>
+          <w:color w:val="D4D4D4"/>
+          <w:sz w:val="21"/>
+          <w:szCs w:val="21"/>
+        </w:rPr>
+        <w:t>(){</w:t>
+      </w:r>
+      <w:proofErr w:type="spellStart"/>
+      <w:r>
+        <w:rPr>
+          <w:rFonts w:ascii="Consolas" w:eastAsia="Times New Roman" w:hAnsi="Consolas" w:cs="Times New Roman"/>
+          <w:color w:val="DCDCAA"/>
+          <w:sz w:val="21"/>
+          <w:szCs w:val="21"/>
+        </w:rPr>
+        <w:t>tocaSom</w:t>
+      </w:r>
+      <w:proofErr w:type="spellEnd"/>
+      <w:r>
+        <w:rPr>
+          <w:rFonts w:ascii="Consolas" w:eastAsia="Times New Roman" w:hAnsi="Consolas" w:cs="Times New Roman"/>
+          <w:color w:val="D4D4D4"/>
+          <w:sz w:val="21"/>
+          <w:szCs w:val="21"/>
+        </w:rPr>
+        <w:t>(</w:t>
+      </w:r>
+      <w:proofErr w:type="spellStart"/>
+      <w:r>
+        <w:rPr>
+          <w:rFonts w:ascii="Consolas" w:eastAsia="Times New Roman" w:hAnsi="Consolas" w:cs="Times New Roman"/>
+          <w:color w:val="4FC1FF"/>
+          <w:sz w:val="21"/>
+          <w:szCs w:val="21"/>
+        </w:rPr>
+        <w:t>idAudio</w:t>
+      </w:r>
+      <w:proofErr w:type="spellEnd"/>
+      <w:r>
+        <w:rPr>
+          <w:rFonts w:ascii="Consolas" w:eastAsia="Times New Roman" w:hAnsi="Consolas" w:cs="Times New Roman"/>
+          <w:color w:val="D4D4D4"/>
+          <w:sz w:val="21"/>
+          <w:szCs w:val="21"/>
+        </w:rPr>
+        <w:t>)};</w:t>
+      </w:r>
+    </w:p>
+    <w:p>
+      <w:pPr>
+        <w:shd w:val="clear" w:color="auto" w:fill="1E1E1E"/>
+        <w:spacing w:after="0" w:line="285" w:lineRule="atLeast"/>
+        <w:rPr>
+          <w:rFonts w:ascii="Consolas" w:eastAsia="Times New Roman" w:hAnsi="Consolas" w:cs="Times New Roman"/>
+          <w:color w:val="D4D4D4"/>
+          <w:sz w:val="21"/>
+          <w:szCs w:val="21"/>
+        </w:rPr>
+      </w:pPr>
+      <w:r>
+        <w:rPr>
+          <w:rFonts w:ascii="Consolas" w:eastAsia="Times New Roman" w:hAnsi="Consolas" w:cs="Times New Roman"/>
+          <w:color w:val="D4D4D4"/>
+          <w:sz w:val="21"/>
+          <w:szCs w:val="21"/>
+        </w:rPr>
+        <w:lastRenderedPageBreak/>
+        <w:t>}</w:t>
+      </w:r>
+    </w:p>
+    <w:p>
+      <w:pPr>
+        <w:pStyle w:val="PargrafodaLista"/>
+        <w:numPr>
+          <w:ilvl w:val="2"/>
+          <w:numId w:val="2"/>
+        </w:numPr>
+        <w:spacing w:before="240" w:line="360" w:lineRule="auto"/>
+        <w:jc w:val="both"/>
+        <w:rPr>
+          <w:rFonts w:ascii="Times New Roman" w:hAnsi="Times New Roman" w:cs="Times New Roman"/>
+          <w:sz w:val="24"/>
+          <w:szCs w:val="24"/>
+        </w:rPr>
+      </w:pPr>
+      <w:r>
+        <w:rPr>
+          <w:rFonts w:ascii="Times New Roman" w:hAnsi="Times New Roman" w:cs="Times New Roman"/>
+          <w:sz w:val="24"/>
+          <w:szCs w:val="24"/>
+        </w:rPr>
+        <w:t>Outra vantagem é não ter que declarar outras muitas variáveis caso queiramos acrescentar outros instrumentos na nossa aplicação, por exemplo. Isso deixaria nosso código repetitivo e poluído. Com o for isso é resolvido</w:t>
+      </w:r>
+      <w:r>
+        <w:rPr>
+          <w:rFonts w:ascii="Times New Roman" w:hAnsi="Times New Roman" w:cs="Times New Roman"/>
+          <w:sz w:val="24"/>
+          <w:szCs w:val="24"/>
+        </w:rPr>
+        <w:t xml:space="preserve"> </w:t>
+      </w:r>
+      <w:r>
+        <w:rPr>
+          <w:rFonts w:ascii="Times New Roman" w:hAnsi="Times New Roman" w:cs="Times New Roman"/>
+          <w:sz w:val="24"/>
+          <w:szCs w:val="24"/>
+        </w:rPr>
+        <w:t>.</w:t>
       </w:r>
     </w:p>
     <w:sectPr>

</xml_diff>

<commit_message>
voltando pra terminar o curso
</commit_message>
<xml_diff>
--- a/Front-end/Formação HTML && CSS3/JavaScript na Web/Crie Páginas Dinâmicas/Anotações/JavaScript Para Web – Crie Páginas Dinâmicas.docx
+++ b/Front-end/Formação HTML && CSS3/JavaScript na Web/Crie Páginas Dinâmicas/Anotações/JavaScript Para Web – Crie Páginas Dinâmicas.docx
@@ -126,25 +126,7 @@
           <w:sz w:val="24"/>
           <w:szCs w:val="24"/>
         </w:rPr>
-        <w:t>Podemos escrever código JS dentro do próprio HTML, inclusive dentro de suas tags. Para exemplificar o dinamismo e uma parte da proposta desse curso, fizemos com que uma janela de alerta abrisse quando clicamos no botão “</w:t>
-      </w:r>
-      <w:proofErr w:type="spellStart"/>
-      <w:r>
-        <w:rPr>
-          <w:rFonts w:ascii="Times New Roman" w:hAnsi="Times New Roman" w:cs="Times New Roman"/>
-          <w:sz w:val="24"/>
-          <w:szCs w:val="24"/>
-        </w:rPr>
-        <w:t>Pom</w:t>
-      </w:r>
-      <w:proofErr w:type="spellEnd"/>
-      <w:r>
-        <w:rPr>
-          <w:rFonts w:ascii="Times New Roman" w:hAnsi="Times New Roman" w:cs="Times New Roman"/>
-          <w:sz w:val="24"/>
-          <w:szCs w:val="24"/>
-        </w:rPr>
-        <w:t>”:</w:t>
+        <w:t>Podemos escrever código JS dentro do próprio HTML, inclusive dentro de suas tags. Para exemplificar o dinamismo e uma parte da proposta desse curso, fizemos com que uma janela de alerta abrisse quando clicamos no botão “Pom”:</w:t>
       </w:r>
     </w:p>
     <w:p>
@@ -160,6 +142,7 @@
       <w:r>
         <w:rPr>
           <w:rFonts w:ascii="Times New Roman" w:hAnsi="Times New Roman" w:cs="Times New Roman"/>
+          <w:noProof/>
           <w:sz w:val="24"/>
           <w:szCs w:val="24"/>
         </w:rPr>
@@ -213,6 +196,7 @@
       <w:r>
         <w:rPr>
           <w:rFonts w:ascii="Times New Roman" w:hAnsi="Times New Roman" w:cs="Times New Roman"/>
+          <w:noProof/>
           <w:sz w:val="24"/>
           <w:szCs w:val="24"/>
         </w:rPr>
@@ -274,71 +258,7 @@
           <w:sz w:val="24"/>
           <w:szCs w:val="24"/>
         </w:rPr>
-        <w:t>O que permite isso é o ‘onclick</w:t>
-      </w:r>
-      <w:proofErr w:type="gramStart"/>
-      <w:r>
-        <w:rPr>
-          <w:rFonts w:ascii="Times New Roman" w:hAnsi="Times New Roman" w:cs="Times New Roman"/>
-          <w:sz w:val="24"/>
-          <w:szCs w:val="24"/>
-        </w:rPr>
-        <w:t>=”</w:t>
-      </w:r>
-      <w:proofErr w:type="spellStart"/>
-      <w:r>
-        <w:rPr>
-          <w:rFonts w:ascii="Times New Roman" w:hAnsi="Times New Roman" w:cs="Times New Roman"/>
-          <w:sz w:val="24"/>
-          <w:szCs w:val="24"/>
-        </w:rPr>
-        <w:t>alert</w:t>
-      </w:r>
-      <w:proofErr w:type="spellEnd"/>
-      <w:proofErr w:type="gramEnd"/>
-      <w:r>
-        <w:rPr>
-          <w:rFonts w:ascii="Times New Roman" w:hAnsi="Times New Roman" w:cs="Times New Roman"/>
-          <w:sz w:val="24"/>
-          <w:szCs w:val="24"/>
-        </w:rPr>
-        <w:t>(‘</w:t>
-      </w:r>
-      <w:proofErr w:type="spellStart"/>
-      <w:r>
-        <w:rPr>
-          <w:rFonts w:ascii="Times New Roman" w:hAnsi="Times New Roman" w:cs="Times New Roman"/>
-          <w:sz w:val="24"/>
-          <w:szCs w:val="24"/>
-        </w:rPr>
-        <w:t>Pom</w:t>
-      </w:r>
-      <w:proofErr w:type="spellEnd"/>
-      <w:r>
-        <w:rPr>
-          <w:rFonts w:ascii="Times New Roman" w:hAnsi="Times New Roman" w:cs="Times New Roman"/>
-          <w:sz w:val="24"/>
-          <w:szCs w:val="24"/>
-        </w:rPr>
-        <w:t>’)”. O que está dentro de ‘</w:t>
-      </w:r>
-      <w:proofErr w:type="spellStart"/>
-      <w:r>
-        <w:rPr>
-          <w:rFonts w:ascii="Times New Roman" w:hAnsi="Times New Roman" w:cs="Times New Roman"/>
-          <w:sz w:val="24"/>
-          <w:szCs w:val="24"/>
-        </w:rPr>
-        <w:t>alert</w:t>
-      </w:r>
-      <w:proofErr w:type="spellEnd"/>
-      <w:r>
-        <w:rPr>
-          <w:rFonts w:ascii="Times New Roman" w:hAnsi="Times New Roman" w:cs="Times New Roman"/>
-          <w:sz w:val="24"/>
-          <w:szCs w:val="24"/>
-        </w:rPr>
-        <w:t>’ precisa necessariamente estar em aspas simples para não entrar em conflito com as aspas duplas do HTML.</w:t>
+        <w:t>O que permite isso é o ‘onclick=”alert(‘Pom’)”. O que está dentro de ‘alert’ precisa necessariamente estar em aspas simples para não entrar em conflito com as aspas duplas do HTML.</w:t>
       </w:r>
     </w:p>
     <w:p>
@@ -402,25 +322,7 @@
           <w:sz w:val="24"/>
           <w:szCs w:val="24"/>
         </w:rPr>
-        <w:t xml:space="preserve">Basta abrir e fechar a tag script com o </w:t>
-      </w:r>
-      <w:proofErr w:type="spellStart"/>
-      <w:r>
-        <w:rPr>
-          <w:rFonts w:ascii="Times New Roman" w:hAnsi="Times New Roman" w:cs="Times New Roman"/>
-          <w:sz w:val="24"/>
-          <w:szCs w:val="24"/>
-        </w:rPr>
-        <w:t>src</w:t>
-      </w:r>
-      <w:proofErr w:type="spellEnd"/>
-      <w:r>
-        <w:rPr>
-          <w:rFonts w:ascii="Times New Roman" w:hAnsi="Times New Roman" w:cs="Times New Roman"/>
-          <w:sz w:val="24"/>
-          <w:szCs w:val="24"/>
-        </w:rPr>
-        <w:t xml:space="preserve"> levando até a localização do arquivo JS</w:t>
+        <w:t>Basta abrir e fechar a tag script com o src levando até a localização do arquivo JS</w:t>
       </w:r>
       <w:r>
         <w:rPr>
@@ -481,7 +383,6 @@
         </w:rPr>
         <w:t xml:space="preserve"> </w:t>
       </w:r>
-      <w:proofErr w:type="spellStart"/>
       <w:r>
         <w:rPr>
           <w:rFonts w:ascii="Consolas" w:eastAsia="Times New Roman" w:hAnsi="Consolas" w:cs="Times New Roman"/>
@@ -492,7 +393,6 @@
         </w:rPr>
         <w:t>src</w:t>
       </w:r>
-      <w:proofErr w:type="spellEnd"/>
       <w:r>
         <w:rPr>
           <w:rFonts w:ascii="Consolas" w:eastAsia="Times New Roman" w:hAnsi="Consolas" w:cs="Times New Roman"/>
@@ -589,18 +489,8 @@
           <w:sz w:val="24"/>
           <w:szCs w:val="24"/>
         </w:rPr>
-        <w:t xml:space="preserve">foi devidamente carregado, podemos lançar um </w:t>
-      </w:r>
-      <w:proofErr w:type="spellStart"/>
-      <w:r>
-        <w:rPr>
-          <w:rFonts w:ascii="Times New Roman" w:hAnsi="Times New Roman" w:cs="Times New Roman"/>
-          <w:sz w:val="24"/>
-          <w:szCs w:val="24"/>
-        </w:rPr>
-        <w:t>alert</w:t>
-      </w:r>
-      <w:proofErr w:type="spellEnd"/>
+        <w:t>foi devidamente carregado, podemos lançar um alert</w:t>
+      </w:r>
       <w:r>
         <w:rPr>
           <w:rFonts w:ascii="Times New Roman" w:hAnsi="Times New Roman" w:cs="Times New Roman"/>
@@ -637,8 +527,6 @@
           <w:szCs w:val="21"/>
         </w:rPr>
       </w:pPr>
-      <w:proofErr w:type="spellStart"/>
-      <w:proofErr w:type="gramStart"/>
       <w:r>
         <w:rPr>
           <w:rFonts w:ascii="Consolas" w:eastAsia="Times New Roman" w:hAnsi="Consolas" w:cs="Times New Roman"/>
@@ -648,7 +536,6 @@
         </w:rPr>
         <w:t>alert</w:t>
       </w:r>
-      <w:proofErr w:type="spellEnd"/>
       <w:r>
         <w:rPr>
           <w:rFonts w:ascii="Consolas" w:eastAsia="Times New Roman" w:hAnsi="Consolas" w:cs="Times New Roman"/>
@@ -658,7 +545,6 @@
         </w:rPr>
         <w:t>(</w:t>
       </w:r>
-      <w:proofErr w:type="gramEnd"/>
       <w:r>
         <w:rPr>
           <w:rFonts w:ascii="Consolas" w:eastAsia="Times New Roman" w:hAnsi="Consolas" w:cs="Times New Roman"/>
@@ -691,6 +577,7 @@
       <w:r>
         <w:rPr>
           <w:rFonts w:ascii="Times New Roman" w:hAnsi="Times New Roman" w:cs="Times New Roman"/>
+          <w:noProof/>
           <w:sz w:val="24"/>
           <w:szCs w:val="24"/>
         </w:rPr>
@@ -833,7 +720,6 @@
         </w:rPr>
         <w:t>(</w:t>
       </w:r>
-      <w:proofErr w:type="gramStart"/>
       <w:r>
         <w:rPr>
           <w:rFonts w:ascii="Consolas" w:eastAsia="Times New Roman" w:hAnsi="Consolas" w:cs="Times New Roman"/>
@@ -841,37 +727,7 @@
           <w:sz w:val="21"/>
           <w:szCs w:val="21"/>
         </w:rPr>
-        <w:t>'.</w:t>
-      </w:r>
-      <w:proofErr w:type="spellStart"/>
-      <w:r>
-        <w:rPr>
-          <w:rFonts w:ascii="Consolas" w:eastAsia="Times New Roman" w:hAnsi="Consolas" w:cs="Times New Roman"/>
-          <w:color w:val="CE9178"/>
-          <w:sz w:val="21"/>
-          <w:szCs w:val="21"/>
-        </w:rPr>
-        <w:t>tecla</w:t>
-      </w:r>
-      <w:proofErr w:type="gramEnd"/>
-      <w:r>
-        <w:rPr>
-          <w:rFonts w:ascii="Consolas" w:eastAsia="Times New Roman" w:hAnsi="Consolas" w:cs="Times New Roman"/>
-          <w:color w:val="CE9178"/>
-          <w:sz w:val="21"/>
-          <w:szCs w:val="21"/>
-        </w:rPr>
-        <w:t>_pom</w:t>
-      </w:r>
-      <w:proofErr w:type="spellEnd"/>
-      <w:r>
-        <w:rPr>
-          <w:rFonts w:ascii="Consolas" w:eastAsia="Times New Roman" w:hAnsi="Consolas" w:cs="Times New Roman"/>
-          <w:color w:val="CE9178"/>
-          <w:sz w:val="21"/>
-          <w:szCs w:val="21"/>
-        </w:rPr>
-        <w:t>'</w:t>
+        <w:t>'.tecla_pom'</w:t>
       </w:r>
       <w:r>
         <w:rPr>
@@ -904,43 +760,7 @@
           <w:sz w:val="24"/>
           <w:szCs w:val="24"/>
         </w:rPr>
-        <w:t xml:space="preserve"> E dentro das aspas funciona como no CSS, ou seja, </w:t>
-      </w:r>
-      <w:proofErr w:type="gramStart"/>
-      <w:r>
-        <w:rPr>
-          <w:rFonts w:ascii="Times New Roman" w:hAnsi="Times New Roman" w:cs="Times New Roman"/>
-          <w:sz w:val="24"/>
-          <w:szCs w:val="24"/>
-        </w:rPr>
-        <w:t>‘.’ Para</w:t>
-      </w:r>
-      <w:proofErr w:type="gramEnd"/>
-      <w:r>
-        <w:rPr>
-          <w:rFonts w:ascii="Times New Roman" w:hAnsi="Times New Roman" w:cs="Times New Roman"/>
-          <w:sz w:val="24"/>
-          <w:szCs w:val="24"/>
-        </w:rPr>
-        <w:t xml:space="preserve"> classes, ‘#’ para </w:t>
-      </w:r>
-      <w:proofErr w:type="spellStart"/>
-      <w:r>
-        <w:rPr>
-          <w:rFonts w:ascii="Times New Roman" w:hAnsi="Times New Roman" w:cs="Times New Roman"/>
-          <w:sz w:val="24"/>
-          <w:szCs w:val="24"/>
-        </w:rPr>
-        <w:t>ID’s</w:t>
-      </w:r>
-      <w:proofErr w:type="spellEnd"/>
-      <w:r>
-        <w:rPr>
-          <w:rFonts w:ascii="Times New Roman" w:hAnsi="Times New Roman" w:cs="Times New Roman"/>
-          <w:sz w:val="24"/>
-          <w:szCs w:val="24"/>
-        </w:rPr>
-        <w:t>, somente o nome da tag se for todas as tags, e assim por diante.</w:t>
+        <w:t xml:space="preserve"> E dentro das aspas funciona como no CSS, ou seja, ‘.’ Para classes, ‘#’ para ID’s, somente o nome da tag se for todas as tags, e assim por diante.</w:t>
       </w:r>
     </w:p>
     <w:p>
@@ -964,25 +784,7 @@
           <w:sz w:val="24"/>
           <w:szCs w:val="24"/>
         </w:rPr>
-        <w:t xml:space="preserve">Entretanto, o querySelector não funciona de qualquer forma como o </w:t>
-      </w:r>
-      <w:proofErr w:type="spellStart"/>
-      <w:r>
-        <w:rPr>
-          <w:rFonts w:ascii="Times New Roman" w:hAnsi="Times New Roman" w:cs="Times New Roman"/>
-          <w:sz w:val="24"/>
-          <w:szCs w:val="24"/>
-        </w:rPr>
-        <w:t>alert</w:t>
-      </w:r>
-      <w:proofErr w:type="spellEnd"/>
-      <w:r>
-        <w:rPr>
-          <w:rFonts w:ascii="Times New Roman" w:hAnsi="Times New Roman" w:cs="Times New Roman"/>
-          <w:sz w:val="24"/>
-          <w:szCs w:val="24"/>
-        </w:rPr>
-        <w:t>. Se quisermos utilizar ele, precisamos seguir o escopo do documento, ou seja:</w:t>
+        <w:t>Entretanto, o querySelector não funciona de qualquer forma como o alert. Se quisermos utilizar ele, precisamos seguir o escopo do documento, ou seja:</w:t>
       </w:r>
     </w:p>
     <w:p>
@@ -996,8 +798,6 @@
           <w:szCs w:val="21"/>
         </w:rPr>
       </w:pPr>
-      <w:proofErr w:type="spellStart"/>
-      <w:proofErr w:type="gramStart"/>
       <w:r>
         <w:rPr>
           <w:rFonts w:ascii="Consolas" w:eastAsia="Times New Roman" w:hAnsi="Consolas" w:cs="Times New Roman"/>
@@ -1025,8 +825,6 @@
         </w:rPr>
         <w:t>querySelector</w:t>
       </w:r>
-      <w:proofErr w:type="spellEnd"/>
-      <w:proofErr w:type="gramEnd"/>
       <w:r>
         <w:rPr>
           <w:rFonts w:ascii="Consolas" w:eastAsia="Times New Roman" w:hAnsi="Consolas" w:cs="Times New Roman"/>
@@ -1043,27 +841,7 @@
           <w:sz w:val="21"/>
           <w:szCs w:val="21"/>
         </w:rPr>
-        <w:t>'.</w:t>
-      </w:r>
-      <w:proofErr w:type="spellStart"/>
-      <w:r>
-        <w:rPr>
-          <w:rFonts w:ascii="Consolas" w:eastAsia="Times New Roman" w:hAnsi="Consolas" w:cs="Times New Roman"/>
-          <w:color w:val="CE9178"/>
-          <w:sz w:val="21"/>
-          <w:szCs w:val="21"/>
-        </w:rPr>
-        <w:t>tecla_pom</w:t>
-      </w:r>
-      <w:proofErr w:type="spellEnd"/>
-      <w:r>
-        <w:rPr>
-          <w:rFonts w:ascii="Consolas" w:eastAsia="Times New Roman" w:hAnsi="Consolas" w:cs="Times New Roman"/>
-          <w:color w:val="CE9178"/>
-          <w:sz w:val="21"/>
-          <w:szCs w:val="21"/>
-        </w:rPr>
-        <w:t>'</w:t>
+        <w:t>'.tecla_pom'</w:t>
       </w:r>
       <w:r>
         <w:rPr>
@@ -1112,6 +890,7 @@
       <w:r>
         <w:rPr>
           <w:rFonts w:ascii="Times New Roman" w:hAnsi="Times New Roman" w:cs="Times New Roman"/>
+          <w:noProof/>
           <w:sz w:val="24"/>
           <w:szCs w:val="24"/>
         </w:rPr>
@@ -1189,6 +968,7 @@
       <w:r>
         <w:rPr>
           <w:rFonts w:ascii="Times New Roman" w:hAnsi="Times New Roman" w:cs="Times New Roman"/>
+          <w:noProof/>
           <w:sz w:val="24"/>
           <w:szCs w:val="24"/>
         </w:rPr>
@@ -1314,8 +1094,6 @@
           <w:lang w:val="en-US"/>
         </w:rPr>
       </w:pPr>
-      <w:proofErr w:type="spellStart"/>
-      <w:proofErr w:type="gramStart"/>
       <w:r>
         <w:rPr>
           <w:rFonts w:ascii="Consolas" w:eastAsia="Times New Roman" w:hAnsi="Consolas" w:cs="Times New Roman"/>
@@ -1324,72 +1102,58 @@
           <w:szCs w:val="21"/>
           <w:lang w:val="en-US"/>
         </w:rPr>
-        <w:t>document.querySelector</w:t>
-      </w:r>
-      <w:proofErr w:type="spellEnd"/>
-      <w:proofErr w:type="gramEnd"/>
-      <w:r>
-        <w:rPr>
-          <w:rFonts w:ascii="Consolas" w:eastAsia="Times New Roman" w:hAnsi="Consolas" w:cs="Times New Roman"/>
-          <w:color w:val="D4D4D4"/>
+        <w:t>document.querySelector('</w:t>
+      </w:r>
+      <w:r>
+        <w:rPr>
+          <w:rFonts w:ascii="Consolas" w:eastAsia="Times New Roman" w:hAnsi="Consolas" w:cs="Times New Roman"/>
+          <w:color w:val="D7BA7D"/>
           <w:sz w:val="21"/>
           <w:szCs w:val="21"/>
           <w:lang w:val="en-US"/>
         </w:rPr>
-        <w:t>('</w:t>
-      </w:r>
-      <w:r>
-        <w:rPr>
-          <w:rFonts w:ascii="Consolas" w:eastAsia="Times New Roman" w:hAnsi="Consolas" w:cs="Times New Roman"/>
-          <w:color w:val="D7BA7D"/>
+        <w:t>input</w:t>
+      </w:r>
+      <w:r>
+        <w:rPr>
+          <w:rFonts w:ascii="Consolas" w:eastAsia="Times New Roman" w:hAnsi="Consolas" w:cs="Times New Roman"/>
+          <w:color w:val="D4D4D4"/>
           <w:sz w:val="21"/>
           <w:szCs w:val="21"/>
           <w:lang w:val="en-US"/>
         </w:rPr>
-        <w:t>input</w:t>
-      </w:r>
-      <w:r>
-        <w:rPr>
-          <w:rFonts w:ascii="Consolas" w:eastAsia="Times New Roman" w:hAnsi="Consolas" w:cs="Times New Roman"/>
-          <w:color w:val="D4D4D4"/>
+        <w:t>[</w:t>
+      </w:r>
+      <w:r>
+        <w:rPr>
+          <w:rFonts w:ascii="Consolas" w:eastAsia="Times New Roman" w:hAnsi="Consolas" w:cs="Times New Roman"/>
+          <w:color w:val="9CDCFE"/>
           <w:sz w:val="21"/>
           <w:szCs w:val="21"/>
           <w:lang w:val="en-US"/>
         </w:rPr>
-        <w:t>[</w:t>
-      </w:r>
-      <w:r>
-        <w:rPr>
-          <w:rFonts w:ascii="Consolas" w:eastAsia="Times New Roman" w:hAnsi="Consolas" w:cs="Times New Roman"/>
-          <w:color w:val="9CDCFE"/>
+        <w:t>type</w:t>
+      </w:r>
+      <w:r>
+        <w:rPr>
+          <w:rFonts w:ascii="Consolas" w:eastAsia="Times New Roman" w:hAnsi="Consolas" w:cs="Times New Roman"/>
+          <w:color w:val="D4D4D4"/>
           <w:sz w:val="21"/>
           <w:szCs w:val="21"/>
           <w:lang w:val="en-US"/>
         </w:rPr>
-        <w:t>type</w:t>
-      </w:r>
-      <w:r>
-        <w:rPr>
-          <w:rFonts w:ascii="Consolas" w:eastAsia="Times New Roman" w:hAnsi="Consolas" w:cs="Times New Roman"/>
-          <w:color w:val="D4D4D4"/>
+        <w:t>=</w:t>
+      </w:r>
+      <w:r>
+        <w:rPr>
+          <w:rFonts w:ascii="Consolas" w:eastAsia="Times New Roman" w:hAnsi="Consolas" w:cs="Times New Roman"/>
+          <w:color w:val="CE9178"/>
           <w:sz w:val="21"/>
           <w:szCs w:val="21"/>
           <w:lang w:val="en-US"/>
         </w:rPr>
-        <w:t>=</w:t>
-      </w:r>
-      <w:proofErr w:type="spellStart"/>
-      <w:r>
-        <w:rPr>
-          <w:rFonts w:ascii="Consolas" w:eastAsia="Times New Roman" w:hAnsi="Consolas" w:cs="Times New Roman"/>
-          <w:color w:val="CE9178"/>
-          <w:sz w:val="21"/>
-          <w:szCs w:val="21"/>
-          <w:lang w:val="en-US"/>
-        </w:rPr>
         <w:t>tel</w:t>
       </w:r>
-      <w:proofErr w:type="spellEnd"/>
       <w:r>
         <w:rPr>
           <w:rFonts w:ascii="Consolas" w:eastAsia="Times New Roman" w:hAnsi="Consolas" w:cs="Times New Roman"/>
@@ -1415,6 +1179,7 @@
       <w:r>
         <w:rPr>
           <w:rFonts w:ascii="Times New Roman" w:hAnsi="Times New Roman" w:cs="Times New Roman"/>
+          <w:noProof/>
           <w:sz w:val="24"/>
           <w:szCs w:val="24"/>
           <w:lang w:val="en-US"/>
@@ -1479,27 +1244,7 @@
           <w:szCs w:val="24"/>
           <w:lang w:val="en-US"/>
         </w:rPr>
-        <w:t xml:space="preserve"> O que </w:t>
-      </w:r>
-      <w:proofErr w:type="spellStart"/>
-      <w:r>
-        <w:rPr>
-          <w:rFonts w:ascii="Times New Roman" w:hAnsi="Times New Roman" w:cs="Times New Roman"/>
-          <w:sz w:val="24"/>
-          <w:szCs w:val="24"/>
-          <w:lang w:val="en-US"/>
-        </w:rPr>
-        <w:t>aprendemos</w:t>
-      </w:r>
-      <w:proofErr w:type="spellEnd"/>
-      <w:r>
-        <w:rPr>
-          <w:rFonts w:ascii="Times New Roman" w:hAnsi="Times New Roman" w:cs="Times New Roman"/>
-          <w:sz w:val="24"/>
-          <w:szCs w:val="24"/>
-          <w:lang w:val="en-US"/>
-        </w:rPr>
-        <w:t>:</w:t>
+        <w:t xml:space="preserve"> O que aprendemos:</w:t>
       </w:r>
     </w:p>
     <w:p>
@@ -1555,71 +1300,7 @@
           <w:sz w:val="24"/>
           <w:szCs w:val="24"/>
         </w:rPr>
-        <w:t xml:space="preserve">Conhecemos a tag </w:t>
-      </w:r>
-      <w:proofErr w:type="spellStart"/>
-      <w:r>
-        <w:rPr>
-          <w:rFonts w:ascii="Times New Roman" w:hAnsi="Times New Roman" w:cs="Times New Roman"/>
-          <w:sz w:val="24"/>
-          <w:szCs w:val="24"/>
-        </w:rPr>
-        <w:t>audio</w:t>
-      </w:r>
-      <w:proofErr w:type="spellEnd"/>
-      <w:r>
-        <w:rPr>
-          <w:rFonts w:ascii="Times New Roman" w:hAnsi="Times New Roman" w:cs="Times New Roman"/>
-          <w:sz w:val="24"/>
-          <w:szCs w:val="24"/>
-        </w:rPr>
-        <w:t xml:space="preserve"> do HTML e como ela funciona, também como adicionar código JavaScript </w:t>
-      </w:r>
-      <w:proofErr w:type="spellStart"/>
-      <w:r>
-        <w:rPr>
-          <w:rFonts w:ascii="Times New Roman" w:hAnsi="Times New Roman" w:cs="Times New Roman"/>
-          <w:sz w:val="24"/>
-          <w:szCs w:val="24"/>
-        </w:rPr>
-        <w:t>inline</w:t>
-      </w:r>
-      <w:proofErr w:type="spellEnd"/>
-      <w:r>
-        <w:rPr>
-          <w:rFonts w:ascii="Times New Roman" w:hAnsi="Times New Roman" w:cs="Times New Roman"/>
-          <w:sz w:val="24"/>
-          <w:szCs w:val="24"/>
-        </w:rPr>
-        <w:t xml:space="preserve"> a partir do atributo onclick na tag button, e também como é a função </w:t>
-      </w:r>
-      <w:proofErr w:type="spellStart"/>
-      <w:proofErr w:type="gramStart"/>
-      <w:r>
-        <w:rPr>
-          <w:rFonts w:ascii="Times New Roman" w:hAnsi="Times New Roman" w:cs="Times New Roman"/>
-          <w:sz w:val="24"/>
-          <w:szCs w:val="24"/>
-        </w:rPr>
-        <w:t>alert</w:t>
-      </w:r>
-      <w:proofErr w:type="spellEnd"/>
-      <w:r>
-        <w:rPr>
-          <w:rFonts w:ascii="Times New Roman" w:hAnsi="Times New Roman" w:cs="Times New Roman"/>
-          <w:sz w:val="24"/>
-          <w:szCs w:val="24"/>
-        </w:rPr>
-        <w:t>(</w:t>
-      </w:r>
-      <w:proofErr w:type="gramEnd"/>
-      <w:r>
-        <w:rPr>
-          <w:rFonts w:ascii="Times New Roman" w:hAnsi="Times New Roman" w:cs="Times New Roman"/>
-          <w:sz w:val="24"/>
-          <w:szCs w:val="24"/>
-        </w:rPr>
-        <w:t>) do JavaScript.</w:t>
+        <w:t>Conhecemos a tag audio do HTML e como ela funciona, também como adicionar código JavaScript inline a partir do atributo onclick na tag button, e também como é a função alert() do JavaScript.</w:t>
       </w:r>
     </w:p>
     <w:p>
@@ -1675,43 +1356,7 @@
           <w:sz w:val="24"/>
           <w:szCs w:val="24"/>
         </w:rPr>
-        <w:t>Aprendemos porque devemos ter arquivos dedicados para cada linguagem, e a extensão .</w:t>
-      </w:r>
-      <w:proofErr w:type="spellStart"/>
-      <w:r>
-        <w:rPr>
-          <w:rFonts w:ascii="Times New Roman" w:hAnsi="Times New Roman" w:cs="Times New Roman"/>
-          <w:sz w:val="24"/>
-          <w:szCs w:val="24"/>
-        </w:rPr>
-        <w:t>js</w:t>
-      </w:r>
-      <w:proofErr w:type="spellEnd"/>
-      <w:r>
-        <w:rPr>
-          <w:rFonts w:ascii="Times New Roman" w:hAnsi="Times New Roman" w:cs="Times New Roman"/>
-          <w:sz w:val="24"/>
-          <w:szCs w:val="24"/>
-        </w:rPr>
-        <w:t xml:space="preserve"> para arquivos com JavaScript, porque chamamos o nosso arquivo principal de JavaScript de main.js, e também, como fazemos para inserir um arquivo .</w:t>
-      </w:r>
-      <w:proofErr w:type="spellStart"/>
-      <w:r>
-        <w:rPr>
-          <w:rFonts w:ascii="Times New Roman" w:hAnsi="Times New Roman" w:cs="Times New Roman"/>
-          <w:sz w:val="24"/>
-          <w:szCs w:val="24"/>
-        </w:rPr>
-        <w:t>js</w:t>
-      </w:r>
-      <w:proofErr w:type="spellEnd"/>
-      <w:r>
-        <w:rPr>
-          <w:rFonts w:ascii="Times New Roman" w:hAnsi="Times New Roman" w:cs="Times New Roman"/>
-          <w:sz w:val="24"/>
-          <w:szCs w:val="24"/>
-        </w:rPr>
-        <w:t xml:space="preserve"> dentro de uma página HTML com a tag script.</w:t>
+        <w:t>Aprendemos porque devemos ter arquivos dedicados para cada linguagem, e a extensão .js para arquivos com JavaScript, porque chamamos o nosso arquivo principal de JavaScript de main.js, e também, como fazemos para inserir um arquivo .js dentro de uma página HTML com a tag script.</w:t>
       </w:r>
     </w:p>
     <w:p>
@@ -1767,79 +1412,7 @@
           <w:sz w:val="24"/>
           <w:szCs w:val="24"/>
         </w:rPr>
-        <w:t xml:space="preserve">Aprendemos os tipos de seletores que podemos usar no JavaScript (elemento, classe e id), como utilizar a função querySelector para selecionar os elementos da nossa página HTML. Vimos nesta aula a referência </w:t>
-      </w:r>
-      <w:proofErr w:type="spellStart"/>
-      <w:r>
-        <w:rPr>
-          <w:rFonts w:ascii="Times New Roman" w:hAnsi="Times New Roman" w:cs="Times New Roman"/>
-          <w:sz w:val="24"/>
-          <w:szCs w:val="24"/>
-        </w:rPr>
-        <w:t>document</w:t>
-      </w:r>
-      <w:proofErr w:type="spellEnd"/>
-      <w:r>
-        <w:rPr>
-          <w:rFonts w:ascii="Times New Roman" w:hAnsi="Times New Roman" w:cs="Times New Roman"/>
-          <w:sz w:val="24"/>
-          <w:szCs w:val="24"/>
-        </w:rPr>
-        <w:t xml:space="preserve">, que representa o documento HTML dentro do JavaScript, e o significa o </w:t>
-      </w:r>
-      <w:proofErr w:type="spellStart"/>
-      <w:r>
-        <w:rPr>
-          <w:rFonts w:ascii="Times New Roman" w:hAnsi="Times New Roman" w:cs="Times New Roman"/>
-          <w:sz w:val="24"/>
-          <w:szCs w:val="24"/>
-        </w:rPr>
-        <w:t>Reference</w:t>
-      </w:r>
-      <w:proofErr w:type="spellEnd"/>
-      <w:r>
-        <w:rPr>
-          <w:rFonts w:ascii="Times New Roman" w:hAnsi="Times New Roman" w:cs="Times New Roman"/>
-          <w:sz w:val="24"/>
-          <w:szCs w:val="24"/>
-        </w:rPr>
-        <w:t xml:space="preserve"> </w:t>
-      </w:r>
-      <w:proofErr w:type="spellStart"/>
-      <w:r>
-        <w:rPr>
-          <w:rFonts w:ascii="Times New Roman" w:hAnsi="Times New Roman" w:cs="Times New Roman"/>
-          <w:sz w:val="24"/>
-          <w:szCs w:val="24"/>
-        </w:rPr>
-        <w:t>Error</w:t>
-      </w:r>
-      <w:proofErr w:type="spellEnd"/>
-      <w:r>
-        <w:rPr>
-          <w:rFonts w:ascii="Times New Roman" w:hAnsi="Times New Roman" w:cs="Times New Roman"/>
-          <w:sz w:val="24"/>
-          <w:szCs w:val="24"/>
-        </w:rPr>
-        <w:t xml:space="preserve"> e como solucionar, além de entender que o JavaScript é uma linguagem case </w:t>
-      </w:r>
-      <w:proofErr w:type="spellStart"/>
-      <w:r>
-        <w:rPr>
-          <w:rFonts w:ascii="Times New Roman" w:hAnsi="Times New Roman" w:cs="Times New Roman"/>
-          <w:sz w:val="24"/>
-          <w:szCs w:val="24"/>
-        </w:rPr>
-        <w:t>sensitive</w:t>
-      </w:r>
-      <w:proofErr w:type="spellEnd"/>
-      <w:r>
-        <w:rPr>
-          <w:rFonts w:ascii="Times New Roman" w:hAnsi="Times New Roman" w:cs="Times New Roman"/>
-          <w:sz w:val="24"/>
-          <w:szCs w:val="24"/>
-        </w:rPr>
-        <w:t xml:space="preserve">, e uso do operador ponto final para entrar dentro de </w:t>
+        <w:t xml:space="preserve">Aprendemos os tipos de seletores que podemos usar no JavaScript (elemento, classe e id), como utilizar a função querySelector para selecionar os elementos da nossa página HTML. Vimos nesta aula a referência document, que representa o documento HTML dentro do JavaScript, e o significa o Reference Error e como solucionar, além de entender que o JavaScript é uma linguagem case sensitive, e uso do operador ponto final para entrar dentro de </w:t>
       </w:r>
       <w:r>
         <w:rPr>
@@ -1848,25 +1421,7 @@
           <w:szCs w:val="24"/>
         </w:rPr>
         <w:lastRenderedPageBreak/>
-        <w:t xml:space="preserve">referências como o </w:t>
-      </w:r>
-      <w:proofErr w:type="spellStart"/>
-      <w:r>
-        <w:rPr>
-          <w:rFonts w:ascii="Times New Roman" w:hAnsi="Times New Roman" w:cs="Times New Roman"/>
-          <w:sz w:val="24"/>
-          <w:szCs w:val="24"/>
-        </w:rPr>
-        <w:t>document</w:t>
-      </w:r>
-      <w:proofErr w:type="spellEnd"/>
-      <w:r>
-        <w:rPr>
-          <w:rFonts w:ascii="Times New Roman" w:hAnsi="Times New Roman" w:cs="Times New Roman"/>
-          <w:sz w:val="24"/>
-          <w:szCs w:val="24"/>
-        </w:rPr>
-        <w:t>, e que o ponto e v</w:t>
+        <w:t>referências como o document, e que o ponto e v</w:t>
       </w:r>
       <w:r>
         <w:rPr>
@@ -1882,25 +1437,7 @@
           <w:sz w:val="24"/>
           <w:szCs w:val="24"/>
         </w:rPr>
-        <w:t xml:space="preserve">rgula é </w:t>
-      </w:r>
-      <w:proofErr w:type="gramStart"/>
-      <w:r>
-        <w:rPr>
-          <w:rFonts w:ascii="Times New Roman" w:hAnsi="Times New Roman" w:cs="Times New Roman"/>
-          <w:sz w:val="24"/>
-          <w:szCs w:val="24"/>
-        </w:rPr>
-        <w:t>opcional</w:t>
-      </w:r>
-      <w:proofErr w:type="gramEnd"/>
-      <w:r>
-        <w:rPr>
-          <w:rFonts w:ascii="Times New Roman" w:hAnsi="Times New Roman" w:cs="Times New Roman"/>
-          <w:sz w:val="24"/>
-          <w:szCs w:val="24"/>
-        </w:rPr>
-        <w:t xml:space="preserve"> porém recomendado.</w:t>
+        <w:t>rgula é opcional porém recomendado.</w:t>
       </w:r>
     </w:p>
     <w:p>
@@ -2002,25 +1539,7 @@
           <w:sz w:val="24"/>
           <w:szCs w:val="24"/>
         </w:rPr>
-        <w:t xml:space="preserve">Após seguir todo o processo de seleção e encontrar o elemento desejado, podemos colocar mais 1 </w:t>
-      </w:r>
-      <w:proofErr w:type="gramStart"/>
-      <w:r>
-        <w:rPr>
-          <w:rFonts w:ascii="Times New Roman" w:hAnsi="Times New Roman" w:cs="Times New Roman"/>
-          <w:sz w:val="24"/>
-          <w:szCs w:val="24"/>
-        </w:rPr>
-        <w:t>‘.’ Depois</w:t>
-      </w:r>
-      <w:proofErr w:type="gramEnd"/>
-      <w:r>
-        <w:rPr>
-          <w:rFonts w:ascii="Times New Roman" w:hAnsi="Times New Roman" w:cs="Times New Roman"/>
-          <w:sz w:val="24"/>
-          <w:szCs w:val="24"/>
-        </w:rPr>
-        <w:t xml:space="preserve"> dele e percorrer por todas as funcionalidades desse elemento</w:t>
+        <w:t>Após seguir todo o processo de seleção e encontrar o elemento desejado, podemos colocar mais 1 ‘.’ Depois dele e percorrer por todas as funcionalidades desse elemento</w:t>
       </w:r>
       <w:r>
         <w:rPr>
@@ -2050,8 +1569,6 @@
           <w:szCs w:val="21"/>
         </w:rPr>
       </w:pPr>
-      <w:proofErr w:type="spellStart"/>
-      <w:proofErr w:type="gramStart"/>
       <w:r>
         <w:rPr>
           <w:rFonts w:ascii="Consolas" w:eastAsia="Times New Roman" w:hAnsi="Consolas" w:cs="Times New Roman"/>
@@ -2079,8 +1596,6 @@
         </w:rPr>
         <w:t>querySelector</w:t>
       </w:r>
-      <w:proofErr w:type="spellEnd"/>
-      <w:proofErr w:type="gramEnd"/>
       <w:r>
         <w:rPr>
           <w:rFonts w:ascii="Consolas" w:eastAsia="Times New Roman" w:hAnsi="Consolas" w:cs="Times New Roman"/>
@@ -2097,27 +1612,7 @@
           <w:sz w:val="21"/>
           <w:szCs w:val="21"/>
         </w:rPr>
-        <w:t>'#</w:t>
-      </w:r>
-      <w:proofErr w:type="spellStart"/>
-      <w:r>
-        <w:rPr>
-          <w:rFonts w:ascii="Consolas" w:eastAsia="Times New Roman" w:hAnsi="Consolas" w:cs="Times New Roman"/>
-          <w:color w:val="CE9178"/>
-          <w:sz w:val="21"/>
-          <w:szCs w:val="21"/>
-        </w:rPr>
-        <w:t>som_tecla_pom</w:t>
-      </w:r>
-      <w:proofErr w:type="spellEnd"/>
-      <w:r>
-        <w:rPr>
-          <w:rFonts w:ascii="Consolas" w:eastAsia="Times New Roman" w:hAnsi="Consolas" w:cs="Times New Roman"/>
-          <w:color w:val="CE9178"/>
-          <w:sz w:val="21"/>
-          <w:szCs w:val="21"/>
-        </w:rPr>
-        <w:t>'</w:t>
+        <w:t>'#som_tecla_pom'</w:t>
       </w:r>
       <w:r>
         <w:rPr>
@@ -2169,6 +1664,7 @@
       <w:r>
         <w:rPr>
           <w:rFonts w:ascii="Times New Roman" w:hAnsi="Times New Roman" w:cs="Times New Roman"/>
+          <w:noProof/>
           <w:sz w:val="24"/>
           <w:szCs w:val="24"/>
         </w:rPr>
@@ -2294,43 +1790,7 @@
           <w:sz w:val="24"/>
           <w:szCs w:val="24"/>
         </w:rPr>
-        <w:t>No nosso caso acima tudo só irá correr bem e corretamente caso seja feito no navegador, se fizermos no nosso documento .</w:t>
-      </w:r>
-      <w:proofErr w:type="spellStart"/>
-      <w:r>
-        <w:rPr>
-          <w:rFonts w:ascii="Times New Roman" w:hAnsi="Times New Roman" w:cs="Times New Roman"/>
-          <w:sz w:val="24"/>
-          <w:szCs w:val="24"/>
-        </w:rPr>
-        <w:t>js</w:t>
-      </w:r>
-      <w:proofErr w:type="spellEnd"/>
-      <w:r>
-        <w:rPr>
-          <w:rFonts w:ascii="Times New Roman" w:hAnsi="Times New Roman" w:cs="Times New Roman"/>
-          <w:sz w:val="24"/>
-          <w:szCs w:val="24"/>
-        </w:rPr>
-        <w:t xml:space="preserve"> dará erro pois colocamos ele no head do nosso HTML e, como o HTML é lido linha por linha até chegar ao seu final, ele está passando pelo </w:t>
-      </w:r>
-      <w:proofErr w:type="spellStart"/>
-      <w:r>
-        <w:rPr>
-          <w:rFonts w:ascii="Times New Roman" w:hAnsi="Times New Roman" w:cs="Times New Roman"/>
-          <w:sz w:val="24"/>
-          <w:szCs w:val="24"/>
-        </w:rPr>
-        <w:t>js</w:t>
-      </w:r>
-      <w:proofErr w:type="spellEnd"/>
-      <w:r>
-        <w:rPr>
-          <w:rFonts w:ascii="Times New Roman" w:hAnsi="Times New Roman" w:cs="Times New Roman"/>
-          <w:sz w:val="24"/>
-          <w:szCs w:val="24"/>
-        </w:rPr>
-        <w:t xml:space="preserve"> antes de conseguir carregar o body do documento, que é onde estão todos os nossos áudios.</w:t>
+        <w:t>No nosso caso acima tudo só irá correr bem e corretamente caso seja feito no navegador, se fizermos no nosso documento .js dará erro pois colocamos ele no head do nosso HTML e, como o HTML é lido linha por linha até chegar ao seu final, ele está passando pelo js antes de conseguir carregar o body do documento, que é onde estão todos os nossos áudios.</w:t>
       </w:r>
     </w:p>
     <w:p>
@@ -2411,25 +1871,7 @@
           <w:szCs w:val="24"/>
         </w:rPr>
         <w:lastRenderedPageBreak/>
-        <w:t xml:space="preserve">nossa própria função que toca o som do </w:t>
-      </w:r>
-      <w:proofErr w:type="spellStart"/>
-      <w:r>
-        <w:rPr>
-          <w:rFonts w:ascii="Times New Roman" w:hAnsi="Times New Roman" w:cs="Times New Roman"/>
-          <w:sz w:val="24"/>
-          <w:szCs w:val="24"/>
-        </w:rPr>
-        <w:t>Pom</w:t>
-      </w:r>
-      <w:proofErr w:type="spellEnd"/>
-      <w:r>
-        <w:rPr>
-          <w:rFonts w:ascii="Times New Roman" w:hAnsi="Times New Roman" w:cs="Times New Roman"/>
-          <w:sz w:val="24"/>
-          <w:szCs w:val="24"/>
-        </w:rPr>
-        <w:t xml:space="preserve"> e, ao chamar essa função no navegador, o nosso som é executado.</w:t>
+        <w:t>nossa própria função que toca o som do Pom e, ao chamar essa função no navegador, o nosso som é executado.</w:t>
       </w:r>
     </w:p>
     <w:p>
@@ -2467,7 +1909,6 @@
           <w:szCs w:val="21"/>
         </w:rPr>
       </w:pPr>
-      <w:proofErr w:type="spellStart"/>
       <w:r>
         <w:rPr>
           <w:rFonts w:ascii="Consolas" w:eastAsia="Times New Roman" w:hAnsi="Consolas" w:cs="Times New Roman"/>
@@ -2477,7 +1918,6 @@
         </w:rPr>
         <w:t>function</w:t>
       </w:r>
-      <w:proofErr w:type="spellEnd"/>
       <w:r>
         <w:rPr>
           <w:rFonts w:ascii="Consolas" w:eastAsia="Times New Roman" w:hAnsi="Consolas" w:cs="Times New Roman"/>
@@ -2487,8 +1927,6 @@
         </w:rPr>
         <w:t xml:space="preserve"> </w:t>
       </w:r>
-      <w:proofErr w:type="spellStart"/>
-      <w:proofErr w:type="gramStart"/>
       <w:r>
         <w:rPr>
           <w:rFonts w:ascii="Consolas" w:eastAsia="Times New Roman" w:hAnsi="Consolas" w:cs="Times New Roman"/>
@@ -2498,25 +1936,14 @@
         </w:rPr>
         <w:t>tocaSomPom</w:t>
       </w:r>
-      <w:proofErr w:type="spellEnd"/>
-      <w:r>
-        <w:rPr>
-          <w:rFonts w:ascii="Consolas" w:eastAsia="Times New Roman" w:hAnsi="Consolas" w:cs="Times New Roman"/>
-          <w:color w:val="D4D4D4"/>
-          <w:sz w:val="21"/>
-          <w:szCs w:val="21"/>
-        </w:rPr>
-        <w:t>(</w:t>
-      </w:r>
-      <w:proofErr w:type="gramEnd"/>
-      <w:r>
-        <w:rPr>
-          <w:rFonts w:ascii="Consolas" w:eastAsia="Times New Roman" w:hAnsi="Consolas" w:cs="Times New Roman"/>
-          <w:color w:val="D4D4D4"/>
-          <w:sz w:val="21"/>
-          <w:szCs w:val="21"/>
-        </w:rPr>
-        <w:t>){</w:t>
+      <w:r>
+        <w:rPr>
+          <w:rFonts w:ascii="Consolas" w:eastAsia="Times New Roman" w:hAnsi="Consolas" w:cs="Times New Roman"/>
+          <w:color w:val="D4D4D4"/>
+          <w:sz w:val="21"/>
+          <w:szCs w:val="21"/>
+        </w:rPr>
+        <w:t>(){</w:t>
       </w:r>
     </w:p>
     <w:p>
@@ -2539,8 +1966,6 @@
         </w:rPr>
         <w:t xml:space="preserve">  </w:t>
       </w:r>
-      <w:proofErr w:type="spellStart"/>
-      <w:proofErr w:type="gramStart"/>
       <w:r>
         <w:rPr>
           <w:rFonts w:ascii="Consolas" w:eastAsia="Times New Roman" w:hAnsi="Consolas" w:cs="Times New Roman"/>
@@ -2568,8 +1993,6 @@
         </w:rPr>
         <w:t>querySelector</w:t>
       </w:r>
-      <w:proofErr w:type="spellEnd"/>
-      <w:proofErr w:type="gramEnd"/>
       <w:r>
         <w:rPr>
           <w:rFonts w:ascii="Consolas" w:eastAsia="Times New Roman" w:hAnsi="Consolas" w:cs="Times New Roman"/>
@@ -2586,27 +2009,7 @@
           <w:sz w:val="21"/>
           <w:szCs w:val="21"/>
         </w:rPr>
-        <w:t>'#</w:t>
-      </w:r>
-      <w:proofErr w:type="spellStart"/>
-      <w:r>
-        <w:rPr>
-          <w:rFonts w:ascii="Consolas" w:eastAsia="Times New Roman" w:hAnsi="Consolas" w:cs="Times New Roman"/>
-          <w:color w:val="CE9178"/>
-          <w:sz w:val="21"/>
-          <w:szCs w:val="21"/>
-        </w:rPr>
-        <w:t>som_tecla_pom</w:t>
-      </w:r>
-      <w:proofErr w:type="spellEnd"/>
-      <w:r>
-        <w:rPr>
-          <w:rFonts w:ascii="Consolas" w:eastAsia="Times New Roman" w:hAnsi="Consolas" w:cs="Times New Roman"/>
-          <w:color w:val="CE9178"/>
-          <w:sz w:val="21"/>
-          <w:szCs w:val="21"/>
-        </w:rPr>
-        <w:t>'</w:t>
+        <w:t>'#som_tecla_pom'</w:t>
       </w:r>
       <w:r>
         <w:rPr>
@@ -2670,6 +2073,7 @@
       <w:r>
         <w:rPr>
           <w:rFonts w:ascii="Times New Roman" w:hAnsi="Times New Roman" w:cs="Times New Roman"/>
+          <w:noProof/>
           <w:sz w:val="24"/>
           <w:szCs w:val="24"/>
         </w:rPr>
@@ -2771,43 +2175,7 @@
           <w:sz w:val="24"/>
           <w:szCs w:val="24"/>
         </w:rPr>
-        <w:t xml:space="preserve">Colocamos o atributo ‘onclick’ no nosso chamado do botão </w:t>
-      </w:r>
-      <w:proofErr w:type="spellStart"/>
-      <w:r>
-        <w:rPr>
-          <w:rFonts w:ascii="Times New Roman" w:hAnsi="Times New Roman" w:cs="Times New Roman"/>
-          <w:sz w:val="24"/>
-          <w:szCs w:val="24"/>
-        </w:rPr>
-        <w:t>pom</w:t>
-      </w:r>
-      <w:proofErr w:type="spellEnd"/>
-      <w:r>
-        <w:rPr>
-          <w:rFonts w:ascii="Times New Roman" w:hAnsi="Times New Roman" w:cs="Times New Roman"/>
-          <w:sz w:val="24"/>
-          <w:szCs w:val="24"/>
-        </w:rPr>
-        <w:t xml:space="preserve"> que criamos lá atrás e atribuímos a ele a função </w:t>
-      </w:r>
-      <w:proofErr w:type="spellStart"/>
-      <w:r>
-        <w:rPr>
-          <w:rFonts w:ascii="Times New Roman" w:hAnsi="Times New Roman" w:cs="Times New Roman"/>
-          <w:sz w:val="24"/>
-          <w:szCs w:val="24"/>
-        </w:rPr>
-        <w:t>tocaSomPom</w:t>
-      </w:r>
-      <w:proofErr w:type="spellEnd"/>
-      <w:r>
-        <w:rPr>
-          <w:rFonts w:ascii="Times New Roman" w:hAnsi="Times New Roman" w:cs="Times New Roman"/>
-          <w:sz w:val="24"/>
-          <w:szCs w:val="24"/>
-        </w:rPr>
-        <w:t>, mas sem ‘()’. Não colocamos ‘()’ pois queremos que o JS guarde essa função para apenas quando o botão for clicado, se colocarmos os ‘()’ assim que a pagina for carregada, o som irá tocar (ou dará o erro de interação do usuário comentado acima)</w:t>
+        <w:t>Colocamos o atributo ‘onclick’ no nosso chamado do botão pom que criamos lá atrás e atribuímos a ele a função tocaSomPom, mas sem ‘()’. Não colocamos ‘()’ pois queremos que o JS guarde essa função para apenas quando o botão for clicado, se colocarmos os ‘()’ assim que a pagina for carregada, o som irá tocar (ou dará o erro de interação do usuário comentado acima)</w:t>
       </w:r>
       <w:r>
         <w:rPr>
@@ -2829,8 +2197,6 @@
           <w:szCs w:val="21"/>
         </w:rPr>
       </w:pPr>
-      <w:proofErr w:type="spellStart"/>
-      <w:proofErr w:type="gramStart"/>
       <w:r>
         <w:rPr>
           <w:rFonts w:ascii="Consolas" w:eastAsia="Times New Roman" w:hAnsi="Consolas" w:cs="Times New Roman"/>
@@ -2858,8 +2224,6 @@
         </w:rPr>
         <w:t>querySelector</w:t>
       </w:r>
-      <w:proofErr w:type="spellEnd"/>
-      <w:proofErr w:type="gramEnd"/>
       <w:r>
         <w:rPr>
           <w:rFonts w:ascii="Consolas" w:eastAsia="Times New Roman" w:hAnsi="Consolas" w:cs="Times New Roman"/>
@@ -2876,27 +2240,7 @@
           <w:sz w:val="21"/>
           <w:szCs w:val="21"/>
         </w:rPr>
-        <w:t>'.</w:t>
-      </w:r>
-      <w:proofErr w:type="spellStart"/>
-      <w:r>
-        <w:rPr>
-          <w:rFonts w:ascii="Consolas" w:eastAsia="Times New Roman" w:hAnsi="Consolas" w:cs="Times New Roman"/>
-          <w:color w:val="CE9178"/>
-          <w:sz w:val="21"/>
-          <w:szCs w:val="21"/>
-        </w:rPr>
-        <w:t>tecla_pom</w:t>
-      </w:r>
-      <w:proofErr w:type="spellEnd"/>
-      <w:r>
-        <w:rPr>
-          <w:rFonts w:ascii="Consolas" w:eastAsia="Times New Roman" w:hAnsi="Consolas" w:cs="Times New Roman"/>
-          <w:color w:val="CE9178"/>
-          <w:sz w:val="21"/>
-          <w:szCs w:val="21"/>
-        </w:rPr>
-        <w:t>'</w:t>
+        <w:t>'.tecla_pom'</w:t>
       </w:r>
       <w:r>
         <w:rPr>
@@ -2925,7 +2269,6 @@
         </w:rPr>
         <w:t xml:space="preserve"> = </w:t>
       </w:r>
-      <w:proofErr w:type="spellStart"/>
       <w:r>
         <w:rPr>
           <w:rFonts w:ascii="Consolas" w:eastAsia="Times New Roman" w:hAnsi="Consolas" w:cs="Times New Roman"/>
@@ -2935,7 +2278,6 @@
         </w:rPr>
         <w:t>tocaSomPom</w:t>
       </w:r>
-      <w:proofErr w:type="spellEnd"/>
       <w:r>
         <w:rPr>
           <w:rFonts w:ascii="Consolas" w:eastAsia="Times New Roman" w:hAnsi="Consolas" w:cs="Times New Roman"/>
@@ -3023,61 +2365,7 @@
           <w:sz w:val="24"/>
           <w:szCs w:val="24"/>
         </w:rPr>
-        <w:t>Como manipular a tag &lt;</w:t>
-      </w:r>
-      <w:proofErr w:type="spellStart"/>
-      <w:r>
-        <w:rPr>
-          <w:rFonts w:ascii="Times New Roman" w:hAnsi="Times New Roman" w:cs="Times New Roman"/>
-          <w:sz w:val="24"/>
-          <w:szCs w:val="24"/>
-        </w:rPr>
-        <w:t>audio</w:t>
-      </w:r>
-      <w:proofErr w:type="spellEnd"/>
-      <w:r>
-        <w:rPr>
-          <w:rFonts w:ascii="Times New Roman" w:hAnsi="Times New Roman" w:cs="Times New Roman"/>
-          <w:sz w:val="24"/>
-          <w:szCs w:val="24"/>
-        </w:rPr>
-        <w:t xml:space="preserve">&gt; do HTML através do JavaScript, como selecionar um elemento a partir de um seletor de id e a reproduzir um som a partir da função </w:t>
-      </w:r>
-      <w:proofErr w:type="gramStart"/>
-      <w:r>
-        <w:rPr>
-          <w:rFonts w:ascii="Times New Roman" w:hAnsi="Times New Roman" w:cs="Times New Roman"/>
-          <w:sz w:val="24"/>
-          <w:szCs w:val="24"/>
-        </w:rPr>
-        <w:t>play(</w:t>
-      </w:r>
-      <w:proofErr w:type="gramEnd"/>
-      <w:r>
-        <w:rPr>
-          <w:rFonts w:ascii="Times New Roman" w:hAnsi="Times New Roman" w:cs="Times New Roman"/>
-          <w:sz w:val="24"/>
-          <w:szCs w:val="24"/>
-        </w:rPr>
-        <w:t xml:space="preserve">). Além disso, viu também como os erros são apresentados na aba Console da ferramenta </w:t>
-      </w:r>
-      <w:proofErr w:type="spellStart"/>
-      <w:r>
-        <w:rPr>
-          <w:rFonts w:ascii="Times New Roman" w:hAnsi="Times New Roman" w:cs="Times New Roman"/>
-          <w:sz w:val="24"/>
-          <w:szCs w:val="24"/>
-        </w:rPr>
-        <w:t>DevTools</w:t>
-      </w:r>
-      <w:proofErr w:type="spellEnd"/>
-      <w:r>
-        <w:rPr>
-          <w:rFonts w:ascii="Times New Roman" w:hAnsi="Times New Roman" w:cs="Times New Roman"/>
-          <w:sz w:val="24"/>
-          <w:szCs w:val="24"/>
-        </w:rPr>
-        <w:t>.</w:t>
+        <w:t>Como manipular a tag &lt;audio&gt; do HTML através do JavaScript, como selecionar um elemento a partir de um seletor de id e a reproduzir um som a partir da função play(). Além disso, viu também como os erros são apresentados na aba Console da ferramenta DevTools.</w:t>
       </w:r>
     </w:p>
     <w:p>
@@ -3101,18 +2389,8 @@
           <w:sz w:val="24"/>
           <w:szCs w:val="24"/>
         </w:rPr>
-        <w:t xml:space="preserve">O que é uma </w:t>
-      </w:r>
-      <w:proofErr w:type="gramStart"/>
-      <w:r>
-        <w:rPr>
-          <w:rFonts w:ascii="Times New Roman" w:hAnsi="Times New Roman" w:cs="Times New Roman"/>
-          <w:sz w:val="24"/>
-          <w:szCs w:val="24"/>
-        </w:rPr>
-        <w:t>função?:</w:t>
-      </w:r>
-      <w:proofErr w:type="gramEnd"/>
+        <w:t>O que é uma função?:</w:t>
+      </w:r>
     </w:p>
     <w:p>
       <w:pPr>
@@ -3200,25 +2478,7 @@
           <w:sz w:val="24"/>
           <w:szCs w:val="24"/>
         </w:rPr>
-        <w:t xml:space="preserve">A utilizar o onclick como atributo no JavaScript, e como atribuir uma função ao </w:t>
-      </w:r>
-      <w:proofErr w:type="spellStart"/>
-      <w:r>
-        <w:rPr>
-          <w:rFonts w:ascii="Times New Roman" w:hAnsi="Times New Roman" w:cs="Times New Roman"/>
-          <w:sz w:val="24"/>
-          <w:szCs w:val="24"/>
-        </w:rPr>
-        <w:t>onclcik</w:t>
-      </w:r>
-      <w:proofErr w:type="spellEnd"/>
-      <w:r>
-        <w:rPr>
-          <w:rFonts w:ascii="Times New Roman" w:hAnsi="Times New Roman" w:cs="Times New Roman"/>
-          <w:sz w:val="24"/>
-          <w:szCs w:val="24"/>
-        </w:rPr>
-        <w:t xml:space="preserve"> sem que esta função seja invocada imediatamente.</w:t>
+        <w:t>A utilizar o onclick como atributo no JavaScript, e como atribuir uma função ao onclcik sem que esta função seja invocada imediatamente.</w:t>
       </w:r>
     </w:p>
     <w:p>
@@ -3354,23 +2614,13 @@
           <w:szCs w:val="24"/>
         </w:rPr>
       </w:pPr>
-      <w:proofErr w:type="gramStart"/>
-      <w:r>
-        <w:rPr>
-          <w:rFonts w:ascii="Times New Roman" w:hAnsi="Times New Roman" w:cs="Times New Roman"/>
-          <w:sz w:val="24"/>
-          <w:szCs w:val="24"/>
-        </w:rPr>
-        <w:t>querySelectorAll(</w:t>
-      </w:r>
-      <w:proofErr w:type="gramEnd"/>
-      <w:r>
-        <w:rPr>
-          <w:rFonts w:ascii="Times New Roman" w:hAnsi="Times New Roman" w:cs="Times New Roman"/>
-          <w:sz w:val="24"/>
-          <w:szCs w:val="24"/>
-        </w:rPr>
-        <w:t>‘’): cria uma lista com todos os elementos encontrados com o mesmo seletor que você procurou</w:t>
+      <w:r>
+        <w:rPr>
+          <w:rFonts w:ascii="Times New Roman" w:hAnsi="Times New Roman" w:cs="Times New Roman"/>
+          <w:sz w:val="24"/>
+          <w:szCs w:val="24"/>
+        </w:rPr>
+        <w:t>querySelectorAll(‘’): cria uma lista com todos os elementos encontrados com o mesmo seletor que você procurou</w:t>
       </w:r>
       <w:r>
         <w:rPr>
@@ -3392,8 +2642,6 @@
           <w:szCs w:val="21"/>
         </w:rPr>
       </w:pPr>
-      <w:proofErr w:type="spellStart"/>
-      <w:proofErr w:type="gramStart"/>
       <w:r>
         <w:rPr>
           <w:rFonts w:ascii="Consolas" w:eastAsia="Times New Roman" w:hAnsi="Consolas" w:cs="Times New Roman"/>
@@ -3421,8 +2669,6 @@
         </w:rPr>
         <w:t>querySelectorAll</w:t>
       </w:r>
-      <w:proofErr w:type="spellEnd"/>
-      <w:proofErr w:type="gramEnd"/>
       <w:r>
         <w:rPr>
           <w:rFonts w:ascii="Consolas" w:eastAsia="Times New Roman" w:hAnsi="Consolas" w:cs="Times New Roman"/>
@@ -3464,6 +2710,7 @@
       <w:r>
         <w:rPr>
           <w:rFonts w:ascii="Times New Roman" w:hAnsi="Times New Roman" w:cs="Times New Roman"/>
+          <w:noProof/>
           <w:sz w:val="24"/>
           <w:szCs w:val="24"/>
         </w:rPr>
@@ -3517,6 +2764,7 @@
       <w:r>
         <w:rPr>
           <w:rFonts w:ascii="Times New Roman" w:hAnsi="Times New Roman" w:cs="Times New Roman"/>
+          <w:noProof/>
           <w:sz w:val="24"/>
           <w:szCs w:val="24"/>
         </w:rPr>
@@ -3656,7 +2904,6 @@
           <w:szCs w:val="21"/>
         </w:rPr>
       </w:pPr>
-      <w:proofErr w:type="spellStart"/>
       <w:r>
         <w:rPr>
           <w:rFonts w:ascii="Consolas" w:eastAsia="Times New Roman" w:hAnsi="Consolas" w:cs="Times New Roman"/>
@@ -3666,7 +2913,6 @@
         </w:rPr>
         <w:t>const</w:t>
       </w:r>
-      <w:proofErr w:type="spellEnd"/>
       <w:r>
         <w:rPr>
           <w:rFonts w:ascii="Consolas" w:eastAsia="Times New Roman" w:hAnsi="Consolas" w:cs="Times New Roman"/>
@@ -3676,7 +2922,6 @@
         </w:rPr>
         <w:t xml:space="preserve"> </w:t>
       </w:r>
-      <w:proofErr w:type="spellStart"/>
       <w:r>
         <w:rPr>
           <w:rFonts w:ascii="Consolas" w:eastAsia="Times New Roman" w:hAnsi="Consolas" w:cs="Times New Roman"/>
@@ -3686,7 +2931,6 @@
         </w:rPr>
         <w:t>listaDeTeclas</w:t>
       </w:r>
-      <w:proofErr w:type="spellEnd"/>
       <w:r>
         <w:rPr>
           <w:rFonts w:ascii="Consolas" w:eastAsia="Times New Roman" w:hAnsi="Consolas" w:cs="Times New Roman"/>
@@ -3696,8 +2940,6 @@
         </w:rPr>
         <w:t xml:space="preserve"> = </w:t>
       </w:r>
-      <w:proofErr w:type="spellStart"/>
-      <w:proofErr w:type="gramStart"/>
       <w:r>
         <w:rPr>
           <w:rFonts w:ascii="Consolas" w:eastAsia="Times New Roman" w:hAnsi="Consolas" w:cs="Times New Roman"/>
@@ -3725,8 +2967,6 @@
         </w:rPr>
         <w:t>querySelectorAll</w:t>
       </w:r>
-      <w:proofErr w:type="spellEnd"/>
-      <w:proofErr w:type="gramEnd"/>
       <w:r>
         <w:rPr>
           <w:rFonts w:ascii="Consolas" w:eastAsia="Times New Roman" w:hAnsi="Consolas" w:cs="Times New Roman"/>
@@ -3785,25 +3025,7 @@
           <w:sz w:val="24"/>
           <w:szCs w:val="24"/>
         </w:rPr>
-        <w:t xml:space="preserve">ferência constante, variável, </w:t>
-      </w:r>
-      <w:proofErr w:type="spellStart"/>
-      <w:r>
-        <w:rPr>
-          <w:rFonts w:ascii="Times New Roman" w:hAnsi="Times New Roman" w:cs="Times New Roman"/>
-          <w:sz w:val="24"/>
-          <w:szCs w:val="24"/>
-        </w:rPr>
-        <w:t>bool</w:t>
-      </w:r>
-      <w:proofErr w:type="spellEnd"/>
-      <w:r>
-        <w:rPr>
-          <w:rFonts w:ascii="Times New Roman" w:hAnsi="Times New Roman" w:cs="Times New Roman"/>
-          <w:sz w:val="24"/>
-          <w:szCs w:val="24"/>
-        </w:rPr>
-        <w:t xml:space="preserve"> e afins.</w:t>
+        <w:t>ferência constante, variável, bool e afins.</w:t>
       </w:r>
       <w:r>
         <w:rPr>
@@ -3883,25 +3105,7 @@
           <w:sz w:val="24"/>
           <w:szCs w:val="24"/>
         </w:rPr>
-        <w:t xml:space="preserve">Podemos fazer a atribuição do </w:t>
-      </w:r>
-      <w:proofErr w:type="spellStart"/>
-      <w:r>
-        <w:rPr>
-          <w:rFonts w:ascii="Times New Roman" w:hAnsi="Times New Roman" w:cs="Times New Roman"/>
-          <w:sz w:val="24"/>
-          <w:szCs w:val="24"/>
-        </w:rPr>
-        <w:t>tocaSomPom</w:t>
-      </w:r>
-      <w:proofErr w:type="spellEnd"/>
-      <w:r>
-        <w:rPr>
-          <w:rFonts w:ascii="Times New Roman" w:hAnsi="Times New Roman" w:cs="Times New Roman"/>
-          <w:sz w:val="24"/>
-          <w:szCs w:val="24"/>
-        </w:rPr>
-        <w:t xml:space="preserve"> no onclick para o elemento índice 0 e ele toca quando clicado:</w:t>
+        <w:t>Podemos fazer a atribuição do tocaSomPom no onclick para o elemento índice 0 e ele toca quando clicado:</w:t>
       </w:r>
     </w:p>
     <w:p>
@@ -3915,8 +3119,6 @@
           <w:szCs w:val="21"/>
         </w:rPr>
       </w:pPr>
-      <w:proofErr w:type="spellStart"/>
-      <w:proofErr w:type="gramStart"/>
       <w:r>
         <w:rPr>
           <w:rFonts w:ascii="Consolas" w:eastAsia="Times New Roman" w:hAnsi="Consolas" w:cs="Times New Roman"/>
@@ -3926,7 +3128,6 @@
         </w:rPr>
         <w:t>listaDeTeclas</w:t>
       </w:r>
-      <w:proofErr w:type="spellEnd"/>
       <w:r>
         <w:rPr>
           <w:rFonts w:ascii="Consolas" w:eastAsia="Times New Roman" w:hAnsi="Consolas" w:cs="Times New Roman"/>
@@ -3936,7 +3137,6 @@
         </w:rPr>
         <w:t>[</w:t>
       </w:r>
-      <w:proofErr w:type="gramEnd"/>
       <w:r>
         <w:rPr>
           <w:rFonts w:ascii="Consolas" w:eastAsia="Times New Roman" w:hAnsi="Consolas" w:cs="Times New Roman"/>
@@ -3973,7 +3173,6 @@
         </w:rPr>
         <w:t xml:space="preserve"> = </w:t>
       </w:r>
-      <w:proofErr w:type="spellStart"/>
       <w:r>
         <w:rPr>
           <w:rFonts w:ascii="Consolas" w:eastAsia="Times New Roman" w:hAnsi="Consolas" w:cs="Times New Roman"/>
@@ -3983,7 +3182,6 @@
         </w:rPr>
         <w:t>tocaSomPom</w:t>
       </w:r>
-      <w:proofErr w:type="spellEnd"/>
       <w:r>
         <w:rPr>
           <w:rFonts w:ascii="Consolas" w:eastAsia="Times New Roman" w:hAnsi="Consolas" w:cs="Times New Roman"/>
@@ -4063,25 +3261,7 @@
           <w:sz w:val="24"/>
           <w:szCs w:val="24"/>
         </w:rPr>
-        <w:t>O que são os comentários de código e como utilizá-los para auxiliar durante a escrita da nossa aplicação. Vimos também uma alternativa ao querySelector quando necessário buscar muitos elementos, que é o querySelectorAll, que retorna uma lista (</w:t>
-      </w:r>
-      <w:proofErr w:type="spellStart"/>
-      <w:r>
-        <w:rPr>
-          <w:rFonts w:ascii="Times New Roman" w:hAnsi="Times New Roman" w:cs="Times New Roman"/>
-          <w:sz w:val="24"/>
-          <w:szCs w:val="24"/>
-        </w:rPr>
-        <w:t>NodeList</w:t>
-      </w:r>
-      <w:proofErr w:type="spellEnd"/>
-      <w:r>
-        <w:rPr>
-          <w:rFonts w:ascii="Times New Roman" w:hAnsi="Times New Roman" w:cs="Times New Roman"/>
-          <w:sz w:val="24"/>
-          <w:szCs w:val="24"/>
-        </w:rPr>
-        <w:t>) com todos os elementos do seletor informado evitando a repetição de código.</w:t>
+        <w:t>O que são os comentários de código e como utilizá-los para auxiliar durante a escrita da nossa aplicação. Vimos também uma alternativa ao querySelector quando necessário buscar muitos elementos, que é o querySelectorAll, que retorna uma lista (NodeList) com todos os elementos do seletor informado evitando a repetição de código.</w:t>
       </w:r>
     </w:p>
     <w:p>
@@ -4185,25 +3365,7 @@
           <w:sz w:val="24"/>
           <w:szCs w:val="24"/>
         </w:rPr>
-        <w:t xml:space="preserve">A estrutura de uma lista em JavaScript e como podemos acessar os elementos a partir dos índices com a sintaxe </w:t>
-      </w:r>
-      <w:proofErr w:type="gramStart"/>
-      <w:r>
-        <w:rPr>
-          <w:rFonts w:ascii="Times New Roman" w:hAnsi="Times New Roman" w:cs="Times New Roman"/>
-          <w:sz w:val="24"/>
-          <w:szCs w:val="24"/>
-        </w:rPr>
-        <w:t>do colchetes</w:t>
-      </w:r>
-      <w:proofErr w:type="gramEnd"/>
-      <w:r>
-        <w:rPr>
-          <w:rFonts w:ascii="Times New Roman" w:hAnsi="Times New Roman" w:cs="Times New Roman"/>
-          <w:sz w:val="24"/>
-          <w:szCs w:val="24"/>
-        </w:rPr>
-        <w:t>.</w:t>
+        <w:t>A estrutura de uma lista em JavaScript e como podemos acessar os elementos a partir dos índices com a sintaxe do colchetes.</w:t>
       </w:r>
     </w:p>
     <w:p>
@@ -4311,7 +3473,6 @@
           <w:szCs w:val="21"/>
         </w:rPr>
       </w:pPr>
-      <w:proofErr w:type="spellStart"/>
       <w:r>
         <w:rPr>
           <w:rFonts w:ascii="Consolas" w:eastAsia="Times New Roman" w:hAnsi="Consolas" w:cs="Times New Roman"/>
@@ -4321,7 +3482,6 @@
         </w:rPr>
         <w:t>while</w:t>
       </w:r>
-      <w:proofErr w:type="spellEnd"/>
       <w:r>
         <w:rPr>
           <w:rFonts w:ascii="Consolas" w:eastAsia="Times New Roman" w:hAnsi="Consolas" w:cs="Times New Roman"/>
@@ -4349,8 +3509,6 @@
         </w:rPr>
         <w:t xml:space="preserve"> &lt; </w:t>
       </w:r>
-      <w:proofErr w:type="spellStart"/>
-      <w:proofErr w:type="gramStart"/>
       <w:r>
         <w:rPr>
           <w:rFonts w:ascii="Consolas" w:eastAsia="Times New Roman" w:hAnsi="Consolas" w:cs="Times New Roman"/>
@@ -4378,7 +3536,6 @@
         </w:rPr>
         <w:t>length</w:t>
       </w:r>
-      <w:proofErr w:type="spellEnd"/>
       <w:r>
         <w:rPr>
           <w:rFonts w:ascii="Consolas" w:eastAsia="Times New Roman" w:hAnsi="Consolas" w:cs="Times New Roman"/>
@@ -4388,7 +3545,6 @@
         </w:rPr>
         <w:t>){</w:t>
       </w:r>
-      <w:proofErr w:type="gramEnd"/>
     </w:p>
     <w:p>
       <w:pPr>
@@ -4410,7 +3566,6 @@
         </w:rPr>
         <w:t xml:space="preserve">  </w:t>
       </w:r>
-      <w:proofErr w:type="spellStart"/>
       <w:r>
         <w:rPr>
           <w:rFonts w:ascii="Consolas" w:eastAsia="Times New Roman" w:hAnsi="Consolas" w:cs="Times New Roman"/>
@@ -4420,7 +3575,6 @@
         </w:rPr>
         <w:t>listaDeTeclas</w:t>
       </w:r>
-      <w:proofErr w:type="spellEnd"/>
       <w:r>
         <w:rPr>
           <w:rFonts w:ascii="Consolas" w:eastAsia="Times New Roman" w:hAnsi="Consolas" w:cs="Times New Roman"/>
@@ -4439,7 +3593,6 @@
         </w:rPr>
         <w:t>contador</w:t>
       </w:r>
-      <w:proofErr w:type="gramStart"/>
       <w:r>
         <w:rPr>
           <w:rFonts w:ascii="Consolas" w:eastAsia="Times New Roman" w:hAnsi="Consolas" w:cs="Times New Roman"/>
@@ -4458,7 +3611,6 @@
         </w:rPr>
         <w:t>onclick</w:t>
       </w:r>
-      <w:proofErr w:type="gramEnd"/>
       <w:r>
         <w:rPr>
           <w:rFonts w:ascii="Consolas" w:eastAsia="Times New Roman" w:hAnsi="Consolas" w:cs="Times New Roman"/>
@@ -4468,7 +3620,6 @@
         </w:rPr>
         <w:t xml:space="preserve"> = </w:t>
       </w:r>
-      <w:proofErr w:type="spellStart"/>
       <w:r>
         <w:rPr>
           <w:rFonts w:ascii="Consolas" w:eastAsia="Times New Roman" w:hAnsi="Consolas" w:cs="Times New Roman"/>
@@ -4478,7 +3629,6 @@
         </w:rPr>
         <w:t>tocaSomPom</w:t>
       </w:r>
-      <w:proofErr w:type="spellEnd"/>
       <w:r>
         <w:rPr>
           <w:rFonts w:ascii="Consolas" w:eastAsia="Times New Roman" w:hAnsi="Consolas" w:cs="Times New Roman"/>
@@ -4715,25 +3865,7 @@
           <w:sz w:val="24"/>
           <w:szCs w:val="24"/>
         </w:rPr>
-        <w:t xml:space="preserve">Utilizando o While todas as teclas estão funcionando, mas ainda com o som de </w:t>
-      </w:r>
-      <w:proofErr w:type="spellStart"/>
-      <w:r>
-        <w:rPr>
-          <w:rFonts w:ascii="Times New Roman" w:hAnsi="Times New Roman" w:cs="Times New Roman"/>
-          <w:sz w:val="24"/>
-          <w:szCs w:val="24"/>
-        </w:rPr>
-        <w:t>Pom</w:t>
-      </w:r>
-      <w:proofErr w:type="spellEnd"/>
-      <w:r>
-        <w:rPr>
-          <w:rFonts w:ascii="Times New Roman" w:hAnsi="Times New Roman" w:cs="Times New Roman"/>
-          <w:sz w:val="24"/>
-          <w:szCs w:val="24"/>
-        </w:rPr>
-        <w:t xml:space="preserve"> porque a nossa função ainda não sabe como identificar qual tecla deve fazer qual som.</w:t>
+        <w:t>Utilizando o While todas as teclas estão funcionando, mas ainda com o som de Pom porque a nossa função ainda não sabe como identificar qual tecla deve fazer qual som.</w:t>
       </w:r>
     </w:p>
     <w:p>
@@ -4811,7 +3943,6 @@
           <w:szCs w:val="21"/>
         </w:rPr>
       </w:pPr>
-      <w:proofErr w:type="spellStart"/>
       <w:r>
         <w:rPr>
           <w:rFonts w:ascii="Consolas" w:eastAsia="Times New Roman" w:hAnsi="Consolas" w:cs="Times New Roman"/>
@@ -4821,7 +3952,6 @@
         </w:rPr>
         <w:t>function</w:t>
       </w:r>
-      <w:proofErr w:type="spellEnd"/>
       <w:r>
         <w:rPr>
           <w:rFonts w:ascii="Consolas" w:eastAsia="Times New Roman" w:hAnsi="Consolas" w:cs="Times New Roman"/>
@@ -4831,7 +3961,6 @@
         </w:rPr>
         <w:t xml:space="preserve"> </w:t>
       </w:r>
-      <w:proofErr w:type="spellStart"/>
       <w:r>
         <w:rPr>
           <w:rFonts w:ascii="Consolas" w:eastAsia="Times New Roman" w:hAnsi="Consolas" w:cs="Times New Roman"/>
@@ -4841,7 +3970,6 @@
         </w:rPr>
         <w:t>tocaSom</w:t>
       </w:r>
-      <w:proofErr w:type="spellEnd"/>
       <w:r>
         <w:rPr>
           <w:rFonts w:ascii="Consolas" w:eastAsia="Times New Roman" w:hAnsi="Consolas" w:cs="Times New Roman"/>
@@ -4851,7 +3979,6 @@
         </w:rPr>
         <w:t>(</w:t>
       </w:r>
-      <w:proofErr w:type="spellStart"/>
       <w:r>
         <w:rPr>
           <w:rFonts w:ascii="Consolas" w:eastAsia="Times New Roman" w:hAnsi="Consolas" w:cs="Times New Roman"/>
@@ -4861,7 +3988,6 @@
         </w:rPr>
         <w:t>idElementoAudio</w:t>
       </w:r>
-      <w:proofErr w:type="spellEnd"/>
       <w:r>
         <w:rPr>
           <w:rFonts w:ascii="Consolas" w:eastAsia="Times New Roman" w:hAnsi="Consolas" w:cs="Times New Roman"/>
@@ -4892,8 +4018,6 @@
         </w:rPr>
         <w:t xml:space="preserve">  </w:t>
       </w:r>
-      <w:proofErr w:type="spellStart"/>
-      <w:proofErr w:type="gramStart"/>
       <w:r>
         <w:rPr>
           <w:rFonts w:ascii="Consolas" w:eastAsia="Times New Roman" w:hAnsi="Consolas" w:cs="Times New Roman"/>
@@ -4921,8 +4045,6 @@
         </w:rPr>
         <w:t>querySelector</w:t>
       </w:r>
-      <w:proofErr w:type="spellEnd"/>
-      <w:proofErr w:type="gramEnd"/>
       <w:r>
         <w:rPr>
           <w:rFonts w:ascii="Consolas" w:eastAsia="Times New Roman" w:hAnsi="Consolas" w:cs="Times New Roman"/>
@@ -4932,7 +4054,6 @@
         </w:rPr>
         <w:t>(</w:t>
       </w:r>
-      <w:proofErr w:type="spellStart"/>
       <w:r>
         <w:rPr>
           <w:rFonts w:ascii="Consolas" w:eastAsia="Times New Roman" w:hAnsi="Consolas" w:cs="Times New Roman"/>
@@ -4942,7 +4063,6 @@
         </w:rPr>
         <w:t>idElementoAudio</w:t>
       </w:r>
-      <w:proofErr w:type="spellEnd"/>
       <w:r>
         <w:rPr>
           <w:rFonts w:ascii="Consolas" w:eastAsia="Times New Roman" w:hAnsi="Consolas" w:cs="Times New Roman"/>
@@ -5005,6 +4125,7 @@
       <w:r>
         <w:rPr>
           <w:rFonts w:ascii="Times New Roman" w:hAnsi="Times New Roman" w:cs="Times New Roman"/>
+          <w:noProof/>
           <w:sz w:val="24"/>
           <w:szCs w:val="24"/>
         </w:rPr>
@@ -5098,89 +4219,7 @@
           <w:sz w:val="24"/>
           <w:szCs w:val="24"/>
         </w:rPr>
-        <w:t xml:space="preserve">Alternativa correta! Os parâmetros servem para auxiliar em alguma lógica no código dentro de uma função. Por exemplo, uma função </w:t>
-      </w:r>
-      <w:proofErr w:type="spellStart"/>
-      <w:proofErr w:type="gramStart"/>
-      <w:r>
-        <w:rPr>
-          <w:rFonts w:ascii="Times New Roman" w:hAnsi="Times New Roman" w:cs="Times New Roman"/>
-          <w:sz w:val="24"/>
-          <w:szCs w:val="24"/>
-        </w:rPr>
-        <w:t>calculaMedia</w:t>
-      </w:r>
-      <w:proofErr w:type="spellEnd"/>
-      <w:r>
-        <w:rPr>
-          <w:rFonts w:ascii="Times New Roman" w:hAnsi="Times New Roman" w:cs="Times New Roman"/>
-          <w:sz w:val="24"/>
-          <w:szCs w:val="24"/>
-        </w:rPr>
-        <w:t>(</w:t>
-      </w:r>
-      <w:proofErr w:type="gramEnd"/>
-      <w:r>
-        <w:rPr>
-          <w:rFonts w:ascii="Times New Roman" w:hAnsi="Times New Roman" w:cs="Times New Roman"/>
-          <w:sz w:val="24"/>
-          <w:szCs w:val="24"/>
-        </w:rPr>
-        <w:t xml:space="preserve">), pode ter como parâmetros </w:t>
-      </w:r>
-      <w:proofErr w:type="spellStart"/>
-      <w:r>
-        <w:rPr>
-          <w:rFonts w:ascii="Times New Roman" w:hAnsi="Times New Roman" w:cs="Times New Roman"/>
-          <w:sz w:val="24"/>
-          <w:szCs w:val="24"/>
-        </w:rPr>
-        <w:t>notaA</w:t>
-      </w:r>
-      <w:proofErr w:type="spellEnd"/>
-      <w:r>
-        <w:rPr>
-          <w:rFonts w:ascii="Times New Roman" w:hAnsi="Times New Roman" w:cs="Times New Roman"/>
-          <w:sz w:val="24"/>
-          <w:szCs w:val="24"/>
-        </w:rPr>
-        <w:t xml:space="preserve"> e </w:t>
-      </w:r>
-      <w:proofErr w:type="spellStart"/>
-      <w:r>
-        <w:rPr>
-          <w:rFonts w:ascii="Times New Roman" w:hAnsi="Times New Roman" w:cs="Times New Roman"/>
-          <w:sz w:val="24"/>
-          <w:szCs w:val="24"/>
-        </w:rPr>
-        <w:t>notaB</w:t>
-      </w:r>
-      <w:proofErr w:type="spellEnd"/>
-      <w:r>
-        <w:rPr>
-          <w:rFonts w:ascii="Times New Roman" w:hAnsi="Times New Roman" w:cs="Times New Roman"/>
-          <w:sz w:val="24"/>
-          <w:szCs w:val="24"/>
-        </w:rPr>
-        <w:t xml:space="preserve">, que serão os valores utilizados para serem </w:t>
-      </w:r>
-      <w:proofErr w:type="spellStart"/>
-      <w:r>
-        <w:rPr>
-          <w:rFonts w:ascii="Times New Roman" w:hAnsi="Times New Roman" w:cs="Times New Roman"/>
-          <w:sz w:val="24"/>
-          <w:szCs w:val="24"/>
-        </w:rPr>
-        <w:t>caclulados</w:t>
-      </w:r>
-      <w:proofErr w:type="spellEnd"/>
-      <w:r>
-        <w:rPr>
-          <w:rFonts w:ascii="Times New Roman" w:hAnsi="Times New Roman" w:cs="Times New Roman"/>
-          <w:sz w:val="24"/>
-          <w:szCs w:val="24"/>
-        </w:rPr>
-        <w:t xml:space="preserve"> e retornar o valor da média.</w:t>
+        <w:t>Alternativa correta! Os parâmetros servem para auxiliar em alguma lógica no código dentro de uma função. Por exemplo, uma função calculaMedia(), pode ter como parâmetros notaA e notaB, que serão os valores utilizados para serem caclulados e retornar o valor da média.</w:t>
       </w:r>
     </w:p>
     <w:p>
@@ -5274,7 +4313,6 @@
           <w:szCs w:val="21"/>
         </w:rPr>
       </w:pPr>
-      <w:proofErr w:type="spellStart"/>
       <w:r>
         <w:rPr>
           <w:rFonts w:ascii="Consolas" w:eastAsia="Times New Roman" w:hAnsi="Consolas" w:cs="Times New Roman"/>
@@ -5284,7 +4322,6 @@
         </w:rPr>
         <w:t>while</w:t>
       </w:r>
-      <w:proofErr w:type="spellEnd"/>
       <w:r>
         <w:rPr>
           <w:rFonts w:ascii="Consolas" w:eastAsia="Times New Roman" w:hAnsi="Consolas" w:cs="Times New Roman"/>
@@ -5312,8 +4349,6 @@
         </w:rPr>
         <w:t xml:space="preserve"> &lt; </w:t>
       </w:r>
-      <w:proofErr w:type="spellStart"/>
-      <w:proofErr w:type="gramStart"/>
       <w:r>
         <w:rPr>
           <w:rFonts w:ascii="Consolas" w:eastAsia="Times New Roman" w:hAnsi="Consolas" w:cs="Times New Roman"/>
@@ -5341,7 +4376,6 @@
         </w:rPr>
         <w:t>length</w:t>
       </w:r>
-      <w:proofErr w:type="spellEnd"/>
       <w:r>
         <w:rPr>
           <w:rFonts w:ascii="Consolas" w:eastAsia="Times New Roman" w:hAnsi="Consolas" w:cs="Times New Roman"/>
@@ -5351,7 +4385,6 @@
         </w:rPr>
         <w:t>){</w:t>
       </w:r>
-      <w:proofErr w:type="gramEnd"/>
     </w:p>
     <w:p>
       <w:pPr>
@@ -5373,7 +4406,6 @@
         </w:rPr>
         <w:t xml:space="preserve">  </w:t>
       </w:r>
-      <w:proofErr w:type="spellStart"/>
       <w:r>
         <w:rPr>
           <w:rFonts w:ascii="Consolas" w:eastAsia="Times New Roman" w:hAnsi="Consolas" w:cs="Times New Roman"/>
@@ -5383,7 +4415,6 @@
         </w:rPr>
         <w:t>listaDeTeclas</w:t>
       </w:r>
-      <w:proofErr w:type="spellEnd"/>
       <w:r>
         <w:rPr>
           <w:rFonts w:ascii="Consolas" w:eastAsia="Times New Roman" w:hAnsi="Consolas" w:cs="Times New Roman"/>
@@ -5402,7 +4433,6 @@
         </w:rPr>
         <w:t>contador</w:t>
       </w:r>
-      <w:proofErr w:type="gramStart"/>
       <w:r>
         <w:rPr>
           <w:rFonts w:ascii="Consolas" w:eastAsia="Times New Roman" w:hAnsi="Consolas" w:cs="Times New Roman"/>
@@ -5421,7 +4451,6 @@
         </w:rPr>
         <w:t>onclick</w:t>
       </w:r>
-      <w:proofErr w:type="gramEnd"/>
       <w:r>
         <w:rPr>
           <w:rFonts w:ascii="Consolas" w:eastAsia="Times New Roman" w:hAnsi="Consolas" w:cs="Times New Roman"/>
@@ -5431,7 +4460,6 @@
         </w:rPr>
         <w:t xml:space="preserve"> = </w:t>
       </w:r>
-      <w:proofErr w:type="spellStart"/>
       <w:r>
         <w:rPr>
           <w:rFonts w:ascii="Consolas" w:eastAsia="Times New Roman" w:hAnsi="Consolas" w:cs="Times New Roman"/>
@@ -5441,7 +4469,6 @@
         </w:rPr>
         <w:t>function</w:t>
       </w:r>
-      <w:proofErr w:type="spellEnd"/>
       <w:r>
         <w:rPr>
           <w:rFonts w:ascii="Consolas" w:eastAsia="Times New Roman" w:hAnsi="Consolas" w:cs="Times New Roman"/>
@@ -5451,7 +4478,6 @@
         </w:rPr>
         <w:t>(){</w:t>
       </w:r>
-      <w:proofErr w:type="spellStart"/>
       <w:r>
         <w:rPr>
           <w:rFonts w:ascii="Consolas" w:eastAsia="Times New Roman" w:hAnsi="Consolas" w:cs="Times New Roman"/>
@@ -5461,7 +4487,6 @@
         </w:rPr>
         <w:t>tocaSom</w:t>
       </w:r>
-      <w:proofErr w:type="spellEnd"/>
       <w:r>
         <w:rPr>
           <w:rFonts w:ascii="Consolas" w:eastAsia="Times New Roman" w:hAnsi="Consolas" w:cs="Times New Roman"/>
@@ -5478,27 +4503,7 @@
           <w:sz w:val="21"/>
           <w:szCs w:val="21"/>
         </w:rPr>
-        <w:t>'#</w:t>
-      </w:r>
-      <w:proofErr w:type="spellStart"/>
-      <w:r>
-        <w:rPr>
-          <w:rFonts w:ascii="Consolas" w:eastAsia="Times New Roman" w:hAnsi="Consolas" w:cs="Times New Roman"/>
-          <w:color w:val="CE9178"/>
-          <w:sz w:val="21"/>
-          <w:szCs w:val="21"/>
-        </w:rPr>
-        <w:t>som_tecla_pom</w:t>
-      </w:r>
-      <w:proofErr w:type="spellEnd"/>
-      <w:r>
-        <w:rPr>
-          <w:rFonts w:ascii="Consolas" w:eastAsia="Times New Roman" w:hAnsi="Consolas" w:cs="Times New Roman"/>
-          <w:color w:val="CE9178"/>
-          <w:sz w:val="21"/>
-          <w:szCs w:val="21"/>
-        </w:rPr>
-        <w:t>'</w:t>
+        <w:t>'#som_tecla_pom'</w:t>
       </w:r>
       <w:r>
         <w:rPr>
@@ -5711,7 +4716,6 @@
           <w:szCs w:val="21"/>
         </w:rPr>
       </w:pPr>
-      <w:proofErr w:type="spellStart"/>
       <w:r>
         <w:rPr>
           <w:rFonts w:ascii="Consolas" w:eastAsia="Times New Roman" w:hAnsi="Consolas" w:cs="Times New Roman"/>
@@ -5721,7 +4725,6 @@
         </w:rPr>
         <w:t>while</w:t>
       </w:r>
-      <w:proofErr w:type="spellEnd"/>
       <w:r>
         <w:rPr>
           <w:rFonts w:ascii="Consolas" w:eastAsia="Times New Roman" w:hAnsi="Consolas" w:cs="Times New Roman"/>
@@ -5749,8 +4752,6 @@
         </w:rPr>
         <w:t xml:space="preserve"> &lt; </w:t>
       </w:r>
-      <w:proofErr w:type="spellStart"/>
-      <w:proofErr w:type="gramStart"/>
       <w:r>
         <w:rPr>
           <w:rFonts w:ascii="Consolas" w:eastAsia="Times New Roman" w:hAnsi="Consolas" w:cs="Times New Roman"/>
@@ -5778,7 +4779,6 @@
         </w:rPr>
         <w:t>length</w:t>
       </w:r>
-      <w:proofErr w:type="spellEnd"/>
       <w:r>
         <w:rPr>
           <w:rFonts w:ascii="Consolas" w:eastAsia="Times New Roman" w:hAnsi="Consolas" w:cs="Times New Roman"/>
@@ -5788,7 +4788,6 @@
         </w:rPr>
         <w:t>){</w:t>
       </w:r>
-      <w:proofErr w:type="gramEnd"/>
     </w:p>
     <w:p>
       <w:pPr>
@@ -5810,7 +4809,6 @@
         </w:rPr>
         <w:t xml:space="preserve">  </w:t>
       </w:r>
-      <w:proofErr w:type="spellStart"/>
       <w:r>
         <w:rPr>
           <w:rFonts w:ascii="Consolas" w:eastAsia="Times New Roman" w:hAnsi="Consolas" w:cs="Times New Roman"/>
@@ -5820,7 +4818,6 @@
         </w:rPr>
         <w:t>const</w:t>
       </w:r>
-      <w:proofErr w:type="spellEnd"/>
       <w:r>
         <w:rPr>
           <w:rFonts w:ascii="Consolas" w:eastAsia="Times New Roman" w:hAnsi="Consolas" w:cs="Times New Roman"/>
@@ -5848,7 +4845,6 @@
         </w:rPr>
         <w:t xml:space="preserve"> = </w:t>
       </w:r>
-      <w:proofErr w:type="spellStart"/>
       <w:r>
         <w:rPr>
           <w:rFonts w:ascii="Consolas" w:eastAsia="Times New Roman" w:hAnsi="Consolas" w:cs="Times New Roman"/>
@@ -5858,7 +4854,6 @@
         </w:rPr>
         <w:t>listaDeTeclas</w:t>
       </w:r>
-      <w:proofErr w:type="spellEnd"/>
       <w:r>
         <w:rPr>
           <w:rFonts w:ascii="Consolas" w:eastAsia="Times New Roman" w:hAnsi="Consolas" w:cs="Times New Roman"/>
@@ -5928,7 +4923,6 @@
         </w:rPr>
         <w:t xml:space="preserve"> </w:t>
       </w:r>
-      <w:proofErr w:type="spellStart"/>
       <w:r>
         <w:rPr>
           <w:rFonts w:ascii="Consolas" w:eastAsia="Times New Roman" w:hAnsi="Consolas" w:cs="Times New Roman"/>
@@ -5939,7 +4933,6 @@
         </w:rPr>
         <w:t>instrumento</w:t>
       </w:r>
-      <w:proofErr w:type="spellEnd"/>
       <w:r>
         <w:rPr>
           <w:rFonts w:ascii="Consolas" w:eastAsia="Times New Roman" w:hAnsi="Consolas" w:cs="Times New Roman"/>
@@ -5950,8 +4943,6 @@
         </w:rPr>
         <w:t xml:space="preserve"> = </w:t>
       </w:r>
-      <w:proofErr w:type="spellStart"/>
-      <w:proofErr w:type="gramStart"/>
       <w:r>
         <w:rPr>
           <w:rFonts w:ascii="Consolas" w:eastAsia="Times New Roman" w:hAnsi="Consolas" w:cs="Times New Roman"/>
@@ -5982,8 +4973,6 @@
         </w:rPr>
         <w:t>classList</w:t>
       </w:r>
-      <w:proofErr w:type="spellEnd"/>
-      <w:proofErr w:type="gramEnd"/>
       <w:r>
         <w:rPr>
           <w:rFonts w:ascii="Consolas" w:eastAsia="Times New Roman" w:hAnsi="Consolas" w:cs="Times New Roman"/>
@@ -6058,29 +5047,7 @@
           <w:szCs w:val="21"/>
           <w:lang w:val="en-US"/>
         </w:rPr>
-        <w:t>//</w:t>
-      </w:r>
-      <w:proofErr w:type="spellStart"/>
-      <w:r>
-        <w:rPr>
-          <w:rFonts w:ascii="Consolas" w:eastAsia="Times New Roman" w:hAnsi="Consolas" w:cs="Times New Roman"/>
-          <w:color w:val="6A9955"/>
-          <w:sz w:val="21"/>
-          <w:szCs w:val="21"/>
-          <w:lang w:val="en-US"/>
-        </w:rPr>
-        <w:t>tamplate</w:t>
-      </w:r>
-      <w:proofErr w:type="spellEnd"/>
-      <w:r>
-        <w:rPr>
-          <w:rFonts w:ascii="Consolas" w:eastAsia="Times New Roman" w:hAnsi="Consolas" w:cs="Times New Roman"/>
-          <w:color w:val="6A9955"/>
-          <w:sz w:val="21"/>
-          <w:szCs w:val="21"/>
-          <w:lang w:val="en-US"/>
-        </w:rPr>
-        <w:t xml:space="preserve"> string</w:t>
+        <w:t>//tamplate string</w:t>
       </w:r>
     </w:p>
     <w:p>
@@ -6104,7 +5071,6 @@
         </w:rPr>
         <w:t xml:space="preserve">  </w:t>
       </w:r>
-      <w:proofErr w:type="spellStart"/>
       <w:r>
         <w:rPr>
           <w:rFonts w:ascii="Consolas" w:eastAsia="Times New Roman" w:hAnsi="Consolas" w:cs="Times New Roman"/>
@@ -6114,7 +5080,6 @@
         </w:rPr>
         <w:t>const</w:t>
       </w:r>
-      <w:proofErr w:type="spellEnd"/>
       <w:r>
         <w:rPr>
           <w:rFonts w:ascii="Consolas" w:eastAsia="Times New Roman" w:hAnsi="Consolas" w:cs="Times New Roman"/>
@@ -6124,7 +5089,6 @@
         </w:rPr>
         <w:t xml:space="preserve"> </w:t>
       </w:r>
-      <w:proofErr w:type="spellStart"/>
       <w:r>
         <w:rPr>
           <w:rFonts w:ascii="Consolas" w:eastAsia="Times New Roman" w:hAnsi="Consolas" w:cs="Times New Roman"/>
@@ -6134,7 +5098,6 @@
         </w:rPr>
         <w:t>idAudio</w:t>
       </w:r>
-      <w:proofErr w:type="spellEnd"/>
       <w:r>
         <w:rPr>
           <w:rFonts w:ascii="Consolas" w:eastAsia="Times New Roman" w:hAnsi="Consolas" w:cs="Times New Roman"/>
@@ -6231,8 +5194,6 @@
         </w:rPr>
         <w:t xml:space="preserve">  </w:t>
       </w:r>
-      <w:proofErr w:type="spellStart"/>
-      <w:proofErr w:type="gramStart"/>
       <w:r>
         <w:rPr>
           <w:rFonts w:ascii="Consolas" w:eastAsia="Times New Roman" w:hAnsi="Consolas" w:cs="Times New Roman"/>
@@ -6260,8 +5221,6 @@
         </w:rPr>
         <w:t>onclick</w:t>
       </w:r>
-      <w:proofErr w:type="spellEnd"/>
-      <w:proofErr w:type="gramEnd"/>
       <w:r>
         <w:rPr>
           <w:rFonts w:ascii="Consolas" w:eastAsia="Times New Roman" w:hAnsi="Consolas" w:cs="Times New Roman"/>
@@ -6271,7 +5230,6 @@
         </w:rPr>
         <w:t xml:space="preserve"> = </w:t>
       </w:r>
-      <w:proofErr w:type="spellStart"/>
       <w:r>
         <w:rPr>
           <w:rFonts w:ascii="Consolas" w:eastAsia="Times New Roman" w:hAnsi="Consolas" w:cs="Times New Roman"/>
@@ -6281,7 +5239,6 @@
         </w:rPr>
         <w:t>function</w:t>
       </w:r>
-      <w:proofErr w:type="spellEnd"/>
       <w:r>
         <w:rPr>
           <w:rFonts w:ascii="Consolas" w:eastAsia="Times New Roman" w:hAnsi="Consolas" w:cs="Times New Roman"/>
@@ -6291,7 +5248,6 @@
         </w:rPr>
         <w:t>(){</w:t>
       </w:r>
-      <w:proofErr w:type="spellStart"/>
       <w:r>
         <w:rPr>
           <w:rFonts w:ascii="Consolas" w:eastAsia="Times New Roman" w:hAnsi="Consolas" w:cs="Times New Roman"/>
@@ -6301,7 +5257,6 @@
         </w:rPr>
         <w:t>tocaSom</w:t>
       </w:r>
-      <w:proofErr w:type="spellEnd"/>
       <w:r>
         <w:rPr>
           <w:rFonts w:ascii="Consolas" w:eastAsia="Times New Roman" w:hAnsi="Consolas" w:cs="Times New Roman"/>
@@ -6311,7 +5266,6 @@
         </w:rPr>
         <w:t>(</w:t>
       </w:r>
-      <w:proofErr w:type="spellStart"/>
       <w:r>
         <w:rPr>
           <w:rFonts w:ascii="Consolas" w:eastAsia="Times New Roman" w:hAnsi="Consolas" w:cs="Times New Roman"/>
@@ -6321,7 +5275,6 @@
         </w:rPr>
         <w:t>idAudio</w:t>
       </w:r>
-      <w:proofErr w:type="spellEnd"/>
       <w:r>
         <w:rPr>
           <w:rFonts w:ascii="Consolas" w:eastAsia="Times New Roman" w:hAnsi="Consolas" w:cs="Times New Roman"/>
@@ -6470,69 +5423,15 @@
           <w:sz w:val="24"/>
           <w:szCs w:val="24"/>
         </w:rPr>
-        <w:t xml:space="preserve">No código acima criamos outras 3 constantes para deixar nosso código mais limpo. A primeira é a tecla que recebe a tecla referente ao contador atual, o segundo é o instrumento que recebe a segunda classe da tag button após acessar ela pelo </w:t>
-      </w:r>
-      <w:proofErr w:type="spellStart"/>
-      <w:r>
-        <w:rPr>
-          <w:rFonts w:ascii="Times New Roman" w:hAnsi="Times New Roman" w:cs="Times New Roman"/>
-          <w:sz w:val="24"/>
-          <w:szCs w:val="24"/>
-        </w:rPr>
-        <w:t>classList</w:t>
-      </w:r>
-      <w:proofErr w:type="spellEnd"/>
-      <w:r>
-        <w:rPr>
-          <w:rFonts w:ascii="Times New Roman" w:hAnsi="Times New Roman" w:cs="Times New Roman"/>
-          <w:sz w:val="24"/>
-          <w:szCs w:val="24"/>
-        </w:rPr>
-        <w:t xml:space="preserve"> de cada tecla da lista de teclas do contador atual e atribui ao instrumento, isso porque a segunda classe de cada tecla se refere especificamente ao nome de cada áudio e ao que está escrito em cada tecla.</w:t>
-      </w:r>
-      <w:r>
-        <w:rPr>
-          <w:rFonts w:ascii="Times New Roman" w:hAnsi="Times New Roman" w:cs="Times New Roman"/>
-          <w:sz w:val="24"/>
-          <w:szCs w:val="24"/>
-        </w:rPr>
-        <w:t xml:space="preserve"> O </w:t>
-      </w:r>
-      <w:proofErr w:type="spellStart"/>
-      <w:r>
-        <w:rPr>
-          <w:rFonts w:ascii="Times New Roman" w:hAnsi="Times New Roman" w:cs="Times New Roman"/>
-          <w:sz w:val="24"/>
-          <w:szCs w:val="24"/>
-        </w:rPr>
-        <w:t>idAudio</w:t>
-      </w:r>
-      <w:proofErr w:type="spellEnd"/>
-      <w:r>
-        <w:rPr>
-          <w:rFonts w:ascii="Times New Roman" w:hAnsi="Times New Roman" w:cs="Times New Roman"/>
-          <w:sz w:val="24"/>
-          <w:szCs w:val="24"/>
-        </w:rPr>
-        <w:t xml:space="preserve"> foi criado com o texto dinâmico para que a cada vez que o While passasse o </w:t>
-      </w:r>
-      <w:proofErr w:type="spellStart"/>
-      <w:r>
-        <w:rPr>
-          <w:rFonts w:ascii="Times New Roman" w:hAnsi="Times New Roman" w:cs="Times New Roman"/>
-          <w:sz w:val="24"/>
-          <w:szCs w:val="24"/>
-        </w:rPr>
-        <w:t>idAudio</w:t>
-      </w:r>
-      <w:proofErr w:type="spellEnd"/>
-      <w:r>
-        <w:rPr>
-          <w:rFonts w:ascii="Times New Roman" w:hAnsi="Times New Roman" w:cs="Times New Roman"/>
-          <w:sz w:val="24"/>
-          <w:szCs w:val="24"/>
-        </w:rPr>
-        <w:t xml:space="preserve"> mudasse para o instrumento referente fazendo a atribuição do áudio respectivamente para sua tecla.</w:t>
+        <w:t>No código acima criamos outras 3 constantes para deixar nosso código mais limpo. A primeira é a tecla que recebe a tecla referente ao contador atual, o segundo é o instrumento que recebe a segunda classe da tag button após acessar ela pelo classList de cada tecla da lista de teclas do contador atual e atribui ao instrumento, isso porque a segunda classe de cada tecla se refere especificamente ao nome de cada áudio e ao que está escrito em cada tecla.</w:t>
+      </w:r>
+      <w:r>
+        <w:rPr>
+          <w:rFonts w:ascii="Times New Roman" w:hAnsi="Times New Roman" w:cs="Times New Roman"/>
+          <w:sz w:val="24"/>
+          <w:szCs w:val="24"/>
+        </w:rPr>
+        <w:t xml:space="preserve"> O idAudio foi criado com o texto dinâmico para que a cada vez que o While passasse o idAudio mudasse para o instrumento referente fazendo a atribuição do áudio respectivamente para sua tecla.</w:t>
       </w:r>
     </w:p>
     <w:p>
@@ -6620,7 +5519,6 @@
         </w:rPr>
         <w:t xml:space="preserve"> (</w:t>
       </w:r>
-      <w:proofErr w:type="spellStart"/>
       <w:r>
         <w:rPr>
           <w:rFonts w:ascii="Consolas" w:eastAsia="Times New Roman" w:hAnsi="Consolas" w:cs="Times New Roman"/>
@@ -6630,7 +5528,6 @@
         </w:rPr>
         <w:t>let</w:t>
       </w:r>
-      <w:proofErr w:type="spellEnd"/>
       <w:r>
         <w:rPr>
           <w:rFonts w:ascii="Consolas" w:eastAsia="Times New Roman" w:hAnsi="Consolas" w:cs="Times New Roman"/>
@@ -6694,7 +5591,6 @@
         </w:rPr>
         <w:t xml:space="preserve"> &lt; </w:t>
       </w:r>
-      <w:proofErr w:type="spellStart"/>
       <w:r>
         <w:rPr>
           <w:rFonts w:ascii="Consolas" w:eastAsia="Times New Roman" w:hAnsi="Consolas" w:cs="Times New Roman"/>
@@ -6722,7 +5618,6 @@
         </w:rPr>
         <w:t>length</w:t>
       </w:r>
-      <w:proofErr w:type="spellEnd"/>
       <w:r>
         <w:rPr>
           <w:rFonts w:ascii="Consolas" w:eastAsia="Times New Roman" w:hAnsi="Consolas" w:cs="Times New Roman"/>
@@ -6771,7 +5666,6 @@
         </w:rPr>
         <w:t xml:space="preserve">  </w:t>
       </w:r>
-      <w:proofErr w:type="spellStart"/>
       <w:r>
         <w:rPr>
           <w:rFonts w:ascii="Consolas" w:eastAsia="Times New Roman" w:hAnsi="Consolas" w:cs="Times New Roman"/>
@@ -6781,7 +5675,6 @@
         </w:rPr>
         <w:t>const</w:t>
       </w:r>
-      <w:proofErr w:type="spellEnd"/>
       <w:r>
         <w:rPr>
           <w:rFonts w:ascii="Consolas" w:eastAsia="Times New Roman" w:hAnsi="Consolas" w:cs="Times New Roman"/>
@@ -6809,7 +5702,6 @@
         </w:rPr>
         <w:t xml:space="preserve"> = </w:t>
       </w:r>
-      <w:proofErr w:type="spellStart"/>
       <w:r>
         <w:rPr>
           <w:rFonts w:ascii="Consolas" w:eastAsia="Times New Roman" w:hAnsi="Consolas" w:cs="Times New Roman"/>
@@ -6819,7 +5711,6 @@
         </w:rPr>
         <w:t>listaDeTeclas</w:t>
       </w:r>
-      <w:proofErr w:type="spellEnd"/>
       <w:r>
         <w:rPr>
           <w:rFonts w:ascii="Consolas" w:eastAsia="Times New Roman" w:hAnsi="Consolas" w:cs="Times New Roman"/>
@@ -6868,7 +5759,6 @@
         </w:rPr>
         <w:t xml:space="preserve">  </w:t>
       </w:r>
-      <w:proofErr w:type="spellStart"/>
       <w:r>
         <w:rPr>
           <w:rFonts w:ascii="Consolas" w:eastAsia="Times New Roman" w:hAnsi="Consolas" w:cs="Times New Roman"/>
@@ -6878,7 +5768,6 @@
         </w:rPr>
         <w:t>const</w:t>
       </w:r>
-      <w:proofErr w:type="spellEnd"/>
       <w:r>
         <w:rPr>
           <w:rFonts w:ascii="Consolas" w:eastAsia="Times New Roman" w:hAnsi="Consolas" w:cs="Times New Roman"/>
@@ -6906,8 +5795,6 @@
         </w:rPr>
         <w:t xml:space="preserve"> = </w:t>
       </w:r>
-      <w:proofErr w:type="spellStart"/>
-      <w:proofErr w:type="gramStart"/>
       <w:r>
         <w:rPr>
           <w:rFonts w:ascii="Consolas" w:eastAsia="Times New Roman" w:hAnsi="Consolas" w:cs="Times New Roman"/>
@@ -6935,8 +5822,6 @@
         </w:rPr>
         <w:t>classList</w:t>
       </w:r>
-      <w:proofErr w:type="spellEnd"/>
-      <w:proofErr w:type="gramEnd"/>
       <w:r>
         <w:rPr>
           <w:rFonts w:ascii="Consolas" w:eastAsia="Times New Roman" w:hAnsi="Consolas" w:cs="Times New Roman"/>
@@ -6997,7 +5882,6 @@
         </w:rPr>
         <w:t xml:space="preserve">  </w:t>
       </w:r>
-      <w:proofErr w:type="spellStart"/>
       <w:r>
         <w:rPr>
           <w:rFonts w:ascii="Consolas" w:eastAsia="Times New Roman" w:hAnsi="Consolas" w:cs="Times New Roman"/>
@@ -7007,7 +5891,6 @@
         </w:rPr>
         <w:t>const</w:t>
       </w:r>
-      <w:proofErr w:type="spellEnd"/>
       <w:r>
         <w:rPr>
           <w:rFonts w:ascii="Consolas" w:eastAsia="Times New Roman" w:hAnsi="Consolas" w:cs="Times New Roman"/>
@@ -7017,7 +5900,6 @@
         </w:rPr>
         <w:t xml:space="preserve"> </w:t>
       </w:r>
-      <w:proofErr w:type="spellStart"/>
       <w:r>
         <w:rPr>
           <w:rFonts w:ascii="Consolas" w:eastAsia="Times New Roman" w:hAnsi="Consolas" w:cs="Times New Roman"/>
@@ -7027,7 +5909,6 @@
         </w:rPr>
         <w:t>idAudio</w:t>
       </w:r>
-      <w:proofErr w:type="spellEnd"/>
       <w:r>
         <w:rPr>
           <w:rFonts w:ascii="Consolas" w:eastAsia="Times New Roman" w:hAnsi="Consolas" w:cs="Times New Roman"/>
@@ -7098,27 +5979,7 @@
           <w:sz w:val="21"/>
           <w:szCs w:val="21"/>
         </w:rPr>
-        <w:t>//</w:t>
-      </w:r>
-      <w:proofErr w:type="spellStart"/>
-      <w:r>
-        <w:rPr>
-          <w:rFonts w:ascii="Consolas" w:eastAsia="Times New Roman" w:hAnsi="Consolas" w:cs="Times New Roman"/>
-          <w:color w:val="6A9955"/>
-          <w:sz w:val="21"/>
-          <w:szCs w:val="21"/>
-        </w:rPr>
-        <w:t>tamplate</w:t>
-      </w:r>
-      <w:proofErr w:type="spellEnd"/>
-      <w:r>
-        <w:rPr>
-          <w:rFonts w:ascii="Consolas" w:eastAsia="Times New Roman" w:hAnsi="Consolas" w:cs="Times New Roman"/>
-          <w:color w:val="6A9955"/>
-          <w:sz w:val="21"/>
-          <w:szCs w:val="21"/>
-        </w:rPr>
-        <w:t xml:space="preserve"> string</w:t>
+        <w:t>//tamplate string</w:t>
       </w:r>
     </w:p>
     <w:p>
@@ -7153,8 +6014,6 @@
         </w:rPr>
         <w:t xml:space="preserve">  </w:t>
       </w:r>
-      <w:proofErr w:type="spellStart"/>
-      <w:proofErr w:type="gramStart"/>
       <w:r>
         <w:rPr>
           <w:rFonts w:ascii="Consolas" w:eastAsia="Times New Roman" w:hAnsi="Consolas" w:cs="Times New Roman"/>
@@ -7182,8 +6041,6 @@
         </w:rPr>
         <w:t>onclick</w:t>
       </w:r>
-      <w:proofErr w:type="spellEnd"/>
-      <w:proofErr w:type="gramEnd"/>
       <w:r>
         <w:rPr>
           <w:rFonts w:ascii="Consolas" w:eastAsia="Times New Roman" w:hAnsi="Consolas" w:cs="Times New Roman"/>
@@ -7193,7 +6050,6 @@
         </w:rPr>
         <w:t xml:space="preserve"> = </w:t>
       </w:r>
-      <w:proofErr w:type="spellStart"/>
       <w:r>
         <w:rPr>
           <w:rFonts w:ascii="Consolas" w:eastAsia="Times New Roman" w:hAnsi="Consolas" w:cs="Times New Roman"/>
@@ -7203,7 +6059,6 @@
         </w:rPr>
         <w:t>function</w:t>
       </w:r>
-      <w:proofErr w:type="spellEnd"/>
       <w:r>
         <w:rPr>
           <w:rFonts w:ascii="Consolas" w:eastAsia="Times New Roman" w:hAnsi="Consolas" w:cs="Times New Roman"/>
@@ -7213,7 +6068,6 @@
         </w:rPr>
         <w:t>(){</w:t>
       </w:r>
-      <w:proofErr w:type="spellStart"/>
       <w:r>
         <w:rPr>
           <w:rFonts w:ascii="Consolas" w:eastAsia="Times New Roman" w:hAnsi="Consolas" w:cs="Times New Roman"/>
@@ -7223,7 +6077,6 @@
         </w:rPr>
         <w:t>tocaSom</w:t>
       </w:r>
-      <w:proofErr w:type="spellEnd"/>
       <w:r>
         <w:rPr>
           <w:rFonts w:ascii="Consolas" w:eastAsia="Times New Roman" w:hAnsi="Consolas" w:cs="Times New Roman"/>
@@ -7233,7 +6086,6 @@
         </w:rPr>
         <w:t>(</w:t>
       </w:r>
-      <w:proofErr w:type="spellStart"/>
       <w:r>
         <w:rPr>
           <w:rFonts w:ascii="Consolas" w:eastAsia="Times New Roman" w:hAnsi="Consolas" w:cs="Times New Roman"/>
@@ -7243,7 +6095,6 @@
         </w:rPr>
         <w:t>idAudio</w:t>
       </w:r>
-      <w:proofErr w:type="spellEnd"/>
       <w:r>
         <w:rPr>
           <w:rFonts w:ascii="Consolas" w:eastAsia="Times New Roman" w:hAnsi="Consolas" w:cs="Times New Roman"/>
@@ -7377,79 +6228,7 @@
           <w:sz w:val="24"/>
           <w:szCs w:val="24"/>
         </w:rPr>
-        <w:t xml:space="preserve">Como percorrer uma lista usando a estrutura de repetição </w:t>
-      </w:r>
-      <w:proofErr w:type="spellStart"/>
-      <w:r>
-        <w:rPr>
-          <w:rFonts w:ascii="Times New Roman" w:hAnsi="Times New Roman" w:cs="Times New Roman"/>
-          <w:sz w:val="24"/>
-          <w:szCs w:val="24"/>
-        </w:rPr>
-        <w:t>while</w:t>
-      </w:r>
-      <w:proofErr w:type="spellEnd"/>
-      <w:r>
-        <w:rPr>
-          <w:rFonts w:ascii="Times New Roman" w:hAnsi="Times New Roman" w:cs="Times New Roman"/>
-          <w:sz w:val="24"/>
-          <w:szCs w:val="24"/>
-        </w:rPr>
-        <w:t xml:space="preserve">, a criar referências variáveis com </w:t>
-      </w:r>
-      <w:proofErr w:type="spellStart"/>
-      <w:r>
-        <w:rPr>
-          <w:rFonts w:ascii="Times New Roman" w:hAnsi="Times New Roman" w:cs="Times New Roman"/>
-          <w:sz w:val="24"/>
-          <w:szCs w:val="24"/>
-        </w:rPr>
-        <w:t>let</w:t>
-      </w:r>
-      <w:proofErr w:type="spellEnd"/>
-      <w:r>
-        <w:rPr>
-          <w:rFonts w:ascii="Times New Roman" w:hAnsi="Times New Roman" w:cs="Times New Roman"/>
-          <w:sz w:val="24"/>
-          <w:szCs w:val="24"/>
-        </w:rPr>
-        <w:t xml:space="preserve">, e como incrementar o valor de uma variável, e criar uma condição para evitar o loop infinito, também conhecemos o atributo </w:t>
-      </w:r>
-      <w:proofErr w:type="spellStart"/>
-      <w:r>
-        <w:rPr>
-          <w:rFonts w:ascii="Times New Roman" w:hAnsi="Times New Roman" w:cs="Times New Roman"/>
-          <w:sz w:val="24"/>
-          <w:szCs w:val="24"/>
-        </w:rPr>
-        <w:t>length</w:t>
-      </w:r>
-      <w:proofErr w:type="spellEnd"/>
-      <w:r>
-        <w:rPr>
-          <w:rFonts w:ascii="Times New Roman" w:hAnsi="Times New Roman" w:cs="Times New Roman"/>
-          <w:sz w:val="24"/>
-          <w:szCs w:val="24"/>
-        </w:rPr>
-        <w:t xml:space="preserve"> contido nas listas que nos ajudou a obter </w:t>
-      </w:r>
-      <w:proofErr w:type="spellStart"/>
-      <w:r>
-        <w:rPr>
-          <w:rFonts w:ascii="Times New Roman" w:hAnsi="Times New Roman" w:cs="Times New Roman"/>
-          <w:sz w:val="24"/>
-          <w:szCs w:val="24"/>
-        </w:rPr>
-        <w:t>dinamicamento</w:t>
-      </w:r>
-      <w:proofErr w:type="spellEnd"/>
-      <w:r>
-        <w:rPr>
-          <w:rFonts w:ascii="Times New Roman" w:hAnsi="Times New Roman" w:cs="Times New Roman"/>
-          <w:sz w:val="24"/>
-          <w:szCs w:val="24"/>
-        </w:rPr>
-        <w:t xml:space="preserve"> o valor do tamanho de uma lista.</w:t>
+        <w:t>Como percorrer uma lista usando a estrutura de repetição while, a criar referências variáveis com let, e como incrementar o valor de uma variável, e criar uma condição para evitar o loop infinito, também conhecemos o atributo length contido nas listas que nos ajudou a obter dinamicamento o valor do tamanho de uma lista.</w:t>
       </w:r>
     </w:p>
     <w:p>
@@ -7505,25 +6284,7 @@
           <w:sz w:val="24"/>
           <w:szCs w:val="24"/>
         </w:rPr>
-        <w:t xml:space="preserve">Como declarar e utilizar parâmetros dentro de uma função que criamos, e o que é uma função anônima e o retorno </w:t>
-      </w:r>
-      <w:proofErr w:type="spellStart"/>
-      <w:r>
-        <w:rPr>
-          <w:rFonts w:ascii="Times New Roman" w:hAnsi="Times New Roman" w:cs="Times New Roman"/>
-          <w:sz w:val="24"/>
-          <w:szCs w:val="24"/>
-        </w:rPr>
-        <w:t>undefined</w:t>
-      </w:r>
-      <w:proofErr w:type="spellEnd"/>
-      <w:r>
-        <w:rPr>
-          <w:rFonts w:ascii="Times New Roman" w:hAnsi="Times New Roman" w:cs="Times New Roman"/>
-          <w:sz w:val="24"/>
-          <w:szCs w:val="24"/>
-        </w:rPr>
-        <w:t xml:space="preserve"> de uma função.</w:t>
+        <w:t>Como declarar e utilizar parâmetros dentro de uma função que criamos, e o que é uma função anônima e o retorno undefined de uma função.</w:t>
       </w:r>
     </w:p>
     <w:p>
@@ -7579,25 +6340,7 @@
           <w:sz w:val="24"/>
           <w:szCs w:val="24"/>
         </w:rPr>
-        <w:t xml:space="preserve">Como criar textos dinâmicos utilizando template string e como acessar as classes de um elemento através do atributo </w:t>
-      </w:r>
-      <w:proofErr w:type="spellStart"/>
-      <w:r>
-        <w:rPr>
-          <w:rFonts w:ascii="Times New Roman" w:hAnsi="Times New Roman" w:cs="Times New Roman"/>
-          <w:sz w:val="24"/>
-          <w:szCs w:val="24"/>
-        </w:rPr>
-        <w:t>classList</w:t>
-      </w:r>
-      <w:proofErr w:type="spellEnd"/>
-      <w:r>
-        <w:rPr>
-          <w:rFonts w:ascii="Times New Roman" w:hAnsi="Times New Roman" w:cs="Times New Roman"/>
-          <w:sz w:val="24"/>
-          <w:szCs w:val="24"/>
-        </w:rPr>
-        <w:t>.</w:t>
+        <w:t>Como criar textos dinâmicos utilizando template string e como acessar as classes de um elemento através do atributo classList.</w:t>
       </w:r>
     </w:p>
     <w:p>
@@ -7654,6 +6397,14 @@
           <w:szCs w:val="24"/>
         </w:rPr>
         <w:t>Como é a estrutura de repetição for e como ela pode nos ajudar com um código mais limpo, além da forma de incrementar um valor de variável com o operador ++.</w:t>
+      </w:r>
+      <w:r>
+        <w:rPr>
+          <w:rFonts w:ascii="Times New Roman" w:hAnsi="Times New Roman" w:cs="Times New Roman"/>
+          <w:sz w:val="24"/>
+          <w:szCs w:val="24"/>
+        </w:rPr>
+        <w:t xml:space="preserve"> </w:t>
       </w:r>
     </w:p>
     <w:sectPr>
@@ -8283,6 +7034,7 @@
   <w:style w:type="character" w:default="1" w:styleId="Fontepargpadro">
     <w:name w:val="Default Paragraph Font"/>
     <w:uiPriority w:val="1"/>
+    <w:semiHidden/>
     <w:unhideWhenUsed/>
   </w:style>
   <w:style w:type="table" w:default="1" w:styleId="Tabelanormal">

</xml_diff>

<commit_message>
Adicionando e Removendo Classe
Aprendemos a remover uma classe, sendo literalmente o processo inverso de adicionar uma
</commit_message>
<xml_diff>
--- a/Front-end/Formação HTML && CSS3/JavaScript na Web/Crie Páginas Dinâmicas/Anotações/JavaScript Para Web – Crie Páginas Dinâmicas.docx
+++ b/Front-end/Formação HTML && CSS3/JavaScript na Web/Crie Páginas Dinâmicas/Anotações/JavaScript Para Web – Crie Páginas Dinâmicas.docx
@@ -6872,6 +6872,347 @@
           <w:szCs w:val="24"/>
         </w:rPr>
         <w:t>S adicionar a classe, mas não remover ela, portanto, foi o que ele fez.</w:t>
+      </w:r>
+    </w:p>
+    <w:p>
+      <w:pPr>
+        <w:pStyle w:val="PargrafodaLista"/>
+        <w:numPr>
+          <w:ilvl w:val="1"/>
+          <w:numId w:val="2"/>
+        </w:numPr>
+        <w:spacing w:before="240" w:line="360" w:lineRule="auto"/>
+        <w:jc w:val="both"/>
+        <w:rPr>
+          <w:rFonts w:ascii="Times New Roman" w:hAnsi="Times New Roman" w:cs="Times New Roman"/>
+          <w:sz w:val="24"/>
+          <w:szCs w:val="24"/>
+        </w:rPr>
+      </w:pPr>
+      <w:r>
+        <w:rPr>
+          <w:rFonts w:ascii="Times New Roman" w:hAnsi="Times New Roman" w:cs="Times New Roman"/>
+          <w:sz w:val="24"/>
+          <w:szCs w:val="24"/>
+        </w:rPr>
+        <w:t xml:space="preserve"> Adicionando e Removendo Classe:</w:t>
+      </w:r>
+    </w:p>
+    <w:p>
+      <w:pPr>
+        <w:pStyle w:val="PargrafodaLista"/>
+        <w:numPr>
+          <w:ilvl w:val="2"/>
+          <w:numId w:val="2"/>
+        </w:numPr>
+        <w:spacing w:before="240" w:line="360" w:lineRule="auto"/>
+        <w:jc w:val="both"/>
+        <w:rPr>
+          <w:rFonts w:ascii="Times New Roman" w:hAnsi="Times New Roman" w:cs="Times New Roman"/>
+          <w:sz w:val="24"/>
+          <w:szCs w:val="24"/>
+        </w:rPr>
+      </w:pPr>
+      <w:r>
+        <w:rPr>
+          <w:rFonts w:ascii="Times New Roman" w:hAnsi="Times New Roman" w:cs="Times New Roman"/>
+          <w:sz w:val="24"/>
+          <w:szCs w:val="24"/>
+        </w:rPr>
+        <w:t>Para remover é o mesmo processo de adicionar, mas ao invés de add colocamos remove:</w:t>
+      </w:r>
+    </w:p>
+    <w:p>
+      <w:pPr>
+        <w:shd w:val="clear" w:color="auto" w:fill="1E1E1E"/>
+        <w:spacing w:after="0" w:line="285" w:lineRule="atLeast"/>
+        <w:rPr>
+          <w:rFonts w:ascii="Consolas" w:eastAsia="Times New Roman" w:hAnsi="Consolas" w:cs="Times New Roman"/>
+          <w:color w:val="D4D4D4"/>
+          <w:sz w:val="21"/>
+          <w:szCs w:val="21"/>
+        </w:rPr>
+      </w:pPr>
+      <w:r>
+        <w:rPr>
+          <w:rFonts w:ascii="Consolas" w:eastAsia="Times New Roman" w:hAnsi="Consolas" w:cs="Times New Roman"/>
+          <w:color w:val="4FC1FF"/>
+          <w:sz w:val="21"/>
+          <w:szCs w:val="21"/>
+        </w:rPr>
+        <w:t>tecla</w:t>
+      </w:r>
+      <w:r>
+        <w:rPr>
+          <w:rFonts w:ascii="Consolas" w:eastAsia="Times New Roman" w:hAnsi="Consolas" w:cs="Times New Roman"/>
+          <w:color w:val="D4D4D4"/>
+          <w:sz w:val="21"/>
+          <w:szCs w:val="21"/>
+        </w:rPr>
+        <w:t>.</w:t>
+      </w:r>
+      <w:r>
+        <w:rPr>
+          <w:rFonts w:ascii="Consolas" w:eastAsia="Times New Roman" w:hAnsi="Consolas" w:cs="Times New Roman"/>
+          <w:color w:val="4FC1FF"/>
+          <w:sz w:val="21"/>
+          <w:szCs w:val="21"/>
+        </w:rPr>
+        <w:t>classList</w:t>
+      </w:r>
+      <w:r>
+        <w:rPr>
+          <w:rFonts w:ascii="Consolas" w:eastAsia="Times New Roman" w:hAnsi="Consolas" w:cs="Times New Roman"/>
+          <w:color w:val="D4D4D4"/>
+          <w:sz w:val="21"/>
+          <w:szCs w:val="21"/>
+        </w:rPr>
+        <w:t>.</w:t>
+      </w:r>
+      <w:r>
+        <w:rPr>
+          <w:rFonts w:ascii="Consolas" w:eastAsia="Times New Roman" w:hAnsi="Consolas" w:cs="Times New Roman"/>
+          <w:color w:val="DCDCAA"/>
+          <w:sz w:val="21"/>
+          <w:szCs w:val="21"/>
+        </w:rPr>
+        <w:t>remove</w:t>
+      </w:r>
+      <w:r>
+        <w:rPr>
+          <w:rFonts w:ascii="Consolas" w:eastAsia="Times New Roman" w:hAnsi="Consolas" w:cs="Times New Roman"/>
+          <w:color w:val="D4D4D4"/>
+          <w:sz w:val="21"/>
+          <w:szCs w:val="21"/>
+        </w:rPr>
+        <w:t>(</w:t>
+      </w:r>
+      <w:r>
+        <w:rPr>
+          <w:rFonts w:ascii="Consolas" w:eastAsia="Times New Roman" w:hAnsi="Consolas" w:cs="Times New Roman"/>
+          <w:color w:val="CE9178"/>
+          <w:sz w:val="21"/>
+          <w:szCs w:val="21"/>
+        </w:rPr>
+        <w:t>'ativa'</w:t>
+      </w:r>
+      <w:r>
+        <w:rPr>
+          <w:rFonts w:ascii="Consolas" w:eastAsia="Times New Roman" w:hAnsi="Consolas" w:cs="Times New Roman"/>
+          <w:color w:val="D4D4D4"/>
+          <w:sz w:val="21"/>
+          <w:szCs w:val="21"/>
+        </w:rPr>
+        <w:t>)</w:t>
+      </w:r>
+    </w:p>
+    <w:p>
+      <w:pPr>
+        <w:pStyle w:val="PargrafodaLista"/>
+        <w:numPr>
+          <w:ilvl w:val="2"/>
+          <w:numId w:val="2"/>
+        </w:numPr>
+        <w:spacing w:before="240" w:line="360" w:lineRule="auto"/>
+        <w:jc w:val="both"/>
+        <w:rPr>
+          <w:rFonts w:ascii="Times New Roman" w:hAnsi="Times New Roman" w:cs="Times New Roman"/>
+          <w:sz w:val="24"/>
+          <w:szCs w:val="24"/>
+        </w:rPr>
+      </w:pPr>
+      <w:r>
+        <w:rPr>
+          <w:rFonts w:ascii="Times New Roman" w:hAnsi="Times New Roman" w:cs="Times New Roman"/>
+          <w:sz w:val="24"/>
+          <w:szCs w:val="24"/>
+        </w:rPr>
+        <w:t>Se para adicionar a classe colocamos o evento de onkeydown, ou seja, assim que pressionar a tecla do teclado, para remover a classe utilizamos o evento onkeyup:</w:t>
+      </w:r>
+    </w:p>
+    <w:p>
+      <w:pPr>
+        <w:shd w:val="clear" w:color="auto" w:fill="1E1E1E"/>
+        <w:spacing w:after="0" w:line="285" w:lineRule="atLeast"/>
+        <w:rPr>
+          <w:rFonts w:ascii="Consolas" w:eastAsia="Times New Roman" w:hAnsi="Consolas" w:cs="Times New Roman"/>
+          <w:color w:val="D4D4D4"/>
+          <w:sz w:val="21"/>
+          <w:szCs w:val="21"/>
+          <w:lang w:val="en-US"/>
+        </w:rPr>
+      </w:pPr>
+      <w:r>
+        <w:rPr>
+          <w:rFonts w:ascii="Consolas" w:eastAsia="Times New Roman" w:hAnsi="Consolas" w:cs="Times New Roman"/>
+          <w:color w:val="4FC1FF"/>
+          <w:sz w:val="21"/>
+          <w:szCs w:val="21"/>
+          <w:lang w:val="en-US"/>
+        </w:rPr>
+        <w:t>tecla</w:t>
+      </w:r>
+      <w:r>
+        <w:rPr>
+          <w:rFonts w:ascii="Consolas" w:eastAsia="Times New Roman" w:hAnsi="Consolas" w:cs="Times New Roman"/>
+          <w:color w:val="D4D4D4"/>
+          <w:sz w:val="21"/>
+          <w:szCs w:val="21"/>
+          <w:lang w:val="en-US"/>
+        </w:rPr>
+        <w:t>.</w:t>
+      </w:r>
+      <w:r>
+        <w:rPr>
+          <w:rFonts w:ascii="Consolas" w:eastAsia="Times New Roman" w:hAnsi="Consolas" w:cs="Times New Roman"/>
+          <w:color w:val="DCDCAA"/>
+          <w:sz w:val="21"/>
+          <w:szCs w:val="21"/>
+          <w:lang w:val="en-US"/>
+        </w:rPr>
+        <w:t>onkeyup</w:t>
+      </w:r>
+      <w:r>
+        <w:rPr>
+          <w:rFonts w:ascii="Consolas" w:eastAsia="Times New Roman" w:hAnsi="Consolas" w:cs="Times New Roman"/>
+          <w:color w:val="D4D4D4"/>
+          <w:sz w:val="21"/>
+          <w:szCs w:val="21"/>
+          <w:lang w:val="en-US"/>
+        </w:rPr>
+        <w:t xml:space="preserve"> = </w:t>
+      </w:r>
+      <w:r>
+        <w:rPr>
+          <w:rFonts w:ascii="Consolas" w:eastAsia="Times New Roman" w:hAnsi="Consolas" w:cs="Times New Roman"/>
+          <w:color w:val="569CD6"/>
+          <w:sz w:val="21"/>
+          <w:szCs w:val="21"/>
+          <w:lang w:val="en-US"/>
+        </w:rPr>
+        <w:t>function</w:t>
+      </w:r>
+      <w:r>
+        <w:rPr>
+          <w:rFonts w:ascii="Consolas" w:eastAsia="Times New Roman" w:hAnsi="Consolas" w:cs="Times New Roman"/>
+          <w:color w:val="D4D4D4"/>
+          <w:sz w:val="21"/>
+          <w:szCs w:val="21"/>
+          <w:lang w:val="en-US"/>
+        </w:rPr>
+        <w:t>(){</w:t>
+      </w:r>
+      <w:r>
+        <w:rPr>
+          <w:rFonts w:ascii="Consolas" w:eastAsia="Times New Roman" w:hAnsi="Consolas" w:cs="Times New Roman"/>
+          <w:color w:val="4FC1FF"/>
+          <w:sz w:val="21"/>
+          <w:szCs w:val="21"/>
+          <w:lang w:val="en-US"/>
+        </w:rPr>
+        <w:t>tecla</w:t>
+      </w:r>
+      <w:r>
+        <w:rPr>
+          <w:rFonts w:ascii="Consolas" w:eastAsia="Times New Roman" w:hAnsi="Consolas" w:cs="Times New Roman"/>
+          <w:color w:val="D4D4D4"/>
+          <w:sz w:val="21"/>
+          <w:szCs w:val="21"/>
+          <w:lang w:val="en-US"/>
+        </w:rPr>
+        <w:t>.</w:t>
+      </w:r>
+      <w:r>
+        <w:rPr>
+          <w:rFonts w:ascii="Consolas" w:eastAsia="Times New Roman" w:hAnsi="Consolas" w:cs="Times New Roman"/>
+          <w:color w:val="4FC1FF"/>
+          <w:sz w:val="21"/>
+          <w:szCs w:val="21"/>
+          <w:lang w:val="en-US"/>
+        </w:rPr>
+        <w:t>classList</w:t>
+      </w:r>
+      <w:r>
+        <w:rPr>
+          <w:rFonts w:ascii="Consolas" w:eastAsia="Times New Roman" w:hAnsi="Consolas" w:cs="Times New Roman"/>
+          <w:color w:val="D4D4D4"/>
+          <w:sz w:val="21"/>
+          <w:szCs w:val="21"/>
+          <w:lang w:val="en-US"/>
+        </w:rPr>
+        <w:t>.</w:t>
+      </w:r>
+      <w:r>
+        <w:rPr>
+          <w:rFonts w:ascii="Consolas" w:eastAsia="Times New Roman" w:hAnsi="Consolas" w:cs="Times New Roman"/>
+          <w:color w:val="DCDCAA"/>
+          <w:sz w:val="21"/>
+          <w:szCs w:val="21"/>
+          <w:lang w:val="en-US"/>
+        </w:rPr>
+        <w:t>remove</w:t>
+      </w:r>
+      <w:r>
+        <w:rPr>
+          <w:rFonts w:ascii="Consolas" w:eastAsia="Times New Roman" w:hAnsi="Consolas" w:cs="Times New Roman"/>
+          <w:color w:val="D4D4D4"/>
+          <w:sz w:val="21"/>
+          <w:szCs w:val="21"/>
+          <w:lang w:val="en-US"/>
+        </w:rPr>
+        <w:t>(</w:t>
+      </w:r>
+      <w:r>
+        <w:rPr>
+          <w:rFonts w:ascii="Consolas" w:eastAsia="Times New Roman" w:hAnsi="Consolas" w:cs="Times New Roman"/>
+          <w:color w:val="CE9178"/>
+          <w:sz w:val="21"/>
+          <w:szCs w:val="21"/>
+          <w:lang w:val="en-US"/>
+        </w:rPr>
+        <w:t>'ativa'</w:t>
+      </w:r>
+      <w:r>
+        <w:rPr>
+          <w:rFonts w:ascii="Consolas" w:eastAsia="Times New Roman" w:hAnsi="Consolas" w:cs="Times New Roman"/>
+          <w:color w:val="D4D4D4"/>
+          <w:sz w:val="21"/>
+          <w:szCs w:val="21"/>
+          <w:lang w:val="en-US"/>
+        </w:rPr>
+        <w:t>)};</w:t>
+      </w:r>
+    </w:p>
+    <w:p>
+      <w:pPr>
+        <w:pStyle w:val="PargrafodaLista"/>
+        <w:numPr>
+          <w:ilvl w:val="2"/>
+          <w:numId w:val="2"/>
+        </w:numPr>
+        <w:spacing w:before="240" w:line="360" w:lineRule="auto"/>
+        <w:jc w:val="both"/>
+        <w:rPr>
+          <w:rFonts w:ascii="Times New Roman" w:hAnsi="Times New Roman" w:cs="Times New Roman"/>
+          <w:sz w:val="24"/>
+          <w:szCs w:val="24"/>
+        </w:rPr>
+      </w:pPr>
+      <w:r>
+        <w:rPr>
+          <w:rFonts w:ascii="Times New Roman" w:hAnsi="Times New Roman" w:cs="Times New Roman"/>
+          <w:sz w:val="24"/>
+          <w:szCs w:val="24"/>
+        </w:rPr>
+        <w:t>Ele corrigiu o problema de m</w:t>
+      </w:r>
+      <w:r>
+        <w:rPr>
+          <w:rFonts w:ascii="Times New Roman" w:hAnsi="Times New Roman" w:cs="Times New Roman"/>
+          <w:sz w:val="24"/>
+          <w:szCs w:val="24"/>
+        </w:rPr>
+        <w:t>anter a classe quando soltamos a tecla enter ou espaço, mas ao pular para o próximo elemento com tab, ele continua vermelho.</w:t>
       </w:r>
     </w:p>
     <w:sectPr>

</xml_diff>

<commit_message>
Finalizei a aula 5 e o curso de JS Crie Páginas Dinâmicas
O que aprendemos
</commit_message>
<xml_diff>
--- a/Front-end/Formação HTML && CSS3/JavaScript na Web/Crie Páginas Dinâmicas/Anotações/JavaScript Para Web – Crie Páginas Dinâmicas.docx
+++ b/Front-end/Formação HTML && CSS3/JavaScript na Web/Crie Páginas Dinâmicas/Anotações/JavaScript Para Web – Crie Páginas Dinâmicas.docx
@@ -126,7 +126,25 @@
           <w:sz w:val="24"/>
           <w:szCs w:val="24"/>
         </w:rPr>
-        <w:t>Podemos escrever código JS dentro do próprio HTML, inclusive dentro de suas tags. Para exemplificar o dinamismo e uma parte da proposta desse curso, fizemos com que uma janela de alerta abrisse quando clicamos no botão “Pom”:</w:t>
+        <w:t>Podemos escrever código JS dentro do próprio HTML, inclusive dentro de suas tags. Para exemplificar o dinamismo e uma parte da proposta desse curso, fizemos com que uma janela de alerta abrisse quando clicamos no botão “</w:t>
+      </w:r>
+      <w:proofErr w:type="spellStart"/>
+      <w:r>
+        <w:rPr>
+          <w:rFonts w:ascii="Times New Roman" w:hAnsi="Times New Roman" w:cs="Times New Roman"/>
+          <w:sz w:val="24"/>
+          <w:szCs w:val="24"/>
+        </w:rPr>
+        <w:t>Pom</w:t>
+      </w:r>
+      <w:proofErr w:type="spellEnd"/>
+      <w:r>
+        <w:rPr>
+          <w:rFonts w:ascii="Times New Roman" w:hAnsi="Times New Roman" w:cs="Times New Roman"/>
+          <w:sz w:val="24"/>
+          <w:szCs w:val="24"/>
+        </w:rPr>
+        <w:t>”:</w:t>
       </w:r>
     </w:p>
     <w:p>
@@ -258,7 +276,71 @@
           <w:sz w:val="24"/>
           <w:szCs w:val="24"/>
         </w:rPr>
-        <w:t>O que permite isso é o ‘onclick=”alert(‘Pom’)”. O que está dentro de ‘alert’ precisa necessariamente estar em aspas simples para não entrar em conflito com as aspas duplas do HTML.</w:t>
+        <w:t>O que permite isso é o ‘onclick</w:t>
+      </w:r>
+      <w:proofErr w:type="gramStart"/>
+      <w:r>
+        <w:rPr>
+          <w:rFonts w:ascii="Times New Roman" w:hAnsi="Times New Roman" w:cs="Times New Roman"/>
+          <w:sz w:val="24"/>
+          <w:szCs w:val="24"/>
+        </w:rPr>
+        <w:t>=”</w:t>
+      </w:r>
+      <w:proofErr w:type="spellStart"/>
+      <w:r>
+        <w:rPr>
+          <w:rFonts w:ascii="Times New Roman" w:hAnsi="Times New Roman" w:cs="Times New Roman"/>
+          <w:sz w:val="24"/>
+          <w:szCs w:val="24"/>
+        </w:rPr>
+        <w:t>alert</w:t>
+      </w:r>
+      <w:proofErr w:type="spellEnd"/>
+      <w:proofErr w:type="gramEnd"/>
+      <w:r>
+        <w:rPr>
+          <w:rFonts w:ascii="Times New Roman" w:hAnsi="Times New Roman" w:cs="Times New Roman"/>
+          <w:sz w:val="24"/>
+          <w:szCs w:val="24"/>
+        </w:rPr>
+        <w:t>(‘</w:t>
+      </w:r>
+      <w:proofErr w:type="spellStart"/>
+      <w:r>
+        <w:rPr>
+          <w:rFonts w:ascii="Times New Roman" w:hAnsi="Times New Roman" w:cs="Times New Roman"/>
+          <w:sz w:val="24"/>
+          <w:szCs w:val="24"/>
+        </w:rPr>
+        <w:t>Pom</w:t>
+      </w:r>
+      <w:proofErr w:type="spellEnd"/>
+      <w:r>
+        <w:rPr>
+          <w:rFonts w:ascii="Times New Roman" w:hAnsi="Times New Roman" w:cs="Times New Roman"/>
+          <w:sz w:val="24"/>
+          <w:szCs w:val="24"/>
+        </w:rPr>
+        <w:t>’)”. O que está dentro de ‘</w:t>
+      </w:r>
+      <w:proofErr w:type="spellStart"/>
+      <w:r>
+        <w:rPr>
+          <w:rFonts w:ascii="Times New Roman" w:hAnsi="Times New Roman" w:cs="Times New Roman"/>
+          <w:sz w:val="24"/>
+          <w:szCs w:val="24"/>
+        </w:rPr>
+        <w:t>alert</w:t>
+      </w:r>
+      <w:proofErr w:type="spellEnd"/>
+      <w:r>
+        <w:rPr>
+          <w:rFonts w:ascii="Times New Roman" w:hAnsi="Times New Roman" w:cs="Times New Roman"/>
+          <w:sz w:val="24"/>
+          <w:szCs w:val="24"/>
+        </w:rPr>
+        <w:t>’ precisa necessariamente estar em aspas simples para não entrar em conflito com as aspas duplas do HTML.</w:t>
       </w:r>
     </w:p>
     <w:p>
@@ -322,7 +404,25 @@
           <w:sz w:val="24"/>
           <w:szCs w:val="24"/>
         </w:rPr>
-        <w:t>Basta abrir e fechar a tag script com o src levando até a localização do arquivo JS</w:t>
+        <w:t xml:space="preserve">Basta abrir e fechar a tag script com o </w:t>
+      </w:r>
+      <w:proofErr w:type="spellStart"/>
+      <w:r>
+        <w:rPr>
+          <w:rFonts w:ascii="Times New Roman" w:hAnsi="Times New Roman" w:cs="Times New Roman"/>
+          <w:sz w:val="24"/>
+          <w:szCs w:val="24"/>
+        </w:rPr>
+        <w:t>src</w:t>
+      </w:r>
+      <w:proofErr w:type="spellEnd"/>
+      <w:r>
+        <w:rPr>
+          <w:rFonts w:ascii="Times New Roman" w:hAnsi="Times New Roman" w:cs="Times New Roman"/>
+          <w:sz w:val="24"/>
+          <w:szCs w:val="24"/>
+        </w:rPr>
+        <w:t xml:space="preserve"> levando até a localização do arquivo JS</w:t>
       </w:r>
       <w:r>
         <w:rPr>
@@ -383,6 +483,7 @@
         </w:rPr>
         <w:t xml:space="preserve"> </w:t>
       </w:r>
+      <w:proofErr w:type="spellStart"/>
       <w:r>
         <w:rPr>
           <w:rFonts w:ascii="Consolas" w:eastAsia="Times New Roman" w:hAnsi="Consolas" w:cs="Times New Roman"/>
@@ -393,6 +494,7 @@
         </w:rPr>
         <w:t>src</w:t>
       </w:r>
+      <w:proofErr w:type="spellEnd"/>
       <w:r>
         <w:rPr>
           <w:rFonts w:ascii="Consolas" w:eastAsia="Times New Roman" w:hAnsi="Consolas" w:cs="Times New Roman"/>
@@ -489,8 +591,18 @@
           <w:sz w:val="24"/>
           <w:szCs w:val="24"/>
         </w:rPr>
-        <w:t>foi devidamente carregado, podemos lançar um alert</w:t>
-      </w:r>
+        <w:t xml:space="preserve">foi devidamente carregado, podemos lançar um </w:t>
+      </w:r>
+      <w:proofErr w:type="spellStart"/>
+      <w:r>
+        <w:rPr>
+          <w:rFonts w:ascii="Times New Roman" w:hAnsi="Times New Roman" w:cs="Times New Roman"/>
+          <w:sz w:val="24"/>
+          <w:szCs w:val="24"/>
+        </w:rPr>
+        <w:t>alert</w:t>
+      </w:r>
+      <w:proofErr w:type="spellEnd"/>
       <w:r>
         <w:rPr>
           <w:rFonts w:ascii="Times New Roman" w:hAnsi="Times New Roman" w:cs="Times New Roman"/>
@@ -527,6 +639,8 @@
           <w:szCs w:val="21"/>
         </w:rPr>
       </w:pPr>
+      <w:proofErr w:type="spellStart"/>
+      <w:proofErr w:type="gramStart"/>
       <w:r>
         <w:rPr>
           <w:rFonts w:ascii="Consolas" w:eastAsia="Times New Roman" w:hAnsi="Consolas" w:cs="Times New Roman"/>
@@ -536,6 +650,7 @@
         </w:rPr>
         <w:t>alert</w:t>
       </w:r>
+      <w:proofErr w:type="spellEnd"/>
       <w:r>
         <w:rPr>
           <w:rFonts w:ascii="Consolas" w:eastAsia="Times New Roman" w:hAnsi="Consolas" w:cs="Times New Roman"/>
@@ -545,6 +660,7 @@
         </w:rPr>
         <w:t>(</w:t>
       </w:r>
+      <w:proofErr w:type="gramEnd"/>
       <w:r>
         <w:rPr>
           <w:rFonts w:ascii="Consolas" w:eastAsia="Times New Roman" w:hAnsi="Consolas" w:cs="Times New Roman"/>
@@ -720,6 +836,7 @@
         </w:rPr>
         <w:t>(</w:t>
       </w:r>
+      <w:proofErr w:type="gramStart"/>
       <w:r>
         <w:rPr>
           <w:rFonts w:ascii="Consolas" w:eastAsia="Times New Roman" w:hAnsi="Consolas" w:cs="Times New Roman"/>
@@ -727,7 +844,37 @@
           <w:sz w:val="21"/>
           <w:szCs w:val="21"/>
         </w:rPr>
-        <w:t>'.tecla_pom'</w:t>
+        <w:t>'.</w:t>
+      </w:r>
+      <w:proofErr w:type="spellStart"/>
+      <w:r>
+        <w:rPr>
+          <w:rFonts w:ascii="Consolas" w:eastAsia="Times New Roman" w:hAnsi="Consolas" w:cs="Times New Roman"/>
+          <w:color w:val="CE9178"/>
+          <w:sz w:val="21"/>
+          <w:szCs w:val="21"/>
+        </w:rPr>
+        <w:t>tecla</w:t>
+      </w:r>
+      <w:proofErr w:type="gramEnd"/>
+      <w:r>
+        <w:rPr>
+          <w:rFonts w:ascii="Consolas" w:eastAsia="Times New Roman" w:hAnsi="Consolas" w:cs="Times New Roman"/>
+          <w:color w:val="CE9178"/>
+          <w:sz w:val="21"/>
+          <w:szCs w:val="21"/>
+        </w:rPr>
+        <w:t>_pom</w:t>
+      </w:r>
+      <w:proofErr w:type="spellEnd"/>
+      <w:r>
+        <w:rPr>
+          <w:rFonts w:ascii="Consolas" w:eastAsia="Times New Roman" w:hAnsi="Consolas" w:cs="Times New Roman"/>
+          <w:color w:val="CE9178"/>
+          <w:sz w:val="21"/>
+          <w:szCs w:val="21"/>
+        </w:rPr>
+        <w:t>'</w:t>
       </w:r>
       <w:r>
         <w:rPr>
@@ -760,7 +907,43 @@
           <w:sz w:val="24"/>
           <w:szCs w:val="24"/>
         </w:rPr>
-        <w:t xml:space="preserve"> E dentro das aspas funciona como no CSS, ou seja, ‘.’ Para classes, ‘#’ para ID’s, somente o nome da tag se for todas as tags, e assim por diante.</w:t>
+        <w:t xml:space="preserve"> E dentro das aspas funciona como no CSS, ou seja, </w:t>
+      </w:r>
+      <w:proofErr w:type="gramStart"/>
+      <w:r>
+        <w:rPr>
+          <w:rFonts w:ascii="Times New Roman" w:hAnsi="Times New Roman" w:cs="Times New Roman"/>
+          <w:sz w:val="24"/>
+          <w:szCs w:val="24"/>
+        </w:rPr>
+        <w:t>‘.’ Para</w:t>
+      </w:r>
+      <w:proofErr w:type="gramEnd"/>
+      <w:r>
+        <w:rPr>
+          <w:rFonts w:ascii="Times New Roman" w:hAnsi="Times New Roman" w:cs="Times New Roman"/>
+          <w:sz w:val="24"/>
+          <w:szCs w:val="24"/>
+        </w:rPr>
+        <w:t xml:space="preserve"> classes, ‘#’ para </w:t>
+      </w:r>
+      <w:proofErr w:type="spellStart"/>
+      <w:r>
+        <w:rPr>
+          <w:rFonts w:ascii="Times New Roman" w:hAnsi="Times New Roman" w:cs="Times New Roman"/>
+          <w:sz w:val="24"/>
+          <w:szCs w:val="24"/>
+        </w:rPr>
+        <w:t>ID’s</w:t>
+      </w:r>
+      <w:proofErr w:type="spellEnd"/>
+      <w:r>
+        <w:rPr>
+          <w:rFonts w:ascii="Times New Roman" w:hAnsi="Times New Roman" w:cs="Times New Roman"/>
+          <w:sz w:val="24"/>
+          <w:szCs w:val="24"/>
+        </w:rPr>
+        <w:t>, somente o nome da tag se for todas as tags, e assim por diante.</w:t>
       </w:r>
     </w:p>
     <w:p>
@@ -784,7 +967,25 @@
           <w:sz w:val="24"/>
           <w:szCs w:val="24"/>
         </w:rPr>
-        <w:t>Entretanto, o querySelector não funciona de qualquer forma como o alert. Se quisermos utilizar ele, precisamos seguir o escopo do documento, ou seja:</w:t>
+        <w:t xml:space="preserve">Entretanto, o querySelector não funciona de qualquer forma como o </w:t>
+      </w:r>
+      <w:proofErr w:type="spellStart"/>
+      <w:r>
+        <w:rPr>
+          <w:rFonts w:ascii="Times New Roman" w:hAnsi="Times New Roman" w:cs="Times New Roman"/>
+          <w:sz w:val="24"/>
+          <w:szCs w:val="24"/>
+        </w:rPr>
+        <w:t>alert</w:t>
+      </w:r>
+      <w:proofErr w:type="spellEnd"/>
+      <w:r>
+        <w:rPr>
+          <w:rFonts w:ascii="Times New Roman" w:hAnsi="Times New Roman" w:cs="Times New Roman"/>
+          <w:sz w:val="24"/>
+          <w:szCs w:val="24"/>
+        </w:rPr>
+        <w:t>. Se quisermos utilizar ele, precisamos seguir o escopo do documento, ou seja:</w:t>
       </w:r>
     </w:p>
     <w:p>
@@ -798,6 +999,8 @@
           <w:szCs w:val="21"/>
         </w:rPr>
       </w:pPr>
+      <w:proofErr w:type="spellStart"/>
+      <w:proofErr w:type="gramStart"/>
       <w:r>
         <w:rPr>
           <w:rFonts w:ascii="Consolas" w:eastAsia="Times New Roman" w:hAnsi="Consolas" w:cs="Times New Roman"/>
@@ -825,6 +1028,8 @@
         </w:rPr>
         <w:t>querySelector</w:t>
       </w:r>
+      <w:proofErr w:type="spellEnd"/>
+      <w:proofErr w:type="gramEnd"/>
       <w:r>
         <w:rPr>
           <w:rFonts w:ascii="Consolas" w:eastAsia="Times New Roman" w:hAnsi="Consolas" w:cs="Times New Roman"/>
@@ -841,7 +1046,27 @@
           <w:sz w:val="21"/>
           <w:szCs w:val="21"/>
         </w:rPr>
-        <w:t>'.tecla_pom'</w:t>
+        <w:t>'.</w:t>
+      </w:r>
+      <w:proofErr w:type="spellStart"/>
+      <w:r>
+        <w:rPr>
+          <w:rFonts w:ascii="Consolas" w:eastAsia="Times New Roman" w:hAnsi="Consolas" w:cs="Times New Roman"/>
+          <w:color w:val="CE9178"/>
+          <w:sz w:val="21"/>
+          <w:szCs w:val="21"/>
+        </w:rPr>
+        <w:t>tecla_pom</w:t>
+      </w:r>
+      <w:proofErr w:type="spellEnd"/>
+      <w:r>
+        <w:rPr>
+          <w:rFonts w:ascii="Consolas" w:eastAsia="Times New Roman" w:hAnsi="Consolas" w:cs="Times New Roman"/>
+          <w:color w:val="CE9178"/>
+          <w:sz w:val="21"/>
+          <w:szCs w:val="21"/>
+        </w:rPr>
+        <w:t>'</w:t>
       </w:r>
       <w:r>
         <w:rPr>
@@ -1094,6 +1319,8 @@
           <w:lang w:val="en-US"/>
         </w:rPr>
       </w:pPr>
+      <w:proofErr w:type="spellStart"/>
+      <w:proofErr w:type="gramStart"/>
       <w:r>
         <w:rPr>
           <w:rFonts w:ascii="Consolas" w:eastAsia="Times New Roman" w:hAnsi="Consolas" w:cs="Times New Roman"/>
@@ -1102,7 +1329,19 @@
           <w:szCs w:val="21"/>
           <w:lang w:val="en-US"/>
         </w:rPr>
-        <w:t>document.querySelector('</w:t>
+        <w:t>document.querySelector</w:t>
+      </w:r>
+      <w:proofErr w:type="spellEnd"/>
+      <w:proofErr w:type="gramEnd"/>
+      <w:r>
+        <w:rPr>
+          <w:rFonts w:ascii="Consolas" w:eastAsia="Times New Roman" w:hAnsi="Consolas" w:cs="Times New Roman"/>
+          <w:color w:val="D4D4D4"/>
+          <w:sz w:val="21"/>
+          <w:szCs w:val="21"/>
+          <w:lang w:val="en-US"/>
+        </w:rPr>
+        <w:t>('</w:t>
       </w:r>
       <w:r>
         <w:rPr>
@@ -1144,6 +1383,7 @@
         </w:rPr>
         <w:t>=</w:t>
       </w:r>
+      <w:proofErr w:type="spellStart"/>
       <w:r>
         <w:rPr>
           <w:rFonts w:ascii="Consolas" w:eastAsia="Times New Roman" w:hAnsi="Consolas" w:cs="Times New Roman"/>
@@ -1154,6 +1394,7 @@
         </w:rPr>
         <w:t>tel</w:t>
       </w:r>
+      <w:proofErr w:type="spellEnd"/>
       <w:r>
         <w:rPr>
           <w:rFonts w:ascii="Consolas" w:eastAsia="Times New Roman" w:hAnsi="Consolas" w:cs="Times New Roman"/>
@@ -1244,7 +1485,27 @@
           <w:szCs w:val="24"/>
           <w:lang w:val="en-US"/>
         </w:rPr>
-        <w:t xml:space="preserve"> O que aprendemos:</w:t>
+        <w:t xml:space="preserve"> O que </w:t>
+      </w:r>
+      <w:proofErr w:type="spellStart"/>
+      <w:r>
+        <w:rPr>
+          <w:rFonts w:ascii="Times New Roman" w:hAnsi="Times New Roman" w:cs="Times New Roman"/>
+          <w:sz w:val="24"/>
+          <w:szCs w:val="24"/>
+          <w:lang w:val="en-US"/>
+        </w:rPr>
+        <w:t>aprendemos</w:t>
+      </w:r>
+      <w:proofErr w:type="spellEnd"/>
+      <w:r>
+        <w:rPr>
+          <w:rFonts w:ascii="Times New Roman" w:hAnsi="Times New Roman" w:cs="Times New Roman"/>
+          <w:sz w:val="24"/>
+          <w:szCs w:val="24"/>
+          <w:lang w:val="en-US"/>
+        </w:rPr>
+        <w:t>:</w:t>
       </w:r>
     </w:p>
     <w:p>
@@ -1300,7 +1561,71 @@
           <w:sz w:val="24"/>
           <w:szCs w:val="24"/>
         </w:rPr>
-        <w:t>Conhecemos a tag audio do HTML e como ela funciona, também como adicionar código JavaScript inline a partir do atributo onclick na tag button, e também como é a função alert() do JavaScript.</w:t>
+        <w:t xml:space="preserve">Conhecemos a tag </w:t>
+      </w:r>
+      <w:proofErr w:type="spellStart"/>
+      <w:r>
+        <w:rPr>
+          <w:rFonts w:ascii="Times New Roman" w:hAnsi="Times New Roman" w:cs="Times New Roman"/>
+          <w:sz w:val="24"/>
+          <w:szCs w:val="24"/>
+        </w:rPr>
+        <w:t>audio</w:t>
+      </w:r>
+      <w:proofErr w:type="spellEnd"/>
+      <w:r>
+        <w:rPr>
+          <w:rFonts w:ascii="Times New Roman" w:hAnsi="Times New Roman" w:cs="Times New Roman"/>
+          <w:sz w:val="24"/>
+          <w:szCs w:val="24"/>
+        </w:rPr>
+        <w:t xml:space="preserve"> do HTML e como ela funciona, também como adicionar código JavaScript </w:t>
+      </w:r>
+      <w:proofErr w:type="spellStart"/>
+      <w:r>
+        <w:rPr>
+          <w:rFonts w:ascii="Times New Roman" w:hAnsi="Times New Roman" w:cs="Times New Roman"/>
+          <w:sz w:val="24"/>
+          <w:szCs w:val="24"/>
+        </w:rPr>
+        <w:t>inline</w:t>
+      </w:r>
+      <w:proofErr w:type="spellEnd"/>
+      <w:r>
+        <w:rPr>
+          <w:rFonts w:ascii="Times New Roman" w:hAnsi="Times New Roman" w:cs="Times New Roman"/>
+          <w:sz w:val="24"/>
+          <w:szCs w:val="24"/>
+        </w:rPr>
+        <w:t xml:space="preserve"> a partir do atributo onclick na tag button, e também como é a função </w:t>
+      </w:r>
+      <w:proofErr w:type="spellStart"/>
+      <w:proofErr w:type="gramStart"/>
+      <w:r>
+        <w:rPr>
+          <w:rFonts w:ascii="Times New Roman" w:hAnsi="Times New Roman" w:cs="Times New Roman"/>
+          <w:sz w:val="24"/>
+          <w:szCs w:val="24"/>
+        </w:rPr>
+        <w:t>alert</w:t>
+      </w:r>
+      <w:proofErr w:type="spellEnd"/>
+      <w:r>
+        <w:rPr>
+          <w:rFonts w:ascii="Times New Roman" w:hAnsi="Times New Roman" w:cs="Times New Roman"/>
+          <w:sz w:val="24"/>
+          <w:szCs w:val="24"/>
+        </w:rPr>
+        <w:t>(</w:t>
+      </w:r>
+      <w:proofErr w:type="gramEnd"/>
+      <w:r>
+        <w:rPr>
+          <w:rFonts w:ascii="Times New Roman" w:hAnsi="Times New Roman" w:cs="Times New Roman"/>
+          <w:sz w:val="24"/>
+          <w:szCs w:val="24"/>
+        </w:rPr>
+        <w:t>) do JavaScript.</w:t>
       </w:r>
     </w:p>
     <w:p>
@@ -1356,7 +1681,43 @@
           <w:sz w:val="24"/>
           <w:szCs w:val="24"/>
         </w:rPr>
-        <w:t>Aprendemos porque devemos ter arquivos dedicados para cada linguagem, e a extensão .js para arquivos com JavaScript, porque chamamos o nosso arquivo principal de JavaScript de main.js, e também, como fazemos para inserir um arquivo .js dentro de uma página HTML com a tag script.</w:t>
+        <w:t>Aprendemos porque devemos ter arquivos dedicados para cada linguagem, e a extensão .</w:t>
+      </w:r>
+      <w:proofErr w:type="spellStart"/>
+      <w:r>
+        <w:rPr>
+          <w:rFonts w:ascii="Times New Roman" w:hAnsi="Times New Roman" w:cs="Times New Roman"/>
+          <w:sz w:val="24"/>
+          <w:szCs w:val="24"/>
+        </w:rPr>
+        <w:t>js</w:t>
+      </w:r>
+      <w:proofErr w:type="spellEnd"/>
+      <w:r>
+        <w:rPr>
+          <w:rFonts w:ascii="Times New Roman" w:hAnsi="Times New Roman" w:cs="Times New Roman"/>
+          <w:sz w:val="24"/>
+          <w:szCs w:val="24"/>
+        </w:rPr>
+        <w:t xml:space="preserve"> para arquivos com JavaScript, porque chamamos o nosso arquivo principal de JavaScript de main.js, e também, como fazemos para inserir um arquivo .</w:t>
+      </w:r>
+      <w:proofErr w:type="spellStart"/>
+      <w:r>
+        <w:rPr>
+          <w:rFonts w:ascii="Times New Roman" w:hAnsi="Times New Roman" w:cs="Times New Roman"/>
+          <w:sz w:val="24"/>
+          <w:szCs w:val="24"/>
+        </w:rPr>
+        <w:t>js</w:t>
+      </w:r>
+      <w:proofErr w:type="spellEnd"/>
+      <w:r>
+        <w:rPr>
+          <w:rFonts w:ascii="Times New Roman" w:hAnsi="Times New Roman" w:cs="Times New Roman"/>
+          <w:sz w:val="24"/>
+          <w:szCs w:val="24"/>
+        </w:rPr>
+        <w:t xml:space="preserve"> dentro de uma página HTML com a tag script.</w:t>
       </w:r>
     </w:p>
     <w:p>
@@ -1412,7 +1773,79 @@
           <w:sz w:val="24"/>
           <w:szCs w:val="24"/>
         </w:rPr>
-        <w:t xml:space="preserve">Aprendemos os tipos de seletores que podemos usar no JavaScript (elemento, classe e id), como utilizar a função querySelector para selecionar os elementos da nossa página HTML. Vimos nesta aula a referência document, que representa o documento HTML dentro do JavaScript, e o significa o Reference Error e como solucionar, além de entender que o JavaScript é uma linguagem case sensitive, e uso do operador ponto final para entrar dentro de </w:t>
+        <w:t xml:space="preserve">Aprendemos os tipos de seletores que podemos usar no JavaScript (elemento, classe e id), como utilizar a função querySelector para selecionar os elementos da nossa página HTML. Vimos nesta aula a referência </w:t>
+      </w:r>
+      <w:proofErr w:type="spellStart"/>
+      <w:r>
+        <w:rPr>
+          <w:rFonts w:ascii="Times New Roman" w:hAnsi="Times New Roman" w:cs="Times New Roman"/>
+          <w:sz w:val="24"/>
+          <w:szCs w:val="24"/>
+        </w:rPr>
+        <w:t>document</w:t>
+      </w:r>
+      <w:proofErr w:type="spellEnd"/>
+      <w:r>
+        <w:rPr>
+          <w:rFonts w:ascii="Times New Roman" w:hAnsi="Times New Roman" w:cs="Times New Roman"/>
+          <w:sz w:val="24"/>
+          <w:szCs w:val="24"/>
+        </w:rPr>
+        <w:t xml:space="preserve">, que representa o documento HTML dentro do JavaScript, e o significa o </w:t>
+      </w:r>
+      <w:proofErr w:type="spellStart"/>
+      <w:r>
+        <w:rPr>
+          <w:rFonts w:ascii="Times New Roman" w:hAnsi="Times New Roman" w:cs="Times New Roman"/>
+          <w:sz w:val="24"/>
+          <w:szCs w:val="24"/>
+        </w:rPr>
+        <w:t>Reference</w:t>
+      </w:r>
+      <w:proofErr w:type="spellEnd"/>
+      <w:r>
+        <w:rPr>
+          <w:rFonts w:ascii="Times New Roman" w:hAnsi="Times New Roman" w:cs="Times New Roman"/>
+          <w:sz w:val="24"/>
+          <w:szCs w:val="24"/>
+        </w:rPr>
+        <w:t xml:space="preserve"> </w:t>
+      </w:r>
+      <w:proofErr w:type="spellStart"/>
+      <w:r>
+        <w:rPr>
+          <w:rFonts w:ascii="Times New Roman" w:hAnsi="Times New Roman" w:cs="Times New Roman"/>
+          <w:sz w:val="24"/>
+          <w:szCs w:val="24"/>
+        </w:rPr>
+        <w:t>Error</w:t>
+      </w:r>
+      <w:proofErr w:type="spellEnd"/>
+      <w:r>
+        <w:rPr>
+          <w:rFonts w:ascii="Times New Roman" w:hAnsi="Times New Roman" w:cs="Times New Roman"/>
+          <w:sz w:val="24"/>
+          <w:szCs w:val="24"/>
+        </w:rPr>
+        <w:t xml:space="preserve"> e como solucionar, além de entender que o JavaScript é uma linguagem case </w:t>
+      </w:r>
+      <w:proofErr w:type="spellStart"/>
+      <w:r>
+        <w:rPr>
+          <w:rFonts w:ascii="Times New Roman" w:hAnsi="Times New Roman" w:cs="Times New Roman"/>
+          <w:sz w:val="24"/>
+          <w:szCs w:val="24"/>
+        </w:rPr>
+        <w:t>sensitive</w:t>
+      </w:r>
+      <w:proofErr w:type="spellEnd"/>
+      <w:r>
+        <w:rPr>
+          <w:rFonts w:ascii="Times New Roman" w:hAnsi="Times New Roman" w:cs="Times New Roman"/>
+          <w:sz w:val="24"/>
+          <w:szCs w:val="24"/>
+        </w:rPr>
+        <w:t xml:space="preserve">, e uso do operador ponto final para entrar dentro de </w:t>
       </w:r>
       <w:r>
         <w:rPr>
@@ -1421,7 +1854,25 @@
           <w:szCs w:val="24"/>
         </w:rPr>
         <w:lastRenderedPageBreak/>
-        <w:t>referências como o document, e que o ponto e v</w:t>
+        <w:t xml:space="preserve">referências como o </w:t>
+      </w:r>
+      <w:proofErr w:type="spellStart"/>
+      <w:r>
+        <w:rPr>
+          <w:rFonts w:ascii="Times New Roman" w:hAnsi="Times New Roman" w:cs="Times New Roman"/>
+          <w:sz w:val="24"/>
+          <w:szCs w:val="24"/>
+        </w:rPr>
+        <w:t>document</w:t>
+      </w:r>
+      <w:proofErr w:type="spellEnd"/>
+      <w:r>
+        <w:rPr>
+          <w:rFonts w:ascii="Times New Roman" w:hAnsi="Times New Roman" w:cs="Times New Roman"/>
+          <w:sz w:val="24"/>
+          <w:szCs w:val="24"/>
+        </w:rPr>
+        <w:t>, e que o ponto e v</w:t>
       </w:r>
       <w:r>
         <w:rPr>
@@ -1437,7 +1888,25 @@
           <w:sz w:val="24"/>
           <w:szCs w:val="24"/>
         </w:rPr>
-        <w:t>rgula é opcional porém recomendado.</w:t>
+        <w:t xml:space="preserve">rgula é </w:t>
+      </w:r>
+      <w:proofErr w:type="gramStart"/>
+      <w:r>
+        <w:rPr>
+          <w:rFonts w:ascii="Times New Roman" w:hAnsi="Times New Roman" w:cs="Times New Roman"/>
+          <w:sz w:val="24"/>
+          <w:szCs w:val="24"/>
+        </w:rPr>
+        <w:t>opcional</w:t>
+      </w:r>
+      <w:proofErr w:type="gramEnd"/>
+      <w:r>
+        <w:rPr>
+          <w:rFonts w:ascii="Times New Roman" w:hAnsi="Times New Roman" w:cs="Times New Roman"/>
+          <w:sz w:val="24"/>
+          <w:szCs w:val="24"/>
+        </w:rPr>
+        <w:t xml:space="preserve"> porém recomendado.</w:t>
       </w:r>
     </w:p>
     <w:p>
@@ -1539,7 +2008,25 @@
           <w:sz w:val="24"/>
           <w:szCs w:val="24"/>
         </w:rPr>
-        <w:t>Após seguir todo o processo de seleção e encontrar o elemento desejado, podemos colocar mais 1 ‘.’ Depois dele e percorrer por todas as funcionalidades desse elemento</w:t>
+        <w:t xml:space="preserve">Após seguir todo o processo de seleção e encontrar o elemento desejado, podemos colocar mais 1 </w:t>
+      </w:r>
+      <w:proofErr w:type="gramStart"/>
+      <w:r>
+        <w:rPr>
+          <w:rFonts w:ascii="Times New Roman" w:hAnsi="Times New Roman" w:cs="Times New Roman"/>
+          <w:sz w:val="24"/>
+          <w:szCs w:val="24"/>
+        </w:rPr>
+        <w:t>‘.’ Depois</w:t>
+      </w:r>
+      <w:proofErr w:type="gramEnd"/>
+      <w:r>
+        <w:rPr>
+          <w:rFonts w:ascii="Times New Roman" w:hAnsi="Times New Roman" w:cs="Times New Roman"/>
+          <w:sz w:val="24"/>
+          <w:szCs w:val="24"/>
+        </w:rPr>
+        <w:t xml:space="preserve"> dele e percorrer por todas as funcionalidades desse elemento</w:t>
       </w:r>
       <w:r>
         <w:rPr>
@@ -1569,6 +2056,8 @@
           <w:szCs w:val="21"/>
         </w:rPr>
       </w:pPr>
+      <w:proofErr w:type="spellStart"/>
+      <w:proofErr w:type="gramStart"/>
       <w:r>
         <w:rPr>
           <w:rFonts w:ascii="Consolas" w:eastAsia="Times New Roman" w:hAnsi="Consolas" w:cs="Times New Roman"/>
@@ -1596,6 +2085,8 @@
         </w:rPr>
         <w:t>querySelector</w:t>
       </w:r>
+      <w:proofErr w:type="spellEnd"/>
+      <w:proofErr w:type="gramEnd"/>
       <w:r>
         <w:rPr>
           <w:rFonts w:ascii="Consolas" w:eastAsia="Times New Roman" w:hAnsi="Consolas" w:cs="Times New Roman"/>
@@ -1612,7 +2103,27 @@
           <w:sz w:val="21"/>
           <w:szCs w:val="21"/>
         </w:rPr>
-        <w:t>'#som_tecla_pom'</w:t>
+        <w:t>'#</w:t>
+      </w:r>
+      <w:proofErr w:type="spellStart"/>
+      <w:r>
+        <w:rPr>
+          <w:rFonts w:ascii="Consolas" w:eastAsia="Times New Roman" w:hAnsi="Consolas" w:cs="Times New Roman"/>
+          <w:color w:val="CE9178"/>
+          <w:sz w:val="21"/>
+          <w:szCs w:val="21"/>
+        </w:rPr>
+        <w:t>som_tecla_pom</w:t>
+      </w:r>
+      <w:proofErr w:type="spellEnd"/>
+      <w:r>
+        <w:rPr>
+          <w:rFonts w:ascii="Consolas" w:eastAsia="Times New Roman" w:hAnsi="Consolas" w:cs="Times New Roman"/>
+          <w:color w:val="CE9178"/>
+          <w:sz w:val="21"/>
+          <w:szCs w:val="21"/>
+        </w:rPr>
+        <w:t>'</w:t>
       </w:r>
       <w:r>
         <w:rPr>
@@ -1790,7 +2301,43 @@
           <w:sz w:val="24"/>
           <w:szCs w:val="24"/>
         </w:rPr>
-        <w:t>No nosso caso acima tudo só irá correr bem e corretamente caso seja feito no navegador, se fizermos no nosso documento .js dará erro pois colocamos ele no head do nosso HTML e, como o HTML é lido linha por linha até chegar ao seu final, ele está passando pelo js antes de conseguir carregar o body do documento, que é onde estão todos os nossos áudios.</w:t>
+        <w:t>No nosso caso acima tudo só irá correr bem e corretamente caso seja feito no navegador, se fizermos no nosso documento .</w:t>
+      </w:r>
+      <w:proofErr w:type="spellStart"/>
+      <w:r>
+        <w:rPr>
+          <w:rFonts w:ascii="Times New Roman" w:hAnsi="Times New Roman" w:cs="Times New Roman"/>
+          <w:sz w:val="24"/>
+          <w:szCs w:val="24"/>
+        </w:rPr>
+        <w:t>js</w:t>
+      </w:r>
+      <w:proofErr w:type="spellEnd"/>
+      <w:r>
+        <w:rPr>
+          <w:rFonts w:ascii="Times New Roman" w:hAnsi="Times New Roman" w:cs="Times New Roman"/>
+          <w:sz w:val="24"/>
+          <w:szCs w:val="24"/>
+        </w:rPr>
+        <w:t xml:space="preserve"> dará erro pois colocamos ele no head do nosso HTML e, como o HTML é lido linha por linha até chegar ao seu final, ele está passando pelo </w:t>
+      </w:r>
+      <w:proofErr w:type="spellStart"/>
+      <w:r>
+        <w:rPr>
+          <w:rFonts w:ascii="Times New Roman" w:hAnsi="Times New Roman" w:cs="Times New Roman"/>
+          <w:sz w:val="24"/>
+          <w:szCs w:val="24"/>
+        </w:rPr>
+        <w:t>js</w:t>
+      </w:r>
+      <w:proofErr w:type="spellEnd"/>
+      <w:r>
+        <w:rPr>
+          <w:rFonts w:ascii="Times New Roman" w:hAnsi="Times New Roman" w:cs="Times New Roman"/>
+          <w:sz w:val="24"/>
+          <w:szCs w:val="24"/>
+        </w:rPr>
+        <w:t xml:space="preserve"> antes de conseguir carregar o body do documento, que é onde estão todos os nossos áudios.</w:t>
       </w:r>
     </w:p>
     <w:p>
@@ -1871,7 +2418,25 @@
           <w:szCs w:val="24"/>
         </w:rPr>
         <w:lastRenderedPageBreak/>
-        <w:t>nossa própria função que toca o som do Pom e, ao chamar essa função no navegador, o nosso som é executado.</w:t>
+        <w:t xml:space="preserve">nossa própria função que toca o som do </w:t>
+      </w:r>
+      <w:proofErr w:type="spellStart"/>
+      <w:r>
+        <w:rPr>
+          <w:rFonts w:ascii="Times New Roman" w:hAnsi="Times New Roman" w:cs="Times New Roman"/>
+          <w:sz w:val="24"/>
+          <w:szCs w:val="24"/>
+        </w:rPr>
+        <w:t>Pom</w:t>
+      </w:r>
+      <w:proofErr w:type="spellEnd"/>
+      <w:r>
+        <w:rPr>
+          <w:rFonts w:ascii="Times New Roman" w:hAnsi="Times New Roman" w:cs="Times New Roman"/>
+          <w:sz w:val="24"/>
+          <w:szCs w:val="24"/>
+        </w:rPr>
+        <w:t xml:space="preserve"> e, ao chamar essa função no navegador, o nosso som é executado.</w:t>
       </w:r>
     </w:p>
     <w:p>
@@ -1909,6 +2474,7 @@
           <w:szCs w:val="21"/>
         </w:rPr>
       </w:pPr>
+      <w:proofErr w:type="spellStart"/>
       <w:r>
         <w:rPr>
           <w:rFonts w:ascii="Consolas" w:eastAsia="Times New Roman" w:hAnsi="Consolas" w:cs="Times New Roman"/>
@@ -1918,6 +2484,7 @@
         </w:rPr>
         <w:t>function</w:t>
       </w:r>
+      <w:proofErr w:type="spellEnd"/>
       <w:r>
         <w:rPr>
           <w:rFonts w:ascii="Consolas" w:eastAsia="Times New Roman" w:hAnsi="Consolas" w:cs="Times New Roman"/>
@@ -1927,6 +2494,8 @@
         </w:rPr>
         <w:t xml:space="preserve"> </w:t>
       </w:r>
+      <w:proofErr w:type="spellStart"/>
+      <w:proofErr w:type="gramStart"/>
       <w:r>
         <w:rPr>
           <w:rFonts w:ascii="Consolas" w:eastAsia="Times New Roman" w:hAnsi="Consolas" w:cs="Times New Roman"/>
@@ -1936,14 +2505,25 @@
         </w:rPr>
         <w:t>tocaSomPom</w:t>
       </w:r>
-      <w:r>
-        <w:rPr>
-          <w:rFonts w:ascii="Consolas" w:eastAsia="Times New Roman" w:hAnsi="Consolas" w:cs="Times New Roman"/>
-          <w:color w:val="D4D4D4"/>
-          <w:sz w:val="21"/>
-          <w:szCs w:val="21"/>
-        </w:rPr>
-        <w:t>(){</w:t>
+      <w:proofErr w:type="spellEnd"/>
+      <w:r>
+        <w:rPr>
+          <w:rFonts w:ascii="Consolas" w:eastAsia="Times New Roman" w:hAnsi="Consolas" w:cs="Times New Roman"/>
+          <w:color w:val="D4D4D4"/>
+          <w:sz w:val="21"/>
+          <w:szCs w:val="21"/>
+        </w:rPr>
+        <w:t>(</w:t>
+      </w:r>
+      <w:proofErr w:type="gramEnd"/>
+      <w:r>
+        <w:rPr>
+          <w:rFonts w:ascii="Consolas" w:eastAsia="Times New Roman" w:hAnsi="Consolas" w:cs="Times New Roman"/>
+          <w:color w:val="D4D4D4"/>
+          <w:sz w:val="21"/>
+          <w:szCs w:val="21"/>
+        </w:rPr>
+        <w:t>){</w:t>
       </w:r>
     </w:p>
     <w:p>
@@ -1966,6 +2546,8 @@
         </w:rPr>
         <w:t xml:space="preserve">  </w:t>
       </w:r>
+      <w:proofErr w:type="spellStart"/>
+      <w:proofErr w:type="gramStart"/>
       <w:r>
         <w:rPr>
           <w:rFonts w:ascii="Consolas" w:eastAsia="Times New Roman" w:hAnsi="Consolas" w:cs="Times New Roman"/>
@@ -1993,6 +2575,8 @@
         </w:rPr>
         <w:t>querySelector</w:t>
       </w:r>
+      <w:proofErr w:type="spellEnd"/>
+      <w:proofErr w:type="gramEnd"/>
       <w:r>
         <w:rPr>
           <w:rFonts w:ascii="Consolas" w:eastAsia="Times New Roman" w:hAnsi="Consolas" w:cs="Times New Roman"/>
@@ -2009,7 +2593,27 @@
           <w:sz w:val="21"/>
           <w:szCs w:val="21"/>
         </w:rPr>
-        <w:t>'#som_tecla_pom'</w:t>
+        <w:t>'#</w:t>
+      </w:r>
+      <w:proofErr w:type="spellStart"/>
+      <w:r>
+        <w:rPr>
+          <w:rFonts w:ascii="Consolas" w:eastAsia="Times New Roman" w:hAnsi="Consolas" w:cs="Times New Roman"/>
+          <w:color w:val="CE9178"/>
+          <w:sz w:val="21"/>
+          <w:szCs w:val="21"/>
+        </w:rPr>
+        <w:t>som_tecla_pom</w:t>
+      </w:r>
+      <w:proofErr w:type="spellEnd"/>
+      <w:r>
+        <w:rPr>
+          <w:rFonts w:ascii="Consolas" w:eastAsia="Times New Roman" w:hAnsi="Consolas" w:cs="Times New Roman"/>
+          <w:color w:val="CE9178"/>
+          <w:sz w:val="21"/>
+          <w:szCs w:val="21"/>
+        </w:rPr>
+        <w:t>'</w:t>
       </w:r>
       <w:r>
         <w:rPr>
@@ -2175,7 +2779,43 @@
           <w:sz w:val="24"/>
           <w:szCs w:val="24"/>
         </w:rPr>
-        <w:t>Colocamos o atributo ‘onclick’ no nosso chamado do botão pom que criamos lá atrás e atribuímos a ele a função tocaSomPom, mas sem ‘()’. Não colocamos ‘()’ pois queremos que o JS guarde essa função para apenas quando o botão for clicado, se colocarmos os ‘()’ assim que a pagina for carregada, o som irá tocar (ou dará o erro de interação do usuário comentado acima)</w:t>
+        <w:t xml:space="preserve">Colocamos o atributo ‘onclick’ no nosso chamado do botão </w:t>
+      </w:r>
+      <w:proofErr w:type="spellStart"/>
+      <w:r>
+        <w:rPr>
+          <w:rFonts w:ascii="Times New Roman" w:hAnsi="Times New Roman" w:cs="Times New Roman"/>
+          <w:sz w:val="24"/>
+          <w:szCs w:val="24"/>
+        </w:rPr>
+        <w:t>pom</w:t>
+      </w:r>
+      <w:proofErr w:type="spellEnd"/>
+      <w:r>
+        <w:rPr>
+          <w:rFonts w:ascii="Times New Roman" w:hAnsi="Times New Roman" w:cs="Times New Roman"/>
+          <w:sz w:val="24"/>
+          <w:szCs w:val="24"/>
+        </w:rPr>
+        <w:t xml:space="preserve"> que criamos lá atrás e atribuímos a ele a função </w:t>
+      </w:r>
+      <w:proofErr w:type="spellStart"/>
+      <w:r>
+        <w:rPr>
+          <w:rFonts w:ascii="Times New Roman" w:hAnsi="Times New Roman" w:cs="Times New Roman"/>
+          <w:sz w:val="24"/>
+          <w:szCs w:val="24"/>
+        </w:rPr>
+        <w:t>tocaSomPom</w:t>
+      </w:r>
+      <w:proofErr w:type="spellEnd"/>
+      <w:r>
+        <w:rPr>
+          <w:rFonts w:ascii="Times New Roman" w:hAnsi="Times New Roman" w:cs="Times New Roman"/>
+          <w:sz w:val="24"/>
+          <w:szCs w:val="24"/>
+        </w:rPr>
+        <w:t>, mas sem ‘()’. Não colocamos ‘()’ pois queremos que o JS guarde essa função para apenas quando o botão for clicado, se colocarmos os ‘()’ assim que a pagina for carregada, o som irá tocar (ou dará o erro de interação do usuário comentado acima)</w:t>
       </w:r>
       <w:r>
         <w:rPr>
@@ -2197,6 +2837,8 @@
           <w:szCs w:val="21"/>
         </w:rPr>
       </w:pPr>
+      <w:proofErr w:type="spellStart"/>
+      <w:proofErr w:type="gramStart"/>
       <w:r>
         <w:rPr>
           <w:rFonts w:ascii="Consolas" w:eastAsia="Times New Roman" w:hAnsi="Consolas" w:cs="Times New Roman"/>
@@ -2224,6 +2866,8 @@
         </w:rPr>
         <w:t>querySelector</w:t>
       </w:r>
+      <w:proofErr w:type="spellEnd"/>
+      <w:proofErr w:type="gramEnd"/>
       <w:r>
         <w:rPr>
           <w:rFonts w:ascii="Consolas" w:eastAsia="Times New Roman" w:hAnsi="Consolas" w:cs="Times New Roman"/>
@@ -2240,7 +2884,27 @@
           <w:sz w:val="21"/>
           <w:szCs w:val="21"/>
         </w:rPr>
-        <w:t>'.tecla_pom'</w:t>
+        <w:t>'.</w:t>
+      </w:r>
+      <w:proofErr w:type="spellStart"/>
+      <w:r>
+        <w:rPr>
+          <w:rFonts w:ascii="Consolas" w:eastAsia="Times New Roman" w:hAnsi="Consolas" w:cs="Times New Roman"/>
+          <w:color w:val="CE9178"/>
+          <w:sz w:val="21"/>
+          <w:szCs w:val="21"/>
+        </w:rPr>
+        <w:t>tecla_pom</w:t>
+      </w:r>
+      <w:proofErr w:type="spellEnd"/>
+      <w:r>
+        <w:rPr>
+          <w:rFonts w:ascii="Consolas" w:eastAsia="Times New Roman" w:hAnsi="Consolas" w:cs="Times New Roman"/>
+          <w:color w:val="CE9178"/>
+          <w:sz w:val="21"/>
+          <w:szCs w:val="21"/>
+        </w:rPr>
+        <w:t>'</w:t>
       </w:r>
       <w:r>
         <w:rPr>
@@ -2269,6 +2933,7 @@
         </w:rPr>
         <w:t xml:space="preserve"> = </w:t>
       </w:r>
+      <w:proofErr w:type="spellStart"/>
       <w:r>
         <w:rPr>
           <w:rFonts w:ascii="Consolas" w:eastAsia="Times New Roman" w:hAnsi="Consolas" w:cs="Times New Roman"/>
@@ -2278,6 +2943,7 @@
         </w:rPr>
         <w:t>tocaSomPom</w:t>
       </w:r>
+      <w:proofErr w:type="spellEnd"/>
       <w:r>
         <w:rPr>
           <w:rFonts w:ascii="Consolas" w:eastAsia="Times New Roman" w:hAnsi="Consolas" w:cs="Times New Roman"/>
@@ -2365,7 +3031,61 @@
           <w:sz w:val="24"/>
           <w:szCs w:val="24"/>
         </w:rPr>
-        <w:t>Como manipular a tag &lt;audio&gt; do HTML através do JavaScript, como selecionar um elemento a partir de um seletor de id e a reproduzir um som a partir da função play(). Além disso, viu também como os erros são apresentados na aba Console da ferramenta DevTools.</w:t>
+        <w:t>Como manipular a tag &lt;</w:t>
+      </w:r>
+      <w:proofErr w:type="spellStart"/>
+      <w:r>
+        <w:rPr>
+          <w:rFonts w:ascii="Times New Roman" w:hAnsi="Times New Roman" w:cs="Times New Roman"/>
+          <w:sz w:val="24"/>
+          <w:szCs w:val="24"/>
+        </w:rPr>
+        <w:t>audio</w:t>
+      </w:r>
+      <w:proofErr w:type="spellEnd"/>
+      <w:r>
+        <w:rPr>
+          <w:rFonts w:ascii="Times New Roman" w:hAnsi="Times New Roman" w:cs="Times New Roman"/>
+          <w:sz w:val="24"/>
+          <w:szCs w:val="24"/>
+        </w:rPr>
+        <w:t xml:space="preserve">&gt; do HTML através do JavaScript, como selecionar um elemento a partir de um seletor de id e a reproduzir um som a partir da função </w:t>
+      </w:r>
+      <w:proofErr w:type="gramStart"/>
+      <w:r>
+        <w:rPr>
+          <w:rFonts w:ascii="Times New Roman" w:hAnsi="Times New Roman" w:cs="Times New Roman"/>
+          <w:sz w:val="24"/>
+          <w:szCs w:val="24"/>
+        </w:rPr>
+        <w:t>play(</w:t>
+      </w:r>
+      <w:proofErr w:type="gramEnd"/>
+      <w:r>
+        <w:rPr>
+          <w:rFonts w:ascii="Times New Roman" w:hAnsi="Times New Roman" w:cs="Times New Roman"/>
+          <w:sz w:val="24"/>
+          <w:szCs w:val="24"/>
+        </w:rPr>
+        <w:t xml:space="preserve">). Além disso, viu também como os erros são apresentados na aba Console da ferramenta </w:t>
+      </w:r>
+      <w:proofErr w:type="spellStart"/>
+      <w:r>
+        <w:rPr>
+          <w:rFonts w:ascii="Times New Roman" w:hAnsi="Times New Roman" w:cs="Times New Roman"/>
+          <w:sz w:val="24"/>
+          <w:szCs w:val="24"/>
+        </w:rPr>
+        <w:t>DevTools</w:t>
+      </w:r>
+      <w:proofErr w:type="spellEnd"/>
+      <w:r>
+        <w:rPr>
+          <w:rFonts w:ascii="Times New Roman" w:hAnsi="Times New Roman" w:cs="Times New Roman"/>
+          <w:sz w:val="24"/>
+          <w:szCs w:val="24"/>
+        </w:rPr>
+        <w:t>.</w:t>
       </w:r>
     </w:p>
     <w:p>
@@ -2389,8 +3109,18 @@
           <w:sz w:val="24"/>
           <w:szCs w:val="24"/>
         </w:rPr>
-        <w:t>O que é uma função?:</w:t>
-      </w:r>
+        <w:t xml:space="preserve">O que é uma </w:t>
+      </w:r>
+      <w:proofErr w:type="gramStart"/>
+      <w:r>
+        <w:rPr>
+          <w:rFonts w:ascii="Times New Roman" w:hAnsi="Times New Roman" w:cs="Times New Roman"/>
+          <w:sz w:val="24"/>
+          <w:szCs w:val="24"/>
+        </w:rPr>
+        <w:t>função?:</w:t>
+      </w:r>
+      <w:proofErr w:type="gramEnd"/>
     </w:p>
     <w:p>
       <w:pPr>
@@ -2478,7 +3208,25 @@
           <w:sz w:val="24"/>
           <w:szCs w:val="24"/>
         </w:rPr>
-        <w:t>A utilizar o onclick como atributo no JavaScript, e como atribuir uma função ao onclcik sem que esta função seja invocada imediatamente.</w:t>
+        <w:t xml:space="preserve">A utilizar o onclick como atributo no JavaScript, e como atribuir uma função ao </w:t>
+      </w:r>
+      <w:proofErr w:type="spellStart"/>
+      <w:r>
+        <w:rPr>
+          <w:rFonts w:ascii="Times New Roman" w:hAnsi="Times New Roman" w:cs="Times New Roman"/>
+          <w:sz w:val="24"/>
+          <w:szCs w:val="24"/>
+        </w:rPr>
+        <w:t>onclcik</w:t>
+      </w:r>
+      <w:proofErr w:type="spellEnd"/>
+      <w:r>
+        <w:rPr>
+          <w:rFonts w:ascii="Times New Roman" w:hAnsi="Times New Roman" w:cs="Times New Roman"/>
+          <w:sz w:val="24"/>
+          <w:szCs w:val="24"/>
+        </w:rPr>
+        <w:t xml:space="preserve"> sem que esta função seja invocada imediatamente.</w:t>
       </w:r>
     </w:p>
     <w:p>
@@ -2614,13 +3362,23 @@
           <w:szCs w:val="24"/>
         </w:rPr>
       </w:pPr>
-      <w:r>
-        <w:rPr>
-          <w:rFonts w:ascii="Times New Roman" w:hAnsi="Times New Roman" w:cs="Times New Roman"/>
-          <w:sz w:val="24"/>
-          <w:szCs w:val="24"/>
-        </w:rPr>
-        <w:t>querySelectorAll(‘’): cria uma lista com todos os elementos encontrados com o mesmo seletor que você procurou</w:t>
+      <w:proofErr w:type="gramStart"/>
+      <w:r>
+        <w:rPr>
+          <w:rFonts w:ascii="Times New Roman" w:hAnsi="Times New Roman" w:cs="Times New Roman"/>
+          <w:sz w:val="24"/>
+          <w:szCs w:val="24"/>
+        </w:rPr>
+        <w:t>querySelectorAll(</w:t>
+      </w:r>
+      <w:proofErr w:type="gramEnd"/>
+      <w:r>
+        <w:rPr>
+          <w:rFonts w:ascii="Times New Roman" w:hAnsi="Times New Roman" w:cs="Times New Roman"/>
+          <w:sz w:val="24"/>
+          <w:szCs w:val="24"/>
+        </w:rPr>
+        <w:t>‘’): cria uma lista com todos os elementos encontrados com o mesmo seletor que você procurou</w:t>
       </w:r>
       <w:r>
         <w:rPr>
@@ -2642,6 +3400,8 @@
           <w:szCs w:val="21"/>
         </w:rPr>
       </w:pPr>
+      <w:proofErr w:type="spellStart"/>
+      <w:proofErr w:type="gramStart"/>
       <w:r>
         <w:rPr>
           <w:rFonts w:ascii="Consolas" w:eastAsia="Times New Roman" w:hAnsi="Consolas" w:cs="Times New Roman"/>
@@ -2669,6 +3429,8 @@
         </w:rPr>
         <w:t>querySelectorAll</w:t>
       </w:r>
+      <w:proofErr w:type="spellEnd"/>
+      <w:proofErr w:type="gramEnd"/>
       <w:r>
         <w:rPr>
           <w:rFonts w:ascii="Consolas" w:eastAsia="Times New Roman" w:hAnsi="Consolas" w:cs="Times New Roman"/>
@@ -2904,6 +3666,7 @@
           <w:szCs w:val="21"/>
         </w:rPr>
       </w:pPr>
+      <w:proofErr w:type="spellStart"/>
       <w:r>
         <w:rPr>
           <w:rFonts w:ascii="Consolas" w:eastAsia="Times New Roman" w:hAnsi="Consolas" w:cs="Times New Roman"/>
@@ -2913,6 +3676,7 @@
         </w:rPr>
         <w:t>const</w:t>
       </w:r>
+      <w:proofErr w:type="spellEnd"/>
       <w:r>
         <w:rPr>
           <w:rFonts w:ascii="Consolas" w:eastAsia="Times New Roman" w:hAnsi="Consolas" w:cs="Times New Roman"/>
@@ -2922,6 +3686,7 @@
         </w:rPr>
         <w:t xml:space="preserve"> </w:t>
       </w:r>
+      <w:proofErr w:type="spellStart"/>
       <w:r>
         <w:rPr>
           <w:rFonts w:ascii="Consolas" w:eastAsia="Times New Roman" w:hAnsi="Consolas" w:cs="Times New Roman"/>
@@ -2931,6 +3696,7 @@
         </w:rPr>
         <w:t>listaDeTeclas</w:t>
       </w:r>
+      <w:proofErr w:type="spellEnd"/>
       <w:r>
         <w:rPr>
           <w:rFonts w:ascii="Consolas" w:eastAsia="Times New Roman" w:hAnsi="Consolas" w:cs="Times New Roman"/>
@@ -2940,6 +3706,8 @@
         </w:rPr>
         <w:t xml:space="preserve"> = </w:t>
       </w:r>
+      <w:proofErr w:type="spellStart"/>
+      <w:proofErr w:type="gramStart"/>
       <w:r>
         <w:rPr>
           <w:rFonts w:ascii="Consolas" w:eastAsia="Times New Roman" w:hAnsi="Consolas" w:cs="Times New Roman"/>
@@ -2967,6 +3735,8 @@
         </w:rPr>
         <w:t>querySelectorAll</w:t>
       </w:r>
+      <w:proofErr w:type="spellEnd"/>
+      <w:proofErr w:type="gramEnd"/>
       <w:r>
         <w:rPr>
           <w:rFonts w:ascii="Consolas" w:eastAsia="Times New Roman" w:hAnsi="Consolas" w:cs="Times New Roman"/>
@@ -3025,7 +3795,25 @@
           <w:sz w:val="24"/>
           <w:szCs w:val="24"/>
         </w:rPr>
-        <w:t>ferência constante, variável, bool e afins.</w:t>
+        <w:t xml:space="preserve">ferência constante, variável, </w:t>
+      </w:r>
+      <w:proofErr w:type="spellStart"/>
+      <w:r>
+        <w:rPr>
+          <w:rFonts w:ascii="Times New Roman" w:hAnsi="Times New Roman" w:cs="Times New Roman"/>
+          <w:sz w:val="24"/>
+          <w:szCs w:val="24"/>
+        </w:rPr>
+        <w:t>bool</w:t>
+      </w:r>
+      <w:proofErr w:type="spellEnd"/>
+      <w:r>
+        <w:rPr>
+          <w:rFonts w:ascii="Times New Roman" w:hAnsi="Times New Roman" w:cs="Times New Roman"/>
+          <w:sz w:val="24"/>
+          <w:szCs w:val="24"/>
+        </w:rPr>
+        <w:t xml:space="preserve"> e afins.</w:t>
       </w:r>
       <w:r>
         <w:rPr>
@@ -3105,7 +3893,25 @@
           <w:sz w:val="24"/>
           <w:szCs w:val="24"/>
         </w:rPr>
-        <w:t>Podemos fazer a atribuição do tocaSomPom no onclick para o elemento índice 0 e ele toca quando clicado:</w:t>
+        <w:t xml:space="preserve">Podemos fazer a atribuição do </w:t>
+      </w:r>
+      <w:proofErr w:type="spellStart"/>
+      <w:r>
+        <w:rPr>
+          <w:rFonts w:ascii="Times New Roman" w:hAnsi="Times New Roman" w:cs="Times New Roman"/>
+          <w:sz w:val="24"/>
+          <w:szCs w:val="24"/>
+        </w:rPr>
+        <w:t>tocaSomPom</w:t>
+      </w:r>
+      <w:proofErr w:type="spellEnd"/>
+      <w:r>
+        <w:rPr>
+          <w:rFonts w:ascii="Times New Roman" w:hAnsi="Times New Roman" w:cs="Times New Roman"/>
+          <w:sz w:val="24"/>
+          <w:szCs w:val="24"/>
+        </w:rPr>
+        <w:t xml:space="preserve"> no onclick para o elemento índice 0 e ele toca quando clicado:</w:t>
       </w:r>
     </w:p>
     <w:p>
@@ -3119,6 +3925,8 @@
           <w:szCs w:val="21"/>
         </w:rPr>
       </w:pPr>
+      <w:proofErr w:type="spellStart"/>
+      <w:proofErr w:type="gramStart"/>
       <w:r>
         <w:rPr>
           <w:rFonts w:ascii="Consolas" w:eastAsia="Times New Roman" w:hAnsi="Consolas" w:cs="Times New Roman"/>
@@ -3128,6 +3936,7 @@
         </w:rPr>
         <w:t>listaDeTeclas</w:t>
       </w:r>
+      <w:proofErr w:type="spellEnd"/>
       <w:r>
         <w:rPr>
           <w:rFonts w:ascii="Consolas" w:eastAsia="Times New Roman" w:hAnsi="Consolas" w:cs="Times New Roman"/>
@@ -3137,6 +3946,7 @@
         </w:rPr>
         <w:t>[</w:t>
       </w:r>
+      <w:proofErr w:type="gramEnd"/>
       <w:r>
         <w:rPr>
           <w:rFonts w:ascii="Consolas" w:eastAsia="Times New Roman" w:hAnsi="Consolas" w:cs="Times New Roman"/>
@@ -3173,6 +3983,7 @@
         </w:rPr>
         <w:t xml:space="preserve"> = </w:t>
       </w:r>
+      <w:proofErr w:type="spellStart"/>
       <w:r>
         <w:rPr>
           <w:rFonts w:ascii="Consolas" w:eastAsia="Times New Roman" w:hAnsi="Consolas" w:cs="Times New Roman"/>
@@ -3182,6 +3993,7 @@
         </w:rPr>
         <w:t>tocaSomPom</w:t>
       </w:r>
+      <w:proofErr w:type="spellEnd"/>
       <w:r>
         <w:rPr>
           <w:rFonts w:ascii="Consolas" w:eastAsia="Times New Roman" w:hAnsi="Consolas" w:cs="Times New Roman"/>
@@ -3261,7 +4073,25 @@
           <w:sz w:val="24"/>
           <w:szCs w:val="24"/>
         </w:rPr>
-        <w:t>O que são os comentários de código e como utilizá-los para auxiliar durante a escrita da nossa aplicação. Vimos também uma alternativa ao querySelector quando necessário buscar muitos elementos, que é o querySelectorAll, que retorna uma lista (NodeList) com todos os elementos do seletor informado evitando a repetição de código.</w:t>
+        <w:t>O que são os comentários de código e como utilizá-los para auxiliar durante a escrita da nossa aplicação. Vimos também uma alternativa ao querySelector quando necessário buscar muitos elementos, que é o querySelectorAll, que retorna uma lista (</w:t>
+      </w:r>
+      <w:proofErr w:type="spellStart"/>
+      <w:r>
+        <w:rPr>
+          <w:rFonts w:ascii="Times New Roman" w:hAnsi="Times New Roman" w:cs="Times New Roman"/>
+          <w:sz w:val="24"/>
+          <w:szCs w:val="24"/>
+        </w:rPr>
+        <w:t>NodeList</w:t>
+      </w:r>
+      <w:proofErr w:type="spellEnd"/>
+      <w:r>
+        <w:rPr>
+          <w:rFonts w:ascii="Times New Roman" w:hAnsi="Times New Roman" w:cs="Times New Roman"/>
+          <w:sz w:val="24"/>
+          <w:szCs w:val="24"/>
+        </w:rPr>
+        <w:t>) com todos os elementos do seletor informado evitando a repetição de código.</w:t>
       </w:r>
     </w:p>
     <w:p>
@@ -3365,7 +4195,25 @@
           <w:sz w:val="24"/>
           <w:szCs w:val="24"/>
         </w:rPr>
-        <w:t>A estrutura de uma lista em JavaScript e como podemos acessar os elementos a partir dos índices com a sintaxe do colchetes.</w:t>
+        <w:t xml:space="preserve">A estrutura de uma lista em JavaScript e como podemos acessar os elementos a partir dos índices com a sintaxe </w:t>
+      </w:r>
+      <w:proofErr w:type="gramStart"/>
+      <w:r>
+        <w:rPr>
+          <w:rFonts w:ascii="Times New Roman" w:hAnsi="Times New Roman" w:cs="Times New Roman"/>
+          <w:sz w:val="24"/>
+          <w:szCs w:val="24"/>
+        </w:rPr>
+        <w:t>do colchetes</w:t>
+      </w:r>
+      <w:proofErr w:type="gramEnd"/>
+      <w:r>
+        <w:rPr>
+          <w:rFonts w:ascii="Times New Roman" w:hAnsi="Times New Roman" w:cs="Times New Roman"/>
+          <w:sz w:val="24"/>
+          <w:szCs w:val="24"/>
+        </w:rPr>
+        <w:t>.</w:t>
       </w:r>
     </w:p>
     <w:p>
@@ -3473,6 +4321,7 @@
           <w:szCs w:val="21"/>
         </w:rPr>
       </w:pPr>
+      <w:proofErr w:type="spellStart"/>
       <w:r>
         <w:rPr>
           <w:rFonts w:ascii="Consolas" w:eastAsia="Times New Roman" w:hAnsi="Consolas" w:cs="Times New Roman"/>
@@ -3482,6 +4331,7 @@
         </w:rPr>
         <w:t>while</w:t>
       </w:r>
+      <w:proofErr w:type="spellEnd"/>
       <w:r>
         <w:rPr>
           <w:rFonts w:ascii="Consolas" w:eastAsia="Times New Roman" w:hAnsi="Consolas" w:cs="Times New Roman"/>
@@ -3509,6 +4359,8 @@
         </w:rPr>
         <w:t xml:space="preserve"> &lt; </w:t>
       </w:r>
+      <w:proofErr w:type="spellStart"/>
+      <w:proofErr w:type="gramStart"/>
       <w:r>
         <w:rPr>
           <w:rFonts w:ascii="Consolas" w:eastAsia="Times New Roman" w:hAnsi="Consolas" w:cs="Times New Roman"/>
@@ -3536,6 +4388,7 @@
         </w:rPr>
         <w:t>length</w:t>
       </w:r>
+      <w:proofErr w:type="spellEnd"/>
       <w:r>
         <w:rPr>
           <w:rFonts w:ascii="Consolas" w:eastAsia="Times New Roman" w:hAnsi="Consolas" w:cs="Times New Roman"/>
@@ -3545,6 +4398,7 @@
         </w:rPr>
         <w:t>){</w:t>
       </w:r>
+      <w:proofErr w:type="gramEnd"/>
     </w:p>
     <w:p>
       <w:pPr>
@@ -3566,6 +4420,7 @@
         </w:rPr>
         <w:t xml:space="preserve">  </w:t>
       </w:r>
+      <w:proofErr w:type="spellStart"/>
       <w:r>
         <w:rPr>
           <w:rFonts w:ascii="Consolas" w:eastAsia="Times New Roman" w:hAnsi="Consolas" w:cs="Times New Roman"/>
@@ -3575,6 +4430,7 @@
         </w:rPr>
         <w:t>listaDeTeclas</w:t>
       </w:r>
+      <w:proofErr w:type="spellEnd"/>
       <w:r>
         <w:rPr>
           <w:rFonts w:ascii="Consolas" w:eastAsia="Times New Roman" w:hAnsi="Consolas" w:cs="Times New Roman"/>
@@ -3593,6 +4449,7 @@
         </w:rPr>
         <w:t>contador</w:t>
       </w:r>
+      <w:proofErr w:type="gramStart"/>
       <w:r>
         <w:rPr>
           <w:rFonts w:ascii="Consolas" w:eastAsia="Times New Roman" w:hAnsi="Consolas" w:cs="Times New Roman"/>
@@ -3611,6 +4468,7 @@
         </w:rPr>
         <w:t>onclick</w:t>
       </w:r>
+      <w:proofErr w:type="gramEnd"/>
       <w:r>
         <w:rPr>
           <w:rFonts w:ascii="Consolas" w:eastAsia="Times New Roman" w:hAnsi="Consolas" w:cs="Times New Roman"/>
@@ -3620,6 +4478,7 @@
         </w:rPr>
         <w:t xml:space="preserve"> = </w:t>
       </w:r>
+      <w:proofErr w:type="spellStart"/>
       <w:r>
         <w:rPr>
           <w:rFonts w:ascii="Consolas" w:eastAsia="Times New Roman" w:hAnsi="Consolas" w:cs="Times New Roman"/>
@@ -3629,6 +4488,7 @@
         </w:rPr>
         <w:t>tocaSomPom</w:t>
       </w:r>
+      <w:proofErr w:type="spellEnd"/>
       <w:r>
         <w:rPr>
           <w:rFonts w:ascii="Consolas" w:eastAsia="Times New Roman" w:hAnsi="Consolas" w:cs="Times New Roman"/>
@@ -3865,7 +4725,25 @@
           <w:sz w:val="24"/>
           <w:szCs w:val="24"/>
         </w:rPr>
-        <w:t>Utilizando o While todas as teclas estão funcionando, mas ainda com o som de Pom porque a nossa função ainda não sabe como identificar qual tecla deve fazer qual som.</w:t>
+        <w:t xml:space="preserve">Utilizando o While todas as teclas estão funcionando, mas ainda com o som de </w:t>
+      </w:r>
+      <w:proofErr w:type="spellStart"/>
+      <w:r>
+        <w:rPr>
+          <w:rFonts w:ascii="Times New Roman" w:hAnsi="Times New Roman" w:cs="Times New Roman"/>
+          <w:sz w:val="24"/>
+          <w:szCs w:val="24"/>
+        </w:rPr>
+        <w:t>Pom</w:t>
+      </w:r>
+      <w:proofErr w:type="spellEnd"/>
+      <w:r>
+        <w:rPr>
+          <w:rFonts w:ascii="Times New Roman" w:hAnsi="Times New Roman" w:cs="Times New Roman"/>
+          <w:sz w:val="24"/>
+          <w:szCs w:val="24"/>
+        </w:rPr>
+        <w:t xml:space="preserve"> porque a nossa função ainda não sabe como identificar qual tecla deve fazer qual som.</w:t>
       </w:r>
     </w:p>
     <w:p>
@@ -3943,6 +4821,7 @@
           <w:szCs w:val="21"/>
         </w:rPr>
       </w:pPr>
+      <w:proofErr w:type="spellStart"/>
       <w:r>
         <w:rPr>
           <w:rFonts w:ascii="Consolas" w:eastAsia="Times New Roman" w:hAnsi="Consolas" w:cs="Times New Roman"/>
@@ -3952,6 +4831,7 @@
         </w:rPr>
         <w:t>function</w:t>
       </w:r>
+      <w:proofErr w:type="spellEnd"/>
       <w:r>
         <w:rPr>
           <w:rFonts w:ascii="Consolas" w:eastAsia="Times New Roman" w:hAnsi="Consolas" w:cs="Times New Roman"/>
@@ -3961,6 +4841,7 @@
         </w:rPr>
         <w:t xml:space="preserve"> </w:t>
       </w:r>
+      <w:proofErr w:type="spellStart"/>
       <w:r>
         <w:rPr>
           <w:rFonts w:ascii="Consolas" w:eastAsia="Times New Roman" w:hAnsi="Consolas" w:cs="Times New Roman"/>
@@ -3970,6 +4851,7 @@
         </w:rPr>
         <w:t>tocaSom</w:t>
       </w:r>
+      <w:proofErr w:type="spellEnd"/>
       <w:r>
         <w:rPr>
           <w:rFonts w:ascii="Consolas" w:eastAsia="Times New Roman" w:hAnsi="Consolas" w:cs="Times New Roman"/>
@@ -3979,6 +4861,7 @@
         </w:rPr>
         <w:t>(</w:t>
       </w:r>
+      <w:proofErr w:type="spellStart"/>
       <w:r>
         <w:rPr>
           <w:rFonts w:ascii="Consolas" w:eastAsia="Times New Roman" w:hAnsi="Consolas" w:cs="Times New Roman"/>
@@ -3988,6 +4871,7 @@
         </w:rPr>
         <w:t>idElementoAudio</w:t>
       </w:r>
+      <w:proofErr w:type="spellEnd"/>
       <w:r>
         <w:rPr>
           <w:rFonts w:ascii="Consolas" w:eastAsia="Times New Roman" w:hAnsi="Consolas" w:cs="Times New Roman"/>
@@ -4018,6 +4902,8 @@
         </w:rPr>
         <w:t xml:space="preserve">  </w:t>
       </w:r>
+      <w:proofErr w:type="spellStart"/>
+      <w:proofErr w:type="gramStart"/>
       <w:r>
         <w:rPr>
           <w:rFonts w:ascii="Consolas" w:eastAsia="Times New Roman" w:hAnsi="Consolas" w:cs="Times New Roman"/>
@@ -4045,6 +4931,8 @@
         </w:rPr>
         <w:t>querySelector</w:t>
       </w:r>
+      <w:proofErr w:type="spellEnd"/>
+      <w:proofErr w:type="gramEnd"/>
       <w:r>
         <w:rPr>
           <w:rFonts w:ascii="Consolas" w:eastAsia="Times New Roman" w:hAnsi="Consolas" w:cs="Times New Roman"/>
@@ -4054,6 +4942,7 @@
         </w:rPr>
         <w:t>(</w:t>
       </w:r>
+      <w:proofErr w:type="spellStart"/>
       <w:r>
         <w:rPr>
           <w:rFonts w:ascii="Consolas" w:eastAsia="Times New Roman" w:hAnsi="Consolas" w:cs="Times New Roman"/>
@@ -4063,6 +4952,7 @@
         </w:rPr>
         <w:t>idElementoAudio</w:t>
       </w:r>
+      <w:proofErr w:type="spellEnd"/>
       <w:r>
         <w:rPr>
           <w:rFonts w:ascii="Consolas" w:eastAsia="Times New Roman" w:hAnsi="Consolas" w:cs="Times New Roman"/>
@@ -4219,7 +5109,89 @@
           <w:sz w:val="24"/>
           <w:szCs w:val="24"/>
         </w:rPr>
-        <w:t>Alternativa correta! Os parâmetros servem para auxiliar em alguma lógica no código dentro de uma função. Por exemplo, uma função calculaMedia(), pode ter como parâmetros notaA e notaB, que serão os valores utilizados para serem caclulados e retornar o valor da média.</w:t>
+        <w:t xml:space="preserve">Alternativa correta! Os parâmetros servem para auxiliar em alguma lógica no código dentro de uma função. Por exemplo, uma função </w:t>
+      </w:r>
+      <w:proofErr w:type="spellStart"/>
+      <w:proofErr w:type="gramStart"/>
+      <w:r>
+        <w:rPr>
+          <w:rFonts w:ascii="Times New Roman" w:hAnsi="Times New Roman" w:cs="Times New Roman"/>
+          <w:sz w:val="24"/>
+          <w:szCs w:val="24"/>
+        </w:rPr>
+        <w:t>calculaMedia</w:t>
+      </w:r>
+      <w:proofErr w:type="spellEnd"/>
+      <w:r>
+        <w:rPr>
+          <w:rFonts w:ascii="Times New Roman" w:hAnsi="Times New Roman" w:cs="Times New Roman"/>
+          <w:sz w:val="24"/>
+          <w:szCs w:val="24"/>
+        </w:rPr>
+        <w:t>(</w:t>
+      </w:r>
+      <w:proofErr w:type="gramEnd"/>
+      <w:r>
+        <w:rPr>
+          <w:rFonts w:ascii="Times New Roman" w:hAnsi="Times New Roman" w:cs="Times New Roman"/>
+          <w:sz w:val="24"/>
+          <w:szCs w:val="24"/>
+        </w:rPr>
+        <w:t xml:space="preserve">), pode ter como parâmetros </w:t>
+      </w:r>
+      <w:proofErr w:type="spellStart"/>
+      <w:r>
+        <w:rPr>
+          <w:rFonts w:ascii="Times New Roman" w:hAnsi="Times New Roman" w:cs="Times New Roman"/>
+          <w:sz w:val="24"/>
+          <w:szCs w:val="24"/>
+        </w:rPr>
+        <w:t>notaA</w:t>
+      </w:r>
+      <w:proofErr w:type="spellEnd"/>
+      <w:r>
+        <w:rPr>
+          <w:rFonts w:ascii="Times New Roman" w:hAnsi="Times New Roman" w:cs="Times New Roman"/>
+          <w:sz w:val="24"/>
+          <w:szCs w:val="24"/>
+        </w:rPr>
+        <w:t xml:space="preserve"> e </w:t>
+      </w:r>
+      <w:proofErr w:type="spellStart"/>
+      <w:r>
+        <w:rPr>
+          <w:rFonts w:ascii="Times New Roman" w:hAnsi="Times New Roman" w:cs="Times New Roman"/>
+          <w:sz w:val="24"/>
+          <w:szCs w:val="24"/>
+        </w:rPr>
+        <w:t>notaB</w:t>
+      </w:r>
+      <w:proofErr w:type="spellEnd"/>
+      <w:r>
+        <w:rPr>
+          <w:rFonts w:ascii="Times New Roman" w:hAnsi="Times New Roman" w:cs="Times New Roman"/>
+          <w:sz w:val="24"/>
+          <w:szCs w:val="24"/>
+        </w:rPr>
+        <w:t xml:space="preserve">, que serão os valores utilizados para serem </w:t>
+      </w:r>
+      <w:proofErr w:type="spellStart"/>
+      <w:r>
+        <w:rPr>
+          <w:rFonts w:ascii="Times New Roman" w:hAnsi="Times New Roman" w:cs="Times New Roman"/>
+          <w:sz w:val="24"/>
+          <w:szCs w:val="24"/>
+        </w:rPr>
+        <w:t>caclulados</w:t>
+      </w:r>
+      <w:proofErr w:type="spellEnd"/>
+      <w:r>
+        <w:rPr>
+          <w:rFonts w:ascii="Times New Roman" w:hAnsi="Times New Roman" w:cs="Times New Roman"/>
+          <w:sz w:val="24"/>
+          <w:szCs w:val="24"/>
+        </w:rPr>
+        <w:t xml:space="preserve"> e retornar o valor da média.</w:t>
       </w:r>
     </w:p>
     <w:p>
@@ -4313,6 +5285,7 @@
           <w:szCs w:val="21"/>
         </w:rPr>
       </w:pPr>
+      <w:proofErr w:type="spellStart"/>
       <w:r>
         <w:rPr>
           <w:rFonts w:ascii="Consolas" w:eastAsia="Times New Roman" w:hAnsi="Consolas" w:cs="Times New Roman"/>
@@ -4322,6 +5295,7 @@
         </w:rPr>
         <w:t>while</w:t>
       </w:r>
+      <w:proofErr w:type="spellEnd"/>
       <w:r>
         <w:rPr>
           <w:rFonts w:ascii="Consolas" w:eastAsia="Times New Roman" w:hAnsi="Consolas" w:cs="Times New Roman"/>
@@ -4349,6 +5323,8 @@
         </w:rPr>
         <w:t xml:space="preserve"> &lt; </w:t>
       </w:r>
+      <w:proofErr w:type="spellStart"/>
+      <w:proofErr w:type="gramStart"/>
       <w:r>
         <w:rPr>
           <w:rFonts w:ascii="Consolas" w:eastAsia="Times New Roman" w:hAnsi="Consolas" w:cs="Times New Roman"/>
@@ -4376,6 +5352,7 @@
         </w:rPr>
         <w:t>length</w:t>
       </w:r>
+      <w:proofErr w:type="spellEnd"/>
       <w:r>
         <w:rPr>
           <w:rFonts w:ascii="Consolas" w:eastAsia="Times New Roman" w:hAnsi="Consolas" w:cs="Times New Roman"/>
@@ -4385,6 +5362,7 @@
         </w:rPr>
         <w:t>){</w:t>
       </w:r>
+      <w:proofErr w:type="gramEnd"/>
     </w:p>
     <w:p>
       <w:pPr>
@@ -4406,6 +5384,7 @@
         </w:rPr>
         <w:t xml:space="preserve">  </w:t>
       </w:r>
+      <w:proofErr w:type="spellStart"/>
       <w:r>
         <w:rPr>
           <w:rFonts w:ascii="Consolas" w:eastAsia="Times New Roman" w:hAnsi="Consolas" w:cs="Times New Roman"/>
@@ -4415,6 +5394,7 @@
         </w:rPr>
         <w:t>listaDeTeclas</w:t>
       </w:r>
+      <w:proofErr w:type="spellEnd"/>
       <w:r>
         <w:rPr>
           <w:rFonts w:ascii="Consolas" w:eastAsia="Times New Roman" w:hAnsi="Consolas" w:cs="Times New Roman"/>
@@ -4433,6 +5413,7 @@
         </w:rPr>
         <w:t>contador</w:t>
       </w:r>
+      <w:proofErr w:type="gramStart"/>
       <w:r>
         <w:rPr>
           <w:rFonts w:ascii="Consolas" w:eastAsia="Times New Roman" w:hAnsi="Consolas" w:cs="Times New Roman"/>
@@ -4451,6 +5432,7 @@
         </w:rPr>
         <w:t>onclick</w:t>
       </w:r>
+      <w:proofErr w:type="gramEnd"/>
       <w:r>
         <w:rPr>
           <w:rFonts w:ascii="Consolas" w:eastAsia="Times New Roman" w:hAnsi="Consolas" w:cs="Times New Roman"/>
@@ -4460,6 +5442,7 @@
         </w:rPr>
         <w:t xml:space="preserve"> = </w:t>
       </w:r>
+      <w:proofErr w:type="spellStart"/>
       <w:r>
         <w:rPr>
           <w:rFonts w:ascii="Consolas" w:eastAsia="Times New Roman" w:hAnsi="Consolas" w:cs="Times New Roman"/>
@@ -4469,6 +5452,7 @@
         </w:rPr>
         <w:t>function</w:t>
       </w:r>
+      <w:proofErr w:type="spellEnd"/>
       <w:r>
         <w:rPr>
           <w:rFonts w:ascii="Consolas" w:eastAsia="Times New Roman" w:hAnsi="Consolas" w:cs="Times New Roman"/>
@@ -4478,6 +5462,7 @@
         </w:rPr>
         <w:t>(){</w:t>
       </w:r>
+      <w:proofErr w:type="spellStart"/>
       <w:r>
         <w:rPr>
           <w:rFonts w:ascii="Consolas" w:eastAsia="Times New Roman" w:hAnsi="Consolas" w:cs="Times New Roman"/>
@@ -4487,6 +5472,7 @@
         </w:rPr>
         <w:t>tocaSom</w:t>
       </w:r>
+      <w:proofErr w:type="spellEnd"/>
       <w:r>
         <w:rPr>
           <w:rFonts w:ascii="Consolas" w:eastAsia="Times New Roman" w:hAnsi="Consolas" w:cs="Times New Roman"/>
@@ -4503,7 +5489,27 @@
           <w:sz w:val="21"/>
           <w:szCs w:val="21"/>
         </w:rPr>
-        <w:t>'#som_tecla_pom'</w:t>
+        <w:t>'#</w:t>
+      </w:r>
+      <w:proofErr w:type="spellStart"/>
+      <w:r>
+        <w:rPr>
+          <w:rFonts w:ascii="Consolas" w:eastAsia="Times New Roman" w:hAnsi="Consolas" w:cs="Times New Roman"/>
+          <w:color w:val="CE9178"/>
+          <w:sz w:val="21"/>
+          <w:szCs w:val="21"/>
+        </w:rPr>
+        <w:t>som_tecla_pom</w:t>
+      </w:r>
+      <w:proofErr w:type="spellEnd"/>
+      <w:r>
+        <w:rPr>
+          <w:rFonts w:ascii="Consolas" w:eastAsia="Times New Roman" w:hAnsi="Consolas" w:cs="Times New Roman"/>
+          <w:color w:val="CE9178"/>
+          <w:sz w:val="21"/>
+          <w:szCs w:val="21"/>
+        </w:rPr>
+        <w:t>'</w:t>
       </w:r>
       <w:r>
         <w:rPr>
@@ -4716,6 +5722,7 @@
           <w:szCs w:val="21"/>
         </w:rPr>
       </w:pPr>
+      <w:proofErr w:type="spellStart"/>
       <w:r>
         <w:rPr>
           <w:rFonts w:ascii="Consolas" w:eastAsia="Times New Roman" w:hAnsi="Consolas" w:cs="Times New Roman"/>
@@ -4725,6 +5732,7 @@
         </w:rPr>
         <w:t>while</w:t>
       </w:r>
+      <w:proofErr w:type="spellEnd"/>
       <w:r>
         <w:rPr>
           <w:rFonts w:ascii="Consolas" w:eastAsia="Times New Roman" w:hAnsi="Consolas" w:cs="Times New Roman"/>
@@ -4752,6 +5760,8 @@
         </w:rPr>
         <w:t xml:space="preserve"> &lt; </w:t>
       </w:r>
+      <w:proofErr w:type="spellStart"/>
+      <w:proofErr w:type="gramStart"/>
       <w:r>
         <w:rPr>
           <w:rFonts w:ascii="Consolas" w:eastAsia="Times New Roman" w:hAnsi="Consolas" w:cs="Times New Roman"/>
@@ -4779,6 +5789,7 @@
         </w:rPr>
         <w:t>length</w:t>
       </w:r>
+      <w:proofErr w:type="spellEnd"/>
       <w:r>
         <w:rPr>
           <w:rFonts w:ascii="Consolas" w:eastAsia="Times New Roman" w:hAnsi="Consolas" w:cs="Times New Roman"/>
@@ -4788,6 +5799,7 @@
         </w:rPr>
         <w:t>){</w:t>
       </w:r>
+      <w:proofErr w:type="gramEnd"/>
     </w:p>
     <w:p>
       <w:pPr>
@@ -4809,6 +5821,7 @@
         </w:rPr>
         <w:t xml:space="preserve">  </w:t>
       </w:r>
+      <w:proofErr w:type="spellStart"/>
       <w:r>
         <w:rPr>
           <w:rFonts w:ascii="Consolas" w:eastAsia="Times New Roman" w:hAnsi="Consolas" w:cs="Times New Roman"/>
@@ -4818,6 +5831,7 @@
         </w:rPr>
         <w:t>const</w:t>
       </w:r>
+      <w:proofErr w:type="spellEnd"/>
       <w:r>
         <w:rPr>
           <w:rFonts w:ascii="Consolas" w:eastAsia="Times New Roman" w:hAnsi="Consolas" w:cs="Times New Roman"/>
@@ -4845,6 +5859,7 @@
         </w:rPr>
         <w:t xml:space="preserve"> = </w:t>
       </w:r>
+      <w:proofErr w:type="spellStart"/>
       <w:r>
         <w:rPr>
           <w:rFonts w:ascii="Consolas" w:eastAsia="Times New Roman" w:hAnsi="Consolas" w:cs="Times New Roman"/>
@@ -4854,6 +5869,7 @@
         </w:rPr>
         <w:t>listaDeTeclas</w:t>
       </w:r>
+      <w:proofErr w:type="spellEnd"/>
       <w:r>
         <w:rPr>
           <w:rFonts w:ascii="Consolas" w:eastAsia="Times New Roman" w:hAnsi="Consolas" w:cs="Times New Roman"/>
@@ -4923,6 +5939,7 @@
         </w:rPr>
         <w:t xml:space="preserve"> </w:t>
       </w:r>
+      <w:proofErr w:type="spellStart"/>
       <w:r>
         <w:rPr>
           <w:rFonts w:ascii="Consolas" w:eastAsia="Times New Roman" w:hAnsi="Consolas" w:cs="Times New Roman"/>
@@ -4933,6 +5950,7 @@
         </w:rPr>
         <w:t>instrumento</w:t>
       </w:r>
+      <w:proofErr w:type="spellEnd"/>
       <w:r>
         <w:rPr>
           <w:rFonts w:ascii="Consolas" w:eastAsia="Times New Roman" w:hAnsi="Consolas" w:cs="Times New Roman"/>
@@ -4943,6 +5961,8 @@
         </w:rPr>
         <w:t xml:space="preserve"> = </w:t>
       </w:r>
+      <w:proofErr w:type="spellStart"/>
+      <w:proofErr w:type="gramStart"/>
       <w:r>
         <w:rPr>
           <w:rFonts w:ascii="Consolas" w:eastAsia="Times New Roman" w:hAnsi="Consolas" w:cs="Times New Roman"/>
@@ -4973,6 +5993,8 @@
         </w:rPr>
         <w:t>classList</w:t>
       </w:r>
+      <w:proofErr w:type="spellEnd"/>
+      <w:proofErr w:type="gramEnd"/>
       <w:r>
         <w:rPr>
           <w:rFonts w:ascii="Consolas" w:eastAsia="Times New Roman" w:hAnsi="Consolas" w:cs="Times New Roman"/>
@@ -5047,7 +6069,29 @@
           <w:szCs w:val="21"/>
           <w:lang w:val="en-US"/>
         </w:rPr>
-        <w:t>//tamplate string</w:t>
+        <w:t>//</w:t>
+      </w:r>
+      <w:proofErr w:type="spellStart"/>
+      <w:r>
+        <w:rPr>
+          <w:rFonts w:ascii="Consolas" w:eastAsia="Times New Roman" w:hAnsi="Consolas" w:cs="Times New Roman"/>
+          <w:color w:val="6A9955"/>
+          <w:sz w:val="21"/>
+          <w:szCs w:val="21"/>
+          <w:lang w:val="en-US"/>
+        </w:rPr>
+        <w:t>tamplate</w:t>
+      </w:r>
+      <w:proofErr w:type="spellEnd"/>
+      <w:r>
+        <w:rPr>
+          <w:rFonts w:ascii="Consolas" w:eastAsia="Times New Roman" w:hAnsi="Consolas" w:cs="Times New Roman"/>
+          <w:color w:val="6A9955"/>
+          <w:sz w:val="21"/>
+          <w:szCs w:val="21"/>
+          <w:lang w:val="en-US"/>
+        </w:rPr>
+        <w:t xml:space="preserve"> string</w:t>
       </w:r>
     </w:p>
     <w:p>
@@ -5071,6 +6115,7 @@
         </w:rPr>
         <w:t xml:space="preserve">  </w:t>
       </w:r>
+      <w:proofErr w:type="spellStart"/>
       <w:r>
         <w:rPr>
           <w:rFonts w:ascii="Consolas" w:eastAsia="Times New Roman" w:hAnsi="Consolas" w:cs="Times New Roman"/>
@@ -5080,6 +6125,7 @@
         </w:rPr>
         <w:t>const</w:t>
       </w:r>
+      <w:proofErr w:type="spellEnd"/>
       <w:r>
         <w:rPr>
           <w:rFonts w:ascii="Consolas" w:eastAsia="Times New Roman" w:hAnsi="Consolas" w:cs="Times New Roman"/>
@@ -5089,6 +6135,7 @@
         </w:rPr>
         <w:t xml:space="preserve"> </w:t>
       </w:r>
+      <w:proofErr w:type="spellStart"/>
       <w:r>
         <w:rPr>
           <w:rFonts w:ascii="Consolas" w:eastAsia="Times New Roman" w:hAnsi="Consolas" w:cs="Times New Roman"/>
@@ -5098,6 +6145,7 @@
         </w:rPr>
         <w:t>idAudio</w:t>
       </w:r>
+      <w:proofErr w:type="spellEnd"/>
       <w:r>
         <w:rPr>
           <w:rFonts w:ascii="Consolas" w:eastAsia="Times New Roman" w:hAnsi="Consolas" w:cs="Times New Roman"/>
@@ -5194,6 +6242,8 @@
         </w:rPr>
         <w:t xml:space="preserve">  </w:t>
       </w:r>
+      <w:proofErr w:type="spellStart"/>
+      <w:proofErr w:type="gramStart"/>
       <w:r>
         <w:rPr>
           <w:rFonts w:ascii="Consolas" w:eastAsia="Times New Roman" w:hAnsi="Consolas" w:cs="Times New Roman"/>
@@ -5221,6 +6271,8 @@
         </w:rPr>
         <w:t>onclick</w:t>
       </w:r>
+      <w:proofErr w:type="spellEnd"/>
+      <w:proofErr w:type="gramEnd"/>
       <w:r>
         <w:rPr>
           <w:rFonts w:ascii="Consolas" w:eastAsia="Times New Roman" w:hAnsi="Consolas" w:cs="Times New Roman"/>
@@ -5230,6 +6282,7 @@
         </w:rPr>
         <w:t xml:space="preserve"> = </w:t>
       </w:r>
+      <w:proofErr w:type="spellStart"/>
       <w:r>
         <w:rPr>
           <w:rFonts w:ascii="Consolas" w:eastAsia="Times New Roman" w:hAnsi="Consolas" w:cs="Times New Roman"/>
@@ -5239,6 +6292,7 @@
         </w:rPr>
         <w:t>function</w:t>
       </w:r>
+      <w:proofErr w:type="spellEnd"/>
       <w:r>
         <w:rPr>
           <w:rFonts w:ascii="Consolas" w:eastAsia="Times New Roman" w:hAnsi="Consolas" w:cs="Times New Roman"/>
@@ -5248,6 +6302,7 @@
         </w:rPr>
         <w:t>(){</w:t>
       </w:r>
+      <w:proofErr w:type="spellStart"/>
       <w:r>
         <w:rPr>
           <w:rFonts w:ascii="Consolas" w:eastAsia="Times New Roman" w:hAnsi="Consolas" w:cs="Times New Roman"/>
@@ -5257,6 +6312,7 @@
         </w:rPr>
         <w:t>tocaSom</w:t>
       </w:r>
+      <w:proofErr w:type="spellEnd"/>
       <w:r>
         <w:rPr>
           <w:rFonts w:ascii="Consolas" w:eastAsia="Times New Roman" w:hAnsi="Consolas" w:cs="Times New Roman"/>
@@ -5266,6 +6322,7 @@
         </w:rPr>
         <w:t>(</w:t>
       </w:r>
+      <w:proofErr w:type="spellStart"/>
       <w:r>
         <w:rPr>
           <w:rFonts w:ascii="Consolas" w:eastAsia="Times New Roman" w:hAnsi="Consolas" w:cs="Times New Roman"/>
@@ -5275,6 +6332,7 @@
         </w:rPr>
         <w:t>idAudio</w:t>
       </w:r>
+      <w:proofErr w:type="spellEnd"/>
       <w:r>
         <w:rPr>
           <w:rFonts w:ascii="Consolas" w:eastAsia="Times New Roman" w:hAnsi="Consolas" w:cs="Times New Roman"/>
@@ -5423,15 +6481,69 @@
           <w:sz w:val="24"/>
           <w:szCs w:val="24"/>
         </w:rPr>
-        <w:t>No código acima criamos outras 3 constantes para deixar nosso código mais limpo. A primeira é a tecla que recebe a tecla referente ao contador atual, o segundo é o instrumento que recebe a segunda classe da tag button após acessar ela pelo classList de cada tecla da lista de teclas do contador atual e atribui ao instrumento, isso porque a segunda classe de cada tecla se refere especificamente ao nome de cada áudio e ao que está escrito em cada tecla.</w:t>
-      </w:r>
-      <w:r>
-        <w:rPr>
-          <w:rFonts w:ascii="Times New Roman" w:hAnsi="Times New Roman" w:cs="Times New Roman"/>
-          <w:sz w:val="24"/>
-          <w:szCs w:val="24"/>
-        </w:rPr>
-        <w:t xml:space="preserve"> O idAudio foi criado com o texto dinâmico para que a cada vez que o While passasse o idAudio mudasse para o instrumento referente fazendo a atribuição do áudio respectivamente para sua tecla.</w:t>
+        <w:t xml:space="preserve">No código acima criamos outras 3 constantes para deixar nosso código mais limpo. A primeira é a tecla que recebe a tecla referente ao contador atual, o segundo é o instrumento que recebe a segunda classe da tag button após acessar ela pelo </w:t>
+      </w:r>
+      <w:proofErr w:type="spellStart"/>
+      <w:r>
+        <w:rPr>
+          <w:rFonts w:ascii="Times New Roman" w:hAnsi="Times New Roman" w:cs="Times New Roman"/>
+          <w:sz w:val="24"/>
+          <w:szCs w:val="24"/>
+        </w:rPr>
+        <w:t>classList</w:t>
+      </w:r>
+      <w:proofErr w:type="spellEnd"/>
+      <w:r>
+        <w:rPr>
+          <w:rFonts w:ascii="Times New Roman" w:hAnsi="Times New Roman" w:cs="Times New Roman"/>
+          <w:sz w:val="24"/>
+          <w:szCs w:val="24"/>
+        </w:rPr>
+        <w:t xml:space="preserve"> de cada tecla da lista de teclas do contador atual e atribui ao instrumento, isso porque a segunda classe de cada tecla se refere especificamente ao nome de cada áudio e ao que está escrito em cada tecla.</w:t>
+      </w:r>
+      <w:r>
+        <w:rPr>
+          <w:rFonts w:ascii="Times New Roman" w:hAnsi="Times New Roman" w:cs="Times New Roman"/>
+          <w:sz w:val="24"/>
+          <w:szCs w:val="24"/>
+        </w:rPr>
+        <w:t xml:space="preserve"> O </w:t>
+      </w:r>
+      <w:proofErr w:type="spellStart"/>
+      <w:r>
+        <w:rPr>
+          <w:rFonts w:ascii="Times New Roman" w:hAnsi="Times New Roman" w:cs="Times New Roman"/>
+          <w:sz w:val="24"/>
+          <w:szCs w:val="24"/>
+        </w:rPr>
+        <w:t>idAudio</w:t>
+      </w:r>
+      <w:proofErr w:type="spellEnd"/>
+      <w:r>
+        <w:rPr>
+          <w:rFonts w:ascii="Times New Roman" w:hAnsi="Times New Roman" w:cs="Times New Roman"/>
+          <w:sz w:val="24"/>
+          <w:szCs w:val="24"/>
+        </w:rPr>
+        <w:t xml:space="preserve"> foi criado com o texto dinâmico para que a cada vez que o While passasse o </w:t>
+      </w:r>
+      <w:proofErr w:type="spellStart"/>
+      <w:r>
+        <w:rPr>
+          <w:rFonts w:ascii="Times New Roman" w:hAnsi="Times New Roman" w:cs="Times New Roman"/>
+          <w:sz w:val="24"/>
+          <w:szCs w:val="24"/>
+        </w:rPr>
+        <w:t>idAudio</w:t>
+      </w:r>
+      <w:proofErr w:type="spellEnd"/>
+      <w:r>
+        <w:rPr>
+          <w:rFonts w:ascii="Times New Roman" w:hAnsi="Times New Roman" w:cs="Times New Roman"/>
+          <w:sz w:val="24"/>
+          <w:szCs w:val="24"/>
+        </w:rPr>
+        <w:t xml:space="preserve"> mudasse para o instrumento referente fazendo a atribuição do áudio respectivamente para sua tecla.</w:t>
       </w:r>
     </w:p>
     <w:p>
@@ -5519,6 +6631,7 @@
         </w:rPr>
         <w:t xml:space="preserve"> (</w:t>
       </w:r>
+      <w:proofErr w:type="spellStart"/>
       <w:r>
         <w:rPr>
           <w:rFonts w:ascii="Consolas" w:eastAsia="Times New Roman" w:hAnsi="Consolas" w:cs="Times New Roman"/>
@@ -5528,6 +6641,7 @@
         </w:rPr>
         <w:t>let</w:t>
       </w:r>
+      <w:proofErr w:type="spellEnd"/>
       <w:r>
         <w:rPr>
           <w:rFonts w:ascii="Consolas" w:eastAsia="Times New Roman" w:hAnsi="Consolas" w:cs="Times New Roman"/>
@@ -5591,6 +6705,7 @@
         </w:rPr>
         <w:t xml:space="preserve"> &lt; </w:t>
       </w:r>
+      <w:proofErr w:type="spellStart"/>
       <w:r>
         <w:rPr>
           <w:rFonts w:ascii="Consolas" w:eastAsia="Times New Roman" w:hAnsi="Consolas" w:cs="Times New Roman"/>
@@ -5618,6 +6733,7 @@
         </w:rPr>
         <w:t>length</w:t>
       </w:r>
+      <w:proofErr w:type="spellEnd"/>
       <w:r>
         <w:rPr>
           <w:rFonts w:ascii="Consolas" w:eastAsia="Times New Roman" w:hAnsi="Consolas" w:cs="Times New Roman"/>
@@ -5666,6 +6782,7 @@
         </w:rPr>
         <w:t xml:space="preserve">  </w:t>
       </w:r>
+      <w:proofErr w:type="spellStart"/>
       <w:r>
         <w:rPr>
           <w:rFonts w:ascii="Consolas" w:eastAsia="Times New Roman" w:hAnsi="Consolas" w:cs="Times New Roman"/>
@@ -5675,6 +6792,7 @@
         </w:rPr>
         <w:t>const</w:t>
       </w:r>
+      <w:proofErr w:type="spellEnd"/>
       <w:r>
         <w:rPr>
           <w:rFonts w:ascii="Consolas" w:eastAsia="Times New Roman" w:hAnsi="Consolas" w:cs="Times New Roman"/>
@@ -5702,6 +6820,7 @@
         </w:rPr>
         <w:t xml:space="preserve"> = </w:t>
       </w:r>
+      <w:proofErr w:type="spellStart"/>
       <w:r>
         <w:rPr>
           <w:rFonts w:ascii="Consolas" w:eastAsia="Times New Roman" w:hAnsi="Consolas" w:cs="Times New Roman"/>
@@ -5711,6 +6830,7 @@
         </w:rPr>
         <w:t>listaDeTeclas</w:t>
       </w:r>
+      <w:proofErr w:type="spellEnd"/>
       <w:r>
         <w:rPr>
           <w:rFonts w:ascii="Consolas" w:eastAsia="Times New Roman" w:hAnsi="Consolas" w:cs="Times New Roman"/>
@@ -5759,6 +6879,7 @@
         </w:rPr>
         <w:t xml:space="preserve">  </w:t>
       </w:r>
+      <w:proofErr w:type="spellStart"/>
       <w:r>
         <w:rPr>
           <w:rFonts w:ascii="Consolas" w:eastAsia="Times New Roman" w:hAnsi="Consolas" w:cs="Times New Roman"/>
@@ -5768,6 +6889,7 @@
         </w:rPr>
         <w:t>const</w:t>
       </w:r>
+      <w:proofErr w:type="spellEnd"/>
       <w:r>
         <w:rPr>
           <w:rFonts w:ascii="Consolas" w:eastAsia="Times New Roman" w:hAnsi="Consolas" w:cs="Times New Roman"/>
@@ -5795,6 +6917,8 @@
         </w:rPr>
         <w:t xml:space="preserve"> = </w:t>
       </w:r>
+      <w:proofErr w:type="spellStart"/>
+      <w:proofErr w:type="gramStart"/>
       <w:r>
         <w:rPr>
           <w:rFonts w:ascii="Consolas" w:eastAsia="Times New Roman" w:hAnsi="Consolas" w:cs="Times New Roman"/>
@@ -5822,6 +6946,8 @@
         </w:rPr>
         <w:t>classList</w:t>
       </w:r>
+      <w:proofErr w:type="spellEnd"/>
+      <w:proofErr w:type="gramEnd"/>
       <w:r>
         <w:rPr>
           <w:rFonts w:ascii="Consolas" w:eastAsia="Times New Roman" w:hAnsi="Consolas" w:cs="Times New Roman"/>
@@ -5882,6 +7008,7 @@
         </w:rPr>
         <w:t xml:space="preserve">  </w:t>
       </w:r>
+      <w:proofErr w:type="spellStart"/>
       <w:r>
         <w:rPr>
           <w:rFonts w:ascii="Consolas" w:eastAsia="Times New Roman" w:hAnsi="Consolas" w:cs="Times New Roman"/>
@@ -5891,6 +7018,7 @@
         </w:rPr>
         <w:t>const</w:t>
       </w:r>
+      <w:proofErr w:type="spellEnd"/>
       <w:r>
         <w:rPr>
           <w:rFonts w:ascii="Consolas" w:eastAsia="Times New Roman" w:hAnsi="Consolas" w:cs="Times New Roman"/>
@@ -5900,6 +7028,7 @@
         </w:rPr>
         <w:t xml:space="preserve"> </w:t>
       </w:r>
+      <w:proofErr w:type="spellStart"/>
       <w:r>
         <w:rPr>
           <w:rFonts w:ascii="Consolas" w:eastAsia="Times New Roman" w:hAnsi="Consolas" w:cs="Times New Roman"/>
@@ -5909,6 +7038,7 @@
         </w:rPr>
         <w:t>idAudio</w:t>
       </w:r>
+      <w:proofErr w:type="spellEnd"/>
       <w:r>
         <w:rPr>
           <w:rFonts w:ascii="Consolas" w:eastAsia="Times New Roman" w:hAnsi="Consolas" w:cs="Times New Roman"/>
@@ -5979,7 +7109,27 @@
           <w:sz w:val="21"/>
           <w:szCs w:val="21"/>
         </w:rPr>
-        <w:t>//tamplate string</w:t>
+        <w:t>//</w:t>
+      </w:r>
+      <w:proofErr w:type="spellStart"/>
+      <w:r>
+        <w:rPr>
+          <w:rFonts w:ascii="Consolas" w:eastAsia="Times New Roman" w:hAnsi="Consolas" w:cs="Times New Roman"/>
+          <w:color w:val="6A9955"/>
+          <w:sz w:val="21"/>
+          <w:szCs w:val="21"/>
+        </w:rPr>
+        <w:t>tamplate</w:t>
+      </w:r>
+      <w:proofErr w:type="spellEnd"/>
+      <w:r>
+        <w:rPr>
+          <w:rFonts w:ascii="Consolas" w:eastAsia="Times New Roman" w:hAnsi="Consolas" w:cs="Times New Roman"/>
+          <w:color w:val="6A9955"/>
+          <w:sz w:val="21"/>
+          <w:szCs w:val="21"/>
+        </w:rPr>
+        <w:t xml:space="preserve"> string</w:t>
       </w:r>
     </w:p>
     <w:p>
@@ -6014,6 +7164,8 @@
         </w:rPr>
         <w:t xml:space="preserve">  </w:t>
       </w:r>
+      <w:proofErr w:type="spellStart"/>
+      <w:proofErr w:type="gramStart"/>
       <w:r>
         <w:rPr>
           <w:rFonts w:ascii="Consolas" w:eastAsia="Times New Roman" w:hAnsi="Consolas" w:cs="Times New Roman"/>
@@ -6041,6 +7193,8 @@
         </w:rPr>
         <w:t>onclick</w:t>
       </w:r>
+      <w:proofErr w:type="spellEnd"/>
+      <w:proofErr w:type="gramEnd"/>
       <w:r>
         <w:rPr>
           <w:rFonts w:ascii="Consolas" w:eastAsia="Times New Roman" w:hAnsi="Consolas" w:cs="Times New Roman"/>
@@ -6050,6 +7204,7 @@
         </w:rPr>
         <w:t xml:space="preserve"> = </w:t>
       </w:r>
+      <w:proofErr w:type="spellStart"/>
       <w:r>
         <w:rPr>
           <w:rFonts w:ascii="Consolas" w:eastAsia="Times New Roman" w:hAnsi="Consolas" w:cs="Times New Roman"/>
@@ -6059,6 +7214,7 @@
         </w:rPr>
         <w:t>function</w:t>
       </w:r>
+      <w:proofErr w:type="spellEnd"/>
       <w:r>
         <w:rPr>
           <w:rFonts w:ascii="Consolas" w:eastAsia="Times New Roman" w:hAnsi="Consolas" w:cs="Times New Roman"/>
@@ -6068,6 +7224,7 @@
         </w:rPr>
         <w:t>(){</w:t>
       </w:r>
+      <w:proofErr w:type="spellStart"/>
       <w:r>
         <w:rPr>
           <w:rFonts w:ascii="Consolas" w:eastAsia="Times New Roman" w:hAnsi="Consolas" w:cs="Times New Roman"/>
@@ -6077,6 +7234,7 @@
         </w:rPr>
         <w:t>tocaSom</w:t>
       </w:r>
+      <w:proofErr w:type="spellEnd"/>
       <w:r>
         <w:rPr>
           <w:rFonts w:ascii="Consolas" w:eastAsia="Times New Roman" w:hAnsi="Consolas" w:cs="Times New Roman"/>
@@ -6086,6 +7244,7 @@
         </w:rPr>
         <w:t>(</w:t>
       </w:r>
+      <w:proofErr w:type="spellStart"/>
       <w:r>
         <w:rPr>
           <w:rFonts w:ascii="Consolas" w:eastAsia="Times New Roman" w:hAnsi="Consolas" w:cs="Times New Roman"/>
@@ -6095,6 +7254,7 @@
         </w:rPr>
         <w:t>idAudio</w:t>
       </w:r>
+      <w:proofErr w:type="spellEnd"/>
       <w:r>
         <w:rPr>
           <w:rFonts w:ascii="Consolas" w:eastAsia="Times New Roman" w:hAnsi="Consolas" w:cs="Times New Roman"/>
@@ -6228,7 +7388,79 @@
           <w:sz w:val="24"/>
           <w:szCs w:val="24"/>
         </w:rPr>
-        <w:t>Como percorrer uma lista usando a estrutura de repetição while, a criar referências variáveis com let, e como incrementar o valor de uma variável, e criar uma condição para evitar o loop infinito, também conhecemos o atributo length contido nas listas que nos ajudou a obter dinamicamento o valor do tamanho de uma lista.</w:t>
+        <w:t xml:space="preserve">Como percorrer uma lista usando a estrutura de repetição </w:t>
+      </w:r>
+      <w:proofErr w:type="spellStart"/>
+      <w:r>
+        <w:rPr>
+          <w:rFonts w:ascii="Times New Roman" w:hAnsi="Times New Roman" w:cs="Times New Roman"/>
+          <w:sz w:val="24"/>
+          <w:szCs w:val="24"/>
+        </w:rPr>
+        <w:t>while</w:t>
+      </w:r>
+      <w:proofErr w:type="spellEnd"/>
+      <w:r>
+        <w:rPr>
+          <w:rFonts w:ascii="Times New Roman" w:hAnsi="Times New Roman" w:cs="Times New Roman"/>
+          <w:sz w:val="24"/>
+          <w:szCs w:val="24"/>
+        </w:rPr>
+        <w:t xml:space="preserve">, a criar referências variáveis com </w:t>
+      </w:r>
+      <w:proofErr w:type="spellStart"/>
+      <w:r>
+        <w:rPr>
+          <w:rFonts w:ascii="Times New Roman" w:hAnsi="Times New Roman" w:cs="Times New Roman"/>
+          <w:sz w:val="24"/>
+          <w:szCs w:val="24"/>
+        </w:rPr>
+        <w:t>let</w:t>
+      </w:r>
+      <w:proofErr w:type="spellEnd"/>
+      <w:r>
+        <w:rPr>
+          <w:rFonts w:ascii="Times New Roman" w:hAnsi="Times New Roman" w:cs="Times New Roman"/>
+          <w:sz w:val="24"/>
+          <w:szCs w:val="24"/>
+        </w:rPr>
+        <w:t xml:space="preserve">, e como incrementar o valor de uma variável, e criar uma condição para evitar o loop infinito, também conhecemos o atributo </w:t>
+      </w:r>
+      <w:proofErr w:type="spellStart"/>
+      <w:r>
+        <w:rPr>
+          <w:rFonts w:ascii="Times New Roman" w:hAnsi="Times New Roman" w:cs="Times New Roman"/>
+          <w:sz w:val="24"/>
+          <w:szCs w:val="24"/>
+        </w:rPr>
+        <w:t>length</w:t>
+      </w:r>
+      <w:proofErr w:type="spellEnd"/>
+      <w:r>
+        <w:rPr>
+          <w:rFonts w:ascii="Times New Roman" w:hAnsi="Times New Roman" w:cs="Times New Roman"/>
+          <w:sz w:val="24"/>
+          <w:szCs w:val="24"/>
+        </w:rPr>
+        <w:t xml:space="preserve"> contido nas listas que nos ajudou a obter </w:t>
+      </w:r>
+      <w:proofErr w:type="spellStart"/>
+      <w:r>
+        <w:rPr>
+          <w:rFonts w:ascii="Times New Roman" w:hAnsi="Times New Roman" w:cs="Times New Roman"/>
+          <w:sz w:val="24"/>
+          <w:szCs w:val="24"/>
+        </w:rPr>
+        <w:t>dinamicamento</w:t>
+      </w:r>
+      <w:proofErr w:type="spellEnd"/>
+      <w:r>
+        <w:rPr>
+          <w:rFonts w:ascii="Times New Roman" w:hAnsi="Times New Roman" w:cs="Times New Roman"/>
+          <w:sz w:val="24"/>
+          <w:szCs w:val="24"/>
+        </w:rPr>
+        <w:t xml:space="preserve"> o valor do tamanho de uma lista.</w:t>
       </w:r>
     </w:p>
     <w:p>
@@ -6284,7 +7516,25 @@
           <w:sz w:val="24"/>
           <w:szCs w:val="24"/>
         </w:rPr>
-        <w:t>Como declarar e utilizar parâmetros dentro de uma função que criamos, e o que é uma função anônima e o retorno undefined de uma função.</w:t>
+        <w:t xml:space="preserve">Como declarar e utilizar parâmetros dentro de uma função que criamos, e o que é uma função anônima e o retorno </w:t>
+      </w:r>
+      <w:proofErr w:type="spellStart"/>
+      <w:r>
+        <w:rPr>
+          <w:rFonts w:ascii="Times New Roman" w:hAnsi="Times New Roman" w:cs="Times New Roman"/>
+          <w:sz w:val="24"/>
+          <w:szCs w:val="24"/>
+        </w:rPr>
+        <w:t>undefined</w:t>
+      </w:r>
+      <w:proofErr w:type="spellEnd"/>
+      <w:r>
+        <w:rPr>
+          <w:rFonts w:ascii="Times New Roman" w:hAnsi="Times New Roman" w:cs="Times New Roman"/>
+          <w:sz w:val="24"/>
+          <w:szCs w:val="24"/>
+        </w:rPr>
+        <w:t xml:space="preserve"> de uma função.</w:t>
       </w:r>
     </w:p>
     <w:p>
@@ -6340,7 +7590,25 @@
           <w:sz w:val="24"/>
           <w:szCs w:val="24"/>
         </w:rPr>
-        <w:t>Como criar textos dinâmicos utilizando template string e como acessar as classes de um elemento através do atributo classList.</w:t>
+        <w:t xml:space="preserve">Como criar textos dinâmicos utilizando template string e como acessar as classes de um elemento através do atributo </w:t>
+      </w:r>
+      <w:proofErr w:type="spellStart"/>
+      <w:r>
+        <w:rPr>
+          <w:rFonts w:ascii="Times New Roman" w:hAnsi="Times New Roman" w:cs="Times New Roman"/>
+          <w:sz w:val="24"/>
+          <w:szCs w:val="24"/>
+        </w:rPr>
+        <w:t>classList</w:t>
+      </w:r>
+      <w:proofErr w:type="spellEnd"/>
+      <w:r>
+        <w:rPr>
+          <w:rFonts w:ascii="Times New Roman" w:hAnsi="Times New Roman" w:cs="Times New Roman"/>
+          <w:sz w:val="24"/>
+          <w:szCs w:val="24"/>
+        </w:rPr>
+        <w:t>.</w:t>
       </w:r>
     </w:p>
     <w:p>
@@ -6490,7 +7758,43 @@
           <w:sz w:val="24"/>
           <w:szCs w:val="24"/>
         </w:rPr>
-        <w:t>Podemos adicionar classes usando JS, basta usar a função add no classList:</w:t>
+        <w:t xml:space="preserve">Podemos adicionar classes usando JS, basta usar a função </w:t>
+      </w:r>
+      <w:proofErr w:type="spellStart"/>
+      <w:r>
+        <w:rPr>
+          <w:rFonts w:ascii="Times New Roman" w:hAnsi="Times New Roman" w:cs="Times New Roman"/>
+          <w:sz w:val="24"/>
+          <w:szCs w:val="24"/>
+        </w:rPr>
+        <w:t>add</w:t>
+      </w:r>
+      <w:proofErr w:type="spellEnd"/>
+      <w:r>
+        <w:rPr>
+          <w:rFonts w:ascii="Times New Roman" w:hAnsi="Times New Roman" w:cs="Times New Roman"/>
+          <w:sz w:val="24"/>
+          <w:szCs w:val="24"/>
+        </w:rPr>
+        <w:t xml:space="preserve"> no </w:t>
+      </w:r>
+      <w:proofErr w:type="spellStart"/>
+      <w:r>
+        <w:rPr>
+          <w:rFonts w:ascii="Times New Roman" w:hAnsi="Times New Roman" w:cs="Times New Roman"/>
+          <w:sz w:val="24"/>
+          <w:szCs w:val="24"/>
+        </w:rPr>
+        <w:t>classList</w:t>
+      </w:r>
+      <w:proofErr w:type="spellEnd"/>
+      <w:r>
+        <w:rPr>
+          <w:rFonts w:ascii="Times New Roman" w:hAnsi="Times New Roman" w:cs="Times New Roman"/>
+          <w:sz w:val="24"/>
+          <w:szCs w:val="24"/>
+        </w:rPr>
+        <w:t>:</w:t>
       </w:r>
     </w:p>
     <w:p>
@@ -6504,6 +7808,7 @@
           <w:szCs w:val="21"/>
         </w:rPr>
       </w:pPr>
+      <w:proofErr w:type="spellStart"/>
       <w:r>
         <w:rPr>
           <w:rFonts w:ascii="Consolas" w:eastAsia="Times New Roman" w:hAnsi="Consolas" w:cs="Times New Roman"/>
@@ -6549,6 +7854,7 @@
         </w:rPr>
         <w:t>add</w:t>
       </w:r>
+      <w:proofErr w:type="spellEnd"/>
       <w:r>
         <w:rPr>
           <w:rFonts w:ascii="Consolas" w:eastAsia="Times New Roman" w:hAnsi="Consolas" w:cs="Times New Roman"/>
@@ -6614,6 +7920,8 @@
           <w:lang w:val="en-US"/>
         </w:rPr>
       </w:pPr>
+      <w:proofErr w:type="spellStart"/>
+      <w:proofErr w:type="gramStart"/>
       <w:r>
         <w:rPr>
           <w:rFonts w:ascii="Consolas" w:eastAsia="Times New Roman" w:hAnsi="Consolas" w:cs="Times New Roman"/>
@@ -6644,6 +7952,8 @@
         </w:rPr>
         <w:t>onkeydown</w:t>
       </w:r>
+      <w:proofErr w:type="spellEnd"/>
+      <w:proofErr w:type="gramEnd"/>
       <w:r>
         <w:rPr>
           <w:rFonts w:ascii="Consolas" w:eastAsia="Times New Roman" w:hAnsi="Consolas" w:cs="Times New Roman"/>
@@ -6674,6 +7984,7 @@
         </w:rPr>
         <w:t>(){</w:t>
       </w:r>
+      <w:proofErr w:type="spellStart"/>
       <w:r>
         <w:rPr>
           <w:rFonts w:ascii="Consolas" w:eastAsia="Times New Roman" w:hAnsi="Consolas" w:cs="Times New Roman"/>
@@ -6724,6 +8035,7 @@
         </w:rPr>
         <w:t>add</w:t>
       </w:r>
+      <w:proofErr w:type="spellEnd"/>
       <w:r>
         <w:rPr>
           <w:rFonts w:ascii="Consolas" w:eastAsia="Times New Roman" w:hAnsi="Consolas" w:cs="Times New Roman"/>
@@ -6742,7 +8054,29 @@
           <w:szCs w:val="21"/>
           <w:lang w:val="en-US"/>
         </w:rPr>
-        <w:t>'ativa'</w:t>
+        <w:t>'</w:t>
+      </w:r>
+      <w:proofErr w:type="spellStart"/>
+      <w:r>
+        <w:rPr>
+          <w:rFonts w:ascii="Consolas" w:eastAsia="Times New Roman" w:hAnsi="Consolas" w:cs="Times New Roman"/>
+          <w:color w:val="CE9178"/>
+          <w:sz w:val="21"/>
+          <w:szCs w:val="21"/>
+          <w:lang w:val="en-US"/>
+        </w:rPr>
+        <w:t>ativa</w:t>
+      </w:r>
+      <w:proofErr w:type="spellEnd"/>
+      <w:r>
+        <w:rPr>
+          <w:rFonts w:ascii="Consolas" w:eastAsia="Times New Roman" w:hAnsi="Consolas" w:cs="Times New Roman"/>
+          <w:color w:val="CE9178"/>
+          <w:sz w:val="21"/>
+          <w:szCs w:val="21"/>
+          <w:lang w:val="en-US"/>
+        </w:rPr>
+        <w:t>'</w:t>
       </w:r>
       <w:r>
         <w:rPr>
@@ -6784,7 +8118,25 @@
           <w:sz w:val="24"/>
           <w:szCs w:val="24"/>
         </w:rPr>
-        <w:t>do pelas teclas da aplicação usando o tab do nosso teclado, todas as teclas acabam ficando vermelhas e com a classe ativa:</w:t>
+        <w:t xml:space="preserve">do pelas teclas da aplicação usando o </w:t>
+      </w:r>
+      <w:proofErr w:type="spellStart"/>
+      <w:r>
+        <w:rPr>
+          <w:rFonts w:ascii="Times New Roman" w:hAnsi="Times New Roman" w:cs="Times New Roman"/>
+          <w:sz w:val="24"/>
+          <w:szCs w:val="24"/>
+        </w:rPr>
+        <w:t>tab</w:t>
+      </w:r>
+      <w:proofErr w:type="spellEnd"/>
+      <w:r>
+        <w:rPr>
+          <w:rFonts w:ascii="Times New Roman" w:hAnsi="Times New Roman" w:cs="Times New Roman"/>
+          <w:sz w:val="24"/>
+          <w:szCs w:val="24"/>
+        </w:rPr>
+        <w:t xml:space="preserve"> do nosso teclado, todas as teclas acabam ficando vermelhas e com a classe ativa:</w:t>
       </w:r>
     </w:p>
     <w:p>
@@ -6919,7 +8271,25 @@
           <w:sz w:val="24"/>
           <w:szCs w:val="24"/>
         </w:rPr>
-        <w:t>Para remover é o mesmo processo de adicionar, mas ao invés de add colocamos remove:</w:t>
+        <w:t xml:space="preserve">Para remover é o mesmo processo de adicionar, mas ao invés de </w:t>
+      </w:r>
+      <w:proofErr w:type="spellStart"/>
+      <w:r>
+        <w:rPr>
+          <w:rFonts w:ascii="Times New Roman" w:hAnsi="Times New Roman" w:cs="Times New Roman"/>
+          <w:sz w:val="24"/>
+          <w:szCs w:val="24"/>
+        </w:rPr>
+        <w:t>add</w:t>
+      </w:r>
+      <w:proofErr w:type="spellEnd"/>
+      <w:r>
+        <w:rPr>
+          <w:rFonts w:ascii="Times New Roman" w:hAnsi="Times New Roman" w:cs="Times New Roman"/>
+          <w:sz w:val="24"/>
+          <w:szCs w:val="24"/>
+        </w:rPr>
+        <w:t xml:space="preserve"> colocamos remove:</w:t>
       </w:r>
     </w:p>
     <w:p>
@@ -6933,6 +8303,8 @@
           <w:szCs w:val="21"/>
         </w:rPr>
       </w:pPr>
+      <w:proofErr w:type="spellStart"/>
+      <w:proofErr w:type="gramStart"/>
       <w:r>
         <w:rPr>
           <w:rFonts w:ascii="Consolas" w:eastAsia="Times New Roman" w:hAnsi="Consolas" w:cs="Times New Roman"/>
@@ -6978,6 +8350,8 @@
         </w:rPr>
         <w:t>remove</w:t>
       </w:r>
+      <w:proofErr w:type="spellEnd"/>
+      <w:proofErr w:type="gramEnd"/>
       <w:r>
         <w:rPr>
           <w:rFonts w:ascii="Consolas" w:eastAsia="Times New Roman" w:hAnsi="Consolas" w:cs="Times New Roman"/>
@@ -7027,7 +8401,43 @@
           <w:sz w:val="24"/>
           <w:szCs w:val="24"/>
         </w:rPr>
-        <w:t>Se para adicionar a classe colocamos o evento de onkeydown, ou seja, assim que pressionar a tecla do teclado, para remover a classe utilizamos o evento onkeyup:</w:t>
+        <w:t xml:space="preserve">Se para adicionar a classe colocamos o evento de </w:t>
+      </w:r>
+      <w:proofErr w:type="spellStart"/>
+      <w:r>
+        <w:rPr>
+          <w:rFonts w:ascii="Times New Roman" w:hAnsi="Times New Roman" w:cs="Times New Roman"/>
+          <w:sz w:val="24"/>
+          <w:szCs w:val="24"/>
+        </w:rPr>
+        <w:t>onkeydown</w:t>
+      </w:r>
+      <w:proofErr w:type="spellEnd"/>
+      <w:r>
+        <w:rPr>
+          <w:rFonts w:ascii="Times New Roman" w:hAnsi="Times New Roman" w:cs="Times New Roman"/>
+          <w:sz w:val="24"/>
+          <w:szCs w:val="24"/>
+        </w:rPr>
+        <w:t xml:space="preserve">, ou seja, assim que pressionar a tecla do teclado, para remover a classe utilizamos o evento </w:t>
+      </w:r>
+      <w:proofErr w:type="spellStart"/>
+      <w:r>
+        <w:rPr>
+          <w:rFonts w:ascii="Times New Roman" w:hAnsi="Times New Roman" w:cs="Times New Roman"/>
+          <w:sz w:val="24"/>
+          <w:szCs w:val="24"/>
+        </w:rPr>
+        <w:t>onkeyup</w:t>
+      </w:r>
+      <w:proofErr w:type="spellEnd"/>
+      <w:r>
+        <w:rPr>
+          <w:rFonts w:ascii="Times New Roman" w:hAnsi="Times New Roman" w:cs="Times New Roman"/>
+          <w:sz w:val="24"/>
+          <w:szCs w:val="24"/>
+        </w:rPr>
+        <w:t>:</w:t>
       </w:r>
     </w:p>
     <w:p>
@@ -7042,6 +8452,8 @@
           <w:lang w:val="en-US"/>
         </w:rPr>
       </w:pPr>
+      <w:proofErr w:type="spellStart"/>
+      <w:proofErr w:type="gramStart"/>
       <w:r>
         <w:rPr>
           <w:rFonts w:ascii="Consolas" w:eastAsia="Times New Roman" w:hAnsi="Consolas" w:cs="Times New Roman"/>
@@ -7072,6 +8484,8 @@
         </w:rPr>
         <w:t>onkeyup</w:t>
       </w:r>
+      <w:proofErr w:type="spellEnd"/>
+      <w:proofErr w:type="gramEnd"/>
       <w:r>
         <w:rPr>
           <w:rFonts w:ascii="Consolas" w:eastAsia="Times New Roman" w:hAnsi="Consolas" w:cs="Times New Roman"/>
@@ -7102,6 +8516,7 @@
         </w:rPr>
         <w:t>(){</w:t>
       </w:r>
+      <w:proofErr w:type="spellStart"/>
       <w:r>
         <w:rPr>
           <w:rFonts w:ascii="Consolas" w:eastAsia="Times New Roman" w:hAnsi="Consolas" w:cs="Times New Roman"/>
@@ -7152,6 +8567,7 @@
         </w:rPr>
         <w:t>remove</w:t>
       </w:r>
+      <w:proofErr w:type="spellEnd"/>
       <w:r>
         <w:rPr>
           <w:rFonts w:ascii="Consolas" w:eastAsia="Times New Roman" w:hAnsi="Consolas" w:cs="Times New Roman"/>
@@ -7170,7 +8586,29 @@
           <w:szCs w:val="21"/>
           <w:lang w:val="en-US"/>
         </w:rPr>
-        <w:t>'ativa'</w:t>
+        <w:t>'</w:t>
+      </w:r>
+      <w:proofErr w:type="spellStart"/>
+      <w:r>
+        <w:rPr>
+          <w:rFonts w:ascii="Consolas" w:eastAsia="Times New Roman" w:hAnsi="Consolas" w:cs="Times New Roman"/>
+          <w:color w:val="CE9178"/>
+          <w:sz w:val="21"/>
+          <w:szCs w:val="21"/>
+          <w:lang w:val="en-US"/>
+        </w:rPr>
+        <w:t>ativa</w:t>
+      </w:r>
+      <w:proofErr w:type="spellEnd"/>
+      <w:r>
+        <w:rPr>
+          <w:rFonts w:ascii="Consolas" w:eastAsia="Times New Roman" w:hAnsi="Consolas" w:cs="Times New Roman"/>
+          <w:color w:val="CE9178"/>
+          <w:sz w:val="21"/>
+          <w:szCs w:val="21"/>
+          <w:lang w:val="en-US"/>
+        </w:rPr>
+        <w:t>'</w:t>
       </w:r>
       <w:r>
         <w:rPr>
@@ -7212,7 +8650,25 @@
           <w:sz w:val="24"/>
           <w:szCs w:val="24"/>
         </w:rPr>
-        <w:t>anter a classe quando soltamos a tecla enter ou espaço, mas ao pular para o próximo elemento com tab, ele continua vermelho.</w:t>
+        <w:t xml:space="preserve">anter a classe quando soltamos a tecla enter ou espaço, mas ao pular para o próximo elemento com </w:t>
+      </w:r>
+      <w:proofErr w:type="spellStart"/>
+      <w:r>
+        <w:rPr>
+          <w:rFonts w:ascii="Times New Roman" w:hAnsi="Times New Roman" w:cs="Times New Roman"/>
+          <w:sz w:val="24"/>
+          <w:szCs w:val="24"/>
+        </w:rPr>
+        <w:t>tab</w:t>
+      </w:r>
+      <w:proofErr w:type="spellEnd"/>
+      <w:r>
+        <w:rPr>
+          <w:rFonts w:ascii="Times New Roman" w:hAnsi="Times New Roman" w:cs="Times New Roman"/>
+          <w:sz w:val="24"/>
+          <w:szCs w:val="24"/>
+        </w:rPr>
+        <w:t>, ele continua vermelho.</w:t>
       </w:r>
     </w:p>
     <w:p>
@@ -7269,8 +8725,27 @@
           <w:szCs w:val="24"/>
         </w:rPr>
         <w:lastRenderedPageBreak/>
-        <w:t xml:space="preserve">Para solucionar esse problema do tab, podemos criar uma condição, ou seja, um if no nosso código que adiciona a classe ativa, falando para o nosso código só adicionar a classe se o evento do </w:t>
-      </w:r>
+        <w:t xml:space="preserve">Para solucionar esse problema do </w:t>
+      </w:r>
+      <w:proofErr w:type="spellStart"/>
+      <w:r>
+        <w:rPr>
+          <w:rFonts w:ascii="Times New Roman" w:hAnsi="Times New Roman" w:cs="Times New Roman"/>
+          <w:sz w:val="24"/>
+          <w:szCs w:val="24"/>
+        </w:rPr>
+        <w:t>tab</w:t>
+      </w:r>
+      <w:proofErr w:type="spellEnd"/>
+      <w:r>
+        <w:rPr>
+          <w:rFonts w:ascii="Times New Roman" w:hAnsi="Times New Roman" w:cs="Times New Roman"/>
+          <w:sz w:val="24"/>
+          <w:szCs w:val="24"/>
+        </w:rPr>
+        <w:t xml:space="preserve">, podemos criar uma condição, ou seja, um if no nosso código que adiciona a classe ativa, falando para o nosso código só adicionar a classe se o evento do </w:t>
+      </w:r>
+      <w:proofErr w:type="spellStart"/>
       <w:r>
         <w:rPr>
           <w:rFonts w:ascii="Times New Roman" w:hAnsi="Times New Roman" w:cs="Times New Roman"/>
@@ -7279,6 +8754,7 @@
         </w:rPr>
         <w:t>code</w:t>
       </w:r>
+      <w:proofErr w:type="spellEnd"/>
       <w:r>
         <w:rPr>
           <w:rFonts w:ascii="Times New Roman" w:hAnsi="Times New Roman" w:cs="Times New Roman"/>
@@ -7300,6 +8776,8 @@
           <w:lang w:val="en-US"/>
         </w:rPr>
       </w:pPr>
+      <w:proofErr w:type="spellStart"/>
+      <w:proofErr w:type="gramStart"/>
       <w:r>
         <w:rPr>
           <w:rFonts w:ascii="Consolas" w:eastAsia="Times New Roman" w:hAnsi="Consolas" w:cs="Times New Roman"/>
@@ -7330,6 +8808,8 @@
         </w:rPr>
         <w:t>onkeydown</w:t>
       </w:r>
+      <w:proofErr w:type="spellEnd"/>
+      <w:proofErr w:type="gramEnd"/>
       <w:r>
         <w:rPr>
           <w:rFonts w:ascii="Consolas" w:eastAsia="Times New Roman" w:hAnsi="Consolas" w:cs="Times New Roman"/>
@@ -7360,6 +8840,7 @@
         </w:rPr>
         <w:t>(</w:t>
       </w:r>
+      <w:proofErr w:type="spellStart"/>
       <w:r>
         <w:rPr>
           <w:rFonts w:ascii="Consolas" w:eastAsia="Times New Roman" w:hAnsi="Consolas" w:cs="Times New Roman"/>
@@ -7370,6 +8851,7 @@
         </w:rPr>
         <w:t>evento</w:t>
       </w:r>
+      <w:proofErr w:type="spellEnd"/>
       <w:r>
         <w:rPr>
           <w:rFonts w:ascii="Consolas" w:eastAsia="Times New Roman" w:hAnsi="Consolas" w:cs="Times New Roman"/>
@@ -7423,6 +8905,8 @@
         </w:rPr>
         <w:t xml:space="preserve"> (</w:t>
       </w:r>
+      <w:proofErr w:type="spellStart"/>
+      <w:proofErr w:type="gramStart"/>
       <w:r>
         <w:rPr>
           <w:rFonts w:ascii="Consolas" w:eastAsia="Times New Roman" w:hAnsi="Consolas" w:cs="Times New Roman"/>
@@ -7453,6 +8937,8 @@
         </w:rPr>
         <w:t>code</w:t>
       </w:r>
+      <w:proofErr w:type="spellEnd"/>
+      <w:proofErr w:type="gramEnd"/>
       <w:r>
         <w:rPr>
           <w:rFonts w:ascii="Consolas" w:eastAsia="Times New Roman" w:hAnsi="Consolas" w:cs="Times New Roman"/>
@@ -7483,6 +8969,7 @@
         </w:rPr>
         <w:t xml:space="preserve"> || </w:t>
       </w:r>
+      <w:proofErr w:type="spellStart"/>
       <w:r>
         <w:rPr>
           <w:rFonts w:ascii="Consolas" w:eastAsia="Times New Roman" w:hAnsi="Consolas" w:cs="Times New Roman"/>
@@ -7513,6 +9000,7 @@
         </w:rPr>
         <w:t>code</w:t>
       </w:r>
+      <w:proofErr w:type="spellEnd"/>
       <w:r>
         <w:rPr>
           <w:rFonts w:ascii="Consolas" w:eastAsia="Times New Roman" w:hAnsi="Consolas" w:cs="Times New Roman"/>
@@ -7565,6 +9053,7 @@
         </w:rPr>
         <w:t xml:space="preserve">      </w:t>
       </w:r>
+      <w:proofErr w:type="spellStart"/>
       <w:r>
         <w:rPr>
           <w:rFonts w:ascii="Consolas" w:eastAsia="Times New Roman" w:hAnsi="Consolas" w:cs="Times New Roman"/>
@@ -7610,6 +9099,7 @@
         </w:rPr>
         <w:t>add</w:t>
       </w:r>
+      <w:proofErr w:type="spellEnd"/>
       <w:r>
         <w:rPr>
           <w:rFonts w:ascii="Consolas" w:eastAsia="Times New Roman" w:hAnsi="Consolas" w:cs="Times New Roman"/>
@@ -7701,7 +9191,25 @@
           <w:sz w:val="24"/>
           <w:szCs w:val="24"/>
         </w:rPr>
-        <w:t>Esse code é o nome da tecla que foi pressionado, exibido sempre que uma tecla é pressionada no navegador. Ao colocar um console.log(evento), podemos ver no console do navegador tudo o que está acontecendo quando apertamos uma tecla:</w:t>
+        <w:t xml:space="preserve">Esse </w:t>
+      </w:r>
+      <w:proofErr w:type="spellStart"/>
+      <w:r>
+        <w:rPr>
+          <w:rFonts w:ascii="Times New Roman" w:hAnsi="Times New Roman" w:cs="Times New Roman"/>
+          <w:sz w:val="24"/>
+          <w:szCs w:val="24"/>
+        </w:rPr>
+        <w:t>code</w:t>
+      </w:r>
+      <w:proofErr w:type="spellEnd"/>
+      <w:r>
+        <w:rPr>
+          <w:rFonts w:ascii="Times New Roman" w:hAnsi="Times New Roman" w:cs="Times New Roman"/>
+          <w:sz w:val="24"/>
+          <w:szCs w:val="24"/>
+        </w:rPr>
+        <w:t xml:space="preserve"> é o nome da tecla que foi pressionado, exibido sempre que uma tecla é pressionada no navegador. Ao colocar um console.log(evento), podemos ver no console do navegador tudo o que está acontecendo quando apertamos uma tecla:</w:t>
       </w:r>
     </w:p>
     <w:p>
@@ -7802,7 +9310,25 @@
           <w:sz w:val="24"/>
           <w:szCs w:val="24"/>
         </w:rPr>
-        <w:t>Operador de 3 ‘=’ compara, além do valor, o tipo do dado, ou seja, se ambos são numbers, str’s e afins. Operador de 2 ‘=’ compara apenas valores, não importando se um é number e outro str, por exemplo.</w:t>
+        <w:t xml:space="preserve">Operador de 3 ‘=’ compara, além do valor, o tipo do dado, ou seja, se ambos são numbers, </w:t>
+      </w:r>
+      <w:proofErr w:type="spellStart"/>
+      <w:r>
+        <w:rPr>
+          <w:rFonts w:ascii="Times New Roman" w:hAnsi="Times New Roman" w:cs="Times New Roman"/>
+          <w:sz w:val="24"/>
+          <w:szCs w:val="24"/>
+        </w:rPr>
+        <w:t>str’s</w:t>
+      </w:r>
+      <w:proofErr w:type="spellEnd"/>
+      <w:r>
+        <w:rPr>
+          <w:rFonts w:ascii="Times New Roman" w:hAnsi="Times New Roman" w:cs="Times New Roman"/>
+          <w:sz w:val="24"/>
+          <w:szCs w:val="24"/>
+        </w:rPr>
+        <w:t xml:space="preserve"> e afins. Operador de 2 ‘=’ compara apenas valores, não importando se um é number e outro str, por exemplo.</w:t>
       </w:r>
     </w:p>
     <w:p>
@@ -7882,7 +9408,25 @@
           <w:sz w:val="24"/>
           <w:szCs w:val="24"/>
         </w:rPr>
-        <w:t>|| é o operador lógico de ‘ou’, como utilizado na condição acima: ‘Se tal coisa OU outra coisa for verdade, então adiciona a class ativa’.</w:t>
+        <w:t xml:space="preserve">|| é o operador lógico de ‘ou’, como utilizado na condição acima: ‘Se tal coisa OU outra coisa for verdade, então adiciona a </w:t>
+      </w:r>
+      <w:proofErr w:type="spellStart"/>
+      <w:r>
+        <w:rPr>
+          <w:rFonts w:ascii="Times New Roman" w:hAnsi="Times New Roman" w:cs="Times New Roman"/>
+          <w:sz w:val="24"/>
+          <w:szCs w:val="24"/>
+        </w:rPr>
+        <w:t>class</w:t>
+      </w:r>
+      <w:proofErr w:type="spellEnd"/>
+      <w:r>
+        <w:rPr>
+          <w:rFonts w:ascii="Times New Roman" w:hAnsi="Times New Roman" w:cs="Times New Roman"/>
+          <w:sz w:val="24"/>
+          <w:szCs w:val="24"/>
+        </w:rPr>
+        <w:t xml:space="preserve"> ativa’.</w:t>
       </w:r>
     </w:p>
     <w:p>
@@ -7963,7 +9507,35 @@
           <w:szCs w:val="24"/>
         </w:rPr>
         <w:lastRenderedPageBreak/>
-        <w:t>Criamos uma condição comparativa para não permitir o uso da função tocaSom() diretamente com seletores que não existam.</w:t>
+        <w:t xml:space="preserve">Criamos uma condição comparativa para não permitir o uso da função </w:t>
+      </w:r>
+      <w:proofErr w:type="spellStart"/>
+      <w:proofErr w:type="gramStart"/>
+      <w:r>
+        <w:rPr>
+          <w:rFonts w:ascii="Times New Roman" w:hAnsi="Times New Roman" w:cs="Times New Roman"/>
+          <w:sz w:val="24"/>
+          <w:szCs w:val="24"/>
+        </w:rPr>
+        <w:t>tocaSom</w:t>
+      </w:r>
+      <w:proofErr w:type="spellEnd"/>
+      <w:r>
+        <w:rPr>
+          <w:rFonts w:ascii="Times New Roman" w:hAnsi="Times New Roman" w:cs="Times New Roman"/>
+          <w:sz w:val="24"/>
+          <w:szCs w:val="24"/>
+        </w:rPr>
+        <w:t>(</w:t>
+      </w:r>
+      <w:proofErr w:type="gramEnd"/>
+      <w:r>
+        <w:rPr>
+          <w:rFonts w:ascii="Times New Roman" w:hAnsi="Times New Roman" w:cs="Times New Roman"/>
+          <w:sz w:val="24"/>
+          <w:szCs w:val="24"/>
+        </w:rPr>
+        <w:t>) diretamente com seletores que não existam.</w:t>
       </w:r>
       <w:r>
         <w:rPr>
@@ -7989,13 +9561,23 @@
           <w:szCs w:val="24"/>
         </w:rPr>
       </w:pPr>
-      <w:r>
-        <w:rPr>
-          <w:rFonts w:ascii="Times New Roman" w:hAnsi="Times New Roman" w:cs="Times New Roman"/>
-          <w:sz w:val="24"/>
-          <w:szCs w:val="24"/>
-        </w:rPr>
-        <w:t>!=: operador lógico de ‘diferente’.</w:t>
+      <w:proofErr w:type="gramStart"/>
+      <w:r>
+        <w:rPr>
+          <w:rFonts w:ascii="Times New Roman" w:hAnsi="Times New Roman" w:cs="Times New Roman"/>
+          <w:sz w:val="24"/>
+          <w:szCs w:val="24"/>
+        </w:rPr>
+        <w:t>!=</w:t>
+      </w:r>
+      <w:proofErr w:type="gramEnd"/>
+      <w:r>
+        <w:rPr>
+          <w:rFonts w:ascii="Times New Roman" w:hAnsi="Times New Roman" w:cs="Times New Roman"/>
+          <w:sz w:val="24"/>
+          <w:szCs w:val="24"/>
+        </w:rPr>
+        <w:t>: operador lógico de ‘diferente’.</w:t>
       </w:r>
     </w:p>
     <w:p>
@@ -8009,6 +9591,7 @@
           <w:szCs w:val="21"/>
         </w:rPr>
       </w:pPr>
+      <w:proofErr w:type="spellStart"/>
       <w:r>
         <w:rPr>
           <w:rFonts w:ascii="Consolas" w:eastAsia="Times New Roman" w:hAnsi="Consolas" w:cs="Times New Roman"/>
@@ -8018,6 +9601,7 @@
         </w:rPr>
         <w:t>function</w:t>
       </w:r>
+      <w:proofErr w:type="spellEnd"/>
       <w:r>
         <w:rPr>
           <w:rFonts w:ascii="Consolas" w:eastAsia="Times New Roman" w:hAnsi="Consolas" w:cs="Times New Roman"/>
@@ -8027,6 +9611,7 @@
         </w:rPr>
         <w:t xml:space="preserve"> </w:t>
       </w:r>
+      <w:proofErr w:type="spellStart"/>
       <w:r>
         <w:rPr>
           <w:rFonts w:ascii="Consolas" w:eastAsia="Times New Roman" w:hAnsi="Consolas" w:cs="Times New Roman"/>
@@ -8036,6 +9621,7 @@
         </w:rPr>
         <w:t>tocaSom</w:t>
       </w:r>
+      <w:proofErr w:type="spellEnd"/>
       <w:r>
         <w:rPr>
           <w:rFonts w:ascii="Consolas" w:eastAsia="Times New Roman" w:hAnsi="Consolas" w:cs="Times New Roman"/>
@@ -8045,6 +9631,7 @@
         </w:rPr>
         <w:t>(</w:t>
       </w:r>
+      <w:proofErr w:type="spellStart"/>
       <w:r>
         <w:rPr>
           <w:rFonts w:ascii="Consolas" w:eastAsia="Times New Roman" w:hAnsi="Consolas" w:cs="Times New Roman"/>
@@ -8054,6 +9641,7 @@
         </w:rPr>
         <w:t>idElementoAudio</w:t>
       </w:r>
+      <w:proofErr w:type="spellEnd"/>
       <w:r>
         <w:rPr>
           <w:rFonts w:ascii="Consolas" w:eastAsia="Times New Roman" w:hAnsi="Consolas" w:cs="Times New Roman"/>
@@ -8084,6 +9672,7 @@
         </w:rPr>
         <w:t xml:space="preserve">  </w:t>
       </w:r>
+      <w:proofErr w:type="spellStart"/>
       <w:r>
         <w:rPr>
           <w:rFonts w:ascii="Consolas" w:eastAsia="Times New Roman" w:hAnsi="Consolas" w:cs="Times New Roman"/>
@@ -8093,6 +9682,7 @@
         </w:rPr>
         <w:t>const</w:t>
       </w:r>
+      <w:proofErr w:type="spellEnd"/>
       <w:r>
         <w:rPr>
           <w:rFonts w:ascii="Consolas" w:eastAsia="Times New Roman" w:hAnsi="Consolas" w:cs="Times New Roman"/>
@@ -8120,6 +9710,8 @@
         </w:rPr>
         <w:t xml:space="preserve"> = </w:t>
       </w:r>
+      <w:proofErr w:type="spellStart"/>
+      <w:proofErr w:type="gramStart"/>
       <w:r>
         <w:rPr>
           <w:rFonts w:ascii="Consolas" w:eastAsia="Times New Roman" w:hAnsi="Consolas" w:cs="Times New Roman"/>
@@ -8147,6 +9739,8 @@
         </w:rPr>
         <w:t>querySelector</w:t>
       </w:r>
+      <w:proofErr w:type="spellEnd"/>
+      <w:proofErr w:type="gramEnd"/>
       <w:r>
         <w:rPr>
           <w:rFonts w:ascii="Consolas" w:eastAsia="Times New Roman" w:hAnsi="Consolas" w:cs="Times New Roman"/>
@@ -8156,6 +9750,7 @@
         </w:rPr>
         <w:t>(</w:t>
       </w:r>
+      <w:proofErr w:type="spellStart"/>
       <w:r>
         <w:rPr>
           <w:rFonts w:ascii="Consolas" w:eastAsia="Times New Roman" w:hAnsi="Consolas" w:cs="Times New Roman"/>
@@ -8165,6 +9760,7 @@
         </w:rPr>
         <w:t>idElementoAudio</w:t>
       </w:r>
+      <w:proofErr w:type="spellEnd"/>
       <w:r>
         <w:rPr>
           <w:rFonts w:ascii="Consolas" w:eastAsia="Times New Roman" w:hAnsi="Consolas" w:cs="Times New Roman"/>
@@ -8282,6 +9878,7 @@
         </w:rPr>
         <w:t xml:space="preserve">    </w:t>
       </w:r>
+      <w:proofErr w:type="gramStart"/>
       <w:r>
         <w:rPr>
           <w:rFonts w:ascii="Consolas" w:eastAsia="Times New Roman" w:hAnsi="Consolas" w:cs="Times New Roman"/>
@@ -8318,6 +9915,7 @@
         </w:rPr>
         <w:t>(</w:t>
       </w:r>
+      <w:proofErr w:type="gramEnd"/>
       <w:r>
         <w:rPr>
           <w:rFonts w:ascii="Consolas" w:eastAsia="Times New Roman" w:hAnsi="Consolas" w:cs="Times New Roman"/>
@@ -8396,6 +9994,7 @@
         </w:rPr>
         <w:t xml:space="preserve"> (</w:t>
       </w:r>
+      <w:proofErr w:type="gramStart"/>
       <w:r>
         <w:rPr>
           <w:rFonts w:ascii="Consolas" w:eastAsia="Times New Roman" w:hAnsi="Consolas" w:cs="Times New Roman"/>
@@ -8412,7 +10011,17 @@
           <w:sz w:val="21"/>
           <w:szCs w:val="21"/>
         </w:rPr>
-        <w:t xml:space="preserve"> != </w:t>
+        <w:t xml:space="preserve"> !</w:t>
+      </w:r>
+      <w:proofErr w:type="gramEnd"/>
+      <w:r>
+        <w:rPr>
+          <w:rFonts w:ascii="Consolas" w:eastAsia="Times New Roman" w:hAnsi="Consolas" w:cs="Times New Roman"/>
+          <w:color w:val="D4D4D4"/>
+          <w:sz w:val="21"/>
+          <w:szCs w:val="21"/>
+        </w:rPr>
+        <w:t xml:space="preserve">= </w:t>
       </w:r>
       <w:r>
         <w:rPr>
@@ -8450,6 +10059,7 @@
         </w:rPr>
         <w:t xml:space="preserve">&amp; </w:t>
       </w:r>
+      <w:proofErr w:type="spellStart"/>
       <w:r>
         <w:rPr>
           <w:rFonts w:ascii="Consolas" w:eastAsia="Times New Roman" w:hAnsi="Consolas" w:cs="Times New Roman"/>
@@ -8477,6 +10087,7 @@
         </w:rPr>
         <w:t>localName</w:t>
       </w:r>
+      <w:proofErr w:type="spellEnd"/>
       <w:r>
         <w:rPr>
           <w:rFonts w:ascii="Consolas" w:eastAsia="Times New Roman" w:hAnsi="Consolas" w:cs="Times New Roman"/>
@@ -8493,7 +10104,27 @@
           <w:sz w:val="21"/>
           <w:szCs w:val="21"/>
         </w:rPr>
-        <w:t>'audio'</w:t>
+        <w:t>'</w:t>
+      </w:r>
+      <w:proofErr w:type="spellStart"/>
+      <w:r>
+        <w:rPr>
+          <w:rFonts w:ascii="Consolas" w:eastAsia="Times New Roman" w:hAnsi="Consolas" w:cs="Times New Roman"/>
+          <w:color w:val="CE9178"/>
+          <w:sz w:val="21"/>
+          <w:szCs w:val="21"/>
+        </w:rPr>
+        <w:t>audio</w:t>
+      </w:r>
+      <w:proofErr w:type="spellEnd"/>
+      <w:r>
+        <w:rPr>
+          <w:rFonts w:ascii="Consolas" w:eastAsia="Times New Roman" w:hAnsi="Consolas" w:cs="Times New Roman"/>
+          <w:color w:val="CE9178"/>
+          <w:sz w:val="21"/>
+          <w:szCs w:val="21"/>
+        </w:rPr>
+        <w:t>'</w:t>
       </w:r>
       <w:r>
         <w:rPr>
@@ -8525,6 +10156,8 @@
         </w:rPr>
         <w:t xml:space="preserve">    </w:t>
       </w:r>
+      <w:proofErr w:type="spellStart"/>
+      <w:proofErr w:type="gramStart"/>
       <w:r>
         <w:rPr>
           <w:rFonts w:ascii="Consolas" w:eastAsia="Times New Roman" w:hAnsi="Consolas" w:cs="Times New Roman"/>
@@ -8552,6 +10185,8 @@
         </w:rPr>
         <w:t>play</w:t>
       </w:r>
+      <w:proofErr w:type="spellEnd"/>
+      <w:proofErr w:type="gramEnd"/>
       <w:r>
         <w:rPr>
           <w:rFonts w:ascii="Consolas" w:eastAsia="Times New Roman" w:hAnsi="Consolas" w:cs="Times New Roman"/>
@@ -8625,7 +10260,25 @@
           <w:sz w:val="24"/>
           <w:szCs w:val="24"/>
         </w:rPr>
-        <w:t>Utilizamos outro if para certificar de que o elemento não é nulo e que o localName, ou seja, a tag desse elemento, seja um áudio. Dessa forma, se ambas as condições</w:t>
+        <w:t xml:space="preserve">Utilizamos outro if para certificar de que o elemento não é nulo e que o </w:t>
+      </w:r>
+      <w:proofErr w:type="spellStart"/>
+      <w:r>
+        <w:rPr>
+          <w:rFonts w:ascii="Times New Roman" w:hAnsi="Times New Roman" w:cs="Times New Roman"/>
+          <w:sz w:val="24"/>
+          <w:szCs w:val="24"/>
+        </w:rPr>
+        <w:t>localName</w:t>
+      </w:r>
+      <w:proofErr w:type="spellEnd"/>
+      <w:r>
+        <w:rPr>
+          <w:rFonts w:ascii="Times New Roman" w:hAnsi="Times New Roman" w:cs="Times New Roman"/>
+          <w:sz w:val="24"/>
+          <w:szCs w:val="24"/>
+        </w:rPr>
+        <w:t>, ou seja, a tag desse elemento, seja um áudio. Dessa forma, se ambas as condições</w:t>
       </w:r>
       <w:r>
         <w:rPr>
@@ -8743,6 +10396,7 @@
           <w:szCs w:val="21"/>
         </w:rPr>
       </w:pPr>
+      <w:proofErr w:type="spellStart"/>
       <w:r>
         <w:rPr>
           <w:rFonts w:ascii="Consolas" w:eastAsia="Times New Roman" w:hAnsi="Consolas" w:cs="Times New Roman"/>
@@ -8752,6 +10406,7 @@
         </w:rPr>
         <w:t>function</w:t>
       </w:r>
+      <w:proofErr w:type="spellEnd"/>
       <w:r>
         <w:rPr>
           <w:rFonts w:ascii="Consolas" w:eastAsia="Times New Roman" w:hAnsi="Consolas" w:cs="Times New Roman"/>
@@ -8761,6 +10416,7 @@
         </w:rPr>
         <w:t xml:space="preserve"> </w:t>
       </w:r>
+      <w:proofErr w:type="spellStart"/>
       <w:r>
         <w:rPr>
           <w:rFonts w:ascii="Consolas" w:eastAsia="Times New Roman" w:hAnsi="Consolas" w:cs="Times New Roman"/>
@@ -8770,6 +10426,7 @@
         </w:rPr>
         <w:t>tocaSom</w:t>
       </w:r>
+      <w:proofErr w:type="spellEnd"/>
       <w:r>
         <w:rPr>
           <w:rFonts w:ascii="Consolas" w:eastAsia="Times New Roman" w:hAnsi="Consolas" w:cs="Times New Roman"/>
@@ -8779,6 +10436,7 @@
         </w:rPr>
         <w:t>(</w:t>
       </w:r>
+      <w:proofErr w:type="spellStart"/>
       <w:r>
         <w:rPr>
           <w:rFonts w:ascii="Consolas" w:eastAsia="Times New Roman" w:hAnsi="Consolas" w:cs="Times New Roman"/>
@@ -8788,6 +10446,7 @@
         </w:rPr>
         <w:t>idElementoAudio</w:t>
       </w:r>
+      <w:proofErr w:type="spellEnd"/>
       <w:r>
         <w:rPr>
           <w:rFonts w:ascii="Consolas" w:eastAsia="Times New Roman" w:hAnsi="Consolas" w:cs="Times New Roman"/>
@@ -8818,6 +10477,7 @@
         </w:rPr>
         <w:t xml:space="preserve">  </w:t>
       </w:r>
+      <w:proofErr w:type="spellStart"/>
       <w:r>
         <w:rPr>
           <w:rFonts w:ascii="Consolas" w:eastAsia="Times New Roman" w:hAnsi="Consolas" w:cs="Times New Roman"/>
@@ -8827,6 +10487,7 @@
         </w:rPr>
         <w:t>const</w:t>
       </w:r>
+      <w:proofErr w:type="spellEnd"/>
       <w:r>
         <w:rPr>
           <w:rFonts w:ascii="Consolas" w:eastAsia="Times New Roman" w:hAnsi="Consolas" w:cs="Times New Roman"/>
@@ -8854,6 +10515,8 @@
         </w:rPr>
         <w:t xml:space="preserve"> = </w:t>
       </w:r>
+      <w:proofErr w:type="spellStart"/>
+      <w:proofErr w:type="gramStart"/>
       <w:r>
         <w:rPr>
           <w:rFonts w:ascii="Consolas" w:eastAsia="Times New Roman" w:hAnsi="Consolas" w:cs="Times New Roman"/>
@@ -8881,6 +10544,8 @@
         </w:rPr>
         <w:t>querySelector</w:t>
       </w:r>
+      <w:proofErr w:type="spellEnd"/>
+      <w:proofErr w:type="gramEnd"/>
       <w:r>
         <w:rPr>
           <w:rFonts w:ascii="Consolas" w:eastAsia="Times New Roman" w:hAnsi="Consolas" w:cs="Times New Roman"/>
@@ -8890,6 +10555,7 @@
         </w:rPr>
         <w:t>(</w:t>
       </w:r>
+      <w:proofErr w:type="spellStart"/>
       <w:r>
         <w:rPr>
           <w:rFonts w:ascii="Consolas" w:eastAsia="Times New Roman" w:hAnsi="Consolas" w:cs="Times New Roman"/>
@@ -8899,6 +10565,7 @@
         </w:rPr>
         <w:t>idElementoAudio</w:t>
       </w:r>
+      <w:proofErr w:type="spellEnd"/>
       <w:r>
         <w:rPr>
           <w:rFonts w:ascii="Consolas" w:eastAsia="Times New Roman" w:hAnsi="Consolas" w:cs="Times New Roman"/>
@@ -8977,6 +10644,8 @@
         </w:rPr>
         <w:t xml:space="preserve"> &amp;&amp; </w:t>
       </w:r>
+      <w:proofErr w:type="spellStart"/>
+      <w:proofErr w:type="gramStart"/>
       <w:r>
         <w:rPr>
           <w:rFonts w:ascii="Consolas" w:eastAsia="Times New Roman" w:hAnsi="Consolas" w:cs="Times New Roman"/>
@@ -9004,6 +10673,8 @@
         </w:rPr>
         <w:t>localName</w:t>
       </w:r>
+      <w:proofErr w:type="spellEnd"/>
+      <w:proofErr w:type="gramEnd"/>
       <w:r>
         <w:rPr>
           <w:rFonts w:ascii="Consolas" w:eastAsia="Times New Roman" w:hAnsi="Consolas" w:cs="Times New Roman"/>
@@ -9020,7 +10691,27 @@
           <w:sz w:val="21"/>
           <w:szCs w:val="21"/>
         </w:rPr>
-        <w:t>'audio'</w:t>
+        <w:t>'</w:t>
+      </w:r>
+      <w:proofErr w:type="spellStart"/>
+      <w:r>
+        <w:rPr>
+          <w:rFonts w:ascii="Consolas" w:eastAsia="Times New Roman" w:hAnsi="Consolas" w:cs="Times New Roman"/>
+          <w:color w:val="CE9178"/>
+          <w:sz w:val="21"/>
+          <w:szCs w:val="21"/>
+        </w:rPr>
+        <w:t>audio</w:t>
+      </w:r>
+      <w:proofErr w:type="spellEnd"/>
+      <w:r>
+        <w:rPr>
+          <w:rFonts w:ascii="Consolas" w:eastAsia="Times New Roman" w:hAnsi="Consolas" w:cs="Times New Roman"/>
+          <w:color w:val="CE9178"/>
+          <w:sz w:val="21"/>
+          <w:szCs w:val="21"/>
+        </w:rPr>
+        <w:t>'</w:t>
       </w:r>
       <w:r>
         <w:rPr>
@@ -9052,6 +10743,8 @@
         </w:rPr>
         <w:t xml:space="preserve">    </w:t>
       </w:r>
+      <w:proofErr w:type="spellStart"/>
+      <w:proofErr w:type="gramStart"/>
       <w:r>
         <w:rPr>
           <w:rFonts w:ascii="Consolas" w:eastAsia="Times New Roman" w:hAnsi="Consolas" w:cs="Times New Roman"/>
@@ -9079,6 +10772,8 @@
         </w:rPr>
         <w:t>play</w:t>
       </w:r>
+      <w:proofErr w:type="spellEnd"/>
+      <w:proofErr w:type="gramEnd"/>
       <w:r>
         <w:rPr>
           <w:rFonts w:ascii="Consolas" w:eastAsia="Times New Roman" w:hAnsi="Consolas" w:cs="Times New Roman"/>
@@ -9130,6 +10825,7 @@
         </w:rPr>
         <w:t xml:space="preserve">  </w:t>
       </w:r>
+      <w:proofErr w:type="spellStart"/>
       <w:r>
         <w:rPr>
           <w:rFonts w:ascii="Consolas" w:eastAsia="Times New Roman" w:hAnsi="Consolas" w:cs="Times New Roman"/>
@@ -9139,6 +10835,7 @@
         </w:rPr>
         <w:t>else</w:t>
       </w:r>
+      <w:proofErr w:type="spellEnd"/>
       <w:r>
         <w:rPr>
           <w:rFonts w:ascii="Consolas" w:eastAsia="Times New Roman" w:hAnsi="Consolas" w:cs="Times New Roman"/>
@@ -9176,7 +10873,38 @@
           <w:sz w:val="21"/>
           <w:szCs w:val="21"/>
         </w:rPr>
-        <w:t>//alert('Elemento Não Encontrado ou Seletor Inválido!!')</w:t>
+        <w:t>//</w:t>
+      </w:r>
+      <w:proofErr w:type="spellStart"/>
+      <w:proofErr w:type="gramStart"/>
+      <w:r>
+        <w:rPr>
+          <w:rFonts w:ascii="Consolas" w:eastAsia="Times New Roman" w:hAnsi="Consolas" w:cs="Times New Roman"/>
+          <w:color w:val="6A9955"/>
+          <w:sz w:val="21"/>
+          <w:szCs w:val="21"/>
+        </w:rPr>
+        <w:t>alert</w:t>
+      </w:r>
+      <w:proofErr w:type="spellEnd"/>
+      <w:r>
+        <w:rPr>
+          <w:rFonts w:ascii="Consolas" w:eastAsia="Times New Roman" w:hAnsi="Consolas" w:cs="Times New Roman"/>
+          <w:color w:val="6A9955"/>
+          <w:sz w:val="21"/>
+          <w:szCs w:val="21"/>
+        </w:rPr>
+        <w:t>(</w:t>
+      </w:r>
+      <w:proofErr w:type="gramEnd"/>
+      <w:r>
+        <w:rPr>
+          <w:rFonts w:ascii="Consolas" w:eastAsia="Times New Roman" w:hAnsi="Consolas" w:cs="Times New Roman"/>
+          <w:color w:val="6A9955"/>
+          <w:sz w:val="21"/>
+          <w:szCs w:val="21"/>
+        </w:rPr>
+        <w:t>'Elemento Não Encontrado ou Seletor Inválido!!')</w:t>
       </w:r>
     </w:p>
     <w:p>
@@ -9199,6 +10927,7 @@
         </w:rPr>
         <w:t xml:space="preserve">    </w:t>
       </w:r>
+      <w:proofErr w:type="gramStart"/>
       <w:r>
         <w:rPr>
           <w:rFonts w:ascii="Consolas" w:eastAsia="Times New Roman" w:hAnsi="Consolas" w:cs="Times New Roman"/>
@@ -9235,6 +10964,7 @@
         </w:rPr>
         <w:t>(</w:t>
       </w:r>
+      <w:proofErr w:type="gramEnd"/>
       <w:r>
         <w:rPr>
           <w:rFonts w:ascii="Consolas" w:eastAsia="Times New Roman" w:hAnsi="Consolas" w:cs="Times New Roman"/>
@@ -9351,6 +11081,378 @@
         </w:rPr>
         <w:lastRenderedPageBreak/>
         <w:t>Ainda removemos a parte que diz ‘se elemento for diferente de nulo’, pois o JS é inteligente o suficiente para entender que ele precisa fazer a comparação do elemento com nulo, indefinido, vazio ou qualquer outra coisa que seja para determinar se ele existe ou não, ou seja, apenas colocando o elemento lá, ele já verifica se ele existe. Isso evita ficar escrevendo código desnecessariamente.</w:t>
+      </w:r>
+    </w:p>
+    <w:p>
+      <w:pPr>
+        <w:pStyle w:val="PargrafodaLista"/>
+        <w:numPr>
+          <w:ilvl w:val="1"/>
+          <w:numId w:val="2"/>
+        </w:numPr>
+        <w:spacing w:before="240" w:line="360" w:lineRule="auto"/>
+        <w:jc w:val="both"/>
+        <w:rPr>
+          <w:rFonts w:ascii="Times New Roman" w:hAnsi="Times New Roman" w:cs="Times New Roman"/>
+          <w:sz w:val="24"/>
+          <w:szCs w:val="24"/>
+        </w:rPr>
+      </w:pPr>
+      <w:r>
+        <w:rPr>
+          <w:rFonts w:ascii="Times New Roman" w:hAnsi="Times New Roman" w:cs="Times New Roman"/>
+          <w:sz w:val="24"/>
+          <w:szCs w:val="24"/>
+        </w:rPr>
+        <w:t xml:space="preserve"> O que aprendemos:</w:t>
+      </w:r>
+    </w:p>
+    <w:p>
+      <w:pPr>
+        <w:pStyle w:val="PargrafodaLista"/>
+        <w:numPr>
+          <w:ilvl w:val="2"/>
+          <w:numId w:val="2"/>
+        </w:numPr>
+        <w:spacing w:before="240" w:line="360" w:lineRule="auto"/>
+        <w:jc w:val="both"/>
+        <w:rPr>
+          <w:rFonts w:ascii="Times New Roman" w:hAnsi="Times New Roman" w:cs="Times New Roman"/>
+          <w:sz w:val="24"/>
+          <w:szCs w:val="24"/>
+        </w:rPr>
+      </w:pPr>
+      <w:r>
+        <w:rPr>
+          <w:rFonts w:ascii="Times New Roman" w:hAnsi="Times New Roman" w:cs="Times New Roman"/>
+          <w:sz w:val="24"/>
+          <w:szCs w:val="24"/>
+        </w:rPr>
+        <w:t>Eventos no teclado:</w:t>
+      </w:r>
+    </w:p>
+    <w:p>
+      <w:pPr>
+        <w:pStyle w:val="PargrafodaLista"/>
+        <w:numPr>
+          <w:ilvl w:val="3"/>
+          <w:numId w:val="2"/>
+        </w:numPr>
+        <w:spacing w:before="240" w:line="360" w:lineRule="auto"/>
+        <w:jc w:val="both"/>
+        <w:rPr>
+          <w:rFonts w:ascii="Times New Roman" w:hAnsi="Times New Roman" w:cs="Times New Roman"/>
+          <w:sz w:val="24"/>
+          <w:szCs w:val="24"/>
+        </w:rPr>
+      </w:pPr>
+      <w:r>
+        <w:rPr>
+          <w:rFonts w:ascii="Times New Roman" w:hAnsi="Times New Roman" w:cs="Times New Roman"/>
+          <w:sz w:val="24"/>
+          <w:szCs w:val="24"/>
+        </w:rPr>
+        <w:t xml:space="preserve"> </w:t>
+      </w:r>
+      <w:r>
+        <w:rPr>
+          <w:rFonts w:ascii="Times New Roman" w:hAnsi="Times New Roman" w:cs="Times New Roman"/>
+          <w:sz w:val="24"/>
+          <w:szCs w:val="24"/>
+        </w:rPr>
+        <w:t xml:space="preserve">O que são eventos do teclado e como usá-los: </w:t>
+      </w:r>
+      <w:proofErr w:type="spellStart"/>
+      <w:r>
+        <w:rPr>
+          <w:rFonts w:ascii="Times New Roman" w:hAnsi="Times New Roman" w:cs="Times New Roman"/>
+          <w:sz w:val="24"/>
+          <w:szCs w:val="24"/>
+        </w:rPr>
+        <w:t>onkeydowne</w:t>
+      </w:r>
+      <w:proofErr w:type="spellEnd"/>
+      <w:r>
+        <w:rPr>
+          <w:rFonts w:ascii="Times New Roman" w:hAnsi="Times New Roman" w:cs="Times New Roman"/>
+          <w:sz w:val="24"/>
+          <w:szCs w:val="24"/>
+        </w:rPr>
+        <w:t xml:space="preserve"> </w:t>
+      </w:r>
+      <w:proofErr w:type="spellStart"/>
+      <w:r>
+        <w:rPr>
+          <w:rFonts w:ascii="Times New Roman" w:hAnsi="Times New Roman" w:cs="Times New Roman"/>
+          <w:sz w:val="24"/>
+          <w:szCs w:val="24"/>
+        </w:rPr>
+        <w:t>onkeyup</w:t>
+      </w:r>
+      <w:proofErr w:type="spellEnd"/>
+      <w:r>
+        <w:rPr>
+          <w:rFonts w:ascii="Times New Roman" w:hAnsi="Times New Roman" w:cs="Times New Roman"/>
+          <w:sz w:val="24"/>
+          <w:szCs w:val="24"/>
+        </w:rPr>
+        <w:t xml:space="preserve">. Como adicionar e remover classes em um elemento HTML através do JavaScript, com as funções </w:t>
+      </w:r>
+      <w:proofErr w:type="spellStart"/>
+      <w:r>
+        <w:rPr>
+          <w:rFonts w:ascii="Times New Roman" w:hAnsi="Times New Roman" w:cs="Times New Roman"/>
+          <w:sz w:val="24"/>
+          <w:szCs w:val="24"/>
+        </w:rPr>
+        <w:t>add</w:t>
+      </w:r>
+      <w:proofErr w:type="spellEnd"/>
+      <w:r>
+        <w:rPr>
+          <w:rFonts w:ascii="Times New Roman" w:hAnsi="Times New Roman" w:cs="Times New Roman"/>
+          <w:sz w:val="24"/>
+          <w:szCs w:val="24"/>
+        </w:rPr>
+        <w:t xml:space="preserve"> e remove do </w:t>
+      </w:r>
+      <w:proofErr w:type="spellStart"/>
+      <w:r>
+        <w:rPr>
+          <w:rFonts w:ascii="Times New Roman" w:hAnsi="Times New Roman" w:cs="Times New Roman"/>
+          <w:sz w:val="24"/>
+          <w:szCs w:val="24"/>
+        </w:rPr>
+        <w:t>classList</w:t>
+      </w:r>
+      <w:proofErr w:type="spellEnd"/>
+      <w:r>
+        <w:rPr>
+          <w:rFonts w:ascii="Times New Roman" w:hAnsi="Times New Roman" w:cs="Times New Roman"/>
+          <w:sz w:val="24"/>
+          <w:szCs w:val="24"/>
+        </w:rPr>
+        <w:t>.</w:t>
+      </w:r>
+    </w:p>
+    <w:p>
+      <w:pPr>
+        <w:pStyle w:val="PargrafodaLista"/>
+        <w:numPr>
+          <w:ilvl w:val="2"/>
+          <w:numId w:val="2"/>
+        </w:numPr>
+        <w:spacing w:before="240" w:line="360" w:lineRule="auto"/>
+        <w:jc w:val="both"/>
+        <w:rPr>
+          <w:rFonts w:ascii="Times New Roman" w:hAnsi="Times New Roman" w:cs="Times New Roman"/>
+          <w:sz w:val="24"/>
+          <w:szCs w:val="24"/>
+        </w:rPr>
+      </w:pPr>
+      <w:r>
+        <w:rPr>
+          <w:rFonts w:ascii="Times New Roman" w:hAnsi="Times New Roman" w:cs="Times New Roman"/>
+          <w:sz w:val="24"/>
+          <w:szCs w:val="24"/>
+        </w:rPr>
+        <w:t>Condições no código e operadores lógicos:</w:t>
+      </w:r>
+    </w:p>
+    <w:p>
+      <w:pPr>
+        <w:pStyle w:val="PargrafodaLista"/>
+        <w:numPr>
+          <w:ilvl w:val="3"/>
+          <w:numId w:val="2"/>
+        </w:numPr>
+        <w:spacing w:before="240" w:line="360" w:lineRule="auto"/>
+        <w:jc w:val="both"/>
+        <w:rPr>
+          <w:rFonts w:ascii="Times New Roman" w:hAnsi="Times New Roman" w:cs="Times New Roman"/>
+          <w:sz w:val="24"/>
+          <w:szCs w:val="24"/>
+        </w:rPr>
+      </w:pPr>
+      <w:r>
+        <w:rPr>
+          <w:rFonts w:ascii="Times New Roman" w:hAnsi="Times New Roman" w:cs="Times New Roman"/>
+          <w:sz w:val="24"/>
+          <w:szCs w:val="24"/>
+        </w:rPr>
+        <w:t xml:space="preserve"> </w:t>
+      </w:r>
+      <w:r>
+        <w:rPr>
+          <w:rFonts w:ascii="Times New Roman" w:hAnsi="Times New Roman" w:cs="Times New Roman"/>
+          <w:sz w:val="24"/>
+          <w:szCs w:val="24"/>
+        </w:rPr>
+        <w:t xml:space="preserve">O que é o objeto </w:t>
+      </w:r>
+      <w:proofErr w:type="spellStart"/>
+      <w:r>
+        <w:rPr>
+          <w:rFonts w:ascii="Times New Roman" w:hAnsi="Times New Roman" w:cs="Times New Roman"/>
+          <w:sz w:val="24"/>
+          <w:szCs w:val="24"/>
+        </w:rPr>
+        <w:t>event</w:t>
+      </w:r>
+      <w:proofErr w:type="spellEnd"/>
+      <w:r>
+        <w:rPr>
+          <w:rFonts w:ascii="Times New Roman" w:hAnsi="Times New Roman" w:cs="Times New Roman"/>
+          <w:sz w:val="24"/>
+          <w:szCs w:val="24"/>
+        </w:rPr>
+        <w:t xml:space="preserve">, como declarar e acessar ele através do parâmetro de uma função atrelada a um evento. A estrutura condicional if e para que ele serve, além de conhecer o operador de igualdade ==, estritamente igual (===), e o operador </w:t>
+      </w:r>
+      <w:proofErr w:type="spellStart"/>
+      <w:r>
+        <w:rPr>
+          <w:rFonts w:ascii="Times New Roman" w:hAnsi="Times New Roman" w:cs="Times New Roman"/>
+          <w:sz w:val="24"/>
+          <w:szCs w:val="24"/>
+        </w:rPr>
+        <w:t>or</w:t>
+      </w:r>
+      <w:proofErr w:type="spellEnd"/>
+      <w:r>
+        <w:rPr>
+          <w:rFonts w:ascii="Times New Roman" w:hAnsi="Times New Roman" w:cs="Times New Roman"/>
+          <w:sz w:val="24"/>
+          <w:szCs w:val="24"/>
+        </w:rPr>
+        <w:t xml:space="preserve"> (||).</w:t>
+      </w:r>
+    </w:p>
+    <w:p>
+      <w:pPr>
+        <w:pStyle w:val="PargrafodaLista"/>
+        <w:numPr>
+          <w:ilvl w:val="2"/>
+          <w:numId w:val="2"/>
+        </w:numPr>
+        <w:spacing w:before="240" w:line="360" w:lineRule="auto"/>
+        <w:jc w:val="both"/>
+        <w:rPr>
+          <w:rFonts w:ascii="Times New Roman" w:hAnsi="Times New Roman" w:cs="Times New Roman"/>
+          <w:sz w:val="24"/>
+          <w:szCs w:val="24"/>
+        </w:rPr>
+      </w:pPr>
+      <w:r>
+        <w:rPr>
+          <w:rFonts w:ascii="Times New Roman" w:hAnsi="Times New Roman" w:cs="Times New Roman"/>
+          <w:sz w:val="24"/>
+          <w:szCs w:val="24"/>
+        </w:rPr>
+        <w:t>Mais condições:</w:t>
+      </w:r>
+    </w:p>
+    <w:p>
+      <w:pPr>
+        <w:pStyle w:val="PargrafodaLista"/>
+        <w:numPr>
+          <w:ilvl w:val="3"/>
+          <w:numId w:val="2"/>
+        </w:numPr>
+        <w:spacing w:before="240" w:line="360" w:lineRule="auto"/>
+        <w:jc w:val="both"/>
+        <w:rPr>
+          <w:rFonts w:ascii="Times New Roman" w:hAnsi="Times New Roman" w:cs="Times New Roman"/>
+          <w:sz w:val="24"/>
+          <w:szCs w:val="24"/>
+        </w:rPr>
+      </w:pPr>
+      <w:r>
+        <w:rPr>
+          <w:rFonts w:ascii="Times New Roman" w:hAnsi="Times New Roman" w:cs="Times New Roman"/>
+          <w:sz w:val="24"/>
+          <w:szCs w:val="24"/>
+        </w:rPr>
+        <w:t xml:space="preserve"> </w:t>
+      </w:r>
+      <w:r>
+        <w:rPr>
+          <w:rFonts w:ascii="Times New Roman" w:hAnsi="Times New Roman" w:cs="Times New Roman"/>
+          <w:sz w:val="24"/>
+          <w:szCs w:val="24"/>
+        </w:rPr>
+        <w:t xml:space="preserve">A estruturas condicionais if e </w:t>
+      </w:r>
+      <w:proofErr w:type="spellStart"/>
+      <w:r>
+        <w:rPr>
+          <w:rFonts w:ascii="Times New Roman" w:hAnsi="Times New Roman" w:cs="Times New Roman"/>
+          <w:sz w:val="24"/>
+          <w:szCs w:val="24"/>
+        </w:rPr>
+        <w:t>else</w:t>
+      </w:r>
+      <w:proofErr w:type="spellEnd"/>
+      <w:r>
+        <w:rPr>
+          <w:rFonts w:ascii="Times New Roman" w:hAnsi="Times New Roman" w:cs="Times New Roman"/>
+          <w:sz w:val="24"/>
+          <w:szCs w:val="24"/>
+        </w:rPr>
+        <w:t xml:space="preserve"> juntas. O operador </w:t>
+      </w:r>
+      <w:proofErr w:type="spellStart"/>
+      <w:r>
+        <w:rPr>
+          <w:rFonts w:ascii="Times New Roman" w:hAnsi="Times New Roman" w:cs="Times New Roman"/>
+          <w:sz w:val="24"/>
+          <w:szCs w:val="24"/>
+        </w:rPr>
+        <w:t>not</w:t>
+      </w:r>
+      <w:proofErr w:type="spellEnd"/>
+      <w:r>
+        <w:rPr>
+          <w:rFonts w:ascii="Times New Roman" w:hAnsi="Times New Roman" w:cs="Times New Roman"/>
+          <w:sz w:val="24"/>
+          <w:szCs w:val="24"/>
+        </w:rPr>
+        <w:t xml:space="preserve"> </w:t>
+      </w:r>
+      <w:proofErr w:type="spellStart"/>
+      <w:r>
+        <w:rPr>
+          <w:rFonts w:ascii="Times New Roman" w:hAnsi="Times New Roman" w:cs="Times New Roman"/>
+          <w:sz w:val="24"/>
+          <w:szCs w:val="24"/>
+        </w:rPr>
+        <w:t>equals</w:t>
+      </w:r>
+      <w:proofErr w:type="spellEnd"/>
+      <w:r>
+        <w:rPr>
+          <w:rFonts w:ascii="Times New Roman" w:hAnsi="Times New Roman" w:cs="Times New Roman"/>
+          <w:sz w:val="24"/>
+          <w:szCs w:val="24"/>
+        </w:rPr>
+        <w:t xml:space="preserve"> </w:t>
+      </w:r>
+      <w:proofErr w:type="gramStart"/>
+      <w:r>
+        <w:rPr>
+          <w:rFonts w:ascii="Times New Roman" w:hAnsi="Times New Roman" w:cs="Times New Roman"/>
+          <w:sz w:val="24"/>
+          <w:szCs w:val="24"/>
+        </w:rPr>
+        <w:t>(!=</w:t>
+      </w:r>
+      <w:proofErr w:type="gramEnd"/>
+      <w:r>
+        <w:rPr>
+          <w:rFonts w:ascii="Times New Roman" w:hAnsi="Times New Roman" w:cs="Times New Roman"/>
+          <w:sz w:val="24"/>
+          <w:szCs w:val="24"/>
+        </w:rPr>
+        <w:t>), operador lógico and (&amp;&amp;) e o valor null.</w:t>
       </w:r>
     </w:p>
     <w:sectPr>

</xml_diff>